<commit_message>
WebServicesReadOnly.docx : documentation getListAllParcours et getParcoursArchitectureById
</commit_message>
<xml_diff>
--- a/doc/2014/Spécifications/WebServicesReadOnly.docx
+++ b/doc/2014/Spécifications/WebServicesReadOnly.docx
@@ -78,33 +78,7 @@
                               <w:szCs w:val="52"/>
                               <w:lang w:val="en-US"/>
                             </w:rPr>
-                            <w:t xml:space="preserve">MOVING </w:t>
-                          </w:r>
-                          <w:proofErr w:type="spellStart"/>
-                          <w:r>
-                            <w:rPr>
-                              <w:rFonts w:asciiTheme="majorHAnsi" w:eastAsiaTheme="majorEastAsia" w:hAnsiTheme="majorHAnsi" w:cstheme="majorBidi"/>
-                              <w:smallCaps/>
-                              <w:color w:val="244583" w:themeColor="accent2" w:themeShade="80"/>
-                              <w:spacing w:val="20"/>
-                              <w:sz w:val="52"/>
-                              <w:szCs w:val="52"/>
-                              <w:lang w:val="en-US"/>
-                            </w:rPr>
-                            <w:t>WebServices</w:t>
-                          </w:r>
-                          <w:proofErr w:type="spellEnd"/>
-                          <w:r>
-                            <w:rPr>
-                              <w:rFonts w:asciiTheme="majorHAnsi" w:eastAsiaTheme="majorEastAsia" w:hAnsiTheme="majorHAnsi" w:cstheme="majorBidi"/>
-                              <w:smallCaps/>
-                              <w:color w:val="244583" w:themeColor="accent2" w:themeShade="80"/>
-                              <w:spacing w:val="20"/>
-                              <w:sz w:val="52"/>
-                              <w:szCs w:val="52"/>
-                              <w:lang w:val="en-US"/>
-                            </w:rPr>
-                            <w:t xml:space="preserve"> Read-Only</w:t>
+                            <w:t>MOVING WebServices Read-Only</w:t>
                           </w:r>
                         </w:sdtContent>
                       </w:sdt>
@@ -136,7 +110,6 @@
                           <w:text/>
                         </w:sdtPr>
                         <w:sdtContent>
-                          <w:proofErr w:type="spellStart"/>
                           <w:r>
                             <w:rPr>
                               <w:i/>
@@ -148,7 +121,6 @@
                             </w:rPr>
                             <w:t>Spécifications</w:t>
                           </w:r>
-                          <w:proofErr w:type="spellEnd"/>
                         </w:sdtContent>
                       </w:sdt>
                     </w:p>
@@ -180,29 +152,13 @@
                             <w:t>logicielles</w:t>
                           </w:r>
                           <w:r>
-                            <w:t xml:space="preserve"> relatives aux </w:t>
-                          </w:r>
-                          <w:proofErr w:type="spellStart"/>
-                          <w:r>
-                            <w:t>WebServices</w:t>
-                          </w:r>
-                          <w:proofErr w:type="spellEnd"/>
-                          <w:r>
-                            <w:t xml:space="preserve"> </w:t>
+                            <w:t xml:space="preserve"> relatives aux WebServices </w:t>
                           </w:r>
                           <w:r>
                             <w:t xml:space="preserve">en lecture </w:t>
                           </w:r>
                           <w:r>
-                            <w:t xml:space="preserve">qui devront être exposées par le BackOffice </w:t>
-                          </w:r>
-                          <w:proofErr w:type="spellStart"/>
-                          <w:r>
-                            <w:t>Moving</w:t>
-                          </w:r>
-                          <w:proofErr w:type="spellEnd"/>
-                          <w:r>
-                            <w:t>-BO</w:t>
+                            <w:t>qui devront être exposées par le BackOffice Moving-BO</w:t>
                           </w:r>
                         </w:sdtContent>
                       </w:sdt>
@@ -313,25 +269,7 @@
                               <w:sz w:val="24"/>
                               <w:szCs w:val="24"/>
                             </w:rPr>
-                            <w:t xml:space="preserve">Benjamin </w:t>
-                          </w:r>
-                          <w:proofErr w:type="spellStart"/>
-                          <w:r>
-                            <w:rPr>
-                              <w:color w:val="E65B01" w:themeColor="accent1" w:themeShade="BF"/>
-                              <w:sz w:val="24"/>
-                              <w:szCs w:val="24"/>
-                            </w:rPr>
-                            <w:t>Verney</w:t>
-                          </w:r>
-                          <w:proofErr w:type="spellEnd"/>
-                          <w:r>
-                            <w:rPr>
-                              <w:color w:val="E65B01" w:themeColor="accent1" w:themeShade="BF"/>
-                              <w:sz w:val="24"/>
-                              <w:szCs w:val="24"/>
-                            </w:rPr>
-                            <w:t xml:space="preserve"> – Thomas Badin</w:t>
+                            <w:t>Benjamin Verney – Thomas Badin</w:t>
                           </w:r>
                         </w:sdtContent>
                       </w:sdt>
@@ -442,25 +380,7 @@
               <w:spacing w:val="0"/>
               <w:lang w:val="en-US"/>
             </w:rPr>
-            <w:t xml:space="preserve">MOVING </w:t>
-          </w:r>
-          <w:proofErr w:type="spellStart"/>
-          <w:r>
-            <w:rPr>
-              <w:rFonts w:asciiTheme="minorHAnsi" w:hAnsiTheme="minorHAnsi"/>
-              <w:spacing w:val="0"/>
-              <w:lang w:val="en-US"/>
-            </w:rPr>
-            <w:t>WebServices</w:t>
-          </w:r>
-          <w:proofErr w:type="spellEnd"/>
-          <w:r>
-            <w:rPr>
-              <w:rFonts w:asciiTheme="minorHAnsi" w:hAnsiTheme="minorHAnsi"/>
-              <w:spacing w:val="0"/>
-              <w:lang w:val="en-US"/>
-            </w:rPr>
-            <w:t xml:space="preserve"> Read-Only</w:t>
+            <w:t>MOVING WebServices Read-Only</w:t>
           </w:r>
         </w:sdtContent>
       </w:sdt>
@@ -823,7 +743,6 @@
               <w:lang w:val="en-US"/>
             </w:rPr>
           </w:pPr>
-          <w:proofErr w:type="spellStart"/>
           <w:r>
             <w:rPr>
               <w:color w:val="auto"/>
@@ -831,7 +750,6 @@
             </w:rPr>
             <w:t>Spécifications</w:t>
           </w:r>
-          <w:proofErr w:type="spellEnd"/>
         </w:p>
       </w:sdtContent>
     </w:sdt>
@@ -2102,21 +2020,7 @@
         <w:rPr>
           <w:color w:val="auto"/>
         </w:rPr>
-        <w:t xml:space="preserve">Les </w:t>
-      </w:r>
-      <w:proofErr w:type="spellStart"/>
-      <w:r>
-        <w:rPr>
-          <w:color w:val="auto"/>
-        </w:rPr>
-        <w:t>WebServices</w:t>
-      </w:r>
-      <w:proofErr w:type="spellEnd"/>
-      <w:r>
-        <w:rPr>
-          <w:color w:val="auto"/>
-        </w:rPr>
-        <w:t xml:space="preserve"> seront utilisé à la fois par le Front Office Web et les applications mobiles :</w:t>
+        <w:t>Les WebServices seront utilisé à la fois par le Front Office Web et les applications mobiles :</w:t>
       </w:r>
     </w:p>
     <w:p>
@@ -2189,35 +2093,7 @@
         <w:rPr>
           <w:color w:val="auto"/>
         </w:rPr>
-        <w:t xml:space="preserve">Ce document ne traite que des </w:t>
-      </w:r>
-      <w:proofErr w:type="spellStart"/>
-      <w:r>
-        <w:rPr>
-          <w:color w:val="auto"/>
-        </w:rPr>
-        <w:t>WebServices</w:t>
-      </w:r>
-      <w:proofErr w:type="spellEnd"/>
-      <w:r>
-        <w:rPr>
-          <w:color w:val="auto"/>
-        </w:rPr>
-        <w:t xml:space="preserve"> permettant la consultation. Si des </w:t>
-      </w:r>
-      <w:proofErr w:type="spellStart"/>
-      <w:r>
-        <w:rPr>
-          <w:color w:val="auto"/>
-        </w:rPr>
-        <w:t>WebServices</w:t>
-      </w:r>
-      <w:proofErr w:type="spellEnd"/>
-      <w:r>
-        <w:rPr>
-          <w:color w:val="auto"/>
-        </w:rPr>
-        <w:t xml:space="preserve"> de modification sont nécessaire (ce qui a été évoqué lors de la réunion du 28 Avril 2014 : </w:t>
+        <w:t xml:space="preserve">Ce document ne traite que des WebServices permettant la consultation. Si des WebServices de modification sont nécessaire (ce qui a été évoqué lors de la réunion du 28 Avril 2014 : </w:t>
       </w:r>
       <w:hyperlink r:id="rId14" w:history="1">
         <w:r>
@@ -2244,21 +2120,7 @@
         <w:rPr>
           <w:color w:val="auto"/>
         </w:rPr>
-        <w:t xml:space="preserve">Les </w:t>
-      </w:r>
-      <w:proofErr w:type="spellStart"/>
-      <w:r>
-        <w:rPr>
-          <w:color w:val="auto"/>
-        </w:rPr>
-        <w:t>WebServices</w:t>
-      </w:r>
-      <w:proofErr w:type="spellEnd"/>
-      <w:r>
-        <w:rPr>
-          <w:color w:val="auto"/>
-        </w:rPr>
-        <w:t xml:space="preserve"> seront en </w:t>
+        <w:t xml:space="preserve">Les WebServices seront en </w:t>
       </w:r>
       <w:hyperlink r:id="rId15" w:history="1">
         <w:r>
@@ -2298,21 +2160,7 @@
         <w:rPr>
           <w:color w:val="auto"/>
         </w:rPr>
-        <w:t>), permet directement d’exposer des services (</w:t>
-      </w:r>
-      <w:proofErr w:type="spellStart"/>
-      <w:r>
-        <w:rPr>
-          <w:color w:val="auto"/>
-        </w:rPr>
-        <w:t>cf</w:t>
-      </w:r>
-      <w:proofErr w:type="spellEnd"/>
-      <w:r>
-        <w:rPr>
-          <w:color w:val="auto"/>
-        </w:rPr>
-        <w:t xml:space="preserve"> </w:t>
+        <w:t xml:space="preserve">), permet directement d’exposer des services (cf </w:t>
       </w:r>
       <w:hyperlink r:id="rId17" w:history="1">
         <w:r>
@@ -2326,21 +2174,7 @@
         <w:rPr>
           <w:color w:val="auto"/>
         </w:rPr>
-        <w:t xml:space="preserve"> ). C’est donc ce que nous utiliserons pour créer les </w:t>
-      </w:r>
-      <w:proofErr w:type="spellStart"/>
-      <w:r>
-        <w:rPr>
-          <w:color w:val="auto"/>
-        </w:rPr>
-        <w:t>WebServices</w:t>
-      </w:r>
-      <w:proofErr w:type="spellEnd"/>
-      <w:r>
-        <w:rPr>
-          <w:color w:val="auto"/>
-        </w:rPr>
-        <w:t>.</w:t>
+        <w:t xml:space="preserve"> ). C’est donc ce que nous utiliserons pour créer les WebServices.</w:t>
       </w:r>
     </w:p>
     <w:p>
@@ -2374,194 +2208,521 @@
       </w:r>
       <w:bookmarkEnd w:id="1"/>
     </w:p>
+    <w:p>
+      <w:r>
+        <w:rPr>
+          <w:highlight w:val="yellow"/>
+        </w:rPr>
+        <w:t>A faire (Ben).</w:t>
+      </w:r>
+      <w:r>
+        <w:t xml:space="preserve"> </w:t>
+      </w:r>
+    </w:p>
+    <w:p>
+      <w:pPr>
+        <w:pStyle w:val="Titre2"/>
+      </w:pPr>
+      <w:bookmarkStart w:id="2" w:name="_Toc387226759"/>
+      <w:r>
+        <w:t>Méthode authenticate</w:t>
+      </w:r>
+      <w:bookmarkEnd w:id="2"/>
+    </w:p>
     <w:p/>
     <w:p>
       <w:pPr>
         <w:pStyle w:val="Titre2"/>
       </w:pPr>
-      <w:bookmarkStart w:id="2" w:name="_Toc387226759"/>
+      <w:bookmarkStart w:id="3" w:name="_Toc387226760"/>
+      <w:r>
+        <w:t>Méthode getAccessToken</w:t>
+      </w:r>
+      <w:bookmarkEnd w:id="3"/>
+    </w:p>
+    <w:p/>
+    <w:p>
+      <w:pPr>
+        <w:jc w:val="left"/>
+        <w:rPr>
+          <w:rFonts w:asciiTheme="majorHAnsi" w:eastAsiaTheme="majorEastAsia" w:hAnsiTheme="majorHAnsi" w:cstheme="majorBidi"/>
+          <w:smallCaps/>
+          <w:spacing w:val="5"/>
+          <w:sz w:val="32"/>
+          <w:szCs w:val="32"/>
+        </w:rPr>
+      </w:pPr>
+      <w:bookmarkStart w:id="4" w:name="_Toc387226761"/>
+      <w:r>
+        <w:br w:type="page"/>
+      </w:r>
+    </w:p>
+    <w:p>
+      <w:pPr>
+        <w:pStyle w:val="Titre1"/>
+      </w:pPr>
+      <w:r>
+        <w:lastRenderedPageBreak/>
+        <w:t>Accès aux éléments</w:t>
+      </w:r>
+      <w:bookmarkEnd w:id="4"/>
+    </w:p>
+    <w:p>
+      <w:r>
+        <w:t>Cette partie regroupe les fonctions d’accès aux différents éléments de Movin.</w:t>
+      </w:r>
+    </w:p>
+    <w:p>
+      <w:pPr>
+        <w:pStyle w:val="Titre2"/>
+      </w:pPr>
+      <w:bookmarkStart w:id="5" w:name="_Toc387226762"/>
       <w:r>
         <w:t xml:space="preserve">Méthode </w:t>
       </w:r>
-      <w:proofErr w:type="spellStart"/>
-      <w:r>
-        <w:t>authenticate</w:t>
-      </w:r>
-      <w:bookmarkEnd w:id="2"/>
-      <w:proofErr w:type="spellEnd"/>
-    </w:p>
-    <w:p/>
+      <w:r>
+        <w:t>getListAllParcours</w:t>
+      </w:r>
+      <w:bookmarkEnd w:id="5"/>
+    </w:p>
+    <w:p>
+      <w:r>
+        <w:t xml:space="preserve">Méthode permettant de retourner tout les parcours </w:t>
+      </w:r>
+      <w:r>
+        <w:t xml:space="preserve">« Public » </w:t>
+      </w:r>
+      <w:r>
+        <w:t>du BackOffice. La méthode ne prend</w:t>
+      </w:r>
+      <w:r>
+        <w:t xml:space="preserve"> pas de paramètre.</w:t>
+      </w:r>
+    </w:p>
+    <w:p>
+      <w:pPr>
+        <w:pStyle w:val="Titre3"/>
+      </w:pPr>
+      <w:r>
+        <w:t>Cas standard</w:t>
+      </w:r>
+    </w:p>
+    <w:p>
+      <w:r>
+        <w:t>Il y a au moins un parcours « Public » dans le BO. Le XML retourné sera de la forme :</w:t>
+      </w:r>
+    </w:p>
+    <w:p>
+      <w:r>
+        <w:rPr>
+          <w:noProof/>
+          <w:lang w:eastAsia="fr-FR"/>
+        </w:rPr>
+        <w:drawing>
+          <wp:inline distT="0" distB="0" distL="0" distR="0">
+            <wp:extent cx="5219700" cy="790575"/>
+            <wp:effectExtent l="19050" t="0" r="0" b="0"/>
+            <wp:docPr id="4" name="Image 4" descr="D:\utilisateurs\tbadin\Pictures\Capture.PNG"/>
+            <wp:cNvGraphicFramePr>
+              <a:graphicFrameLocks xmlns:a="http://schemas.openxmlformats.org/drawingml/2006/main" noChangeAspect="1"/>
+            </wp:cNvGraphicFramePr>
+            <a:graphic xmlns:a="http://schemas.openxmlformats.org/drawingml/2006/main">
+              <a:graphicData uri="http://schemas.openxmlformats.org/drawingml/2006/picture">
+                <pic:pic xmlns:pic="http://schemas.openxmlformats.org/drawingml/2006/picture">
+                  <pic:nvPicPr>
+                    <pic:cNvPr id="0" name="Picture 4" descr="D:\utilisateurs\tbadin\Pictures\Capture.PNG"/>
+                    <pic:cNvPicPr>
+                      <a:picLocks noChangeAspect="1" noChangeArrowheads="1"/>
+                    </pic:cNvPicPr>
+                  </pic:nvPicPr>
+                  <pic:blipFill>
+                    <a:blip r:embed="rId18" cstate="print"/>
+                    <a:srcRect/>
+                    <a:stretch>
+                      <a:fillRect/>
+                    </a:stretch>
+                  </pic:blipFill>
+                  <pic:spPr bwMode="auto">
+                    <a:xfrm>
+                      <a:off x="0" y="0"/>
+                      <a:ext cx="5219700" cy="790575"/>
+                    </a:xfrm>
+                    <a:prstGeom prst="rect">
+                      <a:avLst/>
+                    </a:prstGeom>
+                    <a:noFill/>
+                    <a:ln w="9525">
+                      <a:noFill/>
+                      <a:miter lim="800000"/>
+                      <a:headEnd/>
+                      <a:tailEnd/>
+                    </a:ln>
+                  </pic:spPr>
+                </pic:pic>
+              </a:graphicData>
+            </a:graphic>
+          </wp:inline>
+        </w:drawing>
+      </w:r>
+    </w:p>
+    <w:p>
+      <w:r>
+        <w:t>Note : La méthode ne prend pas d’argument, car un Back Office est associé à un seul Front. Dans le cas d’un fonctionnement multi-tenant (ce qui n’est pas prévus à l’heure actuelle), cette méthode devrait être supprimée, et remplacée par une méthode getListParcoursByClientId par exemple.</w:t>
+      </w:r>
+    </w:p>
+    <w:p>
+      <w:pPr>
+        <w:pStyle w:val="Titre3"/>
+      </w:pPr>
+      <w:r>
+        <w:t xml:space="preserve">Cas Limites </w:t>
+      </w:r>
+    </w:p>
+    <w:p>
+      <w:r>
+        <w:t>Il n’y a aucun parcours en visibilité « Public » dans le BO. La fonction renvoie une liste vide.</w:t>
+      </w:r>
+    </w:p>
+    <w:p>
+      <w:pPr>
+        <w:pStyle w:val="Titre3"/>
+      </w:pPr>
+      <w:r>
+        <w:t>Cas d’erreurs</w:t>
+      </w:r>
+    </w:p>
+    <w:p>
+      <w:r>
+        <w:t xml:space="preserve">Il n’y a pas de cas d’erreur. </w:t>
+      </w:r>
+    </w:p>
+    <w:p>
+      <w:pPr>
+        <w:jc w:val="left"/>
+        <w:rPr>
+          <w:rFonts w:asciiTheme="majorHAnsi" w:eastAsiaTheme="majorEastAsia" w:hAnsiTheme="majorHAnsi" w:cstheme="majorBidi"/>
+          <w:sz w:val="28"/>
+          <w:szCs w:val="28"/>
+        </w:rPr>
+      </w:pPr>
+      <w:bookmarkStart w:id="6" w:name="_Toc387226763"/>
+      <w:r>
+        <w:br w:type="page"/>
+      </w:r>
+    </w:p>
     <w:p>
       <w:pPr>
         <w:pStyle w:val="Titre2"/>
       </w:pPr>
-      <w:bookmarkStart w:id="3" w:name="_Toc387226760"/>
-      <w:r>
+      <w:r>
+        <w:lastRenderedPageBreak/>
         <w:t xml:space="preserve">Méthode </w:t>
       </w:r>
-      <w:proofErr w:type="spellStart"/>
-      <w:r>
-        <w:t>getAccessToken</w:t>
-      </w:r>
-      <w:bookmarkEnd w:id="3"/>
-      <w:proofErr w:type="spellEnd"/>
-    </w:p>
-    <w:p/>
-    <w:p>
-      <w:pPr>
-        <w:pStyle w:val="Titre1"/>
-      </w:pPr>
-      <w:bookmarkStart w:id="4" w:name="_Toc387226761"/>
-      <w:r>
-        <w:t>Accès aux éléments</w:t>
-      </w:r>
-      <w:bookmarkEnd w:id="4"/>
-    </w:p>
-    <w:p/>
+      <w:r>
+        <w:t>getParcoursArchitectureById</w:t>
+      </w:r>
+      <w:bookmarkEnd w:id="6"/>
+    </w:p>
+    <w:p>
+      <w:r>
+        <w:t>Méthode permettant de récupérer l’architecture d’un parcours. L’architecture d’un parcours correspond à sa décomposition en sous-parcours et scène, et les relations entre les éléments. La méthode prend en paramètre l’identifiant du parcours.</w:t>
+      </w:r>
+    </w:p>
+    <w:p>
+      <w:pPr>
+        <w:pStyle w:val="Titre3"/>
+      </w:pPr>
+      <w:r>
+        <w:t>Cas Standard</w:t>
+      </w:r>
+    </w:p>
+    <w:p>
+      <w:r>
+        <w:t>Le parcours demandé existe dans la base de données, il est « Public » et possède au moins un sous parcours qui lui-même contient au moins une scène.</w:t>
+      </w:r>
+    </w:p>
+    <w:p>
+      <w:r>
+        <w:t>Prenons par exemple le parcours suivant :</w:t>
+      </w:r>
+    </w:p>
+    <w:p>
+      <w:pPr>
+        <w:jc w:val="center"/>
+      </w:pPr>
+      <w:r>
+        <w:rPr>
+          <w:noProof/>
+          <w:lang w:eastAsia="fr-FR"/>
+        </w:rPr>
+        <w:drawing>
+          <wp:inline distT="0" distB="0" distL="0" distR="0">
+            <wp:extent cx="1847850" cy="6682341"/>
+            <wp:effectExtent l="19050" t="0" r="0" b="0"/>
+            <wp:docPr id="7" name="Image 7" descr="F:\Capture d’écran 2014-05-07 à 14.35.52.png"/>
+            <wp:cNvGraphicFramePr>
+              <a:graphicFrameLocks xmlns:a="http://schemas.openxmlformats.org/drawingml/2006/main" noChangeAspect="1"/>
+            </wp:cNvGraphicFramePr>
+            <a:graphic xmlns:a="http://schemas.openxmlformats.org/drawingml/2006/main">
+              <a:graphicData uri="http://schemas.openxmlformats.org/drawingml/2006/picture">
+                <pic:pic xmlns:pic="http://schemas.openxmlformats.org/drawingml/2006/picture">
+                  <pic:nvPicPr>
+                    <pic:cNvPr id="0" name="Picture 7" descr="F:\Capture d’écran 2014-05-07 à 14.35.52.png"/>
+                    <pic:cNvPicPr>
+                      <a:picLocks noChangeAspect="1" noChangeArrowheads="1"/>
+                    </pic:cNvPicPr>
+                  </pic:nvPicPr>
+                  <pic:blipFill>
+                    <a:blip r:embed="rId19" cstate="print"/>
+                    <a:srcRect/>
+                    <a:stretch>
+                      <a:fillRect/>
+                    </a:stretch>
+                  </pic:blipFill>
+                  <pic:spPr bwMode="auto">
+                    <a:xfrm>
+                      <a:off x="0" y="0"/>
+                      <a:ext cx="1847850" cy="6682341"/>
+                    </a:xfrm>
+                    <a:prstGeom prst="rect">
+                      <a:avLst/>
+                    </a:prstGeom>
+                    <a:noFill/>
+                    <a:ln w="9525">
+                      <a:noFill/>
+                      <a:miter lim="800000"/>
+                      <a:headEnd/>
+                      <a:tailEnd/>
+                    </a:ln>
+                  </pic:spPr>
+                </pic:pic>
+              </a:graphicData>
+            </a:graphic>
+          </wp:inline>
+        </w:drawing>
+      </w:r>
+    </w:p>
+    <w:p>
+      <w:r>
+        <w:lastRenderedPageBreak/>
+        <w:t>Le XML reçu sera de la forme :</w:t>
+      </w:r>
+    </w:p>
+    <w:p>
+      <w:r>
+        <w:rPr>
+          <w:noProof/>
+          <w:lang w:eastAsia="fr-FR"/>
+        </w:rPr>
+        <w:drawing>
+          <wp:inline distT="0" distB="0" distL="0" distR="0">
+            <wp:extent cx="5857875" cy="7835442"/>
+            <wp:effectExtent l="19050" t="0" r="9525" b="0"/>
+            <wp:docPr id="6" name="Image 6" descr="D:\utilisateurs\tbadin\Pictures\Capture.PNG"/>
+            <wp:cNvGraphicFramePr>
+              <a:graphicFrameLocks xmlns:a="http://schemas.openxmlformats.org/drawingml/2006/main" noChangeAspect="1"/>
+            </wp:cNvGraphicFramePr>
+            <a:graphic xmlns:a="http://schemas.openxmlformats.org/drawingml/2006/main">
+              <a:graphicData uri="http://schemas.openxmlformats.org/drawingml/2006/picture">
+                <pic:pic xmlns:pic="http://schemas.openxmlformats.org/drawingml/2006/picture">
+                  <pic:nvPicPr>
+                    <pic:cNvPr id="0" name="Picture 6" descr="D:\utilisateurs\tbadin\Pictures\Capture.PNG"/>
+                    <pic:cNvPicPr>
+                      <a:picLocks noChangeAspect="1" noChangeArrowheads="1"/>
+                    </pic:cNvPicPr>
+                  </pic:nvPicPr>
+                  <pic:blipFill>
+                    <a:blip r:embed="rId20" cstate="print"/>
+                    <a:srcRect/>
+                    <a:stretch>
+                      <a:fillRect/>
+                    </a:stretch>
+                  </pic:blipFill>
+                  <pic:spPr bwMode="auto">
+                    <a:xfrm>
+                      <a:off x="0" y="0"/>
+                      <a:ext cx="5857875" cy="7835442"/>
+                    </a:xfrm>
+                    <a:prstGeom prst="rect">
+                      <a:avLst/>
+                    </a:prstGeom>
+                    <a:noFill/>
+                    <a:ln w="9525">
+                      <a:noFill/>
+                      <a:miter lim="800000"/>
+                      <a:headEnd/>
+                      <a:tailEnd/>
+                    </a:ln>
+                  </pic:spPr>
+                </pic:pic>
+              </a:graphicData>
+            </a:graphic>
+          </wp:inline>
+        </w:drawing>
+      </w:r>
+    </w:p>
+    <w:p>
+      <w:pPr>
+        <w:jc w:val="left"/>
+        <w:rPr>
+          <w:rFonts w:asciiTheme="majorHAnsi" w:eastAsiaTheme="majorEastAsia" w:hAnsiTheme="majorHAnsi" w:cstheme="majorBidi"/>
+          <w:sz w:val="28"/>
+          <w:szCs w:val="28"/>
+        </w:rPr>
+      </w:pPr>
+      <w:bookmarkStart w:id="7" w:name="_Toc387226764"/>
+      <w:r>
+        <w:br w:type="page"/>
+      </w:r>
+    </w:p>
+    <w:p>
+      <w:pPr>
+        <w:pStyle w:val="Titre3"/>
+      </w:pPr>
+      <w:r>
+        <w:lastRenderedPageBreak/>
+        <w:t xml:space="preserve">Cas Limites </w:t>
+      </w:r>
+    </w:p>
+    <w:p>
+      <w:r>
+        <w:t>Le parcours ne contient aucun sous parcours</w:t>
+      </w:r>
+      <w:r>
+        <w:t> ou un sous parcours ne contient aucune scène :</w:t>
+      </w:r>
+    </w:p>
+    <w:p>
+      <w:pPr>
+        <w:pStyle w:val="Paragraphedeliste"/>
+        <w:numPr>
+          <w:ilvl w:val="0"/>
+          <w:numId w:val="3"/>
+        </w:numPr>
+      </w:pPr>
+      <w:r>
+        <w:t>Cela ne devrait pas arriver, un parcours ne contenant pas de sous parcours ou un sous parcours ne contenant pas de scène est probablement du au fait que le parcours est en construction, il n’aurait donc pas du être passé en « Public »</w:t>
+      </w:r>
+    </w:p>
+    <w:p>
+      <w:pPr>
+        <w:pStyle w:val="Paragraphedeliste"/>
+        <w:numPr>
+          <w:ilvl w:val="0"/>
+          <w:numId w:val="3"/>
+        </w:numPr>
+      </w:pPr>
+      <w:r>
+        <w:t>Il convient donc de logger le problème et de renvoyer un message d’erreur à l’utilisateur. (Parcours incomplet).</w:t>
+      </w:r>
+    </w:p>
+    <w:p>
+      <w:pPr>
+        <w:pStyle w:val="Titre3"/>
+      </w:pPr>
+      <w:r>
+        <w:t>Cas d’erreurs</w:t>
+      </w:r>
+    </w:p>
+    <w:p>
+      <w:r>
+        <w:t>L’id spécifié n’existe pas, ou n’est pas en visibilité public : retourner un message d’erreur à l’utilisateur (Not Found).</w:t>
+      </w:r>
+    </w:p>
     <w:p>
       <w:pPr>
         <w:pStyle w:val="Titre2"/>
       </w:pPr>
-      <w:bookmarkStart w:id="5" w:name="_Toc387226762"/>
+    </w:p>
+    <w:p>
+      <w:pPr>
+        <w:pStyle w:val="Titre2"/>
+      </w:pPr>
       <w:r>
         <w:t xml:space="preserve">Méthode </w:t>
       </w:r>
-      <w:proofErr w:type="spellStart"/>
-      <w:r>
-        <w:t>getListAllParcours</w:t>
-      </w:r>
-      <w:bookmarkEnd w:id="5"/>
-      <w:proofErr w:type="spellEnd"/>
+      <w:r>
+        <w:t>getParcoursById</w:t>
+      </w:r>
+      <w:bookmarkEnd w:id="7"/>
     </w:p>
     <w:p>
       <w:pPr>
         <w:pStyle w:val="Titre2"/>
       </w:pPr>
-      <w:bookmarkStart w:id="6" w:name="_Toc387226763"/>
+      <w:bookmarkStart w:id="8" w:name="_Toc387226765"/>
       <w:r>
         <w:t xml:space="preserve">Méthode </w:t>
       </w:r>
-      <w:proofErr w:type="spellStart"/>
-      <w:r>
-        <w:t>getParcoursArchitectureById</w:t>
-      </w:r>
-      <w:bookmarkEnd w:id="6"/>
-      <w:proofErr w:type="spellEnd"/>
+      <w:r>
+        <w:t>getSousParcoursById</w:t>
+      </w:r>
+      <w:bookmarkEnd w:id="8"/>
     </w:p>
     <w:p>
       <w:pPr>
         <w:pStyle w:val="Titre2"/>
       </w:pPr>
-      <w:bookmarkStart w:id="7" w:name="_Toc387226764"/>
+      <w:bookmarkStart w:id="9" w:name="_Toc387226766"/>
       <w:r>
         <w:t xml:space="preserve">Méthode </w:t>
       </w:r>
-      <w:proofErr w:type="spellStart"/>
-      <w:r>
-        <w:t>getParcoursById</w:t>
-      </w:r>
-      <w:bookmarkEnd w:id="7"/>
-      <w:proofErr w:type="spellEnd"/>
+      <w:r>
+        <w:t>getTransitionById</w:t>
+      </w:r>
+      <w:bookmarkEnd w:id="9"/>
     </w:p>
     <w:p>
       <w:pPr>
         <w:pStyle w:val="Titre2"/>
       </w:pPr>
-      <w:bookmarkStart w:id="8" w:name="_Toc387226765"/>
+      <w:bookmarkStart w:id="10" w:name="_Toc387226767"/>
       <w:r>
         <w:t xml:space="preserve">Méthode </w:t>
       </w:r>
-      <w:proofErr w:type="spellStart"/>
-      <w:r>
-        <w:t>getSousParcoursById</w:t>
-      </w:r>
-      <w:bookmarkEnd w:id="8"/>
-      <w:proofErr w:type="spellEnd"/>
+      <w:r>
+        <w:t>getSceneById</w:t>
+      </w:r>
+      <w:bookmarkEnd w:id="10"/>
     </w:p>
     <w:p>
       <w:pPr>
         <w:pStyle w:val="Titre2"/>
       </w:pPr>
-      <w:bookmarkStart w:id="9" w:name="_Toc387226766"/>
+      <w:bookmarkStart w:id="11" w:name="_Toc387226768"/>
+      <w:r>
+        <w:t>Méthode getListElementsBySceneId</w:t>
+      </w:r>
+      <w:bookmarkEnd w:id="11"/>
+    </w:p>
+    <w:p>
+      <w:pPr>
+        <w:pStyle w:val="Titre2"/>
+      </w:pPr>
+      <w:bookmarkStart w:id="12" w:name="_Toc387226769"/>
+      <w:r>
+        <w:t>Méthode getElementById</w:t>
+      </w:r>
+      <w:bookmarkEnd w:id="12"/>
+    </w:p>
+    <w:p>
+      <w:pPr>
+        <w:pStyle w:val="Titre2"/>
+      </w:pPr>
+      <w:bookmarkStart w:id="13" w:name="_Toc387226770"/>
+      <w:r>
+        <w:t>Méthode getListAllElements</w:t>
+      </w:r>
+      <w:bookmarkEnd w:id="13"/>
+    </w:p>
+    <w:p>
+      <w:pPr>
+        <w:pStyle w:val="Titre2"/>
+      </w:pPr>
+      <w:bookmarkStart w:id="14" w:name="_Toc387226771"/>
       <w:r>
         <w:t xml:space="preserve">Méthode </w:t>
       </w:r>
-      <w:proofErr w:type="spellStart"/>
-      <w:r>
-        <w:t>getTransitionById</w:t>
-      </w:r>
-      <w:bookmarkEnd w:id="9"/>
-      <w:proofErr w:type="spellEnd"/>
-    </w:p>
-    <w:p>
-      <w:pPr>
-        <w:pStyle w:val="Titre2"/>
-      </w:pPr>
-      <w:bookmarkStart w:id="10" w:name="_Toc387226767"/>
-      <w:r>
-        <w:t xml:space="preserve">Méthode </w:t>
-      </w:r>
-      <w:proofErr w:type="spellStart"/>
-      <w:r>
-        <w:t>getSceneById</w:t>
-      </w:r>
-      <w:bookmarkEnd w:id="10"/>
-      <w:proofErr w:type="spellEnd"/>
-    </w:p>
-    <w:p>
-      <w:pPr>
-        <w:pStyle w:val="Titre2"/>
-      </w:pPr>
-      <w:bookmarkStart w:id="11" w:name="_Toc387226768"/>
-      <w:r>
-        <w:t xml:space="preserve">Méthode </w:t>
-      </w:r>
-      <w:proofErr w:type="spellStart"/>
-      <w:r>
-        <w:t>getListElementsBySceneId</w:t>
-      </w:r>
-      <w:bookmarkEnd w:id="11"/>
-      <w:proofErr w:type="spellEnd"/>
-    </w:p>
-    <w:p>
-      <w:pPr>
-        <w:pStyle w:val="Titre2"/>
-      </w:pPr>
-      <w:bookmarkStart w:id="12" w:name="_Toc387226769"/>
-      <w:r>
-        <w:t xml:space="preserve">Méthode </w:t>
-      </w:r>
-      <w:proofErr w:type="spellStart"/>
-      <w:r>
-        <w:t>getElementById</w:t>
-      </w:r>
-      <w:bookmarkEnd w:id="12"/>
-      <w:proofErr w:type="spellEnd"/>
-    </w:p>
-    <w:p>
-      <w:pPr>
-        <w:pStyle w:val="Titre2"/>
-      </w:pPr>
-      <w:bookmarkStart w:id="13" w:name="_Toc387226770"/>
-      <w:r>
-        <w:t xml:space="preserve">Méthode </w:t>
-      </w:r>
-      <w:proofErr w:type="spellStart"/>
-      <w:r>
-        <w:t>getListAllElements</w:t>
-      </w:r>
-      <w:bookmarkEnd w:id="13"/>
-      <w:proofErr w:type="spellEnd"/>
-    </w:p>
-    <w:p>
-      <w:pPr>
-        <w:pStyle w:val="Titre2"/>
-      </w:pPr>
-      <w:bookmarkStart w:id="14" w:name="_Toc387226771"/>
-      <w:r>
-        <w:t xml:space="preserve">Méthode </w:t>
-      </w:r>
-      <w:proofErr w:type="spellStart"/>
       <w:r>
         <w:rPr>
           <w:rFonts w:eastAsia="Times New Roman"/>
@@ -2570,7 +2731,6 @@
         <w:t>getPointdInteretByTag</w:t>
       </w:r>
       <w:bookmarkEnd w:id="14"/>
-      <w:proofErr w:type="spellEnd"/>
     </w:p>
     <w:p>
       <w:pPr>
@@ -2590,12 +2750,12 @@
       </w:pPr>
     </w:p>
     <w:sectPr>
-      <w:headerReference w:type="even" r:id="rId18"/>
-      <w:headerReference w:type="default" r:id="rId19"/>
-      <w:footerReference w:type="even" r:id="rId20"/>
-      <w:footerReference w:type="default" r:id="rId21"/>
-      <w:headerReference w:type="first" r:id="rId22"/>
-      <w:footerReference w:type="first" r:id="rId23"/>
+      <w:headerReference w:type="even" r:id="rId21"/>
+      <w:headerReference w:type="default" r:id="rId22"/>
+      <w:footerReference w:type="even" r:id="rId23"/>
+      <w:footerReference w:type="default" r:id="rId24"/>
+      <w:headerReference w:type="first" r:id="rId25"/>
+      <w:footerReference w:type="first" r:id="rId26"/>
       <w:pgSz w:w="11907" w:h="16839"/>
       <w:pgMar w:top="1418" w:right="1843" w:bottom="1418" w:left="1843" w:header="709" w:footer="709" w:gutter="0"/>
       <w:pgNumType w:start="0"/>
@@ -2656,7 +2816,7 @@
         <w:rPr>
           <w:noProof/>
         </w:rPr>
-        <w:t>2</w:t>
+        <w:t>7</w:t>
       </w:r>
     </w:fldSimple>
     <w:r>
@@ -3046,11 +3206,127 @@
       </w:rPr>
     </w:lvl>
   </w:abstractNum>
+  <w:abstractNum w:abstractNumId="2">
+    <w:nsid w:val="6D580C8D"/>
+    <w:multiLevelType w:val="hybridMultilevel"/>
+    <w:tmpl w:val="57D4D3A4"/>
+    <w:lvl w:ilvl="0" w:tplc="040C0001">
+      <w:start w:val="1"/>
+      <w:numFmt w:val="bullet"/>
+      <w:lvlText w:val=""/>
+      <w:lvlJc w:val="left"/>
+      <w:pPr>
+        <w:ind w:left="720" w:hanging="360"/>
+      </w:pPr>
+      <w:rPr>
+        <w:rFonts w:ascii="Symbol" w:hAnsi="Symbol" w:hint="default"/>
+      </w:rPr>
+    </w:lvl>
+    <w:lvl w:ilvl="1" w:tplc="040C0003" w:tentative="1">
+      <w:start w:val="1"/>
+      <w:numFmt w:val="bullet"/>
+      <w:lvlText w:val="o"/>
+      <w:lvlJc w:val="left"/>
+      <w:pPr>
+        <w:ind w:left="1440" w:hanging="360"/>
+      </w:pPr>
+      <w:rPr>
+        <w:rFonts w:ascii="Courier New" w:hAnsi="Courier New" w:cs="Courier New" w:hint="default"/>
+      </w:rPr>
+    </w:lvl>
+    <w:lvl w:ilvl="2" w:tplc="040C0005" w:tentative="1">
+      <w:start w:val="1"/>
+      <w:numFmt w:val="bullet"/>
+      <w:lvlText w:val=""/>
+      <w:lvlJc w:val="left"/>
+      <w:pPr>
+        <w:ind w:left="2160" w:hanging="360"/>
+      </w:pPr>
+      <w:rPr>
+        <w:rFonts w:ascii="Wingdings" w:hAnsi="Wingdings" w:hint="default"/>
+      </w:rPr>
+    </w:lvl>
+    <w:lvl w:ilvl="3" w:tplc="040C0001" w:tentative="1">
+      <w:start w:val="1"/>
+      <w:numFmt w:val="bullet"/>
+      <w:lvlText w:val=""/>
+      <w:lvlJc w:val="left"/>
+      <w:pPr>
+        <w:ind w:left="2880" w:hanging="360"/>
+      </w:pPr>
+      <w:rPr>
+        <w:rFonts w:ascii="Symbol" w:hAnsi="Symbol" w:hint="default"/>
+      </w:rPr>
+    </w:lvl>
+    <w:lvl w:ilvl="4" w:tplc="040C0003" w:tentative="1">
+      <w:start w:val="1"/>
+      <w:numFmt w:val="bullet"/>
+      <w:lvlText w:val="o"/>
+      <w:lvlJc w:val="left"/>
+      <w:pPr>
+        <w:ind w:left="3600" w:hanging="360"/>
+      </w:pPr>
+      <w:rPr>
+        <w:rFonts w:ascii="Courier New" w:hAnsi="Courier New" w:cs="Courier New" w:hint="default"/>
+      </w:rPr>
+    </w:lvl>
+    <w:lvl w:ilvl="5" w:tplc="040C0005" w:tentative="1">
+      <w:start w:val="1"/>
+      <w:numFmt w:val="bullet"/>
+      <w:lvlText w:val=""/>
+      <w:lvlJc w:val="left"/>
+      <w:pPr>
+        <w:ind w:left="4320" w:hanging="360"/>
+      </w:pPr>
+      <w:rPr>
+        <w:rFonts w:ascii="Wingdings" w:hAnsi="Wingdings" w:hint="default"/>
+      </w:rPr>
+    </w:lvl>
+    <w:lvl w:ilvl="6" w:tplc="040C0001" w:tentative="1">
+      <w:start w:val="1"/>
+      <w:numFmt w:val="bullet"/>
+      <w:lvlText w:val=""/>
+      <w:lvlJc w:val="left"/>
+      <w:pPr>
+        <w:ind w:left="5040" w:hanging="360"/>
+      </w:pPr>
+      <w:rPr>
+        <w:rFonts w:ascii="Symbol" w:hAnsi="Symbol" w:hint="default"/>
+      </w:rPr>
+    </w:lvl>
+    <w:lvl w:ilvl="7" w:tplc="040C0003" w:tentative="1">
+      <w:start w:val="1"/>
+      <w:numFmt w:val="bullet"/>
+      <w:lvlText w:val="o"/>
+      <w:lvlJc w:val="left"/>
+      <w:pPr>
+        <w:ind w:left="5760" w:hanging="360"/>
+      </w:pPr>
+      <w:rPr>
+        <w:rFonts w:ascii="Courier New" w:hAnsi="Courier New" w:cs="Courier New" w:hint="default"/>
+      </w:rPr>
+    </w:lvl>
+    <w:lvl w:ilvl="8" w:tplc="040C0005" w:tentative="1">
+      <w:start w:val="1"/>
+      <w:numFmt w:val="bullet"/>
+      <w:lvlText w:val=""/>
+      <w:lvlJc w:val="left"/>
+      <w:pPr>
+        <w:ind w:left="6480" w:hanging="360"/>
+      </w:pPr>
+      <w:rPr>
+        <w:rFonts w:ascii="Wingdings" w:hAnsi="Wingdings" w:hint="default"/>
+      </w:rPr>
+    </w:lvl>
+  </w:abstractNum>
   <w:num w:numId="1">
     <w:abstractNumId w:val="0"/>
   </w:num>
   <w:num w:numId="2">
     <w:abstractNumId w:val="1"/>
+  </w:num>
+  <w:num w:numId="3">
+    <w:abstractNumId w:val="2"/>
   </w:num>
 </w:numbering>
 </file>
@@ -3270,7 +3546,6 @@
     <w:next w:val="Normal"/>
     <w:link w:val="Titre3Car"/>
     <w:uiPriority w:val="9"/>
-    <w:semiHidden/>
     <w:unhideWhenUsed/>
     <w:qFormat/>
     <w:rsid w:val="00FC2A5E"/>
@@ -3687,7 +3962,6 @@
     <w:basedOn w:val="Policepardfaut"/>
     <w:link w:val="Titre3"/>
     <w:uiPriority w:val="9"/>
-    <w:semiHidden/>
     <w:rsid w:val="00FC2A5E"/>
     <w:rPr>
       <w:rFonts w:asciiTheme="majorHAnsi" w:eastAsiaTheme="majorEastAsia" w:hAnsiTheme="majorHAnsi" w:cstheme="majorBidi"/>
@@ -4132,6 +4406,20 @@
     <w:panose1 w:val="05050102010706020507"/>
     <w:charset w:val="02"/>
     <w:family w:val="roman"/>
+    <w:pitch w:val="variable"/>
+    <w:sig w:usb0="00000000" w:usb1="10000000" w:usb2="00000000" w:usb3="00000000" w:csb0="80000000" w:csb1="00000000"/>
+  </w:font>
+  <w:font w:name="Courier New">
+    <w:panose1 w:val="02070309020205020404"/>
+    <w:charset w:val="00"/>
+    <w:family w:val="modern"/>
+    <w:pitch w:val="fixed"/>
+    <w:sig w:usb0="E0002AFF" w:usb1="C0007843" w:usb2="00000009" w:usb3="00000000" w:csb0="000001FF" w:csb1="00000000"/>
+  </w:font>
+  <w:font w:name="Wingdings">
+    <w:panose1 w:val="05000000000000000000"/>
+    <w:charset w:val="02"/>
+    <w:family w:val="auto"/>
     <w:pitch w:val="variable"/>
     <w:sig w:usb0="00000000" w:usb1="10000000" w:usb2="00000000" w:usb3="00000000" w:csb0="80000000" w:csb1="00000000"/>
   </w:font>
@@ -4885,7 +5173,7 @@
 </file>
 
 <file path=customXml/itemProps6.xml><?xml version="1.0" encoding="utf-8"?>
-<ds:datastoreItem xmlns:ds="http://schemas.openxmlformats.org/officeDocument/2006/customXml" ds:itemID="{344B1EFC-197D-4CDF-AE30-9BBE7F96AD8E}">
+<ds:datastoreItem xmlns:ds="http://schemas.openxmlformats.org/officeDocument/2006/customXml" ds:itemID="{A4C1E8FB-9C75-4FDC-8811-2B0062D0D7DF}">
   <ds:schemaRefs>
     <ds:schemaRef ds:uri="http://schemas.openxmlformats.org/officeDocument/2006/bibliography"/>
   </ds:schemaRefs>

</xml_diff>

<commit_message>
Modif XML  + recorrection scene Controller/SceneController.php
</commit_message>
<xml_diff>
--- a/doc/2014/Spécifications/WebServicesReadOnly.docx
+++ b/doc/2014/Spécifications/WebServicesReadOnly.docx
@@ -61,9 +61,6 @@
                           </w:rPr>
                           <w:alias w:val="Titre"/>
                           <w:id w:val="83737007"/>
-                          <w:placeholder>
-                            <w:docPart w:val="D31E22A5B7CA4A5EAB2F6C2C4FAA04DD"/>
-                          </w:placeholder>
                           <w:dataBinding w:prefixMappings="xmlns:ns0='http://schemas.openxmlformats.org/package/2006/metadata/core-properties' xmlns:ns1='http://purl.org/dc/elements/1.1/'" w:xpath="/ns0:coreProperties[1]/ns1:title[1]" w:storeItemID="{6C3C8BC8-F283-45AE-878A-BAB7291924A1}"/>
                           <w:text/>
                         </w:sdtPr>
@@ -2738,6 +2735,7 @@
       </w:r>
     </w:p>
     <w:p>
+      <w:bookmarkStart w:id="7" w:name="_Toc387226764"/>
       <w:r>
         <w:rPr>
           <w:noProof/>
@@ -2745,9 +2743,9 @@
         </w:rPr>
         <w:drawing>
           <wp:inline distT="0" distB="0" distL="0" distR="0">
-            <wp:extent cx="6096742" cy="8262905"/>
-            <wp:effectExtent l="19050" t="0" r="0" b="0"/>
-            <wp:docPr id="12" name="Image 12" descr="D:\utilisateurs\tbadin\Pictures\Capture.PNG"/>
+            <wp:extent cx="6086475" cy="6875051"/>
+            <wp:effectExtent l="19050" t="0" r="9525" b="0"/>
+            <wp:docPr id="2" name="Image 2" descr="D:\utilisateurs\tbadin\Pictures\Capture.PNG"/>
             <wp:cNvGraphicFramePr>
               <a:graphicFrameLocks xmlns:a="http://schemas.openxmlformats.org/drawingml/2006/main" noChangeAspect="1"/>
             </wp:cNvGraphicFramePr>
@@ -2755,7 +2753,7 @@
               <a:graphicData uri="http://schemas.openxmlformats.org/drawingml/2006/picture">
                 <pic:pic xmlns:pic="http://schemas.openxmlformats.org/drawingml/2006/picture">
                   <pic:nvPicPr>
-                    <pic:cNvPr id="0" name="Picture 12" descr="D:\utilisateurs\tbadin\Pictures\Capture.PNG"/>
+                    <pic:cNvPr id="0" name="Picture 2" descr="D:\utilisateurs\tbadin\Pictures\Capture.PNG"/>
                     <pic:cNvPicPr>
                       <a:picLocks noChangeAspect="1" noChangeArrowheads="1"/>
                     </pic:cNvPicPr>
@@ -2770,7 +2768,7 @@
                   <pic:spPr bwMode="auto">
                     <a:xfrm>
                       <a:off x="0" y="0"/>
-                      <a:ext cx="6101292" cy="8269072"/>
+                      <a:ext cx="6089331" cy="6878277"/>
                     </a:xfrm>
                     <a:prstGeom prst="rect">
                       <a:avLst/>
@@ -2789,11 +2787,9 @@
           </wp:inline>
         </w:drawing>
       </w:r>
-      <w:bookmarkStart w:id="7" w:name="_Toc387226764"/>
-    </w:p>
-    <w:p>
-      <w:r>
-        <w:lastRenderedPageBreak/>
+    </w:p>
+    <w:p>
+      <w:r>
         <w:t>On ne renverra que les identifiants et noms, cette fonction permettra à afficher une vision globale du parcours, sans rentrer dans les détails.</w:t>
       </w:r>
     </w:p>
@@ -2834,6 +2830,7 @@
         </w:numPr>
       </w:pPr>
       <w:r>
+        <w:lastRenderedPageBreak/>
         <w:t xml:space="preserve">Il convient donc de </w:t>
       </w:r>
       <w:proofErr w:type="spellStart"/>
@@ -3087,9 +3084,9 @@
         </w:rPr>
         <w:drawing>
           <wp:inline distT="0" distB="0" distL="0" distR="0">
-            <wp:extent cx="6096742" cy="6971522"/>
+            <wp:extent cx="6080223" cy="5724525"/>
             <wp:effectExtent l="19050" t="0" r="0" b="0"/>
-            <wp:docPr id="13" name="Image 13" descr="D:\utilisateurs\tbadin\Pictures\Capture.PNG"/>
+            <wp:docPr id="5" name="Image 4" descr="D:\utilisateurs\tbadin\Pictures\Capture.PNG"/>
             <wp:cNvGraphicFramePr>
               <a:graphicFrameLocks xmlns:a="http://schemas.openxmlformats.org/drawingml/2006/main" noChangeAspect="1"/>
             </wp:cNvGraphicFramePr>
@@ -3097,7 +3094,7 @@
               <a:graphicData uri="http://schemas.openxmlformats.org/drawingml/2006/picture">
                 <pic:pic xmlns:pic="http://schemas.openxmlformats.org/drawingml/2006/picture">
                   <pic:nvPicPr>
-                    <pic:cNvPr id="0" name="Picture 13" descr="D:\utilisateurs\tbadin\Pictures\Capture.PNG"/>
+                    <pic:cNvPr id="0" name="Picture 4" descr="D:\utilisateurs\tbadin\Pictures\Capture.PNG"/>
                     <pic:cNvPicPr>
                       <a:picLocks noChangeAspect="1" noChangeArrowheads="1"/>
                     </pic:cNvPicPr>
@@ -3112,7 +3109,7 @@
                   <pic:spPr bwMode="auto">
                     <a:xfrm>
                       <a:off x="0" y="0"/>
-                      <a:ext cx="6098769" cy="6973839"/>
+                      <a:ext cx="6084130" cy="5728203"/>
                     </a:xfrm>
                     <a:prstGeom prst="rect">
                       <a:avLst/>
@@ -3138,7 +3135,6 @@
       </w:pPr>
       <w:bookmarkStart w:id="9" w:name="_Toc387226766"/>
       <w:r>
-        <w:lastRenderedPageBreak/>
         <w:t xml:space="preserve">Cas Limites </w:t>
       </w:r>
     </w:p>
@@ -3184,6 +3180,7 @@
         <w:pStyle w:val="Titre3"/>
       </w:pPr>
       <w:r>
+        <w:lastRenderedPageBreak/>
         <w:t>Cas d’erreurs</w:t>
       </w:r>
     </w:p>
@@ -3377,7 +3374,7 @@
         <w:rPr>
           <w:noProof/>
         </w:rPr>
-        <w:t>9</w:t>
+        <w:t>8</w:t>
       </w:r>
     </w:fldSimple>
     <w:r>
@@ -3463,9 +3460,6 @@
     <w:sdt>
       <w:sdtPr>
         <w:id w:val="80127134"/>
-        <w:placeholder>
-          <w:docPart w:val="9DFA32E078D14EA7809C118A1D879E32"/>
-        </w:placeholder>
         <w:dataBinding w:prefixMappings="xmlns:ns0='http://schemas.microsoft.com/office/2006/coverPageProps'" w:xpath="/ns0:CoverPageProperties[1]/ns0:PublishDate[1]" w:storeItemID="{55AF091B-3C7A-41E3-B477-F2FDAA23CFDA}"/>
         <w:date w:fullDate="2014-05-06T00:00:00Z">
           <w:dateFormat w:val="dd/MM/yyyy"/>
@@ -4883,60 +4877,7 @@
 
 <file path=word/glossary/document.xml><?xml version="1.0" encoding="utf-8"?>
 <w:glossaryDocument xmlns:ve="http://schemas.openxmlformats.org/markup-compatibility/2006" xmlns:o="urn:schemas-microsoft-com:office:office" xmlns:r="http://schemas.openxmlformats.org/officeDocument/2006/relationships" xmlns:m="http://schemas.openxmlformats.org/officeDocument/2006/math" xmlns:v="urn:schemas-microsoft-com:vml" xmlns:wp="http://schemas.openxmlformats.org/drawingml/2006/wordprocessingDrawing" xmlns:w10="urn:schemas-microsoft-com:office:word" xmlns:w="http://schemas.openxmlformats.org/wordprocessingml/2006/main" xmlns:wne="http://schemas.microsoft.com/office/word/2006/wordml">
-  <w:docParts>
-    <w:docPart>
-      <w:docPartPr>
-        <w:name w:val="BF9BC82BFA2E4E83958AC33C3371F49C"/>
-        <w:category>
-          <w:name w:val="Général"/>
-          <w:gallery w:val="placeholder"/>
-        </w:category>
-        <w:types>
-          <w:type w:val="bbPlcHdr"/>
-        </w:types>
-        <w:behaviors>
-          <w:behavior w:val="content"/>
-        </w:behaviors>
-        <w:guid w:val="{DF485C45-0EE6-4B4D-B98A-017A5F775FAA}"/>
-      </w:docPartPr>
-      <w:docPartBody>
-        <w:p>
-          <w:pPr>
-            <w:pStyle w:val="BF9BC82BFA2E4E83958AC33C3371F49C"/>
-          </w:pPr>
-          <w:r>
-            <w:t>[Tapez le titre]</w:t>
-          </w:r>
-        </w:p>
-      </w:docPartBody>
-    </w:docPart>
-    <w:docPart>
-      <w:docPartPr>
-        <w:name w:val="8D0D7EC60FAC485A98A2CAEE588AFAD4"/>
-        <w:category>
-          <w:name w:val="Général"/>
-          <w:gallery w:val="placeholder"/>
-        </w:category>
-        <w:types>
-          <w:type w:val="bbPlcHdr"/>
-        </w:types>
-        <w:behaviors>
-          <w:behavior w:val="content"/>
-        </w:behaviors>
-        <w:guid w:val="{698FF592-C6DE-410A-827F-6936D7024EA8}"/>
-      </w:docPartPr>
-      <w:docPartBody>
-        <w:p>
-          <w:pPr>
-            <w:pStyle w:val="8D0D7EC60FAC485A98A2CAEE588AFAD4"/>
-          </w:pPr>
-          <w:r>
-            <w:t>[Tapez le sous-titre du document]</w:t>
-          </w:r>
-        </w:p>
-      </w:docPartBody>
-    </w:docPart>
-  </w:docParts>
+  <w:docParts/>
 </w:glossaryDocument>
 </file>
 
@@ -5019,6 +4960,7 @@
   </w:compat>
   <w:rsids>
     <w:rsidRoot w:val="00B64805"/>
+    <w:rsid w:val="002E65D0"/>
     <w:rsid w:val="004A31BF"/>
     <w:rsid w:val="00B612D8"/>
     <w:rsid w:val="00B64805"/>
@@ -5660,33 +5602,33 @@
 </file>
 
 <file path=customXml/item2.xml><?xml version="1.0" encoding="utf-8"?>
+<templateProperties xmlns="urn:microsoft.template.properties">
+  <_Version/>
+  <_LCID/>
+</templateProperties>
+</file>
+
+<file path=customXml/item3.xml><?xml version="1.0" encoding="utf-8"?>
 <tns:customPropertyEditors xmlns:tns="http://schemas.microsoft.com/office/2006/customDocumentInformationPanel">
   <tns:showOnOpen/>
   <tns:defaultPropertyEditorNamespace/>
 </tns:customPropertyEditors>
 </file>
 
-<file path=customXml/item3.xml><?xml version="1.0" encoding="utf-8"?>
+<file path=customXml/item4.xml><?xml version="1.0" encoding="utf-8"?>
 <templateProperties xmlns="urn:microsoft.template.properties">
   <_Version/>
   <_LCID/>
 </templateProperties>
 </file>
 
-<file path=customXml/item4.xml><?xml version="1.0" encoding="utf-8"?>
+<file path=customXml/item5.xml><?xml version="1.0" encoding="utf-8"?>
 <?mso-contentType ?>
 <FormTemplates xmlns="http://schemas.microsoft.com/sharepoint/v3/contenttype/forms">
   <Display>DocumentLibraryForm</Display>
   <Edit>AssetEditForm</Edit>
   <New>DocumentLibraryForm</New>
 </FormTemplates>
-</file>
-
-<file path=customXml/item5.xml><?xml version="1.0" encoding="utf-8"?>
-<templateProperties xmlns="urn:microsoft.template.properties">
-  <_Version/>
-  <_LCID/>
-</templateProperties>
 </file>
 
 <file path=customXml/item6.xml><?xml version="1.0" encoding="utf-8"?>
@@ -5702,6 +5644,14 @@
 </file>
 
 <file path=customXml/itemProps2.xml><?xml version="1.0" encoding="utf-8"?>
+<ds:datastoreItem xmlns:ds="http://schemas.openxmlformats.org/officeDocument/2006/customXml" ds:itemID="{C7DCFB9A-D0A9-4B95-B0C1-3C48EE5A7A72}">
+  <ds:schemaRefs>
+    <ds:schemaRef ds:uri="urn:microsoft.template.properties"/>
+  </ds:schemaRefs>
+</ds:datastoreItem>
+</file>
+
+<file path=customXml/itemProps3.xml><?xml version="1.0" encoding="utf-8"?>
 <ds:datastoreItem xmlns:ds="http://schemas.openxmlformats.org/officeDocument/2006/customXml" ds:itemID="{2B06F414-C573-4C0B-9746-2EC8EAD8EB56}">
   <ds:schemaRefs>
     <ds:schemaRef ds:uri="http://schemas.microsoft.com/office/2006/customDocumentInformationPanel"/>
@@ -5709,15 +5659,15 @@
 </ds:datastoreItem>
 </file>
 
-<file path=customXml/itemProps3.xml><?xml version="1.0" encoding="utf-8"?>
-<ds:datastoreItem xmlns:ds="http://schemas.openxmlformats.org/officeDocument/2006/customXml" ds:itemID="{C7DCFB9A-D0A9-4B95-B0C1-3C48EE5A7A72}">
+<file path=customXml/itemProps4.xml><?xml version="1.0" encoding="utf-8"?>
+<ds:datastoreItem xmlns:ds="http://schemas.openxmlformats.org/officeDocument/2006/customXml" ds:itemID="{37A44DD3-EB41-461C-8831-8E039C645FD7}">
   <ds:schemaRefs>
     <ds:schemaRef ds:uri="urn:microsoft.template.properties"/>
   </ds:schemaRefs>
 </ds:datastoreItem>
 </file>
 
-<file path=customXml/itemProps4.xml><?xml version="1.0" encoding="utf-8"?>
+<file path=customXml/itemProps5.xml><?xml version="1.0" encoding="utf-8"?>
 <ds:datastoreItem xmlns:ds="http://schemas.openxmlformats.org/officeDocument/2006/customXml" ds:itemID="{B50060B2-5E63-452F-AAA0-FFCF90806A20}">
   <ds:schemaRefs>
     <ds:schemaRef ds:uri="http://schemas.microsoft.com/sharepoint/v3/contenttype/forms"/>
@@ -5725,16 +5675,8 @@
 </ds:datastoreItem>
 </file>
 
-<file path=customXml/itemProps5.xml><?xml version="1.0" encoding="utf-8"?>
-<ds:datastoreItem xmlns:ds="http://schemas.openxmlformats.org/officeDocument/2006/customXml" ds:itemID="{37A44DD3-EB41-461C-8831-8E039C645FD7}">
-  <ds:schemaRefs>
-    <ds:schemaRef ds:uri="urn:microsoft.template.properties"/>
-  </ds:schemaRefs>
-</ds:datastoreItem>
-</file>
-
 <file path=customXml/itemProps6.xml><?xml version="1.0" encoding="utf-8"?>
-<ds:datastoreItem xmlns:ds="http://schemas.openxmlformats.org/officeDocument/2006/customXml" ds:itemID="{F423B14C-9228-41B4-BEB6-1957735B087C}">
+<ds:datastoreItem xmlns:ds="http://schemas.openxmlformats.org/officeDocument/2006/customXml" ds:itemID="{34BA0E40-2CDD-4EAA-9D16-93EA39A9FFED}">
   <ds:schemaRefs>
     <ds:schemaRef ds:uri="http://schemas.openxmlformats.org/officeDocument/2006/bibliography"/>
   </ds:schemaRefs>

</xml_diff>

<commit_message>
WS : ok plus que auth
</commit_message>
<xml_diff>
--- a/doc/2014/Spécifications/WebServicesReadOnly.docx
+++ b/doc/2014/Spécifications/WebServicesReadOnly.docx
@@ -75,33 +75,7 @@
                               <w:szCs w:val="52"/>
                               <w:lang w:val="en-US"/>
                             </w:rPr>
-                            <w:t xml:space="preserve">MOVING </w:t>
-                          </w:r>
-                          <w:proofErr w:type="spellStart"/>
-                          <w:r>
-                            <w:rPr>
-                              <w:rFonts w:asciiTheme="majorHAnsi" w:eastAsiaTheme="majorEastAsia" w:hAnsiTheme="majorHAnsi" w:cstheme="majorBidi"/>
-                              <w:smallCaps/>
-                              <w:color w:val="244583" w:themeColor="accent2" w:themeShade="80"/>
-                              <w:spacing w:val="20"/>
-                              <w:sz w:val="52"/>
-                              <w:szCs w:val="52"/>
-                              <w:lang w:val="en-US"/>
-                            </w:rPr>
-                            <w:t>WebServices</w:t>
-                          </w:r>
-                          <w:proofErr w:type="spellEnd"/>
-                          <w:r>
-                            <w:rPr>
-                              <w:rFonts w:asciiTheme="majorHAnsi" w:eastAsiaTheme="majorEastAsia" w:hAnsiTheme="majorHAnsi" w:cstheme="majorBidi"/>
-                              <w:smallCaps/>
-                              <w:color w:val="244583" w:themeColor="accent2" w:themeShade="80"/>
-                              <w:spacing w:val="20"/>
-                              <w:sz w:val="52"/>
-                              <w:szCs w:val="52"/>
-                              <w:lang w:val="en-US"/>
-                            </w:rPr>
-                            <w:t xml:space="preserve"> Read-Only</w:t>
+                            <w:t>MOVING WebServices Read-Only</w:t>
                           </w:r>
                         </w:sdtContent>
                       </w:sdt>
@@ -133,7 +107,6 @@
                           <w:text/>
                         </w:sdtPr>
                         <w:sdtContent>
-                          <w:proofErr w:type="spellStart"/>
                           <w:r>
                             <w:rPr>
                               <w:i/>
@@ -145,7 +118,6 @@
                             </w:rPr>
                             <w:t>Spécifications</w:t>
                           </w:r>
-                          <w:proofErr w:type="spellEnd"/>
                         </w:sdtContent>
                       </w:sdt>
                     </w:p>
@@ -177,29 +149,13 @@
                             <w:t>logicielles</w:t>
                           </w:r>
                           <w:r>
-                            <w:t xml:space="preserve"> relatives aux </w:t>
-                          </w:r>
-                          <w:proofErr w:type="spellStart"/>
-                          <w:r>
-                            <w:t>WebServices</w:t>
-                          </w:r>
-                          <w:proofErr w:type="spellEnd"/>
-                          <w:r>
-                            <w:t xml:space="preserve"> </w:t>
+                            <w:t xml:space="preserve"> relatives aux WebServices </w:t>
                           </w:r>
                           <w:r>
                             <w:t xml:space="preserve">en lecture </w:t>
                           </w:r>
                           <w:r>
-                            <w:t xml:space="preserve">qui devront être exposées par le BackOffice </w:t>
-                          </w:r>
-                          <w:proofErr w:type="spellStart"/>
-                          <w:r>
-                            <w:t>Moving</w:t>
-                          </w:r>
-                          <w:proofErr w:type="spellEnd"/>
-                          <w:r>
-                            <w:t>-BO</w:t>
+                            <w:t>qui devront être exposées par le BackOffice Moving-BO</w:t>
                           </w:r>
                         </w:sdtContent>
                       </w:sdt>
@@ -310,25 +266,7 @@
                               <w:sz w:val="24"/>
                               <w:szCs w:val="24"/>
                             </w:rPr>
-                            <w:t xml:space="preserve">Benjamin </w:t>
-                          </w:r>
-                          <w:proofErr w:type="spellStart"/>
-                          <w:r>
-                            <w:rPr>
-                              <w:color w:val="E65B01" w:themeColor="accent1" w:themeShade="BF"/>
-                              <w:sz w:val="24"/>
-                              <w:szCs w:val="24"/>
-                            </w:rPr>
-                            <w:t>Verney</w:t>
-                          </w:r>
-                          <w:proofErr w:type="spellEnd"/>
-                          <w:r>
-                            <w:rPr>
-                              <w:color w:val="E65B01" w:themeColor="accent1" w:themeShade="BF"/>
-                              <w:sz w:val="24"/>
-                              <w:szCs w:val="24"/>
-                            </w:rPr>
-                            <w:t xml:space="preserve"> – Thomas Badin</w:t>
+                            <w:t>Benjamin Verney – Thomas Badin</w:t>
                           </w:r>
                         </w:sdtContent>
                       </w:sdt>
@@ -436,25 +374,7 @@
               <w:spacing w:val="0"/>
               <w:lang w:val="en-US"/>
             </w:rPr>
-            <w:t xml:space="preserve">MOVING </w:t>
-          </w:r>
-          <w:proofErr w:type="spellStart"/>
-          <w:r>
-            <w:rPr>
-              <w:rFonts w:asciiTheme="minorHAnsi" w:hAnsiTheme="minorHAnsi"/>
-              <w:spacing w:val="0"/>
-              <w:lang w:val="en-US"/>
-            </w:rPr>
-            <w:t>WebServices</w:t>
-          </w:r>
-          <w:proofErr w:type="spellEnd"/>
-          <w:r>
-            <w:rPr>
-              <w:rFonts w:asciiTheme="minorHAnsi" w:hAnsiTheme="minorHAnsi"/>
-              <w:spacing w:val="0"/>
-              <w:lang w:val="en-US"/>
-            </w:rPr>
-            <w:t xml:space="preserve"> Read-Only</w:t>
+            <w:t>MOVING WebServices Read-Only</w:t>
           </w:r>
         </w:sdtContent>
       </w:sdt>
@@ -814,7 +734,6 @@
               <w:lang w:val="en-US"/>
             </w:rPr>
           </w:pPr>
-          <w:proofErr w:type="spellStart"/>
           <w:r>
             <w:rPr>
               <w:color w:val="auto"/>
@@ -822,7 +741,6 @@
             </w:rPr>
             <w:t>Spécifications</w:t>
           </w:r>
-          <w:proofErr w:type="spellEnd"/>
         </w:p>
       </w:sdtContent>
     </w:sdt>
@@ -2972,21 +2890,7 @@
         <w:rPr>
           <w:color w:val="auto"/>
         </w:rPr>
-        <w:t xml:space="preserve">Les </w:t>
-      </w:r>
-      <w:proofErr w:type="spellStart"/>
-      <w:r>
-        <w:rPr>
-          <w:color w:val="auto"/>
-        </w:rPr>
-        <w:t>WebServices</w:t>
-      </w:r>
-      <w:proofErr w:type="spellEnd"/>
-      <w:r>
-        <w:rPr>
-          <w:color w:val="auto"/>
-        </w:rPr>
-        <w:t xml:space="preserve"> seront utilisé à la fois par le Front Office Web et les applications mobiles :</w:t>
+        <w:t>Les WebServices seront utilisé à la fois par le Front Office Web et les applications mobiles :</w:t>
       </w:r>
     </w:p>
     <w:p>
@@ -3059,35 +2963,7 @@
         <w:rPr>
           <w:color w:val="auto"/>
         </w:rPr>
-        <w:t xml:space="preserve">Ce document ne traite que des </w:t>
-      </w:r>
-      <w:proofErr w:type="spellStart"/>
-      <w:r>
-        <w:rPr>
-          <w:color w:val="auto"/>
-        </w:rPr>
-        <w:t>WebServices</w:t>
-      </w:r>
-      <w:proofErr w:type="spellEnd"/>
-      <w:r>
-        <w:rPr>
-          <w:color w:val="auto"/>
-        </w:rPr>
-        <w:t xml:space="preserve"> permettant la consultation. Si des </w:t>
-      </w:r>
-      <w:proofErr w:type="spellStart"/>
-      <w:r>
-        <w:rPr>
-          <w:color w:val="auto"/>
-        </w:rPr>
-        <w:t>WebServices</w:t>
-      </w:r>
-      <w:proofErr w:type="spellEnd"/>
-      <w:r>
-        <w:rPr>
-          <w:color w:val="auto"/>
-        </w:rPr>
-        <w:t xml:space="preserve"> de modification sont nécessaire (ce qui a été évoqué lors de la réunion du 28 Avril 2014 : </w:t>
+        <w:t xml:space="preserve">Ce document ne traite que des WebServices permettant la consultation. Si des WebServices de modification sont nécessaire (ce qui a été évoqué lors de la réunion du 28 Avril 2014 : </w:t>
       </w:r>
       <w:hyperlink r:id="rId14" w:history="1">
         <w:r>
@@ -3114,21 +2990,7 @@
         <w:rPr>
           <w:color w:val="auto"/>
         </w:rPr>
-        <w:t xml:space="preserve">Les </w:t>
-      </w:r>
-      <w:proofErr w:type="spellStart"/>
-      <w:r>
-        <w:rPr>
-          <w:color w:val="auto"/>
-        </w:rPr>
-        <w:t>WebServices</w:t>
-      </w:r>
-      <w:proofErr w:type="spellEnd"/>
-      <w:r>
-        <w:rPr>
-          <w:color w:val="auto"/>
-        </w:rPr>
-        <w:t xml:space="preserve"> seront en </w:t>
+        <w:t xml:space="preserve">Les WebServices seront en </w:t>
       </w:r>
       <w:hyperlink r:id="rId15" w:history="1">
         <w:r>
@@ -3168,21 +3030,7 @@
         <w:rPr>
           <w:color w:val="auto"/>
         </w:rPr>
-        <w:t>), permet directement d’exposer des services (</w:t>
-      </w:r>
-      <w:proofErr w:type="spellStart"/>
-      <w:r>
-        <w:rPr>
-          <w:color w:val="auto"/>
-        </w:rPr>
-        <w:t>cf</w:t>
-      </w:r>
-      <w:proofErr w:type="spellEnd"/>
-      <w:r>
-        <w:rPr>
-          <w:color w:val="auto"/>
-        </w:rPr>
-        <w:t xml:space="preserve"> </w:t>
+        <w:t xml:space="preserve">), permet directement d’exposer des services (cf </w:t>
       </w:r>
       <w:hyperlink r:id="rId17" w:history="1">
         <w:r>
@@ -3196,48 +3044,20 @@
         <w:rPr>
           <w:color w:val="auto"/>
         </w:rPr>
-        <w:t xml:space="preserve"> ). C’est donc ce que nous utiliserons pour créer les </w:t>
-      </w:r>
-      <w:proofErr w:type="spellStart"/>
-      <w:r>
+        <w:t xml:space="preserve"> ). C’est donc ce que nous utiliserons pour créer les WebServices.</w:t>
+      </w:r>
+    </w:p>
+    <w:p>
+      <w:pPr>
         <w:rPr>
           <w:color w:val="auto"/>
         </w:rPr>
-        <w:t>WebServices</w:t>
-      </w:r>
-      <w:proofErr w:type="spellEnd"/>
+      </w:pPr>
       <w:r>
         <w:rPr>
           <w:color w:val="auto"/>
         </w:rPr>
-        <w:t>.</w:t>
-      </w:r>
-    </w:p>
-    <w:p>
-      <w:pPr>
-        <w:rPr>
-          <w:color w:val="auto"/>
-        </w:rPr>
-      </w:pPr>
-      <w:r>
-        <w:rPr>
-          <w:color w:val="auto"/>
-        </w:rPr>
-        <w:t xml:space="preserve">Dans l’ensemble de ce document, nous allons spécifier la réponse du </w:t>
-      </w:r>
-      <w:proofErr w:type="spellStart"/>
-      <w:r>
-        <w:rPr>
-          <w:color w:val="auto"/>
-        </w:rPr>
-        <w:t>WebService</w:t>
-      </w:r>
-      <w:proofErr w:type="spellEnd"/>
-      <w:r>
-        <w:rPr>
-          <w:color w:val="auto"/>
-        </w:rPr>
-        <w:t xml:space="preserve"> par un exemple. </w:t>
+        <w:t xml:space="preserve">Dans l’ensemble de ce document, nous allons spécifier la réponse du WebService par un exemple. </w:t>
       </w:r>
       <w:r>
         <w:rPr>
@@ -3294,14 +3114,9 @@
       </w:pPr>
       <w:bookmarkStart w:id="2" w:name="_Toc387740264"/>
       <w:r>
-        <w:t xml:space="preserve">Méthode </w:t>
-      </w:r>
-      <w:proofErr w:type="spellStart"/>
-      <w:r>
-        <w:t>authenticate</w:t>
+        <w:t>Méthode authenticate</w:t>
       </w:r>
       <w:bookmarkEnd w:id="2"/>
-      <w:proofErr w:type="spellEnd"/>
     </w:p>
     <w:p/>
     <w:p>
@@ -3310,14 +3125,9 @@
       </w:pPr>
       <w:bookmarkStart w:id="3" w:name="_Toc387740265"/>
       <w:r>
-        <w:t xml:space="preserve">Méthode </w:t>
-      </w:r>
-      <w:proofErr w:type="spellStart"/>
-      <w:r>
-        <w:t>getAccessToken</w:t>
+        <w:t>Méthode getAccessToken</w:t>
       </w:r>
       <w:bookmarkEnd w:id="3"/>
-      <w:proofErr w:type="spellEnd"/>
     </w:p>
     <w:p/>
     <w:p>
@@ -3348,26 +3158,10 @@
     </w:p>
     <w:p>
       <w:r>
-        <w:t xml:space="preserve">Cette partie regroupe les fonctions d’accès aux différents éléments de </w:t>
-      </w:r>
-      <w:proofErr w:type="spellStart"/>
-      <w:r>
-        <w:t>Movin</w:t>
-      </w:r>
-      <w:proofErr w:type="spellEnd"/>
-      <w:r>
-        <w:t>.</w:t>
-      </w:r>
-      <w:r>
-        <w:t xml:space="preserve"> Nous appliquons la convention suivante : quand nous requêtons un élément (fonction </w:t>
-      </w:r>
-      <w:proofErr w:type="spellStart"/>
-      <w:r>
-        <w:t>getXXXById</w:t>
-      </w:r>
-      <w:proofErr w:type="spellEnd"/>
-      <w:r>
-        <w:t>), nous retournons le détail de l’élément, et la liste non détaillé (juste Id et nom affichable), des sous éléments. Nous rappelons que la hiérarchie des éléments est la suivante :</w:t>
+        <w:t>Cette partie regroupe les fonctions d’accès aux différents éléments de Movin.</w:t>
+      </w:r>
+      <w:r>
+        <w:t xml:space="preserve"> Nous appliquons la convention suivante : quand nous requêtons un élément (fonction getXXXById), nous retournons le détail de l’élément, et la liste non détaillé (juste Id et nom affichable), des sous éléments. Nous rappelons que la hiérarchie des éléments est la suivante :</w:t>
       </w:r>
     </w:p>
     <w:p>
@@ -3399,12 +3193,10 @@
       <w:r>
         <w:t xml:space="preserve">Méthode </w:t>
       </w:r>
-      <w:proofErr w:type="spellStart"/>
       <w:r>
         <w:t>getListAllParcours</w:t>
       </w:r>
       <w:bookmarkEnd w:id="5"/>
-      <w:proofErr w:type="spellEnd"/>
     </w:p>
     <w:p>
       <w:r>
@@ -3490,15 +3282,7 @@
     </w:p>
     <w:p>
       <w:r>
-        <w:t xml:space="preserve">Note : La méthode ne prend pas d’argument, car un Back Office est associé à un seul Front. Dans le cas d’un fonctionnement multi-tenant (ce qui n’est pas prévus à l’heure actuelle), cette méthode devrait être supprimée, et remplacée par une méthode </w:t>
-      </w:r>
-      <w:proofErr w:type="spellStart"/>
-      <w:r>
-        <w:t>getListParcoursByClientId</w:t>
-      </w:r>
-      <w:proofErr w:type="spellEnd"/>
-      <w:r>
-        <w:t xml:space="preserve"> par exemple.</w:t>
+        <w:t>Note : La méthode ne prend pas d’argument, car un Back Office est associé à un seul Front. Dans le cas d’un fonctionnement multi-tenant (ce qui n’est pas prévus à l’heure actuelle), cette méthode devrait être supprimée, et remplacée par une méthode getListParcoursByClientId par exemple.</w:t>
       </w:r>
     </w:p>
     <w:p>
@@ -3556,12 +3340,10 @@
         <w:lastRenderedPageBreak/>
         <w:t xml:space="preserve">Méthode </w:t>
       </w:r>
-      <w:proofErr w:type="spellStart"/>
       <w:r>
         <w:t>getParcoursArchitectureById</w:t>
       </w:r>
       <w:bookmarkEnd w:id="9"/>
-      <w:proofErr w:type="spellEnd"/>
     </w:p>
     <w:p>
       <w:r>
@@ -3654,17 +3436,53 @@
       <w:r>
         <w:rPr>
           <w:noProof/>
-          <w:highlight w:val="yellow"/>
           <w:lang w:eastAsia="fr-FR"/>
         </w:rPr>
-        <w:t>Manque la semantique des transistions</w:t>
-      </w:r>
-      <w:r>
-        <w:rPr>
-          <w:noProof/>
-          <w:lang w:eastAsia="fr-FR"/>
-        </w:rPr>
-        <w:t xml:space="preserve"> </w:t>
+        <w:drawing>
+          <wp:inline distT="0" distB="0" distL="0" distR="0">
+            <wp:extent cx="6076950" cy="6575970"/>
+            <wp:effectExtent l="19050" t="0" r="0" b="0"/>
+            <wp:docPr id="2" name="Image 2" descr="D:\utilisateurs\tbadin\Pictures\Capture.PNG"/>
+            <wp:cNvGraphicFramePr>
+              <a:graphicFrameLocks xmlns:a="http://schemas.openxmlformats.org/drawingml/2006/main" noChangeAspect="1"/>
+            </wp:cNvGraphicFramePr>
+            <a:graphic xmlns:a="http://schemas.openxmlformats.org/drawingml/2006/main">
+              <a:graphicData uri="http://schemas.openxmlformats.org/drawingml/2006/picture">
+                <pic:pic xmlns:pic="http://schemas.openxmlformats.org/drawingml/2006/picture">
+                  <pic:nvPicPr>
+                    <pic:cNvPr id="0" name="Picture 2" descr="D:\utilisateurs\tbadin\Pictures\Capture.PNG"/>
+                    <pic:cNvPicPr>
+                      <a:picLocks noChangeAspect="1" noChangeArrowheads="1"/>
+                    </pic:cNvPicPr>
+                  </pic:nvPicPr>
+                  <pic:blipFill>
+                    <a:blip r:embed="rId25" cstate="print"/>
+                    <a:srcRect/>
+                    <a:stretch>
+                      <a:fillRect/>
+                    </a:stretch>
+                  </pic:blipFill>
+                  <pic:spPr bwMode="auto">
+                    <a:xfrm>
+                      <a:off x="0" y="0"/>
+                      <a:ext cx="6076950" cy="6575970"/>
+                    </a:xfrm>
+                    <a:prstGeom prst="rect">
+                      <a:avLst/>
+                    </a:prstGeom>
+                    <a:noFill/>
+                    <a:ln w="9525">
+                      <a:noFill/>
+                      <a:miter lim="800000"/>
+                      <a:headEnd/>
+                      <a:tailEnd/>
+                    </a:ln>
+                  </pic:spPr>
+                </pic:pic>
+              </a:graphicData>
+            </a:graphic>
+          </wp:inline>
+        </w:drawing>
       </w:r>
     </w:p>
     <w:p>
@@ -3714,15 +3532,8 @@
         </w:numPr>
       </w:pPr>
       <w:r>
-        <w:t xml:space="preserve">Il convient donc de </w:t>
-      </w:r>
-      <w:proofErr w:type="spellStart"/>
-      <w:r>
-        <w:t>logger</w:t>
-      </w:r>
-      <w:proofErr w:type="spellEnd"/>
-      <w:r>
-        <w:t xml:space="preserve"> le problème et de renvoyer un message d’erreur à l’utilisateur. (Parcours incomplet).</w:t>
+        <w:lastRenderedPageBreak/>
+        <w:t>Il convient donc de logger le problème et de renvoyer un message d’erreur à l’utilisateur. (Parcours incomplet).</w:t>
       </w:r>
     </w:p>
     <w:p>
@@ -3737,15 +3548,7 @@
     </w:p>
     <w:p>
       <w:r>
-        <w:t xml:space="preserve">L’id spécifié n’existe pas, ou n’est pas en visibilité public : retourner un message d’erreur à l’utilisateur (Not </w:t>
-      </w:r>
-      <w:proofErr w:type="spellStart"/>
-      <w:r>
-        <w:t>Found</w:t>
-      </w:r>
-      <w:proofErr w:type="spellEnd"/>
-      <w:r>
-        <w:t>).</w:t>
+        <w:t>L’id spécifié n’existe pas, ou n’est pas en visibilité public : retourner un message d’erreur à l’utilisateur (Not Found).</w:t>
       </w:r>
     </w:p>
     <w:p>
@@ -3756,12 +3559,10 @@
       <w:r>
         <w:t xml:space="preserve">Méthode </w:t>
       </w:r>
-      <w:proofErr w:type="spellStart"/>
       <w:r>
         <w:t>getParcoursById</w:t>
       </w:r>
       <w:bookmarkEnd w:id="13"/>
-      <w:proofErr w:type="spellEnd"/>
     </w:p>
     <w:p>
       <w:r>
@@ -3816,7 +3617,7 @@
                     </pic:cNvPicPr>
                   </pic:nvPicPr>
                   <pic:blipFill>
-                    <a:blip r:embed="rId25" cstate="print"/>
+                    <a:blip r:embed="rId26" cstate="print"/>
                     <a:srcRect/>
                     <a:stretch>
                       <a:fillRect/>
@@ -3890,15 +3691,7 @@
         </w:numPr>
       </w:pPr>
       <w:r>
-        <w:t xml:space="preserve">Il convient donc de </w:t>
-      </w:r>
-      <w:proofErr w:type="spellStart"/>
-      <w:r>
-        <w:t>logger</w:t>
-      </w:r>
-      <w:proofErr w:type="spellEnd"/>
-      <w:r>
-        <w:t xml:space="preserve"> le problème et de renvoyer un message d’erreur à l’utilisateur. (Parcours incomplet).</w:t>
+        <w:t>Il convient donc de logger le problème et de renvoyer un message d’erreur à l’utilisateur. (Parcours incomplet).</w:t>
       </w:r>
     </w:p>
     <w:p>
@@ -3913,15 +3706,7 @@
     </w:p>
     <w:p>
       <w:r>
-        <w:t xml:space="preserve">L’id spécifié n’existe pas, ou n’est pas en visibilité public : retourner un message d’erreur à l’utilisateur (Not </w:t>
-      </w:r>
-      <w:proofErr w:type="spellStart"/>
-      <w:r>
-        <w:t>Found</w:t>
-      </w:r>
-      <w:proofErr w:type="spellEnd"/>
-      <w:r>
-        <w:t>).</w:t>
+        <w:t>L’id spécifié n’existe pas, ou n’est pas en visibilité public : retourner un message d’erreur à l’utilisateur (Not Found).</w:t>
       </w:r>
     </w:p>
     <w:p>
@@ -3934,7 +3719,6 @@
         </w:rPr>
       </w:pPr>
       <w:r>
-        <w:lastRenderedPageBreak/>
         <w:br w:type="page"/>
       </w:r>
     </w:p>
@@ -3947,12 +3731,10 @@
         <w:lastRenderedPageBreak/>
         <w:t xml:space="preserve">Méthode </w:t>
       </w:r>
-      <w:proofErr w:type="spellStart"/>
       <w:r>
         <w:t>getSousParcoursById</w:t>
       </w:r>
       <w:bookmarkEnd w:id="17"/>
-      <w:proofErr w:type="spellEnd"/>
     </w:p>
     <w:p>
       <w:r>
@@ -3975,20 +3757,56 @@
       </w:r>
     </w:p>
     <w:p>
-      <w:r>
-        <w:rPr>
-          <w:noProof/>
-          <w:highlight w:val="yellow"/>
-          <w:lang w:eastAsia="fr-FR"/>
-        </w:rPr>
-        <w:t>Manque la sémantique transistion</w:t>
-      </w:r>
       <w:r>
         <w:rPr>
           <w:noProof/>
           <w:lang w:eastAsia="fr-FR"/>
         </w:rPr>
-        <w:t xml:space="preserve"> </w:t>
+        <w:drawing>
+          <wp:inline distT="0" distB="0" distL="0" distR="0">
+            <wp:extent cx="6038850" cy="5664177"/>
+            <wp:effectExtent l="19050" t="0" r="0" b="0"/>
+            <wp:docPr id="5" name="Image 3" descr="D:\utilisateurs\tbadin\Pictures\Capture.PNG"/>
+            <wp:cNvGraphicFramePr>
+              <a:graphicFrameLocks xmlns:a="http://schemas.openxmlformats.org/drawingml/2006/main" noChangeAspect="1"/>
+            </wp:cNvGraphicFramePr>
+            <a:graphic xmlns:a="http://schemas.openxmlformats.org/drawingml/2006/main">
+              <a:graphicData uri="http://schemas.openxmlformats.org/drawingml/2006/picture">
+                <pic:pic xmlns:pic="http://schemas.openxmlformats.org/drawingml/2006/picture">
+                  <pic:nvPicPr>
+                    <pic:cNvPr id="0" name="Picture 3" descr="D:\utilisateurs\tbadin\Pictures\Capture.PNG"/>
+                    <pic:cNvPicPr>
+                      <a:picLocks noChangeAspect="1" noChangeArrowheads="1"/>
+                    </pic:cNvPicPr>
+                  </pic:nvPicPr>
+                  <pic:blipFill>
+                    <a:blip r:embed="rId27" cstate="print"/>
+                    <a:srcRect/>
+                    <a:stretch>
+                      <a:fillRect/>
+                    </a:stretch>
+                  </pic:blipFill>
+                  <pic:spPr bwMode="auto">
+                    <a:xfrm>
+                      <a:off x="0" y="0"/>
+                      <a:ext cx="6038850" cy="5664177"/>
+                    </a:xfrm>
+                    <a:prstGeom prst="rect">
+                      <a:avLst/>
+                    </a:prstGeom>
+                    <a:noFill/>
+                    <a:ln w="9525">
+                      <a:noFill/>
+                      <a:miter lim="800000"/>
+                      <a:headEnd/>
+                      <a:tailEnd/>
+                    </a:ln>
+                  </pic:spPr>
+                </pic:pic>
+              </a:graphicData>
+            </a:graphic>
+          </wp:inline>
+        </w:drawing>
       </w:r>
     </w:p>
     <w:p>
@@ -4030,15 +3848,7 @@
         </w:numPr>
       </w:pPr>
       <w:r>
-        <w:t xml:space="preserve">Il convient donc de </w:t>
-      </w:r>
-      <w:proofErr w:type="spellStart"/>
-      <w:r>
-        <w:t>logger</w:t>
-      </w:r>
-      <w:proofErr w:type="spellEnd"/>
-      <w:r>
-        <w:t xml:space="preserve"> le problème et de renvoyer un message d’erreur à l’utilisateur. (Parcours incomplet).</w:t>
+        <w:t>Il convient donc de logger le problème et de renvoyer un message d’erreur à l’utilisateur. (Parcours incomplet).</w:t>
       </w:r>
     </w:p>
     <w:p>
@@ -4047,21 +3857,14 @@
       </w:pPr>
       <w:bookmarkStart w:id="20" w:name="_Toc387740282"/>
       <w:r>
+        <w:lastRenderedPageBreak/>
         <w:t>Cas d’erreurs</w:t>
       </w:r>
       <w:bookmarkEnd w:id="20"/>
     </w:p>
     <w:p>
       <w:r>
-        <w:t xml:space="preserve">L’id spécifié n’existe pas, l’id du sous parcours ne correspond pas à un sous parcours dont le parent (le parcours) est public : retourner un message d’erreur à l’utilisateur (Not </w:t>
-      </w:r>
-      <w:proofErr w:type="spellStart"/>
-      <w:r>
-        <w:t>Found</w:t>
-      </w:r>
-      <w:proofErr w:type="spellEnd"/>
-      <w:r>
-        <w:t>).</w:t>
+        <w:t>L’id spécifié n’existe pas, l’id du sous parcours ne correspond pas à un sous parcours dont le parent (le parcours) est public : retourner un message d’erreur à l’utilisateur (Not Found).</w:t>
       </w:r>
     </w:p>
     <w:p>
@@ -4072,12 +3875,31 @@
       <w:r>
         <w:t xml:space="preserve">Méthode </w:t>
       </w:r>
-      <w:proofErr w:type="spellStart"/>
       <w:r>
         <w:t>getTransitionById</w:t>
       </w:r>
       <w:bookmarkEnd w:id="21"/>
-      <w:proofErr w:type="spellEnd"/>
+    </w:p>
+    <w:p>
+      <w:r>
+        <w:t>Méthode permettant de récupérer les informations d’une transition. On retournera toutes les informations de la transition</w:t>
+      </w:r>
+      <w:r>
+        <w:t>, ainsi que le lien vers la scène de départ et celle d’arrivée.</w:t>
+      </w:r>
+    </w:p>
+    <w:p>
+      <w:pPr>
+        <w:pStyle w:val="Titre3"/>
+      </w:pPr>
+      <w:r>
+        <w:t>Cas standard</w:t>
+      </w:r>
+    </w:p>
+    <w:p>
+      <w:r>
+        <w:t>La transition existe, et les 2 scènes qu’elle lie sont Public. Le XML retourné sera de la forme :</w:t>
+      </w:r>
     </w:p>
     <w:p>
       <w:r>
@@ -4103,7 +3925,7 @@
                     </pic:cNvPicPr>
                   </pic:nvPicPr>
                   <pic:blipFill>
-                    <a:blip r:embed="rId26" cstate="print"/>
+                    <a:blip r:embed="rId28" cstate="print"/>
                     <a:srcRect/>
                     <a:stretch>
                       <a:fillRect/>
@@ -4134,151 +3956,16 @@
     </w:p>
     <w:p>
       <w:pPr>
-        <w:pStyle w:val="Titre2"/>
+        <w:pStyle w:val="Titre3"/>
       </w:pPr>
       <w:bookmarkStart w:id="22" w:name="_Toc387740284"/>
       <w:r>
-        <w:t xml:space="preserve">Méthode </w:t>
-      </w:r>
-      <w:proofErr w:type="spellStart"/>
-      <w:r>
-        <w:t>getSceneById</w:t>
-      </w:r>
-      <w:bookmarkEnd w:id="22"/>
-      <w:proofErr w:type="spellEnd"/>
-    </w:p>
-    <w:p>
-      <w:r>
-        <w:t xml:space="preserve">Méthode permettant de récupérer les informations d’une scène. On retournera toutes les informations de la scène, ainsi que la liste de des </w:t>
-      </w:r>
-      <w:r>
-        <w:t>médias et des artefacts</w:t>
-      </w:r>
-      <w:r>
-        <w:t xml:space="preserve"> (en visibilité</w:t>
-      </w:r>
-      <w:r>
-        <w:t xml:space="preserve"> public</w:t>
-      </w:r>
-      <w:r>
-        <w:t>)</w:t>
-      </w:r>
-      <w:r>
-        <w:t xml:space="preserve"> lié à cette scène. On</w:t>
-      </w:r>
-      <w:r>
-        <w:t xml:space="preserve"> ne</w:t>
-      </w:r>
-      <w:r>
-        <w:t xml:space="preserve"> détaillera </w:t>
-      </w:r>
-      <w:r>
-        <w:t xml:space="preserve">pas </w:t>
-      </w:r>
-      <w:r>
-        <w:t xml:space="preserve">les informations sur les </w:t>
-      </w:r>
-      <w:r>
-        <w:t xml:space="preserve">médias et les artefacts, seulement </w:t>
-      </w:r>
-      <w:r>
-        <w:t>l</w:t>
-      </w:r>
-      <w:r>
-        <w:t xml:space="preserve">es </w:t>
-      </w:r>
-      <w:proofErr w:type="spellStart"/>
-      <w:r>
-        <w:t>id</w:t>
-      </w:r>
-      <w:r>
-        <w:t>s</w:t>
-      </w:r>
-      <w:proofErr w:type="spellEnd"/>
-      <w:r>
-        <w:t>, le</w:t>
-      </w:r>
-      <w:r>
-        <w:t>s</w:t>
-      </w:r>
-      <w:r>
-        <w:t xml:space="preserve"> nom</w:t>
-      </w:r>
-      <w:r>
-        <w:t>s</w:t>
-      </w:r>
-      <w:r>
-        <w:t xml:space="preserve"> et le</w:t>
-      </w:r>
-      <w:r>
-        <w:t>s</w:t>
-      </w:r>
-      <w:r>
-        <w:t xml:space="preserve"> type</w:t>
-      </w:r>
-      <w:r>
-        <w:t>s</w:t>
-      </w:r>
-      <w:r>
-        <w:t xml:space="preserve"> (id et nom)</w:t>
-      </w:r>
-      <w:r>
-        <w:t>.</w:t>
-      </w:r>
-    </w:p>
-    <w:p>
-      <w:pPr>
-        <w:pStyle w:val="Titre3"/>
-      </w:pPr>
-      <w:bookmarkStart w:id="23" w:name="_Toc387740285"/>
-      <w:r>
-        <w:t>Cas standard</w:t>
-      </w:r>
-      <w:bookmarkEnd w:id="23"/>
-    </w:p>
-    <w:p>
-      <w:r>
-        <w:t>La scène existe et le parcours auquel elle appartient est en visibilité « Public ». Dans ce cas le XML retourné sera de la forme :</w:t>
-      </w:r>
-    </w:p>
-    <w:p>
-      <w:r>
-        <w:rPr>
-          <w:noProof/>
-          <w:highlight w:val="yellow"/>
-          <w:lang w:eastAsia="fr-FR"/>
-        </w:rPr>
-        <w:t>Manque les transition</w:t>
-      </w:r>
-      <w:r>
-        <w:rPr>
-          <w:noProof/>
-          <w:lang w:eastAsia="fr-FR"/>
-        </w:rPr>
-        <w:t xml:space="preserve"> </w:t>
-      </w:r>
-    </w:p>
-    <w:p>
-      <w:pPr>
-        <w:pStyle w:val="Titre3"/>
-      </w:pPr>
-      <w:bookmarkStart w:id="24" w:name="_Toc387740286"/>
-      <w:r>
         <w:t>Cas d’erreurs</w:t>
       </w:r>
-      <w:bookmarkEnd w:id="24"/>
-    </w:p>
-    <w:p>
-      <w:r>
-        <w:t xml:space="preserve">L’id spécifié n’existe pas, l’id de la scène ne correspond pas à une scène dont le parcours est public : retourner un message d’erreur à l’utilisateur (Not </w:t>
-      </w:r>
-      <w:proofErr w:type="spellStart"/>
-      <w:r>
-        <w:t>Found</w:t>
-      </w:r>
-      <w:proofErr w:type="spellEnd"/>
-      <w:r>
-        <w:t>).</w:t>
+    </w:p>
+    <w:p>
+      <w:r>
+        <w:t>L’id spécifié n’existe pas, une des scènes liée (ou les deux), ne sont pas public: retourner un message d’erreur à l’utilisateur (Not Found).</w:t>
       </w:r>
     </w:p>
     <w:p>
@@ -4290,7 +3977,6 @@
           <w:szCs w:val="28"/>
         </w:rPr>
       </w:pPr>
-      <w:bookmarkStart w:id="25" w:name="_Toc387740287"/>
       <w:r>
         <w:br w:type="page"/>
       </w:r>
@@ -4303,9 +3989,203 @@
         <w:lastRenderedPageBreak/>
         <w:t xml:space="preserve">Méthode </w:t>
       </w:r>
-      <w:proofErr w:type="spellStart"/>
-      <w:r>
-        <w:t>get</w:t>
+      <w:r>
+        <w:t>getSceneById</w:t>
+      </w:r>
+      <w:bookmarkEnd w:id="22"/>
+    </w:p>
+    <w:p>
+      <w:r>
+        <w:t xml:space="preserve">Méthode permettant de récupérer les informations d’une scène. On retournera toutes les informations de la scène, ainsi que la liste </w:t>
+      </w:r>
+      <w:r>
+        <w:t>des transitions,</w:t>
+      </w:r>
+      <w:r>
+        <w:t xml:space="preserve"> des </w:t>
+      </w:r>
+      <w:r>
+        <w:t>médias et des artefacts</w:t>
+      </w:r>
+      <w:r>
+        <w:t xml:space="preserve"> (en visibilité</w:t>
+      </w:r>
+      <w:r>
+        <w:t xml:space="preserve"> public</w:t>
+      </w:r>
+      <w:r>
+        <w:t>)</w:t>
+      </w:r>
+      <w:r>
+        <w:t xml:space="preserve"> lié à cette scène. On</w:t>
+      </w:r>
+      <w:r>
+        <w:t xml:space="preserve"> ne</w:t>
+      </w:r>
+      <w:r>
+        <w:t xml:space="preserve"> détaillera </w:t>
+      </w:r>
+      <w:r>
+        <w:t xml:space="preserve">pas </w:t>
+      </w:r>
+      <w:r>
+        <w:t xml:space="preserve">les informations sur les </w:t>
+      </w:r>
+      <w:r>
+        <w:t xml:space="preserve">médias et </w:t>
+      </w:r>
+      <w:r>
+        <w:t xml:space="preserve">les artefacts, seulement </w:t>
+      </w:r>
+      <w:r>
+        <w:t>l</w:t>
+      </w:r>
+      <w:r>
+        <w:t xml:space="preserve">es </w:t>
+      </w:r>
+      <w:r>
+        <w:t>id</w:t>
+      </w:r>
+      <w:r>
+        <w:t>s</w:t>
+      </w:r>
+      <w:r>
+        <w:t>, le</w:t>
+      </w:r>
+      <w:r>
+        <w:t>s</w:t>
+      </w:r>
+      <w:r>
+        <w:t xml:space="preserve"> nom</w:t>
+      </w:r>
+      <w:r>
+        <w:t>s</w:t>
+      </w:r>
+      <w:r>
+        <w:t xml:space="preserve"> et le</w:t>
+      </w:r>
+      <w:r>
+        <w:t>s</w:t>
+      </w:r>
+      <w:r>
+        <w:t xml:space="preserve"> type</w:t>
+      </w:r>
+      <w:r>
+        <w:t>s</w:t>
+      </w:r>
+      <w:r>
+        <w:t xml:space="preserve"> (id et nom)</w:t>
+      </w:r>
+      <w:r>
+        <w:t>.</w:t>
+      </w:r>
+    </w:p>
+    <w:p>
+      <w:pPr>
+        <w:pStyle w:val="Titre3"/>
+      </w:pPr>
+      <w:bookmarkStart w:id="23" w:name="_Toc387740285"/>
+      <w:r>
+        <w:t>Cas standard</w:t>
+      </w:r>
+      <w:bookmarkEnd w:id="23"/>
+    </w:p>
+    <w:p>
+      <w:r>
+        <w:t>La scène existe et le parcours auquel elle appartient est en visibilité « Public ». Dans ce cas le XML retourné sera de la forme :</w:t>
+      </w:r>
+    </w:p>
+    <w:p>
+      <w:pPr>
+        <w:pStyle w:val="Titre3"/>
+      </w:pPr>
+      <w:bookmarkStart w:id="24" w:name="_Toc387740286"/>
+      <w:r>
+        <w:rPr>
+          <w:rFonts w:ascii="Calibri" w:eastAsiaTheme="minorEastAsia" w:hAnsi="Calibri" w:cstheme="minorBidi"/>
+          <w:noProof/>
+          <w:spacing w:val="0"/>
+          <w:sz w:val="20"/>
+          <w:szCs w:val="20"/>
+          <w:lang w:eastAsia="fr-FR"/>
+        </w:rPr>
+        <w:drawing>
+          <wp:inline distT="0" distB="0" distL="0" distR="0">
+            <wp:extent cx="6089650" cy="4233863"/>
+            <wp:effectExtent l="19050" t="0" r="6350" b="0"/>
+            <wp:docPr id="8" name="Image 4" descr="D:\utilisateurs\tbadin\Pictures\Capture.PNG"/>
+            <wp:cNvGraphicFramePr>
+              <a:graphicFrameLocks xmlns:a="http://schemas.openxmlformats.org/drawingml/2006/main" noChangeAspect="1"/>
+            </wp:cNvGraphicFramePr>
+            <a:graphic xmlns:a="http://schemas.openxmlformats.org/drawingml/2006/main">
+              <a:graphicData uri="http://schemas.openxmlformats.org/drawingml/2006/picture">
+                <pic:pic xmlns:pic="http://schemas.openxmlformats.org/drawingml/2006/picture">
+                  <pic:nvPicPr>
+                    <pic:cNvPr id="0" name="Picture 4" descr="D:\utilisateurs\tbadin\Pictures\Capture.PNG"/>
+                    <pic:cNvPicPr>
+                      <a:picLocks noChangeAspect="1" noChangeArrowheads="1"/>
+                    </pic:cNvPicPr>
+                  </pic:nvPicPr>
+                  <pic:blipFill>
+                    <a:blip r:embed="rId29" cstate="print"/>
+                    <a:srcRect/>
+                    <a:stretch>
+                      <a:fillRect/>
+                    </a:stretch>
+                  </pic:blipFill>
+                  <pic:spPr bwMode="auto">
+                    <a:xfrm>
+                      <a:off x="0" y="0"/>
+                      <a:ext cx="6089650" cy="4233863"/>
+                    </a:xfrm>
+                    <a:prstGeom prst="rect">
+                      <a:avLst/>
+                    </a:prstGeom>
+                    <a:noFill/>
+                    <a:ln w="9525">
+                      <a:noFill/>
+                      <a:miter lim="800000"/>
+                      <a:headEnd/>
+                      <a:tailEnd/>
+                    </a:ln>
+                  </pic:spPr>
+                </pic:pic>
+              </a:graphicData>
+            </a:graphic>
+          </wp:inline>
+        </w:drawing>
+      </w:r>
+      <w:r>
+        <w:t>Cas d’erreurs</w:t>
+      </w:r>
+      <w:bookmarkEnd w:id="24"/>
+    </w:p>
+    <w:p>
+      <w:r>
+        <w:t>L’id spécifié n’existe pas, l’id de la scène ne correspond pas à une scène dont le parcours est public : retourner un message d’erreur à l’utilisateur (Not Found).</w:t>
+      </w:r>
+    </w:p>
+    <w:p>
+      <w:pPr>
+        <w:jc w:val="left"/>
+        <w:rPr>
+          <w:rFonts w:asciiTheme="majorHAnsi" w:eastAsiaTheme="majorEastAsia" w:hAnsiTheme="majorHAnsi" w:cstheme="majorBidi"/>
+          <w:sz w:val="28"/>
+          <w:szCs w:val="28"/>
+        </w:rPr>
+      </w:pPr>
+      <w:bookmarkStart w:id="25" w:name="_Toc387740287"/>
+      <w:r>
+        <w:br w:type="page"/>
+      </w:r>
+    </w:p>
+    <w:p>
+      <w:pPr>
+        <w:pStyle w:val="Titre2"/>
+      </w:pPr>
+      <w:r>
+        <w:lastRenderedPageBreak/>
+        <w:t>Méthode get</w:t>
       </w:r>
       <w:r>
         <w:t>Media</w:t>
@@ -4314,7 +4194,6 @@
         <w:t>ById</w:t>
       </w:r>
       <w:bookmarkEnd w:id="25"/>
-      <w:proofErr w:type="spellEnd"/>
     </w:p>
     <w:p>
       <w:r>
@@ -4324,15 +4203,7 @@
         <w:t>auquel il est lié</w:t>
       </w:r>
       <w:r>
-        <w:t xml:space="preserve">. On ne détaillera pas les informations sur les médias et les artefacts liés, seulement les </w:t>
-      </w:r>
-      <w:proofErr w:type="spellStart"/>
-      <w:r>
-        <w:t>ids</w:t>
-      </w:r>
-      <w:proofErr w:type="spellEnd"/>
-      <w:r>
-        <w:t>, les noms et les types (id et nom).</w:t>
+        <w:t>. On ne détaillera pas les informations sur les médias et les artefacts liés, seulement les ids, les noms et les types (id et nom).</w:t>
       </w:r>
     </w:p>
     <w:p>
@@ -4387,7 +4258,7 @@
                     </pic:cNvPicPr>
                   </pic:nvPicPr>
                   <pic:blipFill>
-                    <a:blip r:embed="rId27" cstate="print"/>
+                    <a:blip r:embed="rId30" cstate="print"/>
                     <a:srcRect/>
                     <a:stretch>
                       <a:fillRect/>
@@ -4463,15 +4334,7 @@
         </w:numPr>
       </w:pPr>
       <w:r>
-        <w:t xml:space="preserve">Il convient donc de </w:t>
-      </w:r>
-      <w:proofErr w:type="spellStart"/>
-      <w:r>
-        <w:t>logger</w:t>
-      </w:r>
-      <w:proofErr w:type="spellEnd"/>
-      <w:r>
-        <w:t xml:space="preserve"> le problème et de renvoyer un message d’erreur à l’utilisateur. (</w:t>
+        <w:t>Il convient donc de logger le problème et de renvoyer un message d’erreur à l’utilisateur. (</w:t>
       </w:r>
       <w:r>
         <w:t xml:space="preserve">Media </w:t>
@@ -4501,15 +4364,7 @@
         <w:t>écifié n’existe pas, ou le média n’est pas</w:t>
       </w:r>
       <w:r>
-        <w:t xml:space="preserve"> public : retourner un message d’erreur à l’utilisateur (Not </w:t>
-      </w:r>
-      <w:proofErr w:type="spellStart"/>
-      <w:r>
-        <w:t>Found</w:t>
-      </w:r>
-      <w:proofErr w:type="spellEnd"/>
-      <w:r>
-        <w:t>).</w:t>
+        <w:t xml:space="preserve"> public : retourner un message d’erreur à l’utilisateur (Not Found).</w:t>
       </w:r>
     </w:p>
     <w:p>
@@ -4541,34 +4396,13 @@
       </w:pPr>
       <w:r>
         <w:lastRenderedPageBreak/>
-        <w:t xml:space="preserve">Méthode </w:t>
-      </w:r>
-      <w:proofErr w:type="spellStart"/>
-      <w:r>
-        <w:t>getArtefactById</w:t>
+        <w:t>Méthode getArtefactById</w:t>
       </w:r>
       <w:bookmarkEnd w:id="26"/>
-      <w:proofErr w:type="spellEnd"/>
-    </w:p>
-    <w:p>
-      <w:r>
-        <w:t xml:space="preserve">Méthode permettant de récupérer les informations d’un artefact. On retournera toutes les informations de l’artefact, ainsi que la liste de des médias et des artefacts (en visibilité public) auquel il est lié. </w:t>
-      </w:r>
-      <w:proofErr w:type="gramStart"/>
-      <w:r>
-        <w:t>Le</w:t>
-      </w:r>
-      <w:proofErr w:type="gramEnd"/>
-      <w:r>
-        <w:t xml:space="preserve"> relation entre artefact ayant un sens on précisera si l’artefact  en question est l’origine ou la destination, ainsi que sa sémantique (id et nom). On ne détaillera pas les informations sur les médias et les artefacts liés, seulement les </w:t>
-      </w:r>
-      <w:proofErr w:type="spellStart"/>
-      <w:r>
-        <w:t>ids</w:t>
-      </w:r>
-      <w:proofErr w:type="spellEnd"/>
-      <w:r>
-        <w:t>, les noms et les types (id et nom).</w:t>
+    </w:p>
+    <w:p>
+      <w:r>
+        <w:t>Méthode permettant de récupérer les informations d’un artefact. On retournera toutes les informations de l’artefact, ainsi que la liste de des médias et des artefacts (en visibilité public) auquel il est lié. Le relation entre artefact ayant un sens on précisera si l’artefact  en question est l’origine ou la destination, ainsi que sa sémantique (id et nom). On ne détaillera pas les informations sur les médias et les artefacts liés, seulement les ids, les noms et les types (id et nom).</w:t>
       </w:r>
     </w:p>
     <w:p>
@@ -4617,7 +4451,7 @@
                     </pic:cNvPicPr>
                   </pic:nvPicPr>
                   <pic:blipFill>
-                    <a:blip r:embed="rId28" cstate="print"/>
+                    <a:blip r:embed="rId31" cstate="print"/>
                     <a:srcRect/>
                     <a:stretch>
                       <a:fillRect/>
@@ -4656,15 +4490,7 @@
     </w:p>
     <w:p>
       <w:r>
-        <w:t xml:space="preserve">L’id spécifié n’existe pas, ou l’artefact n’est pas public : retourner un message d’erreur à l’utilisateur (Not </w:t>
-      </w:r>
-      <w:proofErr w:type="spellStart"/>
-      <w:r>
-        <w:t>Found</w:t>
-      </w:r>
-      <w:proofErr w:type="spellEnd"/>
-      <w:r>
-        <w:t>).</w:t>
+        <w:t>L’id spécifié n’existe pas, ou l’artefact n’est pas public : retourner un message d’erreur à l’utilisateur (Not Found).</w:t>
       </w:r>
     </w:p>
     <w:p/>
@@ -4694,7 +4520,6 @@
         <w:lastRenderedPageBreak/>
         <w:t xml:space="preserve">Méthode </w:t>
       </w:r>
-      <w:proofErr w:type="spellStart"/>
       <w:r>
         <w:rPr>
           <w:rFonts w:eastAsia="Times New Roman"/>
@@ -4703,7 +4528,6 @@
         <w:t>getPointdInteretByTag</w:t>
       </w:r>
       <w:bookmarkEnd w:id="27"/>
-      <w:proofErr w:type="spellEnd"/>
     </w:p>
     <w:p>
       <w:pPr>
@@ -4715,49 +4539,7 @@
         <w:rPr>
           <w:lang w:eastAsia="fr-FR"/>
         </w:rPr>
-        <w:t>Cette méthode très simple prend un paramètre un ID de tag (</w:t>
-      </w:r>
-      <w:proofErr w:type="gramStart"/>
-      <w:r>
-        <w:rPr>
-          <w:lang w:eastAsia="fr-FR"/>
-        </w:rPr>
-        <w:t>une</w:t>
-      </w:r>
-      <w:proofErr w:type="gramEnd"/>
-      <w:r>
-        <w:rPr>
-          <w:lang w:eastAsia="fr-FR"/>
-        </w:rPr>
-        <w:t xml:space="preserve"> string), un type de tag (NFC/</w:t>
-      </w:r>
-      <w:proofErr w:type="spellStart"/>
-      <w:r>
-        <w:rPr>
-          <w:lang w:eastAsia="fr-FR"/>
-        </w:rPr>
-        <w:t>QRCode</w:t>
-      </w:r>
-      <w:proofErr w:type="spellEnd"/>
-      <w:r>
-        <w:rPr>
-          <w:lang w:eastAsia="fr-FR"/>
-        </w:rPr>
-        <w:t>/</w:t>
-      </w:r>
-      <w:proofErr w:type="spellStart"/>
-      <w:r>
-        <w:rPr>
-          <w:lang w:eastAsia="fr-FR"/>
-        </w:rPr>
-        <w:t>iBeacon</w:t>
-      </w:r>
-      <w:proofErr w:type="spellEnd"/>
-      <w:r>
-        <w:rPr>
-          <w:lang w:eastAsia="fr-FR"/>
-        </w:rPr>
-        <w:t xml:space="preserve">), et renvois le point d’intérêt (scène ou sous-parcours) correspondant. </w:t>
+        <w:t xml:space="preserve">Cette méthode très simple prend un paramètre un ID de tag (une string), un type de tag (NFC/QRCode/iBeacon), et renvois le point d’intérêt (scène ou sous-parcours) correspondant. </w:t>
       </w:r>
     </w:p>
     <w:p>
@@ -4813,7 +4595,7 @@
                     </pic:cNvPicPr>
                   </pic:nvPicPr>
                   <pic:blipFill>
-                    <a:blip r:embed="rId29" cstate="print"/>
+                    <a:blip r:embed="rId32" cstate="print"/>
                     <a:srcRect/>
                     <a:stretch>
                       <a:fillRect/>
@@ -4852,15 +4634,7 @@
     </w:p>
     <w:p>
       <w:r>
-        <w:t xml:space="preserve">Le couple ID / type de tag n’existe pas : retourner un message d’erreur à l’utilisateur (Not </w:t>
-      </w:r>
-      <w:proofErr w:type="spellStart"/>
-      <w:r>
-        <w:t>Found</w:t>
-      </w:r>
-      <w:proofErr w:type="spellEnd"/>
-      <w:r>
-        <w:t>).</w:t>
+        <w:t>Le couple ID / type de tag n’existe pas : retourner un message d’erreur à l’utilisateur (Not Found).</w:t>
       </w:r>
     </w:p>
     <w:p>
@@ -4888,7 +4662,6 @@
         <w:lastRenderedPageBreak/>
         <w:t xml:space="preserve">Méthode </w:t>
       </w:r>
-      <w:proofErr w:type="spellStart"/>
       <w:r>
         <w:rPr>
           <w:rFonts w:eastAsia="Times New Roman"/>
@@ -4924,7 +4697,6 @@
         </w:rPr>
         <w:t>Range</w:t>
       </w:r>
-      <w:proofErr w:type="spellEnd"/>
     </w:p>
     <w:p>
       <w:pPr>
@@ -4978,29 +4750,7 @@
         <w:rPr>
           <w:lang w:eastAsia="fr-FR"/>
         </w:rPr>
-        <w:t xml:space="preserve"> La méthode retourne tous les points d’intérêt dont la visibilité est public et qui ont une intersection avec le cercle de centre (</w:t>
-      </w:r>
-      <w:proofErr w:type="spellStart"/>
-      <w:r>
-        <w:rPr>
-          <w:lang w:eastAsia="fr-FR"/>
-        </w:rPr>
-        <w:t>x</w:t>
-      </w:r>
-      <w:proofErr w:type="gramStart"/>
-      <w:r>
-        <w:rPr>
-          <w:lang w:eastAsia="fr-FR"/>
-        </w:rPr>
-        <w:t>,y</w:t>
-      </w:r>
-      <w:proofErr w:type="spellEnd"/>
-      <w:proofErr w:type="gramEnd"/>
-      <w:r>
-        <w:rPr>
-          <w:lang w:eastAsia="fr-FR"/>
-        </w:rPr>
-        <w:t xml:space="preserve">) et de rayon d. (Note : il peut y avoir plusieurs points d’intérêts superposé). </w:t>
+        <w:t xml:space="preserve"> La méthode retourne tous les points d’intérêt dont la visibilité est public et qui ont une intersection avec le cercle de centre (x,y) et de rayon d. (Note : il peut y avoir plusieurs points d’intérêts superposé). </w:t>
       </w:r>
     </w:p>
     <w:p>
@@ -5084,7 +4834,7 @@
                     </pic:cNvPicPr>
                   </pic:nvPicPr>
                   <pic:blipFill>
-                    <a:blip r:embed="rId30" cstate="print"/>
+                    <a:blip r:embed="rId33" cstate="print"/>
                     <a:srcRect/>
                     <a:stretch>
                       <a:fillRect/>
@@ -5123,23 +4873,7 @@
     </w:p>
     <w:p>
       <w:r>
-        <w:t xml:space="preserve">Il n’y pas aucun point d’intérêt dans la zone </w:t>
-      </w:r>
-      <w:proofErr w:type="gramStart"/>
-      <w:r>
-        <w:t>( de</w:t>
-      </w:r>
-      <w:proofErr w:type="gramEnd"/>
-      <w:r>
-        <w:t xml:space="preserve"> centre (</w:t>
-      </w:r>
-      <w:proofErr w:type="spellStart"/>
-      <w:r>
-        <w:t>x,y</w:t>
-      </w:r>
-      <w:proofErr w:type="spellEnd"/>
-      <w:r>
-        <w:t xml:space="preserve">) et de rayon d). La liste renvoyée sera une liste vide. En principe l’application devra refaire une requête lorsque l’utilisateur s’approchera des limites de la zone de rayon d. </w:t>
+        <w:t xml:space="preserve">Il n’y pas aucun point d’intérêt dans la zone ( de centre (x,y) et de rayon d). La liste renvoyée sera une liste vide. En principe l’application devra refaire une requête lorsque l’utilisateur s’approchera des limites de la zone de rayon d. </w:t>
       </w:r>
     </w:p>
     <w:p>
@@ -5188,7 +4922,11 @@
       </w:r>
       <w:bookmarkEnd w:id="28"/>
     </w:p>
-    <w:p/>
+    <w:p>
+      <w:r>
+        <w:t>Une description des WebServices au format WSDL devra être générée automatiquement. Il servira de contrat sur l’utilisation des services entre le client (les APIs), et le serveur. Il servira aussi a générer plus rapidement les différentes APIs.</w:t>
+      </w:r>
+    </w:p>
     <w:p>
       <w:pPr>
         <w:rPr>
@@ -5197,12 +4935,12 @@
       </w:pPr>
     </w:p>
     <w:sectPr>
-      <w:headerReference w:type="even" r:id="rId31"/>
-      <w:headerReference w:type="default" r:id="rId32"/>
-      <w:footerReference w:type="even" r:id="rId33"/>
-      <w:footerReference w:type="default" r:id="rId34"/>
-      <w:headerReference w:type="first" r:id="rId35"/>
-      <w:footerReference w:type="first" r:id="rId36"/>
+      <w:headerReference w:type="even" r:id="rId34"/>
+      <w:headerReference w:type="default" r:id="rId35"/>
+      <w:footerReference w:type="even" r:id="rId36"/>
+      <w:footerReference w:type="default" r:id="rId37"/>
+      <w:headerReference w:type="first" r:id="rId38"/>
+      <w:footerReference w:type="first" r:id="rId39"/>
       <w:pgSz w:w="11907" w:h="16839"/>
       <w:pgMar w:top="1418" w:right="1843" w:bottom="1418" w:left="1843" w:header="709" w:footer="709" w:gutter="0"/>
       <w:pgNumType w:start="0"/>
@@ -5263,7 +5001,7 @@
         <w:rPr>
           <w:noProof/>
         </w:rPr>
-        <w:t>10</w:t>
+        <w:t>15</w:t>
       </w:r>
     </w:fldSimple>
     <w:r>
@@ -7942,48 +7680,48 @@
     </dgm:pt>
   </dgm:ptLst>
   <dgm:cxnLst>
-    <dgm:cxn modelId="{27D8F279-51CF-423D-A013-44B8BA3C5E25}" type="presOf" srcId="{C3289C34-F578-4EFC-BFD9-0A688B44E4D4}" destId="{E037252F-97B5-461A-9337-418776204932}" srcOrd="0" destOrd="0" presId="urn:microsoft.com/office/officeart/2005/8/layout/hierarchy2"/>
+    <dgm:cxn modelId="{00746D60-4706-445D-8083-4B66D36EF8F9}" type="presOf" srcId="{C6CC7C1F-CF59-42D1-9AE5-635AA58AFFE4}" destId="{105540CA-DBBD-415B-9C3F-87F74C915B8F}" srcOrd="1" destOrd="0" presId="urn:microsoft.com/office/officeart/2005/8/layout/hierarchy2"/>
+    <dgm:cxn modelId="{292085A0-7DD6-40FA-8E32-F93C3DC68431}" type="presOf" srcId="{7D33B563-83AC-41E5-A989-FADFC9E355A9}" destId="{8E8B1D1D-6E36-4F17-BDEE-729C1CD0D72F}" srcOrd="1" destOrd="0" presId="urn:microsoft.com/office/officeart/2005/8/layout/hierarchy2"/>
+    <dgm:cxn modelId="{02B97F9C-7083-4A53-A4EB-8D1BC383F526}" srcId="{C3289C34-F578-4EFC-BFD9-0A688B44E4D4}" destId="{CF6222E0-31C0-4BC7-B76F-C61CA41A4EB4}" srcOrd="0" destOrd="0" parTransId="{4FD72993-B504-4409-89E9-FF40560868D2}" sibTransId="{B1B384E4-AA6E-43EE-B047-629CEF3AC13E}"/>
+    <dgm:cxn modelId="{773E6413-FC00-4703-8F32-5792297F57A8}" type="presOf" srcId="{194F006A-1247-410F-BAF9-039844E90E70}" destId="{B4B9B7A6-5C6E-4D68-A90A-FDF9C8198B5C}" srcOrd="0" destOrd="0" presId="urn:microsoft.com/office/officeart/2005/8/layout/hierarchy2"/>
+    <dgm:cxn modelId="{400330A0-8B6A-459F-B05F-A4CD6D1E9499}" type="presOf" srcId="{C3289C34-F578-4EFC-BFD9-0A688B44E4D4}" destId="{E037252F-97B5-461A-9337-418776204932}" srcOrd="0" destOrd="0" presId="urn:microsoft.com/office/officeart/2005/8/layout/hierarchy2"/>
+    <dgm:cxn modelId="{049CAC79-0D8A-45E6-9CFE-CD04295916FE}" srcId="{194F006A-1247-410F-BAF9-039844E90E70}" destId="{C3289C34-F578-4EFC-BFD9-0A688B44E4D4}" srcOrd="0" destOrd="0" parTransId="{7D33B563-83AC-41E5-A989-FADFC9E355A9}" sibTransId="{C8C0F03F-AB08-4269-BB76-73428DA2A80B}"/>
     <dgm:cxn modelId="{2C88CECB-E988-4B12-9A46-F768852B48A5}" srcId="{8B322B40-80E7-4277-A119-C95BCC886A93}" destId="{194F006A-1247-410F-BAF9-039844E90E70}" srcOrd="0" destOrd="0" parTransId="{D4832139-E97B-47C2-8CE7-8CC49A1C0186}" sibTransId="{B7D93089-39B7-44E5-AB00-2F85750C8FD9}"/>
-    <dgm:cxn modelId="{1EB82D42-355E-4D5A-9824-7B74D66D37A6}" type="presOf" srcId="{CF6222E0-31C0-4BC7-B76F-C61CA41A4EB4}" destId="{4C750088-1F41-47DE-B5ED-3CCFEC3ECC39}" srcOrd="0" destOrd="0" presId="urn:microsoft.com/office/officeart/2005/8/layout/hierarchy2"/>
-    <dgm:cxn modelId="{3FF09BDB-3630-462E-BB1F-5C6444B11FE2}" type="presOf" srcId="{D4832139-E97B-47C2-8CE7-8CC49A1C0186}" destId="{7F5EAA01-729D-496D-89B0-C3F7F1178028}" srcOrd="0" destOrd="0" presId="urn:microsoft.com/office/officeart/2005/8/layout/hierarchy2"/>
-    <dgm:cxn modelId="{F4803245-82F1-42FE-9AB4-E56DECFF00E7}" type="presOf" srcId="{D4832139-E97B-47C2-8CE7-8CC49A1C0186}" destId="{9CD2D131-5EBD-4387-B072-BED9BBD6F239}" srcOrd="1" destOrd="0" presId="urn:microsoft.com/office/officeart/2005/8/layout/hierarchy2"/>
-    <dgm:cxn modelId="{B57EC67D-813D-42E1-B1FE-F80A02CA6B31}" type="presOf" srcId="{4FD72993-B504-4409-89E9-FF40560868D2}" destId="{7CC9F094-2F59-4FCC-939C-4A96F287CE6A}" srcOrd="0" destOrd="0" presId="urn:microsoft.com/office/officeart/2005/8/layout/hierarchy2"/>
-    <dgm:cxn modelId="{9B79373A-0F12-44C7-9D63-5A890B9993E6}" type="presOf" srcId="{7D33B563-83AC-41E5-A989-FADFC9E355A9}" destId="{2F40E2CA-DD7D-4BD9-AA05-C6B907FEDC99}" srcOrd="0" destOrd="0" presId="urn:microsoft.com/office/officeart/2005/8/layout/hierarchy2"/>
-    <dgm:cxn modelId="{8C8C5E8C-D64D-4C73-BB44-02055F13B68D}" type="presOf" srcId="{7D33B563-83AC-41E5-A989-FADFC9E355A9}" destId="{8E8B1D1D-6E36-4F17-BDEE-729C1CD0D72F}" srcOrd="1" destOrd="0" presId="urn:microsoft.com/office/officeart/2005/8/layout/hierarchy2"/>
-    <dgm:cxn modelId="{07A7A6F3-FF0A-44A9-AD25-970CAC8958EA}" type="presOf" srcId="{4FD72993-B504-4409-89E9-FF40560868D2}" destId="{1A8F4F09-9C45-4D5A-AB6A-6360C139FD86}" srcOrd="1" destOrd="0" presId="urn:microsoft.com/office/officeart/2005/8/layout/hierarchy2"/>
-    <dgm:cxn modelId="{9A2886D4-375E-44E2-B77A-B9AE3739058F}" type="presOf" srcId="{8B322B40-80E7-4277-A119-C95BCC886A93}" destId="{74DC909D-2974-4B51-8317-D89740B1EB38}" srcOrd="0" destOrd="0" presId="urn:microsoft.com/office/officeart/2005/8/layout/hierarchy2"/>
+    <dgm:cxn modelId="{CB4633BC-9751-4F04-BC6E-4BFF31285E4F}" srcId="{C3289C34-F578-4EFC-BFD9-0A688B44E4D4}" destId="{5585F780-B2B2-492F-911B-7273A75E6CE5}" srcOrd="1" destOrd="0" parTransId="{C6CC7C1F-CF59-42D1-9AE5-635AA58AFFE4}" sibTransId="{0C8B904F-4315-40DC-9B58-388DA2ACC5DF}"/>
+    <dgm:cxn modelId="{6D89A453-28C4-489A-BEDE-EAE8A2C75F16}" type="presOf" srcId="{5585F780-B2B2-492F-911B-7273A75E6CE5}" destId="{C5479395-3E53-4E79-A80E-55BDCBA9E6E8}" srcOrd="0" destOrd="0" presId="urn:microsoft.com/office/officeart/2005/8/layout/hierarchy2"/>
+    <dgm:cxn modelId="{B1564583-2BDC-4459-B3CD-54C95C6B6ED0}" type="presOf" srcId="{4FD72993-B504-4409-89E9-FF40560868D2}" destId="{1A8F4F09-9C45-4D5A-AB6A-6360C139FD86}" srcOrd="1" destOrd="0" presId="urn:microsoft.com/office/officeart/2005/8/layout/hierarchy2"/>
+    <dgm:cxn modelId="{46E7FAFF-57FE-4088-A2F5-F837BF3F357D}" type="presOf" srcId="{D4832139-E97B-47C2-8CE7-8CC49A1C0186}" destId="{9CD2D131-5EBD-4387-B072-BED9BBD6F239}" srcOrd="1" destOrd="0" presId="urn:microsoft.com/office/officeart/2005/8/layout/hierarchy2"/>
+    <dgm:cxn modelId="{F85F6AD4-934A-4095-81BD-7B409D57BD63}" type="presOf" srcId="{C6CC7C1F-CF59-42D1-9AE5-635AA58AFFE4}" destId="{2B03674B-3075-4B1E-A052-C3BD94317092}" srcOrd="0" destOrd="0" presId="urn:microsoft.com/office/officeart/2005/8/layout/hierarchy2"/>
+    <dgm:cxn modelId="{29249A81-6580-4CE1-9B34-C587BCE49132}" type="presOf" srcId="{C2ADCA19-3C9A-4480-8ED4-512F43F53E7F}" destId="{866553A7-623B-4BC3-B1F0-9A1A4890B41B}" srcOrd="0" destOrd="0" presId="urn:microsoft.com/office/officeart/2005/8/layout/hierarchy2"/>
+    <dgm:cxn modelId="{6F97E436-C02C-4645-A072-F6D1C981E5CF}" type="presOf" srcId="{7D33B563-83AC-41E5-A989-FADFC9E355A9}" destId="{2F40E2CA-DD7D-4BD9-AA05-C6B907FEDC99}" srcOrd="0" destOrd="0" presId="urn:microsoft.com/office/officeart/2005/8/layout/hierarchy2"/>
     <dgm:cxn modelId="{78DFD0FA-AF10-4640-9B42-7DBB2C8D2355}" srcId="{C2ADCA19-3C9A-4480-8ED4-512F43F53E7F}" destId="{8B322B40-80E7-4277-A119-C95BCC886A93}" srcOrd="0" destOrd="0" parTransId="{69514ACE-E5FE-4421-BE31-A1AE593C8C0B}" sibTransId="{A5D1FF84-049F-42C2-82C0-0F829E99CA33}"/>
-    <dgm:cxn modelId="{A68C1D33-9C98-458E-B4B5-DF8623993CE7}" type="presOf" srcId="{C2ADCA19-3C9A-4480-8ED4-512F43F53E7F}" destId="{866553A7-623B-4BC3-B1F0-9A1A4890B41B}" srcOrd="0" destOrd="0" presId="urn:microsoft.com/office/officeart/2005/8/layout/hierarchy2"/>
-    <dgm:cxn modelId="{4C6F882C-F0F5-43F2-AE09-5823C6C817FF}" type="presOf" srcId="{5585F780-B2B2-492F-911B-7273A75E6CE5}" destId="{C5479395-3E53-4E79-A80E-55BDCBA9E6E8}" srcOrd="0" destOrd="0" presId="urn:microsoft.com/office/officeart/2005/8/layout/hierarchy2"/>
-    <dgm:cxn modelId="{2816EE8B-7FC8-4C6C-A2B9-CFDB1BE1C3E3}" type="presOf" srcId="{194F006A-1247-410F-BAF9-039844E90E70}" destId="{B4B9B7A6-5C6E-4D68-A90A-FDF9C8198B5C}" srcOrd="0" destOrd="0" presId="urn:microsoft.com/office/officeart/2005/8/layout/hierarchy2"/>
-    <dgm:cxn modelId="{02B97F9C-7083-4A53-A4EB-8D1BC383F526}" srcId="{C3289C34-F578-4EFC-BFD9-0A688B44E4D4}" destId="{CF6222E0-31C0-4BC7-B76F-C61CA41A4EB4}" srcOrd="0" destOrd="0" parTransId="{4FD72993-B504-4409-89E9-FF40560868D2}" sibTransId="{B1B384E4-AA6E-43EE-B047-629CEF3AC13E}"/>
-    <dgm:cxn modelId="{80A8A1EF-3B1E-4DF9-BE04-B87AF3528783}" type="presOf" srcId="{C6CC7C1F-CF59-42D1-9AE5-635AA58AFFE4}" destId="{105540CA-DBBD-415B-9C3F-87F74C915B8F}" srcOrd="1" destOrd="0" presId="urn:microsoft.com/office/officeart/2005/8/layout/hierarchy2"/>
-    <dgm:cxn modelId="{0EC70A3F-F55C-4B92-B4FE-C73D7FD890D0}" type="presOf" srcId="{C6CC7C1F-CF59-42D1-9AE5-635AA58AFFE4}" destId="{2B03674B-3075-4B1E-A052-C3BD94317092}" srcOrd="0" destOrd="0" presId="urn:microsoft.com/office/officeart/2005/8/layout/hierarchy2"/>
-    <dgm:cxn modelId="{049CAC79-0D8A-45E6-9CFE-CD04295916FE}" srcId="{194F006A-1247-410F-BAF9-039844E90E70}" destId="{C3289C34-F578-4EFC-BFD9-0A688B44E4D4}" srcOrd="0" destOrd="0" parTransId="{7D33B563-83AC-41E5-A989-FADFC9E355A9}" sibTransId="{C8C0F03F-AB08-4269-BB76-73428DA2A80B}"/>
-    <dgm:cxn modelId="{CB4633BC-9751-4F04-BC6E-4BFF31285E4F}" srcId="{C3289C34-F578-4EFC-BFD9-0A688B44E4D4}" destId="{5585F780-B2B2-492F-911B-7273A75E6CE5}" srcOrd="1" destOrd="0" parTransId="{C6CC7C1F-CF59-42D1-9AE5-635AA58AFFE4}" sibTransId="{0C8B904F-4315-40DC-9B58-388DA2ACC5DF}"/>
-    <dgm:cxn modelId="{5A6B959E-A7AE-4712-AF68-337C02EEDAD7}" type="presParOf" srcId="{866553A7-623B-4BC3-B1F0-9A1A4890B41B}" destId="{D9166013-6F99-42C1-ABB9-F6E646662AF6}" srcOrd="0" destOrd="0" presId="urn:microsoft.com/office/officeart/2005/8/layout/hierarchy2"/>
-    <dgm:cxn modelId="{4B38AD83-BEB4-496D-B0DE-D46EFC1867D3}" type="presParOf" srcId="{D9166013-6F99-42C1-ABB9-F6E646662AF6}" destId="{74DC909D-2974-4B51-8317-D89740B1EB38}" srcOrd="0" destOrd="0" presId="urn:microsoft.com/office/officeart/2005/8/layout/hierarchy2"/>
-    <dgm:cxn modelId="{A502AE27-1B05-44CE-A9E4-66E39411BE5E}" type="presParOf" srcId="{D9166013-6F99-42C1-ABB9-F6E646662AF6}" destId="{4FE315F2-2348-48AB-933C-DEADCF630F9C}" srcOrd="1" destOrd="0" presId="urn:microsoft.com/office/officeart/2005/8/layout/hierarchy2"/>
-    <dgm:cxn modelId="{38D9C337-B634-47C4-9D44-32E8410B2C31}" type="presParOf" srcId="{4FE315F2-2348-48AB-933C-DEADCF630F9C}" destId="{7F5EAA01-729D-496D-89B0-C3F7F1178028}" srcOrd="0" destOrd="0" presId="urn:microsoft.com/office/officeart/2005/8/layout/hierarchy2"/>
-    <dgm:cxn modelId="{F4AFAF2C-881D-4F7F-9E97-B5621F2C7F7A}" type="presParOf" srcId="{7F5EAA01-729D-496D-89B0-C3F7F1178028}" destId="{9CD2D131-5EBD-4387-B072-BED9BBD6F239}" srcOrd="0" destOrd="0" presId="urn:microsoft.com/office/officeart/2005/8/layout/hierarchy2"/>
-    <dgm:cxn modelId="{1A04CB98-AC6A-4625-8972-8EF300358407}" type="presParOf" srcId="{4FE315F2-2348-48AB-933C-DEADCF630F9C}" destId="{D63F84BA-4146-4429-97BB-6FC264721A0C}" srcOrd="1" destOrd="0" presId="urn:microsoft.com/office/officeart/2005/8/layout/hierarchy2"/>
-    <dgm:cxn modelId="{36661624-4745-4A2D-86B7-C579D93B0512}" type="presParOf" srcId="{D63F84BA-4146-4429-97BB-6FC264721A0C}" destId="{B4B9B7A6-5C6E-4D68-A90A-FDF9C8198B5C}" srcOrd="0" destOrd="0" presId="urn:microsoft.com/office/officeart/2005/8/layout/hierarchy2"/>
-    <dgm:cxn modelId="{1E2608A7-E27E-4F08-AD15-670D36EB1412}" type="presParOf" srcId="{D63F84BA-4146-4429-97BB-6FC264721A0C}" destId="{37AE9A66-36CD-417C-A321-835F24B7890D}" srcOrd="1" destOrd="0" presId="urn:microsoft.com/office/officeart/2005/8/layout/hierarchy2"/>
-    <dgm:cxn modelId="{11523A12-F019-4713-BB4B-F6A9193B7481}" type="presParOf" srcId="{37AE9A66-36CD-417C-A321-835F24B7890D}" destId="{2F40E2CA-DD7D-4BD9-AA05-C6B907FEDC99}" srcOrd="0" destOrd="0" presId="urn:microsoft.com/office/officeart/2005/8/layout/hierarchy2"/>
-    <dgm:cxn modelId="{9993D3A1-D612-4126-A6AE-3F67F4DB33AE}" type="presParOf" srcId="{2F40E2CA-DD7D-4BD9-AA05-C6B907FEDC99}" destId="{8E8B1D1D-6E36-4F17-BDEE-729C1CD0D72F}" srcOrd="0" destOrd="0" presId="urn:microsoft.com/office/officeart/2005/8/layout/hierarchy2"/>
-    <dgm:cxn modelId="{5441CD8E-0B2A-4439-A7DA-D03F6918A9CB}" type="presParOf" srcId="{37AE9A66-36CD-417C-A321-835F24B7890D}" destId="{27EEED29-1AFF-4A13-9429-CAB48916BCD3}" srcOrd="1" destOrd="0" presId="urn:microsoft.com/office/officeart/2005/8/layout/hierarchy2"/>
-    <dgm:cxn modelId="{BD9FFF89-4518-4FB0-9301-B7933DBF703B}" type="presParOf" srcId="{27EEED29-1AFF-4A13-9429-CAB48916BCD3}" destId="{E037252F-97B5-461A-9337-418776204932}" srcOrd="0" destOrd="0" presId="urn:microsoft.com/office/officeart/2005/8/layout/hierarchy2"/>
-    <dgm:cxn modelId="{C0D2C11B-A8CB-4C12-BD5E-D4D94519A443}" type="presParOf" srcId="{27EEED29-1AFF-4A13-9429-CAB48916BCD3}" destId="{25CB7B1C-9E5F-4402-AC96-33EE892446CF}" srcOrd="1" destOrd="0" presId="urn:microsoft.com/office/officeart/2005/8/layout/hierarchy2"/>
-    <dgm:cxn modelId="{945CFFC3-044D-41BA-9943-3C37BA983D6B}" type="presParOf" srcId="{25CB7B1C-9E5F-4402-AC96-33EE892446CF}" destId="{7CC9F094-2F59-4FCC-939C-4A96F287CE6A}" srcOrd="0" destOrd="0" presId="urn:microsoft.com/office/officeart/2005/8/layout/hierarchy2"/>
-    <dgm:cxn modelId="{3540B15D-75BF-4B03-B2D6-B27C798D67E9}" type="presParOf" srcId="{7CC9F094-2F59-4FCC-939C-4A96F287CE6A}" destId="{1A8F4F09-9C45-4D5A-AB6A-6360C139FD86}" srcOrd="0" destOrd="0" presId="urn:microsoft.com/office/officeart/2005/8/layout/hierarchy2"/>
-    <dgm:cxn modelId="{2685049E-D133-4EA6-AFB7-93E33D0B0C4B}" type="presParOf" srcId="{25CB7B1C-9E5F-4402-AC96-33EE892446CF}" destId="{43B795F7-4B4D-484D-B7EE-AEC31617C573}" srcOrd="1" destOrd="0" presId="urn:microsoft.com/office/officeart/2005/8/layout/hierarchy2"/>
-    <dgm:cxn modelId="{6052CC0B-A968-4CFB-A129-385CF0D4D344}" type="presParOf" srcId="{43B795F7-4B4D-484D-B7EE-AEC31617C573}" destId="{4C750088-1F41-47DE-B5ED-3CCFEC3ECC39}" srcOrd="0" destOrd="0" presId="urn:microsoft.com/office/officeart/2005/8/layout/hierarchy2"/>
-    <dgm:cxn modelId="{99E9FED1-4F14-41EB-A16B-3D97DB94C17A}" type="presParOf" srcId="{43B795F7-4B4D-484D-B7EE-AEC31617C573}" destId="{E6311C1F-B703-4653-8DB4-E09A44CF28F4}" srcOrd="1" destOrd="0" presId="urn:microsoft.com/office/officeart/2005/8/layout/hierarchy2"/>
-    <dgm:cxn modelId="{3AD02DB6-3F4D-43E4-8BE1-F1340D1DC86B}" type="presParOf" srcId="{25CB7B1C-9E5F-4402-AC96-33EE892446CF}" destId="{2B03674B-3075-4B1E-A052-C3BD94317092}" srcOrd="2" destOrd="0" presId="urn:microsoft.com/office/officeart/2005/8/layout/hierarchy2"/>
-    <dgm:cxn modelId="{5D218B5C-2638-43E1-AD98-00036B2B0AD4}" type="presParOf" srcId="{2B03674B-3075-4B1E-A052-C3BD94317092}" destId="{105540CA-DBBD-415B-9C3F-87F74C915B8F}" srcOrd="0" destOrd="0" presId="urn:microsoft.com/office/officeart/2005/8/layout/hierarchy2"/>
-    <dgm:cxn modelId="{1EF4235C-C280-42ED-81D6-9AA46262BB52}" type="presParOf" srcId="{25CB7B1C-9E5F-4402-AC96-33EE892446CF}" destId="{C14345C9-B242-49F2-8247-E9CF64911227}" srcOrd="3" destOrd="0" presId="urn:microsoft.com/office/officeart/2005/8/layout/hierarchy2"/>
-    <dgm:cxn modelId="{50CBD506-BF99-4BBA-B527-9110A4ABCC0E}" type="presParOf" srcId="{C14345C9-B242-49F2-8247-E9CF64911227}" destId="{C5479395-3E53-4E79-A80E-55BDCBA9E6E8}" srcOrd="0" destOrd="0" presId="urn:microsoft.com/office/officeart/2005/8/layout/hierarchy2"/>
-    <dgm:cxn modelId="{6918BC7D-E6D5-49D0-B96E-E72E45B94EB7}" type="presParOf" srcId="{C14345C9-B242-49F2-8247-E9CF64911227}" destId="{C42C1219-E08A-424E-ADAD-F410B1EE0793}" srcOrd="1" destOrd="0" presId="urn:microsoft.com/office/officeart/2005/8/layout/hierarchy2"/>
+    <dgm:cxn modelId="{235507CA-699B-48F1-A654-B71D90817E8F}" type="presOf" srcId="{CF6222E0-31C0-4BC7-B76F-C61CA41A4EB4}" destId="{4C750088-1F41-47DE-B5ED-3CCFEC3ECC39}" srcOrd="0" destOrd="0" presId="urn:microsoft.com/office/officeart/2005/8/layout/hierarchy2"/>
+    <dgm:cxn modelId="{A71A60AF-091E-437E-9217-5C1657A36BDC}" type="presOf" srcId="{D4832139-E97B-47C2-8CE7-8CC49A1C0186}" destId="{7F5EAA01-729D-496D-89B0-C3F7F1178028}" srcOrd="0" destOrd="0" presId="urn:microsoft.com/office/officeart/2005/8/layout/hierarchy2"/>
+    <dgm:cxn modelId="{028C1817-30D9-4E66-9051-C7CE74CDB800}" type="presOf" srcId="{4FD72993-B504-4409-89E9-FF40560868D2}" destId="{7CC9F094-2F59-4FCC-939C-4A96F287CE6A}" srcOrd="0" destOrd="0" presId="urn:microsoft.com/office/officeart/2005/8/layout/hierarchy2"/>
+    <dgm:cxn modelId="{EAE36E6D-EBC0-477A-80F9-A44411AA9248}" type="presOf" srcId="{8B322B40-80E7-4277-A119-C95BCC886A93}" destId="{74DC909D-2974-4B51-8317-D89740B1EB38}" srcOrd="0" destOrd="0" presId="urn:microsoft.com/office/officeart/2005/8/layout/hierarchy2"/>
+    <dgm:cxn modelId="{7F0D5A18-4F89-4AE3-A698-4DE77B2FF7FD}" type="presParOf" srcId="{866553A7-623B-4BC3-B1F0-9A1A4890B41B}" destId="{D9166013-6F99-42C1-ABB9-F6E646662AF6}" srcOrd="0" destOrd="0" presId="urn:microsoft.com/office/officeart/2005/8/layout/hierarchy2"/>
+    <dgm:cxn modelId="{D60C350A-5FCE-4E97-989C-E1147288FC29}" type="presParOf" srcId="{D9166013-6F99-42C1-ABB9-F6E646662AF6}" destId="{74DC909D-2974-4B51-8317-D89740B1EB38}" srcOrd="0" destOrd="0" presId="urn:microsoft.com/office/officeart/2005/8/layout/hierarchy2"/>
+    <dgm:cxn modelId="{8DBA93A9-1CA4-446A-A63D-6B935BE43C87}" type="presParOf" srcId="{D9166013-6F99-42C1-ABB9-F6E646662AF6}" destId="{4FE315F2-2348-48AB-933C-DEADCF630F9C}" srcOrd="1" destOrd="0" presId="urn:microsoft.com/office/officeart/2005/8/layout/hierarchy2"/>
+    <dgm:cxn modelId="{F1114EC8-F489-409C-88F6-7D35E810593B}" type="presParOf" srcId="{4FE315F2-2348-48AB-933C-DEADCF630F9C}" destId="{7F5EAA01-729D-496D-89B0-C3F7F1178028}" srcOrd="0" destOrd="0" presId="urn:microsoft.com/office/officeart/2005/8/layout/hierarchy2"/>
+    <dgm:cxn modelId="{31E1D09C-1353-455D-B47A-223A21AF5BB7}" type="presParOf" srcId="{7F5EAA01-729D-496D-89B0-C3F7F1178028}" destId="{9CD2D131-5EBD-4387-B072-BED9BBD6F239}" srcOrd="0" destOrd="0" presId="urn:microsoft.com/office/officeart/2005/8/layout/hierarchy2"/>
+    <dgm:cxn modelId="{A23372D2-D97B-4911-96F6-246FC1D76258}" type="presParOf" srcId="{4FE315F2-2348-48AB-933C-DEADCF630F9C}" destId="{D63F84BA-4146-4429-97BB-6FC264721A0C}" srcOrd="1" destOrd="0" presId="urn:microsoft.com/office/officeart/2005/8/layout/hierarchy2"/>
+    <dgm:cxn modelId="{4D72D398-3D4C-411E-A259-B0C31D81FB88}" type="presParOf" srcId="{D63F84BA-4146-4429-97BB-6FC264721A0C}" destId="{B4B9B7A6-5C6E-4D68-A90A-FDF9C8198B5C}" srcOrd="0" destOrd="0" presId="urn:microsoft.com/office/officeart/2005/8/layout/hierarchy2"/>
+    <dgm:cxn modelId="{BD98F1A5-8759-4BA3-8723-185A52CF6FA5}" type="presParOf" srcId="{D63F84BA-4146-4429-97BB-6FC264721A0C}" destId="{37AE9A66-36CD-417C-A321-835F24B7890D}" srcOrd="1" destOrd="0" presId="urn:microsoft.com/office/officeart/2005/8/layout/hierarchy2"/>
+    <dgm:cxn modelId="{DAA0422E-C7DC-4FBA-A3F4-E75F80BC70C1}" type="presParOf" srcId="{37AE9A66-36CD-417C-A321-835F24B7890D}" destId="{2F40E2CA-DD7D-4BD9-AA05-C6B907FEDC99}" srcOrd="0" destOrd="0" presId="urn:microsoft.com/office/officeart/2005/8/layout/hierarchy2"/>
+    <dgm:cxn modelId="{260CF8DC-9364-4397-8C92-A8F9D20A8BE2}" type="presParOf" srcId="{2F40E2CA-DD7D-4BD9-AA05-C6B907FEDC99}" destId="{8E8B1D1D-6E36-4F17-BDEE-729C1CD0D72F}" srcOrd="0" destOrd="0" presId="urn:microsoft.com/office/officeart/2005/8/layout/hierarchy2"/>
+    <dgm:cxn modelId="{C8C3ED7F-6785-414B-A658-E023EDD13349}" type="presParOf" srcId="{37AE9A66-36CD-417C-A321-835F24B7890D}" destId="{27EEED29-1AFF-4A13-9429-CAB48916BCD3}" srcOrd="1" destOrd="0" presId="urn:microsoft.com/office/officeart/2005/8/layout/hierarchy2"/>
+    <dgm:cxn modelId="{DE4E4ADB-E52B-4428-B65B-6DB7F9E6B3B7}" type="presParOf" srcId="{27EEED29-1AFF-4A13-9429-CAB48916BCD3}" destId="{E037252F-97B5-461A-9337-418776204932}" srcOrd="0" destOrd="0" presId="urn:microsoft.com/office/officeart/2005/8/layout/hierarchy2"/>
+    <dgm:cxn modelId="{37268E6F-4EA1-482C-9B98-D9ACB052C009}" type="presParOf" srcId="{27EEED29-1AFF-4A13-9429-CAB48916BCD3}" destId="{25CB7B1C-9E5F-4402-AC96-33EE892446CF}" srcOrd="1" destOrd="0" presId="urn:microsoft.com/office/officeart/2005/8/layout/hierarchy2"/>
+    <dgm:cxn modelId="{CBF9020A-ED4F-4B6D-B100-647C698FBA77}" type="presParOf" srcId="{25CB7B1C-9E5F-4402-AC96-33EE892446CF}" destId="{7CC9F094-2F59-4FCC-939C-4A96F287CE6A}" srcOrd="0" destOrd="0" presId="urn:microsoft.com/office/officeart/2005/8/layout/hierarchy2"/>
+    <dgm:cxn modelId="{B09D27FD-24F7-445C-AA73-012C975FB1D3}" type="presParOf" srcId="{7CC9F094-2F59-4FCC-939C-4A96F287CE6A}" destId="{1A8F4F09-9C45-4D5A-AB6A-6360C139FD86}" srcOrd="0" destOrd="0" presId="urn:microsoft.com/office/officeart/2005/8/layout/hierarchy2"/>
+    <dgm:cxn modelId="{534BD2A6-412A-46CF-A3D3-328635FCFCD6}" type="presParOf" srcId="{25CB7B1C-9E5F-4402-AC96-33EE892446CF}" destId="{43B795F7-4B4D-484D-B7EE-AEC31617C573}" srcOrd="1" destOrd="0" presId="urn:microsoft.com/office/officeart/2005/8/layout/hierarchy2"/>
+    <dgm:cxn modelId="{F0EC7383-8501-4AB4-AA7B-DF7CC1E9805C}" type="presParOf" srcId="{43B795F7-4B4D-484D-B7EE-AEC31617C573}" destId="{4C750088-1F41-47DE-B5ED-3CCFEC3ECC39}" srcOrd="0" destOrd="0" presId="urn:microsoft.com/office/officeart/2005/8/layout/hierarchy2"/>
+    <dgm:cxn modelId="{577F4B92-DF5E-47F6-9AFB-8C87038CBCB1}" type="presParOf" srcId="{43B795F7-4B4D-484D-B7EE-AEC31617C573}" destId="{E6311C1F-B703-4653-8DB4-E09A44CF28F4}" srcOrd="1" destOrd="0" presId="urn:microsoft.com/office/officeart/2005/8/layout/hierarchy2"/>
+    <dgm:cxn modelId="{C8018F6F-9952-4C5F-BC48-20A8BB48AEC1}" type="presParOf" srcId="{25CB7B1C-9E5F-4402-AC96-33EE892446CF}" destId="{2B03674B-3075-4B1E-A052-C3BD94317092}" srcOrd="2" destOrd="0" presId="urn:microsoft.com/office/officeart/2005/8/layout/hierarchy2"/>
+    <dgm:cxn modelId="{D36A1450-8124-4EEA-8373-B145E7ACA4E1}" type="presParOf" srcId="{2B03674B-3075-4B1E-A052-C3BD94317092}" destId="{105540CA-DBBD-415B-9C3F-87F74C915B8F}" srcOrd="0" destOrd="0" presId="urn:microsoft.com/office/officeart/2005/8/layout/hierarchy2"/>
+    <dgm:cxn modelId="{0AFE2AF1-DB08-4223-932C-720FF0F0CF25}" type="presParOf" srcId="{25CB7B1C-9E5F-4402-AC96-33EE892446CF}" destId="{C14345C9-B242-49F2-8247-E9CF64911227}" srcOrd="3" destOrd="0" presId="urn:microsoft.com/office/officeart/2005/8/layout/hierarchy2"/>
+    <dgm:cxn modelId="{F2CFAB15-234C-4DEE-97D3-3B0A253C6A26}" type="presParOf" srcId="{C14345C9-B242-49F2-8247-E9CF64911227}" destId="{C5479395-3E53-4E79-A80E-55BDCBA9E6E8}" srcOrd="0" destOrd="0" presId="urn:microsoft.com/office/officeart/2005/8/layout/hierarchy2"/>
+    <dgm:cxn modelId="{D8697925-81E4-48C2-9B3C-B63C789A2E7A}" type="presParOf" srcId="{C14345C9-B242-49F2-8247-E9CF64911227}" destId="{C42C1219-E08A-424E-ADAD-F410B1EE0793}" srcOrd="1" destOrd="0" presId="urn:microsoft.com/office/officeart/2005/8/layout/hierarchy2"/>
   </dgm:cxnLst>
   <dgm:bg/>
   <dgm:whole/>
@@ -10402,33 +10140,33 @@
 </file>
 
 <file path=customXml/item2.xml><?xml version="1.0" encoding="utf-8"?>
+<templateProperties xmlns="urn:microsoft.template.properties">
+  <_Version/>
+  <_LCID/>
+</templateProperties>
+</file>
+
+<file path=customXml/item3.xml><?xml version="1.0" encoding="utf-8"?>
 <tns:customPropertyEditors xmlns:tns="http://schemas.microsoft.com/office/2006/customDocumentInformationPanel">
   <tns:showOnOpen/>
   <tns:defaultPropertyEditorNamespace/>
 </tns:customPropertyEditors>
 </file>
 
-<file path=customXml/item3.xml><?xml version="1.0" encoding="utf-8"?>
+<file path=customXml/item4.xml><?xml version="1.0" encoding="utf-8"?>
 <templateProperties xmlns="urn:microsoft.template.properties">
   <_Version/>
   <_LCID/>
 </templateProperties>
 </file>
 
-<file path=customXml/item4.xml><?xml version="1.0" encoding="utf-8"?>
+<file path=customXml/item5.xml><?xml version="1.0" encoding="utf-8"?>
 <?mso-contentType ?>
 <FormTemplates xmlns="http://schemas.microsoft.com/sharepoint/v3/contenttype/forms">
   <Display>DocumentLibraryForm</Display>
   <Edit>AssetEditForm</Edit>
   <New>DocumentLibraryForm</New>
 </FormTemplates>
-</file>
-
-<file path=customXml/item5.xml><?xml version="1.0" encoding="utf-8"?>
-<templateProperties xmlns="urn:microsoft.template.properties">
-  <_Version/>
-  <_LCID/>
-</templateProperties>
 </file>
 
 <file path=customXml/item6.xml><?xml version="1.0" encoding="utf-8"?>
@@ -10444,6 +10182,14 @@
 </file>
 
 <file path=customXml/itemProps2.xml><?xml version="1.0" encoding="utf-8"?>
+<ds:datastoreItem xmlns:ds="http://schemas.openxmlformats.org/officeDocument/2006/customXml" ds:itemID="{C7DCFB9A-D0A9-4B95-B0C1-3C48EE5A7A72}">
+  <ds:schemaRefs>
+    <ds:schemaRef ds:uri="urn:microsoft.template.properties"/>
+  </ds:schemaRefs>
+</ds:datastoreItem>
+</file>
+
+<file path=customXml/itemProps3.xml><?xml version="1.0" encoding="utf-8"?>
 <ds:datastoreItem xmlns:ds="http://schemas.openxmlformats.org/officeDocument/2006/customXml" ds:itemID="{2B06F414-C573-4C0B-9746-2EC8EAD8EB56}">
   <ds:schemaRefs>
     <ds:schemaRef ds:uri="http://schemas.microsoft.com/office/2006/customDocumentInformationPanel"/>
@@ -10451,15 +10197,15 @@
 </ds:datastoreItem>
 </file>
 
-<file path=customXml/itemProps3.xml><?xml version="1.0" encoding="utf-8"?>
-<ds:datastoreItem xmlns:ds="http://schemas.openxmlformats.org/officeDocument/2006/customXml" ds:itemID="{C7DCFB9A-D0A9-4B95-B0C1-3C48EE5A7A72}">
+<file path=customXml/itemProps4.xml><?xml version="1.0" encoding="utf-8"?>
+<ds:datastoreItem xmlns:ds="http://schemas.openxmlformats.org/officeDocument/2006/customXml" ds:itemID="{37A44DD3-EB41-461C-8831-8E039C645FD7}">
   <ds:schemaRefs>
     <ds:schemaRef ds:uri="urn:microsoft.template.properties"/>
   </ds:schemaRefs>
 </ds:datastoreItem>
 </file>
 
-<file path=customXml/itemProps4.xml><?xml version="1.0" encoding="utf-8"?>
+<file path=customXml/itemProps5.xml><?xml version="1.0" encoding="utf-8"?>
 <ds:datastoreItem xmlns:ds="http://schemas.openxmlformats.org/officeDocument/2006/customXml" ds:itemID="{B50060B2-5E63-452F-AAA0-FFCF90806A20}">
   <ds:schemaRefs>
     <ds:schemaRef ds:uri="http://schemas.microsoft.com/sharepoint/v3/contenttype/forms"/>
@@ -10467,16 +10213,8 @@
 </ds:datastoreItem>
 </file>
 
-<file path=customXml/itemProps5.xml><?xml version="1.0" encoding="utf-8"?>
-<ds:datastoreItem xmlns:ds="http://schemas.openxmlformats.org/officeDocument/2006/customXml" ds:itemID="{37A44DD3-EB41-461C-8831-8E039C645FD7}">
-  <ds:schemaRefs>
-    <ds:schemaRef ds:uri="urn:microsoft.template.properties"/>
-  </ds:schemaRefs>
-</ds:datastoreItem>
-</file>
-
 <file path=customXml/itemProps6.xml><?xml version="1.0" encoding="utf-8"?>
-<ds:datastoreItem xmlns:ds="http://schemas.openxmlformats.org/officeDocument/2006/customXml" ds:itemID="{A36D1322-ADD5-4F21-89A8-AB9E631B96B4}">
+<ds:datastoreItem xmlns:ds="http://schemas.openxmlformats.org/officeDocument/2006/customXml" ds:itemID="{FDDC8937-AA7D-4EE0-B114-227135848F2A}">
   <ds:schemaRefs>
     <ds:schemaRef ds:uri="http://schemas.openxmlformats.org/officeDocument/2006/bibliography"/>
   </ds:schemaRefs>

</xml_diff>

<commit_message>
ajout spec webservices authentication
</commit_message>
<xml_diff>
--- a/doc/2014/Spécifications/WebServicesReadOnly.docx
+++ b/doc/2014/Spécifications/WebServicesReadOnly.docx
@@ -75,7 +75,33 @@
                               <w:szCs w:val="52"/>
                               <w:lang w:val="en-US"/>
                             </w:rPr>
-                            <w:t>MOVING WebServices Read-Only</w:t>
+                            <w:t xml:space="preserve">MOVING </w:t>
+                          </w:r>
+                          <w:proofErr w:type="spellStart"/>
+                          <w:r>
+                            <w:rPr>
+                              <w:rFonts w:asciiTheme="majorHAnsi" w:eastAsiaTheme="majorEastAsia" w:hAnsiTheme="majorHAnsi" w:cstheme="majorBidi"/>
+                              <w:smallCaps/>
+                              <w:color w:val="244583" w:themeColor="accent2" w:themeShade="80"/>
+                              <w:spacing w:val="20"/>
+                              <w:sz w:val="52"/>
+                              <w:szCs w:val="52"/>
+                              <w:lang w:val="en-US"/>
+                            </w:rPr>
+                            <w:t>WebServices</w:t>
+                          </w:r>
+                          <w:proofErr w:type="spellEnd"/>
+                          <w:r>
+                            <w:rPr>
+                              <w:rFonts w:asciiTheme="majorHAnsi" w:eastAsiaTheme="majorEastAsia" w:hAnsiTheme="majorHAnsi" w:cstheme="majorBidi"/>
+                              <w:smallCaps/>
+                              <w:color w:val="244583" w:themeColor="accent2" w:themeShade="80"/>
+                              <w:spacing w:val="20"/>
+                              <w:sz w:val="52"/>
+                              <w:szCs w:val="52"/>
+                              <w:lang w:val="en-US"/>
+                            </w:rPr>
+                            <w:t xml:space="preserve"> Read-Only</w:t>
                           </w:r>
                         </w:sdtContent>
                       </w:sdt>
@@ -107,6 +133,7 @@
                           <w:text/>
                         </w:sdtPr>
                         <w:sdtContent>
+                          <w:proofErr w:type="spellStart"/>
                           <w:r>
                             <w:rPr>
                               <w:i/>
@@ -118,6 +145,7 @@
                             </w:rPr>
                             <w:t>Spécifications</w:t>
                           </w:r>
+                          <w:proofErr w:type="spellEnd"/>
                         </w:sdtContent>
                       </w:sdt>
                     </w:p>
@@ -149,13 +177,29 @@
                             <w:t>logicielles</w:t>
                           </w:r>
                           <w:r>
-                            <w:t xml:space="preserve"> relatives aux WebServices </w:t>
+                            <w:t xml:space="preserve"> relatives aux </w:t>
+                          </w:r>
+                          <w:proofErr w:type="spellStart"/>
+                          <w:r>
+                            <w:t>WebServices</w:t>
+                          </w:r>
+                          <w:proofErr w:type="spellEnd"/>
+                          <w:r>
+                            <w:t xml:space="preserve"> </w:t>
                           </w:r>
                           <w:r>
                             <w:t xml:space="preserve">en lecture </w:t>
                           </w:r>
                           <w:r>
-                            <w:t>qui devront être exposées par le BackOffice Moving-BO</w:t>
+                            <w:t xml:space="preserve">qui devront être exposées par le BackOffice </w:t>
+                          </w:r>
+                          <w:proofErr w:type="spellStart"/>
+                          <w:r>
+                            <w:t>Moving</w:t>
+                          </w:r>
+                          <w:proofErr w:type="spellEnd"/>
+                          <w:r>
+                            <w:t>-BO</w:t>
                           </w:r>
                         </w:sdtContent>
                       </w:sdt>
@@ -266,7 +310,25 @@
                               <w:sz w:val="24"/>
                               <w:szCs w:val="24"/>
                             </w:rPr>
-                            <w:t>Benjamin Verney – Thomas Badin</w:t>
+                            <w:t xml:space="preserve">Benjamin </w:t>
+                          </w:r>
+                          <w:proofErr w:type="spellStart"/>
+                          <w:r>
+                            <w:rPr>
+                              <w:color w:val="E65B01" w:themeColor="accent1" w:themeShade="BF"/>
+                              <w:sz w:val="24"/>
+                              <w:szCs w:val="24"/>
+                            </w:rPr>
+                            <w:t>Verney</w:t>
+                          </w:r>
+                          <w:proofErr w:type="spellEnd"/>
+                          <w:r>
+                            <w:rPr>
+                              <w:color w:val="E65B01" w:themeColor="accent1" w:themeShade="BF"/>
+                              <w:sz w:val="24"/>
+                              <w:szCs w:val="24"/>
+                            </w:rPr>
+                            <w:t xml:space="preserve"> – Thomas Badin</w:t>
                           </w:r>
                         </w:sdtContent>
                       </w:sdt>
@@ -374,7 +436,25 @@
               <w:spacing w:val="0"/>
               <w:lang w:val="en-US"/>
             </w:rPr>
-            <w:t>MOVING WebServices Read-Only</w:t>
+            <w:t xml:space="preserve">MOVING </w:t>
+          </w:r>
+          <w:proofErr w:type="spellStart"/>
+          <w:r>
+            <w:rPr>
+              <w:rFonts w:asciiTheme="minorHAnsi" w:hAnsiTheme="minorHAnsi"/>
+              <w:spacing w:val="0"/>
+              <w:lang w:val="en-US"/>
+            </w:rPr>
+            <w:t>WebServices</w:t>
+          </w:r>
+          <w:proofErr w:type="spellEnd"/>
+          <w:r>
+            <w:rPr>
+              <w:rFonts w:asciiTheme="minorHAnsi" w:hAnsiTheme="minorHAnsi"/>
+              <w:spacing w:val="0"/>
+              <w:lang w:val="en-US"/>
+            </w:rPr>
+            <w:t xml:space="preserve"> Read-Only</w:t>
           </w:r>
         </w:sdtContent>
       </w:sdt>
@@ -734,6 +814,7 @@
               <w:lang w:val="en-US"/>
             </w:rPr>
           </w:pPr>
+          <w:proofErr w:type="spellStart"/>
           <w:r>
             <w:rPr>
               <w:color w:val="auto"/>
@@ -741,6 +822,7 @@
             </w:rPr>
             <w:t>Spécifications</w:t>
           </w:r>
+          <w:proofErr w:type="spellEnd"/>
         </w:p>
       </w:sdtContent>
     </w:sdt>
@@ -2890,7 +2972,21 @@
         <w:rPr>
           <w:color w:val="auto"/>
         </w:rPr>
-        <w:t>Les WebServices seront utilisé à la fois par le Front Office Web et les applications mobiles :</w:t>
+        <w:t xml:space="preserve">Les </w:t>
+      </w:r>
+      <w:proofErr w:type="spellStart"/>
+      <w:r>
+        <w:rPr>
+          <w:color w:val="auto"/>
+        </w:rPr>
+        <w:t>WebServices</w:t>
+      </w:r>
+      <w:proofErr w:type="spellEnd"/>
+      <w:r>
+        <w:rPr>
+          <w:color w:val="auto"/>
+        </w:rPr>
+        <w:t xml:space="preserve"> seront utilisé à la fois par le Front Office Web et les applications mobiles :</w:t>
       </w:r>
     </w:p>
     <w:p>
@@ -2963,7 +3059,35 @@
         <w:rPr>
           <w:color w:val="auto"/>
         </w:rPr>
-        <w:t xml:space="preserve">Ce document ne traite que des WebServices permettant la consultation. Si des WebServices de modification sont nécessaire (ce qui a été évoqué lors de la réunion du 28 Avril 2014 : </w:t>
+        <w:t xml:space="preserve">Ce document ne traite que des </w:t>
+      </w:r>
+      <w:proofErr w:type="spellStart"/>
+      <w:r>
+        <w:rPr>
+          <w:color w:val="auto"/>
+        </w:rPr>
+        <w:t>WebServices</w:t>
+      </w:r>
+      <w:proofErr w:type="spellEnd"/>
+      <w:r>
+        <w:rPr>
+          <w:color w:val="auto"/>
+        </w:rPr>
+        <w:t xml:space="preserve"> permettant la consultation. Si des </w:t>
+      </w:r>
+      <w:proofErr w:type="spellStart"/>
+      <w:r>
+        <w:rPr>
+          <w:color w:val="auto"/>
+        </w:rPr>
+        <w:t>WebServices</w:t>
+      </w:r>
+      <w:proofErr w:type="spellEnd"/>
+      <w:r>
+        <w:rPr>
+          <w:color w:val="auto"/>
+        </w:rPr>
+        <w:t xml:space="preserve"> de modification sont nécessaire (ce qui a été évoqué lors de la réunion du 28 Avril 2014 : </w:t>
       </w:r>
       <w:hyperlink r:id="rId14" w:history="1">
         <w:r>
@@ -2990,7 +3114,21 @@
         <w:rPr>
           <w:color w:val="auto"/>
         </w:rPr>
-        <w:t xml:space="preserve">Les WebServices seront en </w:t>
+        <w:t xml:space="preserve">Les </w:t>
+      </w:r>
+      <w:proofErr w:type="spellStart"/>
+      <w:r>
+        <w:rPr>
+          <w:color w:val="auto"/>
+        </w:rPr>
+        <w:t>WebServices</w:t>
+      </w:r>
+      <w:proofErr w:type="spellEnd"/>
+      <w:r>
+        <w:rPr>
+          <w:color w:val="auto"/>
+        </w:rPr>
+        <w:t xml:space="preserve"> seront en </w:t>
       </w:r>
       <w:hyperlink r:id="rId15" w:history="1">
         <w:r>
@@ -3030,7 +3168,21 @@
         <w:rPr>
           <w:color w:val="auto"/>
         </w:rPr>
-        <w:t xml:space="preserve">), permet directement d’exposer des services (cf </w:t>
+        <w:t>), permet directement d’exposer des services (</w:t>
+      </w:r>
+      <w:proofErr w:type="spellStart"/>
+      <w:r>
+        <w:rPr>
+          <w:color w:val="auto"/>
+        </w:rPr>
+        <w:t>cf</w:t>
+      </w:r>
+      <w:proofErr w:type="spellEnd"/>
+      <w:r>
+        <w:rPr>
+          <w:color w:val="auto"/>
+        </w:rPr>
+        <w:t xml:space="preserve"> </w:t>
       </w:r>
       <w:hyperlink r:id="rId17" w:history="1">
         <w:r>
@@ -3044,20 +3196,48 @@
         <w:rPr>
           <w:color w:val="auto"/>
         </w:rPr>
-        <w:t xml:space="preserve"> ). C’est donc ce que nous utiliserons pour créer les WebServices.</w:t>
-      </w:r>
-    </w:p>
-    <w:p>
-      <w:pPr>
+        <w:t xml:space="preserve"> ). C’est donc ce que nous utiliserons pour créer les </w:t>
+      </w:r>
+      <w:proofErr w:type="spellStart"/>
+      <w:r>
         <w:rPr>
           <w:color w:val="auto"/>
         </w:rPr>
-      </w:pPr>
+        <w:t>WebServices</w:t>
+      </w:r>
+      <w:proofErr w:type="spellEnd"/>
       <w:r>
         <w:rPr>
           <w:color w:val="auto"/>
         </w:rPr>
-        <w:t xml:space="preserve">Dans l’ensemble de ce document, nous allons spécifier la réponse du WebService par un exemple. </w:t>
+        <w:t>.</w:t>
+      </w:r>
+    </w:p>
+    <w:p>
+      <w:pPr>
+        <w:rPr>
+          <w:color w:val="auto"/>
+        </w:rPr>
+      </w:pPr>
+      <w:r>
+        <w:rPr>
+          <w:color w:val="auto"/>
+        </w:rPr>
+        <w:t xml:space="preserve">Dans l’ensemble de ce document, nous allons spécifier la réponse du </w:t>
+      </w:r>
+      <w:proofErr w:type="spellStart"/>
+      <w:r>
+        <w:rPr>
+          <w:color w:val="auto"/>
+        </w:rPr>
+        <w:t>WebService</w:t>
+      </w:r>
+      <w:proofErr w:type="spellEnd"/>
+      <w:r>
+        <w:rPr>
+          <w:color w:val="auto"/>
+        </w:rPr>
+        <w:t xml:space="preserve"> par un exemple. </w:t>
       </w:r>
       <w:r>
         <w:rPr>
@@ -3099,69 +3279,404 @@
     </w:p>
     <w:p>
       <w:r>
-        <w:rPr>
-          <w:highlight w:val="yellow"/>
-        </w:rPr>
-        <w:t>A faire (Ben).</w:t>
-      </w:r>
+        <w:t>Nous utilis</w:t>
+      </w:r>
+      <w:r>
+        <w:t>ons le protocole d’</w:t>
+      </w:r>
+      <w:proofErr w:type="spellStart"/>
+      <w:r>
+        <w:t>Authentication</w:t>
+      </w:r>
+      <w:proofErr w:type="spellEnd"/>
+      <w:r>
+        <w:t xml:space="preserve"> et </w:t>
+      </w:r>
+      <w:r>
+        <w:t>d’</w:t>
+      </w:r>
+      <w:proofErr w:type="spellStart"/>
+      <w:r>
+        <w:t>Authorization</w:t>
+      </w:r>
+      <w:proofErr w:type="spellEnd"/>
+      <w:r>
+        <w:t> : OAuth2.</w:t>
+      </w:r>
+    </w:p>
+    <w:p>
+      <w:r>
+        <w:t>L’utilisateur s’authentifie grâce à l’échange de ‘</w:t>
+      </w:r>
+      <w:proofErr w:type="spellStart"/>
+      <w:r>
+        <w:t>tokens</w:t>
+      </w:r>
+      <w:proofErr w:type="spellEnd"/>
+      <w:r>
+        <w:t xml:space="preserve">’ entre le client mobile et le BackOffice. </w:t>
+      </w:r>
+      <w:r>
+        <w:t xml:space="preserve">Il utilise ensuite ce </w:t>
+      </w:r>
+      <w:proofErr w:type="spellStart"/>
+      <w:r>
+        <w:t>token</w:t>
+      </w:r>
+      <w:proofErr w:type="spellEnd"/>
+      <w:r>
+        <w:t xml:space="preserve"> pour être autorisé à requêter les ressources du server (les </w:t>
+      </w:r>
+      <w:proofErr w:type="spellStart"/>
+      <w:r>
+        <w:t>webservices</w:t>
+      </w:r>
+      <w:proofErr w:type="spellEnd"/>
+      <w:r>
+        <w:t xml:space="preserve"> dans notre cas).</w:t>
+      </w:r>
+      <w:r>
+        <w:t xml:space="preserve"> De cette façon, aucun mot de passe n’est stocké sur le client mobile, seulement des </w:t>
+      </w:r>
+      <w:proofErr w:type="spellStart"/>
+      <w:r>
+        <w:t>tokens</w:t>
+      </w:r>
+      <w:proofErr w:type="spellEnd"/>
+      <w:r>
+        <w:t xml:space="preserve"> valides durant 3600 secondes.</w:t>
+      </w:r>
+    </w:p>
+    <w:p>
+      <w:r>
+        <w:t>Bien qu’il soit possible de séparer les services d’</w:t>
+      </w:r>
+      <w:proofErr w:type="spellStart"/>
+      <w:r>
+        <w:t>authentication</w:t>
+      </w:r>
+      <w:proofErr w:type="spellEnd"/>
+      <w:r>
+        <w:t>, d’</w:t>
+      </w:r>
+      <w:proofErr w:type="spellStart"/>
+      <w:r>
+        <w:t>authorization</w:t>
+      </w:r>
+      <w:proofErr w:type="spellEnd"/>
+      <w:r>
+        <w:t xml:space="preserve"> et de ressources sur différents serveurs, ici l</w:t>
+      </w:r>
+      <w:r>
+        <w:t xml:space="preserve">e BackOffice </w:t>
+      </w:r>
+      <w:r>
+        <w:t xml:space="preserve">assumera tous ces rôles. </w:t>
+      </w:r>
+    </w:p>
+    <w:p>
+      <w:r>
+        <w:t>Le protocole OAuth</w:t>
+      </w:r>
+      <w:r>
+        <w:t>2</w:t>
+      </w:r>
+      <w:r>
+        <w:t xml:space="preserve"> dispose de différents modes pour l’</w:t>
+      </w:r>
+      <w:proofErr w:type="spellStart"/>
+      <w:r>
+        <w:t>authentication</w:t>
+      </w:r>
+      <w:proofErr w:type="spellEnd"/>
+      <w:r>
+        <w:t xml:space="preserve"> et </w:t>
+      </w:r>
+      <w:r>
+        <w:t>l’</w:t>
+      </w:r>
+      <w:proofErr w:type="spellStart"/>
+      <w:r>
+        <w:t>authorization</w:t>
+      </w:r>
+      <w:proofErr w:type="spellEnd"/>
+      <w:r>
+        <w:t>, nous utilisons ici le ‘</w:t>
+      </w:r>
+      <w:proofErr w:type="spellStart"/>
+      <w:r>
+        <w:t>implicit</w:t>
+      </w:r>
+      <w:proofErr w:type="spellEnd"/>
       <w:r>
         <w:t xml:space="preserve"> </w:t>
       </w:r>
-    </w:p>
-    <w:p>
-      <w:pPr>
-        <w:pStyle w:val="Titre2"/>
-      </w:pPr>
-      <w:bookmarkStart w:id="2" w:name="_Toc387740264"/>
-      <w:r>
-        <w:t>Méthode authenticate</w:t>
+      <w:proofErr w:type="spellStart"/>
+      <w:r>
+        <w:t>grant</w:t>
+      </w:r>
+      <w:proofErr w:type="spellEnd"/>
+      <w:r>
+        <w:t xml:space="preserve"> type’ qui est le plus répandu dans les relations client-mobile =&gt; server et pour toutes autres applications où il est impossible de stocker des infos de connexion</w:t>
+      </w:r>
+      <w:r>
+        <w:t xml:space="preserve"> localement</w:t>
+      </w:r>
+      <w:r>
+        <w:t xml:space="preserve"> de façon sécurisée (appli</w:t>
+      </w:r>
+      <w:r>
+        <w:t>cation</w:t>
+      </w:r>
+      <w:r>
+        <w:t xml:space="preserve"> </w:t>
+      </w:r>
+      <w:r>
+        <w:t>navigateur web, client lourd</w:t>
+      </w:r>
+      <w:r>
+        <w:t>…</w:t>
+      </w:r>
+      <w:r>
+        <w:t>).</w:t>
+      </w:r>
+    </w:p>
+    <w:p/>
+    <w:p>
+      <w:pPr>
+        <w:pStyle w:val="Titre3"/>
+      </w:pPr>
+      <w:r>
+        <w:t xml:space="preserve">Cas standard pour </w:t>
+      </w:r>
+      <w:proofErr w:type="spellStart"/>
+      <w:r>
+        <w:t>Implicit</w:t>
+      </w:r>
+      <w:proofErr w:type="spellEnd"/>
+      <w:r>
+        <w:t xml:space="preserve"> Grant Type</w:t>
+      </w:r>
+    </w:p>
+    <w:p>
+      <w:r>
+        <w:t xml:space="preserve">  </w:t>
+      </w:r>
+    </w:p>
+    <w:p>
+      <w:r>
+        <w:rPr>
+          <w:noProof/>
+          <w:lang w:eastAsia="fr-FR"/>
+        </w:rPr>
+        <w:drawing>
+          <wp:inline distT="0" distB="0" distL="0" distR="0">
+            <wp:extent cx="5601188" cy="4037162"/>
+            <wp:effectExtent l="19050" t="0" r="0" b="0"/>
+            <wp:docPr id="14" name="Image 4" descr="D:\utilisateurs\bverney\Documents\Projets\CERVIN\DiagramSequencesOAuth2.png"/>
+            <wp:cNvGraphicFramePr>
+              <a:graphicFrameLocks xmlns:a="http://schemas.openxmlformats.org/drawingml/2006/main" noChangeAspect="1"/>
+            </wp:cNvGraphicFramePr>
+            <a:graphic xmlns:a="http://schemas.openxmlformats.org/drawingml/2006/main">
+              <a:graphicData uri="http://schemas.openxmlformats.org/drawingml/2006/picture">
+                <pic:pic xmlns:pic="http://schemas.openxmlformats.org/drawingml/2006/picture">
+                  <pic:nvPicPr>
+                    <pic:cNvPr id="0" name="Picture 4" descr="D:\utilisateurs\bverney\Documents\Projets\CERVIN\DiagramSequencesOAuth2.png"/>
+                    <pic:cNvPicPr>
+                      <a:picLocks noChangeAspect="1" noChangeArrowheads="1"/>
+                    </pic:cNvPicPr>
+                  </pic:nvPicPr>
+                  <pic:blipFill>
+                    <a:blip r:embed="rId18" cstate="print"/>
+                    <a:srcRect/>
+                    <a:stretch>
+                      <a:fillRect/>
+                    </a:stretch>
+                  </pic:blipFill>
+                  <pic:spPr bwMode="auto">
+                    <a:xfrm>
+                      <a:off x="0" y="0"/>
+                      <a:ext cx="5604571" cy="4039600"/>
+                    </a:xfrm>
+                    <a:prstGeom prst="rect">
+                      <a:avLst/>
+                    </a:prstGeom>
+                    <a:noFill/>
+                    <a:ln w="9525">
+                      <a:noFill/>
+                      <a:miter lim="800000"/>
+                      <a:headEnd/>
+                      <a:tailEnd/>
+                    </a:ln>
+                  </pic:spPr>
+                </pic:pic>
+              </a:graphicData>
+            </a:graphic>
+          </wp:inline>
+        </w:drawing>
+      </w:r>
+    </w:p>
+    <w:p>
+      <w:pPr>
+        <w:jc w:val="left"/>
+      </w:pPr>
+      <w:r>
+        <w:t xml:space="preserve">Note : </w:t>
+      </w:r>
+      <w:r>
+        <w:t>L’URI de redirection est spécifiée par le client, et p</w:t>
+      </w:r>
+      <w:r>
+        <w:t xml:space="preserve">uisque nous sommes dans le cas d’un client mobile, le format de l’URI de redirection </w:t>
+      </w:r>
+      <w:r>
+        <w:t xml:space="preserve">sera </w:t>
+      </w:r>
+      <w:r>
+        <w:t>spécifique à l’OS. Par exemple : ‘</w:t>
+      </w:r>
+      <w:r>
+        <w:t>monappli</w:t>
+      </w:r>
+      <w:r>
+        <w:t>://</w:t>
+      </w:r>
+      <w:r>
+        <w:t>monURIquiVaRécupérerLeToken’</w:t>
+      </w:r>
+    </w:p>
+    <w:p>
+      <w:pPr>
+        <w:jc w:val="left"/>
+      </w:pPr>
+    </w:p>
+    <w:p>
+      <w:pPr>
+        <w:jc w:val="left"/>
+      </w:pPr>
+    </w:p>
+    <w:p>
+      <w:pPr>
+        <w:jc w:val="left"/>
+      </w:pPr>
+      <w:r>
+        <w:t xml:space="preserve">Pour implémenter cette structure, nous utiliserons le module </w:t>
+      </w:r>
+      <w:proofErr w:type="spellStart"/>
+      <w:r>
+        <w:t>zf</w:t>
+      </w:r>
+      <w:proofErr w:type="spellEnd"/>
+      <w:r>
+        <w:t xml:space="preserve">-oauth2 créé par </w:t>
+      </w:r>
+      <w:proofErr w:type="spellStart"/>
+      <w:r>
+        <w:t>zf</w:t>
+      </w:r>
+      <w:proofErr w:type="spellEnd"/>
+      <w:r>
+        <w:t>-campus pour Zend Framework:</w:t>
+      </w:r>
+      <w:r>
+        <w:br/>
+      </w:r>
+      <w:hyperlink r:id="rId19" w:history="1">
+        <w:r>
+          <w:rPr>
+            <w:rStyle w:val="Lienhypertexte"/>
+          </w:rPr>
+          <w:t>https://github.com/zfcampus/z</w:t>
+        </w:r>
+        <w:r>
+          <w:rPr>
+            <w:rStyle w:val="Lienhypertexte"/>
+          </w:rPr>
+          <w:t>f</w:t>
+        </w:r>
+        <w:r>
+          <w:rPr>
+            <w:rStyle w:val="Lienhypertexte"/>
+          </w:rPr>
+          <w:t>-oauth2</w:t>
+        </w:r>
+      </w:hyperlink>
+      <w:r>
+        <w:br/>
+        <w:t xml:space="preserve">En y apportant les modifications nécessaires pour utiliser notre base de données utilisateurs déjà existante dans le BackOffice au lieu de celle proposée. </w:t>
+      </w:r>
+      <w:r>
+        <w:br/>
+        <w:t xml:space="preserve">Ce module utilise la librairie </w:t>
+      </w:r>
+      <w:r>
+        <w:t>oauth2-server-</w:t>
+      </w:r>
+      <w:proofErr w:type="spellStart"/>
+      <w:r>
+        <w:t>php</w:t>
+      </w:r>
+      <w:proofErr w:type="spellEnd"/>
+      <w:r>
+        <w:t xml:space="preserve"> créée par Brent </w:t>
+      </w:r>
+      <w:proofErr w:type="spellStart"/>
+      <w:r>
+        <w:t>Shaffer</w:t>
+      </w:r>
+      <w:proofErr w:type="spellEnd"/>
+      <w:r>
+        <w:t>.</w:t>
+      </w:r>
+      <w:r>
+        <w:br/>
+      </w:r>
+      <w:hyperlink r:id="rId20" w:history="1">
+        <w:r>
+          <w:rPr>
+            <w:rStyle w:val="Lienhypertexte"/>
+          </w:rPr>
+          <w:t>https://github.com/bshaffer/oauth2-server-php</w:t>
+        </w:r>
+      </w:hyperlink>
+    </w:p>
+    <w:p>
+      <w:pPr>
+        <w:jc w:val="left"/>
+      </w:pPr>
+    </w:p>
+    <w:p>
+      <w:pPr>
+        <w:pStyle w:val="Titre1"/>
+      </w:pPr>
+      <w:bookmarkStart w:id="2" w:name="_Toc387740266"/>
+      <w:r>
+        <w:t>Accès aux éléments</w:t>
       </w:r>
       <w:bookmarkEnd w:id="2"/>
     </w:p>
-    <w:p/>
-    <w:p>
-      <w:pPr>
-        <w:pStyle w:val="Titre2"/>
-      </w:pPr>
-      <w:bookmarkStart w:id="3" w:name="_Toc387740265"/>
-      <w:r>
-        <w:t>Méthode getAccessToken</w:t>
-      </w:r>
-      <w:bookmarkEnd w:id="3"/>
-    </w:p>
-    <w:p/>
-    <w:p>
-      <w:pPr>
-        <w:jc w:val="left"/>
-        <w:rPr>
-          <w:rFonts w:asciiTheme="majorHAnsi" w:eastAsiaTheme="majorEastAsia" w:hAnsiTheme="majorHAnsi" w:cstheme="majorBidi"/>
-          <w:smallCaps/>
-          <w:spacing w:val="5"/>
-          <w:sz w:val="32"/>
-          <w:szCs w:val="32"/>
-        </w:rPr>
-      </w:pPr>
-      <w:r>
-        <w:br w:type="page"/>
-      </w:r>
-    </w:p>
-    <w:p>
-      <w:pPr>
-        <w:pStyle w:val="Titre1"/>
-      </w:pPr>
-      <w:bookmarkStart w:id="4" w:name="_Toc387740266"/>
-      <w:r>
-        <w:lastRenderedPageBreak/>
-        <w:t>Accès aux éléments</w:t>
-      </w:r>
-      <w:bookmarkEnd w:id="4"/>
-    </w:p>
-    <w:p>
-      <w:r>
-        <w:t>Cette partie regroupe les fonctions d’accès aux différents éléments de Movin.</w:t>
-      </w:r>
-      <w:r>
-        <w:t xml:space="preserve"> Nous appliquons la convention suivante : quand nous requêtons un élément (fonction getXXXById), nous retournons le détail de l’élément, et la liste non détaillé (juste Id et nom affichable), des sous éléments. Nous rappelons que la hiérarchie des éléments est la suivante :</w:t>
+    <w:p>
+      <w:r>
+        <w:t xml:space="preserve">Cette partie regroupe les fonctions d’accès aux différents éléments de </w:t>
+      </w:r>
+      <w:proofErr w:type="spellStart"/>
+      <w:r>
+        <w:t>Movin</w:t>
+      </w:r>
+      <w:proofErr w:type="spellEnd"/>
+      <w:r>
+        <w:t>.</w:t>
+      </w:r>
+      <w:r>
+        <w:t xml:space="preserve"> Nous appliquons la convention suivante : quand nous requêtons un élément (fonction </w:t>
+      </w:r>
+      <w:proofErr w:type="spellStart"/>
+      <w:r>
+        <w:t>getXXXById</w:t>
+      </w:r>
+      <w:proofErr w:type="spellEnd"/>
+      <w:r>
+        <w:t>), nous retournons le détail de l’élément, et la liste non détaillé (juste Id et nom affichable), des sous éléments. Nous rappelons que la hiérarchie des éléments est la suivante :</w:t>
       </w:r>
     </w:p>
     <w:p>
@@ -3178,7 +3693,7 @@
             <wp:cNvGraphicFramePr/>
             <a:graphic xmlns:a="http://schemas.openxmlformats.org/drawingml/2006/main">
               <a:graphicData uri="http://schemas.openxmlformats.org/drawingml/2006/diagram">
-                <dgm:relIds xmlns:dgm="http://schemas.openxmlformats.org/drawingml/2006/diagram" xmlns:r="http://schemas.openxmlformats.org/officeDocument/2006/relationships" r:dm="rId18" r:lo="rId19" r:qs="rId20" r:cs="rId21"/>
+                <dgm:relIds xmlns:dgm="http://schemas.openxmlformats.org/drawingml/2006/diagram" xmlns:r="http://schemas.openxmlformats.org/officeDocument/2006/relationships" r:dm="rId21" r:lo="rId22" r:qs="rId23" r:cs="rId24"/>
               </a:graphicData>
             </a:graphic>
           </wp:inline>
@@ -3186,17 +3701,65 @@
       </w:r>
     </w:p>
     <w:p>
+      <w:r>
+        <w:t>De plus, chacune des fonctions suivantes prend en paramètre un ‘</w:t>
+      </w:r>
+      <w:proofErr w:type="spellStart"/>
+      <w:r>
+        <w:t>access</w:t>
+      </w:r>
+      <w:proofErr w:type="spellEnd"/>
+      <w:r>
+        <w:t xml:space="preserve"> </w:t>
+      </w:r>
+      <w:proofErr w:type="spellStart"/>
+      <w:r>
+        <w:t>token</w:t>
+      </w:r>
+      <w:proofErr w:type="spellEnd"/>
+      <w:r>
+        <w:t xml:space="preserve">’ qui permet d’autoriser la requête si le </w:t>
+      </w:r>
+      <w:proofErr w:type="spellStart"/>
+      <w:r>
+        <w:t>token</w:t>
+      </w:r>
+      <w:proofErr w:type="spellEnd"/>
+      <w:r>
+        <w:t xml:space="preserve"> correspond à un client précédemment authentifié et autorisé et si</w:t>
+      </w:r>
+      <w:r>
+        <w:t xml:space="preserve"> </w:t>
+      </w:r>
+      <w:r>
+        <w:t>l</w:t>
+      </w:r>
+      <w:r>
+        <w:t xml:space="preserve">e </w:t>
+      </w:r>
+      <w:proofErr w:type="spellStart"/>
+      <w:r>
+        <w:t>token</w:t>
+      </w:r>
+      <w:proofErr w:type="spellEnd"/>
+      <w:r>
+        <w:t xml:space="preserve"> est toujours valide.</w:t>
+      </w:r>
+    </w:p>
+    <w:p>
       <w:pPr>
         <w:pStyle w:val="Titre2"/>
       </w:pPr>
-      <w:bookmarkStart w:id="5" w:name="_Toc387740267"/>
+      <w:bookmarkStart w:id="3" w:name="_Toc387740267"/>
       <w:r>
         <w:t xml:space="preserve">Méthode </w:t>
       </w:r>
+      <w:proofErr w:type="spellStart"/>
       <w:r>
         <w:t>getListAllParcours</w:t>
       </w:r>
-      <w:bookmarkEnd w:id="5"/>
+      <w:bookmarkEnd w:id="3"/>
+      <w:proofErr w:type="spellEnd"/>
     </w:p>
     <w:p>
       <w:r>
@@ -3216,11 +3779,11 @@
       <w:pPr>
         <w:pStyle w:val="Titre3"/>
       </w:pPr>
-      <w:bookmarkStart w:id="6" w:name="_Toc387740268"/>
+      <w:bookmarkStart w:id="4" w:name="_Toc387740268"/>
       <w:r>
         <w:t>Cas standard</w:t>
       </w:r>
-      <w:bookmarkEnd w:id="6"/>
+      <w:bookmarkEnd w:id="4"/>
     </w:p>
     <w:p>
       <w:r>
@@ -3251,7 +3814,7 @@
                     </pic:cNvPicPr>
                   </pic:nvPicPr>
                   <pic:blipFill>
-                    <a:blip r:embed="rId23" cstate="print"/>
+                    <a:blip r:embed="rId26" cstate="print"/>
                     <a:srcRect/>
                     <a:stretch>
                       <a:fillRect/>
@@ -3282,24 +3845,33 @@
     </w:p>
     <w:p>
       <w:r>
-        <w:t>Note : La méthode ne prend pas d’argument, car un Back Office est associé à un seul Front. Dans le cas d’un fonctionnement multi-tenant (ce qui n’est pas prévus à l’heure actuelle), cette méthode devrait être supprimée, et remplacée par une méthode getListParcoursByClientId par exemple.</w:t>
+        <w:t xml:space="preserve">Note : La méthode ne prend pas d’argument, car un Back Office est associé à un seul Front. Dans le cas d’un fonctionnement multi-tenant (ce qui n’est pas prévus à l’heure actuelle), cette méthode devrait être supprimée, et remplacée par une méthode </w:t>
+      </w:r>
+      <w:proofErr w:type="spellStart"/>
+      <w:r>
+        <w:t>getListParcoursByClientId</w:t>
+      </w:r>
+      <w:proofErr w:type="spellEnd"/>
+      <w:r>
+        <w:t xml:space="preserve"> par exemple.</w:t>
       </w:r>
     </w:p>
     <w:p>
       <w:pPr>
         <w:pStyle w:val="Titre3"/>
       </w:pPr>
-      <w:bookmarkStart w:id="7" w:name="_Toc387740269"/>
+      <w:bookmarkStart w:id="5" w:name="_Toc387740269"/>
       <w:r>
         <w:t>Cas Limites</w:t>
       </w:r>
-      <w:bookmarkEnd w:id="7"/>
+      <w:bookmarkEnd w:id="5"/>
       <w:r>
         <w:t xml:space="preserve"> </w:t>
       </w:r>
     </w:p>
     <w:p>
       <w:r>
+        <w:lastRenderedPageBreak/>
         <w:t>Il n’y a aucun parcours en visibilité « Public » dans le BO. La fonction renvoie une liste vide.</w:t>
       </w:r>
     </w:p>
@@ -3307,11 +3879,11 @@
       <w:pPr>
         <w:pStyle w:val="Titre3"/>
       </w:pPr>
-      <w:bookmarkStart w:id="8" w:name="_Toc387740270"/>
+      <w:bookmarkStart w:id="6" w:name="_Toc387740270"/>
       <w:r>
         <w:t>Cas d’erreurs</w:t>
       </w:r>
-      <w:bookmarkEnd w:id="8"/>
+      <w:bookmarkEnd w:id="6"/>
     </w:p>
     <w:p>
       <w:r>
@@ -3335,15 +3907,17 @@
       <w:pPr>
         <w:pStyle w:val="Titre2"/>
       </w:pPr>
-      <w:bookmarkStart w:id="9" w:name="_Toc387740271"/>
+      <w:bookmarkStart w:id="7" w:name="_Toc387740271"/>
       <w:r>
         <w:lastRenderedPageBreak/>
         <w:t xml:space="preserve">Méthode </w:t>
       </w:r>
+      <w:proofErr w:type="spellStart"/>
       <w:r>
         <w:t>getParcoursArchitectureById</w:t>
       </w:r>
-      <w:bookmarkEnd w:id="9"/>
+      <w:bookmarkEnd w:id="7"/>
+      <w:proofErr w:type="spellEnd"/>
     </w:p>
     <w:p>
       <w:r>
@@ -3354,11 +3928,11 @@
       <w:pPr>
         <w:pStyle w:val="Titre3"/>
       </w:pPr>
-      <w:bookmarkStart w:id="10" w:name="_Toc387740272"/>
+      <w:bookmarkStart w:id="8" w:name="_Toc387740272"/>
       <w:r>
         <w:t>Cas Standard</w:t>
       </w:r>
-      <w:bookmarkEnd w:id="10"/>
+      <w:bookmarkEnd w:id="8"/>
     </w:p>
     <w:p>
       <w:r>
@@ -3397,7 +3971,7 @@
                     </pic:cNvPicPr>
                   </pic:nvPicPr>
                   <pic:blipFill>
-                    <a:blip r:embed="rId24" cstate="print"/>
+                    <a:blip r:embed="rId27" cstate="print"/>
                     <a:srcRect/>
                     <a:stretch>
                       <a:fillRect/>
@@ -3456,7 +4030,7 @@
                     </pic:cNvPicPr>
                   </pic:nvPicPr>
                   <pic:blipFill>
-                    <a:blip r:embed="rId25" cstate="print"/>
+                    <a:blip r:embed="rId28" cstate="print"/>
                     <a:srcRect/>
                     <a:stretch>
                       <a:fillRect/>
@@ -3494,11 +4068,11 @@
       <w:pPr>
         <w:pStyle w:val="Titre3"/>
       </w:pPr>
-      <w:bookmarkStart w:id="11" w:name="_Toc387740273"/>
+      <w:bookmarkStart w:id="9" w:name="_Toc387740273"/>
       <w:r>
         <w:t>Cas Limites</w:t>
       </w:r>
-      <w:bookmarkEnd w:id="11"/>
+      <w:bookmarkEnd w:id="9"/>
       <w:r>
         <w:t xml:space="preserve"> </w:t>
       </w:r>
@@ -3533,60 +4107,78 @@
       </w:pPr>
       <w:r>
         <w:lastRenderedPageBreak/>
-        <w:t>Il convient donc de logger le problème et de renvoyer un message d’erreur à l’utilisateur. (Parcours incomplet).</w:t>
+        <w:t xml:space="preserve">Il convient donc de </w:t>
+      </w:r>
+      <w:proofErr w:type="spellStart"/>
+      <w:r>
+        <w:t>logger</w:t>
+      </w:r>
+      <w:proofErr w:type="spellEnd"/>
+      <w:r>
+        <w:t xml:space="preserve"> le problème et de renvoyer un message d’erreur à l’utilisateur. (Parcours incomplet).</w:t>
       </w:r>
     </w:p>
     <w:p>
       <w:pPr>
         <w:pStyle w:val="Titre3"/>
       </w:pPr>
-      <w:bookmarkStart w:id="12" w:name="_Toc387740274"/>
+      <w:bookmarkStart w:id="10" w:name="_Toc387740274"/>
       <w:r>
         <w:t>Cas d’erreurs</w:t>
       </w:r>
+      <w:bookmarkEnd w:id="10"/>
+    </w:p>
+    <w:p>
+      <w:r>
+        <w:t xml:space="preserve">L’id spécifié n’existe pas, ou n’est pas en visibilité public : retourner un message d’erreur à l’utilisateur (Not </w:t>
+      </w:r>
+      <w:proofErr w:type="spellStart"/>
+      <w:r>
+        <w:t>Found</w:t>
+      </w:r>
+      <w:proofErr w:type="spellEnd"/>
+      <w:r>
+        <w:t>).</w:t>
+      </w:r>
+    </w:p>
+    <w:p>
+      <w:pPr>
+        <w:pStyle w:val="Titre2"/>
+      </w:pPr>
+      <w:bookmarkStart w:id="11" w:name="_Toc387740275"/>
+      <w:r>
+        <w:t xml:space="preserve">Méthode </w:t>
+      </w:r>
+      <w:proofErr w:type="spellStart"/>
+      <w:r>
+        <w:t>getParcoursById</w:t>
+      </w:r>
+      <w:bookmarkEnd w:id="11"/>
+      <w:proofErr w:type="spellEnd"/>
+    </w:p>
+    <w:p>
+      <w:r>
+        <w:t xml:space="preserve">Méthode permettant de récupérer les informations d’un parcours. </w:t>
+      </w:r>
+      <w:r>
+        <w:t xml:space="preserve">On retournera toutes les informations du parcours, ainsi que la liste de </w:t>
+      </w:r>
+      <w:r>
+        <w:t>ses</w:t>
+      </w:r>
+      <w:r>
+        <w:t xml:space="preserve"> sous-parcours. On ne détaillera pas les informations sur les sous-parcours, on se contentera de retourner l’id, le nom et les liens entre les sous-parcours.</w:t>
+      </w:r>
+    </w:p>
+    <w:p>
+      <w:pPr>
+        <w:pStyle w:val="Titre3"/>
+      </w:pPr>
+      <w:bookmarkStart w:id="12" w:name="_Toc387740276"/>
+      <w:r>
+        <w:t>Cas standard</w:t>
+      </w:r>
       <w:bookmarkEnd w:id="12"/>
-    </w:p>
-    <w:p>
-      <w:r>
-        <w:t>L’id spécifié n’existe pas, ou n’est pas en visibilité public : retourner un message d’erreur à l’utilisateur (Not Found).</w:t>
-      </w:r>
-    </w:p>
-    <w:p>
-      <w:pPr>
-        <w:pStyle w:val="Titre2"/>
-      </w:pPr>
-      <w:bookmarkStart w:id="13" w:name="_Toc387740275"/>
-      <w:r>
-        <w:t xml:space="preserve">Méthode </w:t>
-      </w:r>
-      <w:r>
-        <w:t>getParcoursById</w:t>
-      </w:r>
-      <w:bookmarkEnd w:id="13"/>
-    </w:p>
-    <w:p>
-      <w:r>
-        <w:t xml:space="preserve">Méthode permettant de récupérer les informations d’un parcours. </w:t>
-      </w:r>
-      <w:r>
-        <w:t xml:space="preserve">On retournera toutes les informations du parcours, ainsi que la liste de </w:t>
-      </w:r>
-      <w:r>
-        <w:t>ses</w:t>
-      </w:r>
-      <w:r>
-        <w:t xml:space="preserve"> sous-parcours. On ne détaillera pas les informations sur les sous-parcours, on se contentera de retourner l’id, le nom et les liens entre les sous-parcours.</w:t>
-      </w:r>
-    </w:p>
-    <w:p>
-      <w:pPr>
-        <w:pStyle w:val="Titre3"/>
-      </w:pPr>
-      <w:bookmarkStart w:id="14" w:name="_Toc387740276"/>
-      <w:r>
-        <w:t>Cas standard</w:t>
-      </w:r>
-      <w:bookmarkEnd w:id="14"/>
     </w:p>
     <w:p>
       <w:r>
@@ -3617,7 +4209,7 @@
                     </pic:cNvPicPr>
                   </pic:nvPicPr>
                   <pic:blipFill>
-                    <a:blip r:embed="rId26" cstate="print"/>
+                    <a:blip r:embed="rId29" cstate="print"/>
                     <a:srcRect/>
                     <a:stretch>
                       <a:fillRect/>
@@ -3650,11 +4242,11 @@
       <w:pPr>
         <w:pStyle w:val="Titre3"/>
       </w:pPr>
-      <w:bookmarkStart w:id="15" w:name="_Toc387740277"/>
+      <w:bookmarkStart w:id="13" w:name="_Toc387740277"/>
       <w:r>
         <w:t>Cas Limites</w:t>
       </w:r>
-      <w:bookmarkEnd w:id="15"/>
+      <w:bookmarkEnd w:id="13"/>
       <w:r>
         <w:t xml:space="preserve"> </w:t>
       </w:r>
@@ -3691,22 +4283,38 @@
         </w:numPr>
       </w:pPr>
       <w:r>
-        <w:t>Il convient donc de logger le problème et de renvoyer un message d’erreur à l’utilisateur. (Parcours incomplet).</w:t>
+        <w:t xml:space="preserve">Il convient donc de </w:t>
+      </w:r>
+      <w:proofErr w:type="spellStart"/>
+      <w:r>
+        <w:t>logger</w:t>
+      </w:r>
+      <w:proofErr w:type="spellEnd"/>
+      <w:r>
+        <w:t xml:space="preserve"> le problème et de renvoyer un message d’erreur à l’utilisateur. (Parcours incomplet).</w:t>
       </w:r>
     </w:p>
     <w:p>
       <w:pPr>
         <w:pStyle w:val="Titre3"/>
       </w:pPr>
-      <w:bookmarkStart w:id="16" w:name="_Toc387740278"/>
+      <w:bookmarkStart w:id="14" w:name="_Toc387740278"/>
       <w:r>
         <w:t>Cas d’erreurs</w:t>
       </w:r>
-      <w:bookmarkEnd w:id="16"/>
-    </w:p>
-    <w:p>
-      <w:r>
-        <w:t>L’id spécifié n’existe pas, ou n’est pas en visibilité public : retourner un message d’erreur à l’utilisateur (Not Found).</w:t>
+      <w:bookmarkEnd w:id="14"/>
+    </w:p>
+    <w:p>
+      <w:r>
+        <w:t xml:space="preserve">L’id spécifié n’existe pas, ou n’est pas en visibilité public : retourner un message d’erreur à l’utilisateur (Not </w:t>
+      </w:r>
+      <w:proofErr w:type="spellStart"/>
+      <w:r>
+        <w:t>Found</w:t>
+      </w:r>
+      <w:proofErr w:type="spellEnd"/>
+      <w:r>
+        <w:t>).</w:t>
       </w:r>
     </w:p>
     <w:p>
@@ -3726,15 +4334,17 @@
       <w:pPr>
         <w:pStyle w:val="Titre2"/>
       </w:pPr>
-      <w:bookmarkStart w:id="17" w:name="_Toc387740279"/>
+      <w:bookmarkStart w:id="15" w:name="_Toc387740279"/>
       <w:r>
         <w:lastRenderedPageBreak/>
         <w:t xml:space="preserve">Méthode </w:t>
       </w:r>
+      <w:proofErr w:type="spellStart"/>
       <w:r>
         <w:t>getSousParcoursById</w:t>
       </w:r>
-      <w:bookmarkEnd w:id="17"/>
+      <w:bookmarkEnd w:id="15"/>
+      <w:proofErr w:type="spellEnd"/>
     </w:p>
     <w:p>
       <w:r>
@@ -3745,11 +4355,11 @@
       <w:pPr>
         <w:pStyle w:val="Titre3"/>
       </w:pPr>
-      <w:bookmarkStart w:id="18" w:name="_Toc387740280"/>
+      <w:bookmarkStart w:id="16" w:name="_Toc387740280"/>
       <w:r>
         <w:t>Cas standard</w:t>
       </w:r>
-      <w:bookmarkEnd w:id="18"/>
+      <w:bookmarkEnd w:id="16"/>
     </w:p>
     <w:p>
       <w:r>
@@ -3780,7 +4390,7 @@
                     </pic:cNvPicPr>
                   </pic:nvPicPr>
                   <pic:blipFill>
-                    <a:blip r:embed="rId27" cstate="print"/>
+                    <a:blip r:embed="rId30" cstate="print"/>
                     <a:srcRect/>
                     <a:stretch>
                       <a:fillRect/>
@@ -3813,11 +4423,11 @@
       <w:pPr>
         <w:pStyle w:val="Titre3"/>
       </w:pPr>
-      <w:bookmarkStart w:id="19" w:name="_Toc387740281"/>
+      <w:bookmarkStart w:id="17" w:name="_Toc387740281"/>
       <w:r>
         <w:t>Cas Limites</w:t>
       </w:r>
-      <w:bookmarkEnd w:id="19"/>
+      <w:bookmarkEnd w:id="17"/>
       <w:r>
         <w:t xml:space="preserve"> </w:t>
       </w:r>
@@ -3848,37 +4458,55 @@
         </w:numPr>
       </w:pPr>
       <w:r>
-        <w:t>Il convient donc de logger le problème et de renvoyer un message d’erreur à l’utilisateur. (Parcours incomplet).</w:t>
+        <w:t xml:space="preserve">Il convient donc de </w:t>
+      </w:r>
+      <w:proofErr w:type="spellStart"/>
+      <w:r>
+        <w:t>logger</w:t>
+      </w:r>
+      <w:proofErr w:type="spellEnd"/>
+      <w:r>
+        <w:t xml:space="preserve"> le problème et de renvoyer un message d’erreur à l’utilisateur. (Parcours incomplet).</w:t>
       </w:r>
     </w:p>
     <w:p>
       <w:pPr>
         <w:pStyle w:val="Titre3"/>
       </w:pPr>
-      <w:bookmarkStart w:id="20" w:name="_Toc387740282"/>
+      <w:bookmarkStart w:id="18" w:name="_Toc387740282"/>
       <w:r>
         <w:lastRenderedPageBreak/>
         <w:t>Cas d’erreurs</w:t>
       </w:r>
-      <w:bookmarkEnd w:id="20"/>
-    </w:p>
-    <w:p>
-      <w:r>
-        <w:t>L’id spécifié n’existe pas, l’id du sous parcours ne correspond pas à un sous parcours dont le parent (le parcours) est public : retourner un message d’erreur à l’utilisateur (Not Found).</w:t>
+      <w:bookmarkEnd w:id="18"/>
+    </w:p>
+    <w:p>
+      <w:r>
+        <w:t xml:space="preserve">L’id spécifié n’existe pas, l’id du sous parcours ne correspond pas à un sous parcours dont le parent (le parcours) est public : retourner un message d’erreur à l’utilisateur (Not </w:t>
+      </w:r>
+      <w:proofErr w:type="spellStart"/>
+      <w:r>
+        <w:t>Found</w:t>
+      </w:r>
+      <w:proofErr w:type="spellEnd"/>
+      <w:r>
+        <w:t>).</w:t>
       </w:r>
     </w:p>
     <w:p>
       <w:pPr>
         <w:pStyle w:val="Titre2"/>
       </w:pPr>
-      <w:bookmarkStart w:id="21" w:name="_Toc387740283"/>
+      <w:bookmarkStart w:id="19" w:name="_Toc387740283"/>
       <w:r>
         <w:t xml:space="preserve">Méthode </w:t>
       </w:r>
+      <w:proofErr w:type="spellStart"/>
       <w:r>
         <w:t>getTransitionById</w:t>
       </w:r>
-      <w:bookmarkEnd w:id="21"/>
+      <w:bookmarkEnd w:id="19"/>
+      <w:proofErr w:type="spellEnd"/>
     </w:p>
     <w:p>
       <w:r>
@@ -3898,7 +4526,15 @@
     </w:p>
     <w:p>
       <w:r>
-        <w:t>La transition existe, et les 2 scènes qu’elle lie sont Public. Le XML retourné sera de la forme :</w:t>
+        <w:t xml:space="preserve">La transition existe, et les 2 scènes qu’elle lie sont </w:t>
+      </w:r>
+      <w:proofErr w:type="gramStart"/>
+      <w:r>
+        <w:t>Public</w:t>
+      </w:r>
+      <w:proofErr w:type="gramEnd"/>
+      <w:r>
+        <w:t>. Le XML retourné sera de la forme :</w:t>
       </w:r>
     </w:p>
     <w:p>
@@ -3925,7 +4561,7 @@
                     </pic:cNvPicPr>
                   </pic:nvPicPr>
                   <pic:blipFill>
-                    <a:blip r:embed="rId28" cstate="print"/>
+                    <a:blip r:embed="rId31" cstate="print"/>
                     <a:srcRect/>
                     <a:stretch>
                       <a:fillRect/>
@@ -3958,14 +4594,22 @@
       <w:pPr>
         <w:pStyle w:val="Titre3"/>
       </w:pPr>
-      <w:bookmarkStart w:id="22" w:name="_Toc387740284"/>
+      <w:bookmarkStart w:id="20" w:name="_Toc387740284"/>
       <w:r>
         <w:t>Cas d’erreurs</w:t>
       </w:r>
     </w:p>
     <w:p>
       <w:r>
-        <w:t>L’id spécifié n’existe pas, une des scènes liée (ou les deux), ne sont pas public: retourner un message d’erreur à l’utilisateur (Not Found).</w:t>
+        <w:t xml:space="preserve">L’id spécifié n’existe pas, une des scènes liée (ou les deux), ne sont pas public: retourner un message d’erreur à l’utilisateur (Not </w:t>
+      </w:r>
+      <w:proofErr w:type="spellStart"/>
+      <w:r>
+        <w:t>Found</w:t>
+      </w:r>
+      <w:proofErr w:type="spellEnd"/>
+      <w:r>
+        <w:t>).</w:t>
       </w:r>
     </w:p>
     <w:p>
@@ -3989,10 +4633,12 @@
         <w:lastRenderedPageBreak/>
         <w:t xml:space="preserve">Méthode </w:t>
       </w:r>
+      <w:proofErr w:type="spellStart"/>
       <w:r>
         <w:t>getSceneById</w:t>
       </w:r>
-      <w:bookmarkEnd w:id="22"/>
+      <w:bookmarkEnd w:id="20"/>
+      <w:proofErr w:type="spellEnd"/>
     </w:p>
     <w:p>
       <w:r>
@@ -4043,12 +4689,14 @@
       <w:r>
         <w:t xml:space="preserve">es </w:t>
       </w:r>
+      <w:proofErr w:type="spellStart"/>
       <w:r>
         <w:t>id</w:t>
       </w:r>
       <w:r>
         <w:t>s</w:t>
       </w:r>
+      <w:proofErr w:type="spellEnd"/>
       <w:r>
         <w:t>, le</w:t>
       </w:r>
@@ -4084,11 +4732,11 @@
       <w:pPr>
         <w:pStyle w:val="Titre3"/>
       </w:pPr>
-      <w:bookmarkStart w:id="23" w:name="_Toc387740285"/>
+      <w:bookmarkStart w:id="21" w:name="_Toc387740285"/>
       <w:r>
         <w:t>Cas standard</w:t>
       </w:r>
-      <w:bookmarkEnd w:id="23"/>
+      <w:bookmarkEnd w:id="21"/>
     </w:p>
     <w:p>
       <w:r>
@@ -4099,7 +4747,7 @@
       <w:pPr>
         <w:pStyle w:val="Titre3"/>
       </w:pPr>
-      <w:bookmarkStart w:id="24" w:name="_Toc387740286"/>
+      <w:bookmarkStart w:id="22" w:name="_Toc387740286"/>
       <w:r>
         <w:rPr>
           <w:rFonts w:ascii="Calibri" w:eastAsiaTheme="minorEastAsia" w:hAnsi="Calibri" w:cstheme="minorBidi"/>
@@ -4127,7 +4775,7 @@
                     </pic:cNvPicPr>
                   </pic:nvPicPr>
                   <pic:blipFill>
-                    <a:blip r:embed="rId29" cstate="print"/>
+                    <a:blip r:embed="rId32" cstate="print"/>
                     <a:srcRect/>
                     <a:stretch>
                       <a:fillRect/>
@@ -4158,11 +4806,19 @@
       <w:r>
         <w:t>Cas d’erreurs</w:t>
       </w:r>
-      <w:bookmarkEnd w:id="24"/>
-    </w:p>
-    <w:p>
-      <w:r>
-        <w:t>L’id spécifié n’existe pas, l’id de la scène ne correspond pas à une scène dont le parcours est public : retourner un message d’erreur à l’utilisateur (Not Found).</w:t>
+      <w:bookmarkEnd w:id="22"/>
+    </w:p>
+    <w:p>
+      <w:r>
+        <w:t xml:space="preserve">L’id spécifié n’existe pas, l’id de la scène ne correspond pas à une scène dont le parcours est public : retourner un message d’erreur à l’utilisateur (Not </w:t>
+      </w:r>
+      <w:proofErr w:type="spellStart"/>
+      <w:r>
+        <w:t>Found</w:t>
+      </w:r>
+      <w:proofErr w:type="spellEnd"/>
+      <w:r>
+        <w:t>).</w:t>
       </w:r>
     </w:p>
     <w:p>
@@ -4174,7 +4830,7 @@
           <w:szCs w:val="28"/>
         </w:rPr>
       </w:pPr>
-      <w:bookmarkStart w:id="25" w:name="_Toc387740287"/>
+      <w:bookmarkStart w:id="23" w:name="_Toc387740287"/>
       <w:r>
         <w:br w:type="page"/>
       </w:r>
@@ -4185,7 +4841,11 @@
       </w:pPr>
       <w:r>
         <w:lastRenderedPageBreak/>
-        <w:t>Méthode get</w:t>
+        <w:t xml:space="preserve">Méthode </w:t>
+      </w:r>
+      <w:proofErr w:type="spellStart"/>
+      <w:r>
+        <w:t>get</w:t>
       </w:r>
       <w:r>
         <w:t>Media</w:t>
@@ -4193,7 +4853,8 @@
       <w:r>
         <w:t>ById</w:t>
       </w:r>
-      <w:bookmarkEnd w:id="25"/>
+      <w:bookmarkEnd w:id="23"/>
+      <w:proofErr w:type="spellEnd"/>
     </w:p>
     <w:p>
       <w:r>
@@ -4203,7 +4864,15 @@
         <w:t>auquel il est lié</w:t>
       </w:r>
       <w:r>
-        <w:t>. On ne détaillera pas les informations sur les médias et les artefacts liés, seulement les ids, les noms et les types (id et nom).</w:t>
+        <w:t xml:space="preserve">. On ne détaillera pas les informations sur les médias et les artefacts liés, seulement les </w:t>
+      </w:r>
+      <w:proofErr w:type="spellStart"/>
+      <w:r>
+        <w:t>ids</w:t>
+      </w:r>
+      <w:proofErr w:type="spellEnd"/>
+      <w:r>
+        <w:t>, les noms et les types (id et nom).</w:t>
       </w:r>
     </w:p>
     <w:p>
@@ -4258,7 +4927,7 @@
                     </pic:cNvPicPr>
                   </pic:nvPicPr>
                   <pic:blipFill>
-                    <a:blip r:embed="rId30" cstate="print"/>
+                    <a:blip r:embed="rId33" cstate="print"/>
                     <a:srcRect/>
                     <a:stretch>
                       <a:fillRect/>
@@ -4291,7 +4960,7 @@
       <w:pPr>
         <w:pStyle w:val="Titre3"/>
       </w:pPr>
-      <w:bookmarkStart w:id="26" w:name="_Toc387740288"/>
+      <w:bookmarkStart w:id="24" w:name="_Toc387740288"/>
       <w:r>
         <w:t xml:space="preserve">Cas Limites </w:t>
       </w:r>
@@ -4334,7 +5003,15 @@
         </w:numPr>
       </w:pPr>
       <w:r>
-        <w:t>Il convient donc de logger le problème et de renvoyer un message d’erreur à l’utilisateur. (</w:t>
+        <w:t xml:space="preserve">Il convient donc de </w:t>
+      </w:r>
+      <w:proofErr w:type="spellStart"/>
+      <w:r>
+        <w:t>logger</w:t>
+      </w:r>
+      <w:proofErr w:type="spellEnd"/>
+      <w:r>
+        <w:t xml:space="preserve"> le problème et de renvoyer un message d’erreur à l’utilisateur. (</w:t>
       </w:r>
       <w:r>
         <w:t xml:space="preserve">Media </w:t>
@@ -4364,7 +5041,15 @@
         <w:t>écifié n’existe pas, ou le média n’est pas</w:t>
       </w:r>
       <w:r>
-        <w:t xml:space="preserve"> public : retourner un message d’erreur à l’utilisateur (Not Found).</w:t>
+        <w:t xml:space="preserve"> public : retourner un message d’erreur à l’utilisateur (Not </w:t>
+      </w:r>
+      <w:proofErr w:type="spellStart"/>
+      <w:r>
+        <w:t>Found</w:t>
+      </w:r>
+      <w:proofErr w:type="spellEnd"/>
+      <w:r>
+        <w:t>).</w:t>
       </w:r>
     </w:p>
     <w:p>
@@ -4396,13 +5081,34 @@
       </w:pPr>
       <w:r>
         <w:lastRenderedPageBreak/>
-        <w:t>Méthode getArtefactById</w:t>
-      </w:r>
-      <w:bookmarkEnd w:id="26"/>
-    </w:p>
-    <w:p>
-      <w:r>
-        <w:t>Méthode permettant de récupérer les informations d’un artefact. On retournera toutes les informations de l’artefact, ainsi que la liste de des médias et des artefacts (en visibilité public) auquel il est lié. Le relation entre artefact ayant un sens on précisera si l’artefact  en question est l’origine ou la destination, ainsi que sa sémantique (id et nom). On ne détaillera pas les informations sur les médias et les artefacts liés, seulement les ids, les noms et les types (id et nom).</w:t>
+        <w:t xml:space="preserve">Méthode </w:t>
+      </w:r>
+      <w:proofErr w:type="spellStart"/>
+      <w:r>
+        <w:t>getArtefactById</w:t>
+      </w:r>
+      <w:bookmarkEnd w:id="24"/>
+      <w:proofErr w:type="spellEnd"/>
+    </w:p>
+    <w:p>
+      <w:r>
+        <w:t xml:space="preserve">Méthode permettant de récupérer les informations d’un artefact. On retournera toutes les informations de l’artefact, ainsi que la liste de des médias et des artefacts (en visibilité public) auquel il est lié. </w:t>
+      </w:r>
+      <w:proofErr w:type="gramStart"/>
+      <w:r>
+        <w:t>Le</w:t>
+      </w:r>
+      <w:proofErr w:type="gramEnd"/>
+      <w:r>
+        <w:t xml:space="preserve"> relation entre artefact ayant un sens on précisera si l’artefact  en question est l’origine ou la destination, ainsi que sa sémantique (id et nom). On ne détaillera pas les informations sur les médias et les artefacts liés, seulement les </w:t>
+      </w:r>
+      <w:proofErr w:type="spellStart"/>
+      <w:r>
+        <w:t>ids</w:t>
+      </w:r>
+      <w:proofErr w:type="spellEnd"/>
+      <w:r>
+        <w:t>, les noms et les types (id et nom).</w:t>
       </w:r>
     </w:p>
     <w:p>
@@ -4451,7 +5157,7 @@
                     </pic:cNvPicPr>
                   </pic:nvPicPr>
                   <pic:blipFill>
-                    <a:blip r:embed="rId31" cstate="print"/>
+                    <a:blip r:embed="rId34" cstate="print"/>
                     <a:srcRect/>
                     <a:stretch>
                       <a:fillRect/>
@@ -4490,7 +5196,15 @@
     </w:p>
     <w:p>
       <w:r>
-        <w:t>L’id spécifié n’existe pas, ou l’artefact n’est pas public : retourner un message d’erreur à l’utilisateur (Not Found).</w:t>
+        <w:t xml:space="preserve">L’id spécifié n’existe pas, ou l’artefact n’est pas public : retourner un message d’erreur à l’utilisateur (Not </w:t>
+      </w:r>
+      <w:proofErr w:type="spellStart"/>
+      <w:r>
+        <w:t>Found</w:t>
+      </w:r>
+      <w:proofErr w:type="spellEnd"/>
+      <w:r>
+        <w:t>).</w:t>
       </w:r>
     </w:p>
     <w:p/>
@@ -4503,7 +5217,7 @@
           <w:szCs w:val="28"/>
         </w:rPr>
       </w:pPr>
-      <w:bookmarkStart w:id="27" w:name="_Toc387740289"/>
+      <w:bookmarkStart w:id="25" w:name="_Toc387740289"/>
       <w:r>
         <w:br w:type="page"/>
       </w:r>
@@ -4520,6 +5234,7 @@
         <w:lastRenderedPageBreak/>
         <w:t xml:space="preserve">Méthode </w:t>
       </w:r>
+      <w:proofErr w:type="spellStart"/>
       <w:r>
         <w:rPr>
           <w:rFonts w:eastAsia="Times New Roman"/>
@@ -4527,7 +5242,8 @@
         </w:rPr>
         <w:t>getPointdInteretByTag</w:t>
       </w:r>
-      <w:bookmarkEnd w:id="27"/>
+      <w:bookmarkEnd w:id="25"/>
+      <w:proofErr w:type="spellEnd"/>
     </w:p>
     <w:p>
       <w:pPr>
@@ -4539,7 +5255,49 @@
         <w:rPr>
           <w:lang w:eastAsia="fr-FR"/>
         </w:rPr>
-        <w:t xml:space="preserve">Cette méthode très simple prend un paramètre un ID de tag (une string), un type de tag (NFC/QRCode/iBeacon), et renvois le point d’intérêt (scène ou sous-parcours) correspondant. </w:t>
+        <w:t>Cette méthode très simple prend un paramètre un ID de tag (</w:t>
+      </w:r>
+      <w:proofErr w:type="gramStart"/>
+      <w:r>
+        <w:rPr>
+          <w:lang w:eastAsia="fr-FR"/>
+        </w:rPr>
+        <w:t>une</w:t>
+      </w:r>
+      <w:proofErr w:type="gramEnd"/>
+      <w:r>
+        <w:rPr>
+          <w:lang w:eastAsia="fr-FR"/>
+        </w:rPr>
+        <w:t xml:space="preserve"> string), un type de tag (NFC/</w:t>
+      </w:r>
+      <w:proofErr w:type="spellStart"/>
+      <w:r>
+        <w:rPr>
+          <w:lang w:eastAsia="fr-FR"/>
+        </w:rPr>
+        <w:t>QRCode</w:t>
+      </w:r>
+      <w:proofErr w:type="spellEnd"/>
+      <w:r>
+        <w:rPr>
+          <w:lang w:eastAsia="fr-FR"/>
+        </w:rPr>
+        <w:t>/</w:t>
+      </w:r>
+      <w:proofErr w:type="spellStart"/>
+      <w:r>
+        <w:rPr>
+          <w:lang w:eastAsia="fr-FR"/>
+        </w:rPr>
+        <w:t>iBeacon</w:t>
+      </w:r>
+      <w:proofErr w:type="spellEnd"/>
+      <w:r>
+        <w:rPr>
+          <w:lang w:eastAsia="fr-FR"/>
+        </w:rPr>
+        <w:t xml:space="preserve">), et renvois le point d’intérêt (scène ou sous-parcours) correspondant. </w:t>
       </w:r>
     </w:p>
     <w:p>
@@ -4595,7 +5353,7 @@
                     </pic:cNvPicPr>
                   </pic:nvPicPr>
                   <pic:blipFill>
-                    <a:blip r:embed="rId32" cstate="print"/>
+                    <a:blip r:embed="rId35" cstate="print"/>
                     <a:srcRect/>
                     <a:stretch>
                       <a:fillRect/>
@@ -4634,7 +5392,15 @@
     </w:p>
     <w:p>
       <w:r>
-        <w:t>Le couple ID / type de tag n’existe pas : retourner un message d’erreur à l’utilisateur (Not Found).</w:t>
+        <w:t xml:space="preserve">Le couple ID / type de tag n’existe pas : retourner un message d’erreur à l’utilisateur (Not </w:t>
+      </w:r>
+      <w:proofErr w:type="spellStart"/>
+      <w:r>
+        <w:t>Found</w:t>
+      </w:r>
+      <w:proofErr w:type="spellEnd"/>
+      <w:r>
+        <w:t>).</w:t>
       </w:r>
     </w:p>
     <w:p>
@@ -4662,6 +5428,7 @@
         <w:lastRenderedPageBreak/>
         <w:t xml:space="preserve">Méthode </w:t>
       </w:r>
+      <w:proofErr w:type="spellStart"/>
       <w:r>
         <w:rPr>
           <w:rFonts w:eastAsia="Times New Roman"/>
@@ -4697,6 +5464,7 @@
         </w:rPr>
         <w:t>Range</w:t>
       </w:r>
+      <w:proofErr w:type="spellEnd"/>
     </w:p>
     <w:p>
       <w:pPr>
@@ -4750,7 +5518,29 @@
         <w:rPr>
           <w:lang w:eastAsia="fr-FR"/>
         </w:rPr>
-        <w:t xml:space="preserve"> La méthode retourne tous les points d’intérêt dont la visibilité est public et qui ont une intersection avec le cercle de centre (x,y) et de rayon d. (Note : il peut y avoir plusieurs points d’intérêts superposé). </w:t>
+        <w:t xml:space="preserve"> La méthode retourne tous les points d’intérêt dont la visibilité est public et qui ont une intersection avec le cercle de centre (</w:t>
+      </w:r>
+      <w:proofErr w:type="spellStart"/>
+      <w:r>
+        <w:rPr>
+          <w:lang w:eastAsia="fr-FR"/>
+        </w:rPr>
+        <w:t>x</w:t>
+      </w:r>
+      <w:proofErr w:type="gramStart"/>
+      <w:r>
+        <w:rPr>
+          <w:lang w:eastAsia="fr-FR"/>
+        </w:rPr>
+        <w:t>,y</w:t>
+      </w:r>
+      <w:proofErr w:type="spellEnd"/>
+      <w:proofErr w:type="gramEnd"/>
+      <w:r>
+        <w:rPr>
+          <w:lang w:eastAsia="fr-FR"/>
+        </w:rPr>
+        <w:t xml:space="preserve">) et de rayon d. (Note : il peut y avoir plusieurs points d’intérêts superposé). </w:t>
       </w:r>
     </w:p>
     <w:p>
@@ -4834,7 +5624,7 @@
                     </pic:cNvPicPr>
                   </pic:nvPicPr>
                   <pic:blipFill>
-                    <a:blip r:embed="rId33" cstate="print"/>
+                    <a:blip r:embed="rId36" cstate="print"/>
                     <a:srcRect/>
                     <a:stretch>
                       <a:fillRect/>
@@ -4873,7 +5663,23 @@
     </w:p>
     <w:p>
       <w:r>
-        <w:t xml:space="preserve">Il n’y pas aucun point d’intérêt dans la zone ( de centre (x,y) et de rayon d). La liste renvoyée sera une liste vide. En principe l’application devra refaire une requête lorsque l’utilisateur s’approchera des limites de la zone de rayon d. </w:t>
+        <w:t xml:space="preserve">Il n’y pas aucun point d’intérêt dans la zone </w:t>
+      </w:r>
+      <w:proofErr w:type="gramStart"/>
+      <w:r>
+        <w:t>( de</w:t>
+      </w:r>
+      <w:proofErr w:type="gramEnd"/>
+      <w:r>
+        <w:t xml:space="preserve"> centre (</w:t>
+      </w:r>
+      <w:proofErr w:type="spellStart"/>
+      <w:r>
+        <w:t>x,y</w:t>
+      </w:r>
+      <w:proofErr w:type="spellEnd"/>
+      <w:r>
+        <w:t xml:space="preserve">) et de rayon d). La liste renvoyée sera une liste vide. En principe l’application devra refaire une requête lorsque l’utilisateur s’approchera des limites de la zone de rayon d. </w:t>
       </w:r>
     </w:p>
     <w:p>
@@ -4907,7 +5713,7 @@
           <w:szCs w:val="32"/>
         </w:rPr>
       </w:pPr>
-      <w:bookmarkStart w:id="28" w:name="_Toc387740290"/>
+      <w:bookmarkStart w:id="26" w:name="_Toc387740290"/>
       <w:r>
         <w:br w:type="page"/>
       </w:r>
@@ -4920,11 +5726,27 @@
         <w:lastRenderedPageBreak/>
         <w:t>Description des services (WSDL)</w:t>
       </w:r>
-      <w:bookmarkEnd w:id="28"/>
-    </w:p>
-    <w:p>
-      <w:r>
-        <w:t>Une description des WebServices au format WSDL devra être générée automatiquement. Il servira de contrat sur l’utilisation des services entre le client (les APIs), et le serveur. Il servira aussi a générer plus rapidement les différentes APIs.</w:t>
+      <w:bookmarkEnd w:id="26"/>
+    </w:p>
+    <w:p>
+      <w:r>
+        <w:t xml:space="preserve">Une description des </w:t>
+      </w:r>
+      <w:proofErr w:type="spellStart"/>
+      <w:r>
+        <w:t>WebServices</w:t>
+      </w:r>
+      <w:proofErr w:type="spellEnd"/>
+      <w:r>
+        <w:t xml:space="preserve"> au format WSDL devra être générée automatiquement. Il servira de contrat sur l’utilisation des services entre le client (les APIs), et le serveur. Il servira aussi </w:t>
+      </w:r>
+      <w:proofErr w:type="gramStart"/>
+      <w:r>
+        <w:t>a</w:t>
+      </w:r>
+      <w:proofErr w:type="gramEnd"/>
+      <w:r>
+        <w:t xml:space="preserve"> générer plus rapidement les différentes APIs.</w:t>
       </w:r>
     </w:p>
     <w:p>
@@ -4935,12 +5757,12 @@
       </w:pPr>
     </w:p>
     <w:sectPr>
-      <w:headerReference w:type="even" r:id="rId34"/>
-      <w:headerReference w:type="default" r:id="rId35"/>
-      <w:footerReference w:type="even" r:id="rId36"/>
-      <w:footerReference w:type="default" r:id="rId37"/>
-      <w:headerReference w:type="first" r:id="rId38"/>
-      <w:footerReference w:type="first" r:id="rId39"/>
+      <w:headerReference w:type="even" r:id="rId37"/>
+      <w:headerReference w:type="default" r:id="rId38"/>
+      <w:footerReference w:type="even" r:id="rId39"/>
+      <w:footerReference w:type="default" r:id="rId40"/>
+      <w:headerReference w:type="first" r:id="rId41"/>
+      <w:footerReference w:type="first" r:id="rId42"/>
       <w:pgSz w:w="11907" w:h="16839"/>
       <w:pgMar w:top="1418" w:right="1843" w:bottom="1418" w:left="1843" w:header="709" w:footer="709" w:gutter="0"/>
       <w:pgNumType w:start="0"/>
@@ -5001,7 +5823,7 @@
         <w:rPr>
           <w:noProof/>
         </w:rPr>
-        <w:t>15</w:t>
+        <w:t>3</w:t>
       </w:r>
     </w:fldSimple>
     <w:r>
@@ -6511,6 +7333,18 @@
       <w:spacing w:after="100"/>
       <w:ind w:left="400"/>
     </w:pPr>
+  </w:style>
+  <w:style w:type="character" w:styleId="Lienhypertextesuivivisit">
+    <w:name w:val="FollowedHyperlink"/>
+    <w:basedOn w:val="Policepardfaut"/>
+    <w:uiPriority w:val="99"/>
+    <w:semiHidden/>
+    <w:qFormat/>
+    <w:rsid w:val="00D105D6"/>
+    <w:rPr>
+      <w:color w:val="3B435B" w:themeColor="followedHyperlink"/>
+      <w:u w:val="single"/>
+    </w:rPr>
   </w:style>
 </w:styles>
 </file>
@@ -7680,54 +8514,54 @@
     </dgm:pt>
   </dgm:ptLst>
   <dgm:cxnLst>
-    <dgm:cxn modelId="{00746D60-4706-445D-8083-4B66D36EF8F9}" type="presOf" srcId="{C6CC7C1F-CF59-42D1-9AE5-635AA58AFFE4}" destId="{105540CA-DBBD-415B-9C3F-87F74C915B8F}" srcOrd="1" destOrd="0" presId="urn:microsoft.com/office/officeart/2005/8/layout/hierarchy2"/>
-    <dgm:cxn modelId="{292085A0-7DD6-40FA-8E32-F93C3DC68431}" type="presOf" srcId="{7D33B563-83AC-41E5-A989-FADFC9E355A9}" destId="{8E8B1D1D-6E36-4F17-BDEE-729C1CD0D72F}" srcOrd="1" destOrd="0" presId="urn:microsoft.com/office/officeart/2005/8/layout/hierarchy2"/>
+    <dgm:cxn modelId="{6541FCE7-8AD4-4255-9022-67F77803113A}" type="presOf" srcId="{C2ADCA19-3C9A-4480-8ED4-512F43F53E7F}" destId="{866553A7-623B-4BC3-B1F0-9A1A4890B41B}" srcOrd="0" destOrd="0" presId="urn:microsoft.com/office/officeart/2005/8/layout/hierarchy2"/>
+    <dgm:cxn modelId="{2C88CECB-E988-4B12-9A46-F768852B48A5}" srcId="{8B322B40-80E7-4277-A119-C95BCC886A93}" destId="{194F006A-1247-410F-BAF9-039844E90E70}" srcOrd="0" destOrd="0" parTransId="{D4832139-E97B-47C2-8CE7-8CC49A1C0186}" sibTransId="{B7D93089-39B7-44E5-AB00-2F85750C8FD9}"/>
+    <dgm:cxn modelId="{40AE8B73-A6AE-4CC4-9296-6DD212D002C1}" type="presOf" srcId="{CF6222E0-31C0-4BC7-B76F-C61CA41A4EB4}" destId="{4C750088-1F41-47DE-B5ED-3CCFEC3ECC39}" srcOrd="0" destOrd="0" presId="urn:microsoft.com/office/officeart/2005/8/layout/hierarchy2"/>
+    <dgm:cxn modelId="{D532720A-BEC0-473A-9362-3591DFC498FD}" type="presOf" srcId="{D4832139-E97B-47C2-8CE7-8CC49A1C0186}" destId="{9CD2D131-5EBD-4387-B072-BED9BBD6F239}" srcOrd="1" destOrd="0" presId="urn:microsoft.com/office/officeart/2005/8/layout/hierarchy2"/>
+    <dgm:cxn modelId="{4EE6FBE6-3A77-4BA7-936F-520CF1EC99F0}" type="presOf" srcId="{C6CC7C1F-CF59-42D1-9AE5-635AA58AFFE4}" destId="{105540CA-DBBD-415B-9C3F-87F74C915B8F}" srcOrd="1" destOrd="0" presId="urn:microsoft.com/office/officeart/2005/8/layout/hierarchy2"/>
+    <dgm:cxn modelId="{D34AFD1E-8254-427C-AD24-6509BED6FBB1}" type="presOf" srcId="{8B322B40-80E7-4277-A119-C95BCC886A93}" destId="{74DC909D-2974-4B51-8317-D89740B1EB38}" srcOrd="0" destOrd="0" presId="urn:microsoft.com/office/officeart/2005/8/layout/hierarchy2"/>
+    <dgm:cxn modelId="{A4A36718-83F1-4AEF-BBC4-1A30B55F0E73}" type="presOf" srcId="{C6CC7C1F-CF59-42D1-9AE5-635AA58AFFE4}" destId="{2B03674B-3075-4B1E-A052-C3BD94317092}" srcOrd="0" destOrd="0" presId="urn:microsoft.com/office/officeart/2005/8/layout/hierarchy2"/>
+    <dgm:cxn modelId="{3BB11991-682B-433D-A688-E6A793A077AC}" type="presOf" srcId="{C3289C34-F578-4EFC-BFD9-0A688B44E4D4}" destId="{E037252F-97B5-461A-9337-418776204932}" srcOrd="0" destOrd="0" presId="urn:microsoft.com/office/officeart/2005/8/layout/hierarchy2"/>
+    <dgm:cxn modelId="{AE37C090-C912-4A0E-9DEC-704405EE6ADA}" type="presOf" srcId="{5585F780-B2B2-492F-911B-7273A75E6CE5}" destId="{C5479395-3E53-4E79-A80E-55BDCBA9E6E8}" srcOrd="0" destOrd="0" presId="urn:microsoft.com/office/officeart/2005/8/layout/hierarchy2"/>
+    <dgm:cxn modelId="{570F0544-04A7-47C2-B813-B806C84F4B58}" type="presOf" srcId="{4FD72993-B504-4409-89E9-FF40560868D2}" destId="{1A8F4F09-9C45-4D5A-AB6A-6360C139FD86}" srcOrd="1" destOrd="0" presId="urn:microsoft.com/office/officeart/2005/8/layout/hierarchy2"/>
+    <dgm:cxn modelId="{78DFD0FA-AF10-4640-9B42-7DBB2C8D2355}" srcId="{C2ADCA19-3C9A-4480-8ED4-512F43F53E7F}" destId="{8B322B40-80E7-4277-A119-C95BCC886A93}" srcOrd="0" destOrd="0" parTransId="{69514ACE-E5FE-4421-BE31-A1AE593C8C0B}" sibTransId="{A5D1FF84-049F-42C2-82C0-0F829E99CA33}"/>
+    <dgm:cxn modelId="{525E6FD7-B837-4044-9704-8FDE077C4960}" type="presOf" srcId="{D4832139-E97B-47C2-8CE7-8CC49A1C0186}" destId="{7F5EAA01-729D-496D-89B0-C3F7F1178028}" srcOrd="0" destOrd="0" presId="urn:microsoft.com/office/officeart/2005/8/layout/hierarchy2"/>
     <dgm:cxn modelId="{02B97F9C-7083-4A53-A4EB-8D1BC383F526}" srcId="{C3289C34-F578-4EFC-BFD9-0A688B44E4D4}" destId="{CF6222E0-31C0-4BC7-B76F-C61CA41A4EB4}" srcOrd="0" destOrd="0" parTransId="{4FD72993-B504-4409-89E9-FF40560868D2}" sibTransId="{B1B384E4-AA6E-43EE-B047-629CEF3AC13E}"/>
-    <dgm:cxn modelId="{773E6413-FC00-4703-8F32-5792297F57A8}" type="presOf" srcId="{194F006A-1247-410F-BAF9-039844E90E70}" destId="{B4B9B7A6-5C6E-4D68-A90A-FDF9C8198B5C}" srcOrd="0" destOrd="0" presId="urn:microsoft.com/office/officeart/2005/8/layout/hierarchy2"/>
-    <dgm:cxn modelId="{400330A0-8B6A-459F-B05F-A4CD6D1E9499}" type="presOf" srcId="{C3289C34-F578-4EFC-BFD9-0A688B44E4D4}" destId="{E037252F-97B5-461A-9337-418776204932}" srcOrd="0" destOrd="0" presId="urn:microsoft.com/office/officeart/2005/8/layout/hierarchy2"/>
+    <dgm:cxn modelId="{958878E9-FB8D-4D81-BD2D-452B657F2B89}" type="presOf" srcId="{7D33B563-83AC-41E5-A989-FADFC9E355A9}" destId="{2F40E2CA-DD7D-4BD9-AA05-C6B907FEDC99}" srcOrd="0" destOrd="0" presId="urn:microsoft.com/office/officeart/2005/8/layout/hierarchy2"/>
+    <dgm:cxn modelId="{1A5F1FB6-B836-4646-BFA3-8246A5233DF8}" type="presOf" srcId="{194F006A-1247-410F-BAF9-039844E90E70}" destId="{B4B9B7A6-5C6E-4D68-A90A-FDF9C8198B5C}" srcOrd="0" destOrd="0" presId="urn:microsoft.com/office/officeart/2005/8/layout/hierarchy2"/>
+    <dgm:cxn modelId="{F9BD946F-4BC5-498B-B45D-F603E3F97C1B}" type="presOf" srcId="{7D33B563-83AC-41E5-A989-FADFC9E355A9}" destId="{8E8B1D1D-6E36-4F17-BDEE-729C1CD0D72F}" srcOrd="1" destOrd="0" presId="urn:microsoft.com/office/officeart/2005/8/layout/hierarchy2"/>
     <dgm:cxn modelId="{049CAC79-0D8A-45E6-9CFE-CD04295916FE}" srcId="{194F006A-1247-410F-BAF9-039844E90E70}" destId="{C3289C34-F578-4EFC-BFD9-0A688B44E4D4}" srcOrd="0" destOrd="0" parTransId="{7D33B563-83AC-41E5-A989-FADFC9E355A9}" sibTransId="{C8C0F03F-AB08-4269-BB76-73428DA2A80B}"/>
-    <dgm:cxn modelId="{2C88CECB-E988-4B12-9A46-F768852B48A5}" srcId="{8B322B40-80E7-4277-A119-C95BCC886A93}" destId="{194F006A-1247-410F-BAF9-039844E90E70}" srcOrd="0" destOrd="0" parTransId="{D4832139-E97B-47C2-8CE7-8CC49A1C0186}" sibTransId="{B7D93089-39B7-44E5-AB00-2F85750C8FD9}"/>
+    <dgm:cxn modelId="{8CA7269A-DF45-4F51-8258-035DB6086702}" type="presOf" srcId="{4FD72993-B504-4409-89E9-FF40560868D2}" destId="{7CC9F094-2F59-4FCC-939C-4A96F287CE6A}" srcOrd="0" destOrd="0" presId="urn:microsoft.com/office/officeart/2005/8/layout/hierarchy2"/>
     <dgm:cxn modelId="{CB4633BC-9751-4F04-BC6E-4BFF31285E4F}" srcId="{C3289C34-F578-4EFC-BFD9-0A688B44E4D4}" destId="{5585F780-B2B2-492F-911B-7273A75E6CE5}" srcOrd="1" destOrd="0" parTransId="{C6CC7C1F-CF59-42D1-9AE5-635AA58AFFE4}" sibTransId="{0C8B904F-4315-40DC-9B58-388DA2ACC5DF}"/>
-    <dgm:cxn modelId="{6D89A453-28C4-489A-BEDE-EAE8A2C75F16}" type="presOf" srcId="{5585F780-B2B2-492F-911B-7273A75E6CE5}" destId="{C5479395-3E53-4E79-A80E-55BDCBA9E6E8}" srcOrd="0" destOrd="0" presId="urn:microsoft.com/office/officeart/2005/8/layout/hierarchy2"/>
-    <dgm:cxn modelId="{B1564583-2BDC-4459-B3CD-54C95C6B6ED0}" type="presOf" srcId="{4FD72993-B504-4409-89E9-FF40560868D2}" destId="{1A8F4F09-9C45-4D5A-AB6A-6360C139FD86}" srcOrd="1" destOrd="0" presId="urn:microsoft.com/office/officeart/2005/8/layout/hierarchy2"/>
-    <dgm:cxn modelId="{46E7FAFF-57FE-4088-A2F5-F837BF3F357D}" type="presOf" srcId="{D4832139-E97B-47C2-8CE7-8CC49A1C0186}" destId="{9CD2D131-5EBD-4387-B072-BED9BBD6F239}" srcOrd="1" destOrd="0" presId="urn:microsoft.com/office/officeart/2005/8/layout/hierarchy2"/>
-    <dgm:cxn modelId="{F85F6AD4-934A-4095-81BD-7B409D57BD63}" type="presOf" srcId="{C6CC7C1F-CF59-42D1-9AE5-635AA58AFFE4}" destId="{2B03674B-3075-4B1E-A052-C3BD94317092}" srcOrd="0" destOrd="0" presId="urn:microsoft.com/office/officeart/2005/8/layout/hierarchy2"/>
-    <dgm:cxn modelId="{29249A81-6580-4CE1-9B34-C587BCE49132}" type="presOf" srcId="{C2ADCA19-3C9A-4480-8ED4-512F43F53E7F}" destId="{866553A7-623B-4BC3-B1F0-9A1A4890B41B}" srcOrd="0" destOrd="0" presId="urn:microsoft.com/office/officeart/2005/8/layout/hierarchy2"/>
-    <dgm:cxn modelId="{6F97E436-C02C-4645-A072-F6D1C981E5CF}" type="presOf" srcId="{7D33B563-83AC-41E5-A989-FADFC9E355A9}" destId="{2F40E2CA-DD7D-4BD9-AA05-C6B907FEDC99}" srcOrd="0" destOrd="0" presId="urn:microsoft.com/office/officeart/2005/8/layout/hierarchy2"/>
-    <dgm:cxn modelId="{78DFD0FA-AF10-4640-9B42-7DBB2C8D2355}" srcId="{C2ADCA19-3C9A-4480-8ED4-512F43F53E7F}" destId="{8B322B40-80E7-4277-A119-C95BCC886A93}" srcOrd="0" destOrd="0" parTransId="{69514ACE-E5FE-4421-BE31-A1AE593C8C0B}" sibTransId="{A5D1FF84-049F-42C2-82C0-0F829E99CA33}"/>
-    <dgm:cxn modelId="{235507CA-699B-48F1-A654-B71D90817E8F}" type="presOf" srcId="{CF6222E0-31C0-4BC7-B76F-C61CA41A4EB4}" destId="{4C750088-1F41-47DE-B5ED-3CCFEC3ECC39}" srcOrd="0" destOrd="0" presId="urn:microsoft.com/office/officeart/2005/8/layout/hierarchy2"/>
-    <dgm:cxn modelId="{A71A60AF-091E-437E-9217-5C1657A36BDC}" type="presOf" srcId="{D4832139-E97B-47C2-8CE7-8CC49A1C0186}" destId="{7F5EAA01-729D-496D-89B0-C3F7F1178028}" srcOrd="0" destOrd="0" presId="urn:microsoft.com/office/officeart/2005/8/layout/hierarchy2"/>
-    <dgm:cxn modelId="{028C1817-30D9-4E66-9051-C7CE74CDB800}" type="presOf" srcId="{4FD72993-B504-4409-89E9-FF40560868D2}" destId="{7CC9F094-2F59-4FCC-939C-4A96F287CE6A}" srcOrd="0" destOrd="0" presId="urn:microsoft.com/office/officeart/2005/8/layout/hierarchy2"/>
-    <dgm:cxn modelId="{EAE36E6D-EBC0-477A-80F9-A44411AA9248}" type="presOf" srcId="{8B322B40-80E7-4277-A119-C95BCC886A93}" destId="{74DC909D-2974-4B51-8317-D89740B1EB38}" srcOrd="0" destOrd="0" presId="urn:microsoft.com/office/officeart/2005/8/layout/hierarchy2"/>
-    <dgm:cxn modelId="{7F0D5A18-4F89-4AE3-A698-4DE77B2FF7FD}" type="presParOf" srcId="{866553A7-623B-4BC3-B1F0-9A1A4890B41B}" destId="{D9166013-6F99-42C1-ABB9-F6E646662AF6}" srcOrd="0" destOrd="0" presId="urn:microsoft.com/office/officeart/2005/8/layout/hierarchy2"/>
-    <dgm:cxn modelId="{D60C350A-5FCE-4E97-989C-E1147288FC29}" type="presParOf" srcId="{D9166013-6F99-42C1-ABB9-F6E646662AF6}" destId="{74DC909D-2974-4B51-8317-D89740B1EB38}" srcOrd="0" destOrd="0" presId="urn:microsoft.com/office/officeart/2005/8/layout/hierarchy2"/>
-    <dgm:cxn modelId="{8DBA93A9-1CA4-446A-A63D-6B935BE43C87}" type="presParOf" srcId="{D9166013-6F99-42C1-ABB9-F6E646662AF6}" destId="{4FE315F2-2348-48AB-933C-DEADCF630F9C}" srcOrd="1" destOrd="0" presId="urn:microsoft.com/office/officeart/2005/8/layout/hierarchy2"/>
-    <dgm:cxn modelId="{F1114EC8-F489-409C-88F6-7D35E810593B}" type="presParOf" srcId="{4FE315F2-2348-48AB-933C-DEADCF630F9C}" destId="{7F5EAA01-729D-496D-89B0-C3F7F1178028}" srcOrd="0" destOrd="0" presId="urn:microsoft.com/office/officeart/2005/8/layout/hierarchy2"/>
-    <dgm:cxn modelId="{31E1D09C-1353-455D-B47A-223A21AF5BB7}" type="presParOf" srcId="{7F5EAA01-729D-496D-89B0-C3F7F1178028}" destId="{9CD2D131-5EBD-4387-B072-BED9BBD6F239}" srcOrd="0" destOrd="0" presId="urn:microsoft.com/office/officeart/2005/8/layout/hierarchy2"/>
-    <dgm:cxn modelId="{A23372D2-D97B-4911-96F6-246FC1D76258}" type="presParOf" srcId="{4FE315F2-2348-48AB-933C-DEADCF630F9C}" destId="{D63F84BA-4146-4429-97BB-6FC264721A0C}" srcOrd="1" destOrd="0" presId="urn:microsoft.com/office/officeart/2005/8/layout/hierarchy2"/>
-    <dgm:cxn modelId="{4D72D398-3D4C-411E-A259-B0C31D81FB88}" type="presParOf" srcId="{D63F84BA-4146-4429-97BB-6FC264721A0C}" destId="{B4B9B7A6-5C6E-4D68-A90A-FDF9C8198B5C}" srcOrd="0" destOrd="0" presId="urn:microsoft.com/office/officeart/2005/8/layout/hierarchy2"/>
-    <dgm:cxn modelId="{BD98F1A5-8759-4BA3-8723-185A52CF6FA5}" type="presParOf" srcId="{D63F84BA-4146-4429-97BB-6FC264721A0C}" destId="{37AE9A66-36CD-417C-A321-835F24B7890D}" srcOrd="1" destOrd="0" presId="urn:microsoft.com/office/officeart/2005/8/layout/hierarchy2"/>
-    <dgm:cxn modelId="{DAA0422E-C7DC-4FBA-A3F4-E75F80BC70C1}" type="presParOf" srcId="{37AE9A66-36CD-417C-A321-835F24B7890D}" destId="{2F40E2CA-DD7D-4BD9-AA05-C6B907FEDC99}" srcOrd="0" destOrd="0" presId="urn:microsoft.com/office/officeart/2005/8/layout/hierarchy2"/>
-    <dgm:cxn modelId="{260CF8DC-9364-4397-8C92-A8F9D20A8BE2}" type="presParOf" srcId="{2F40E2CA-DD7D-4BD9-AA05-C6B907FEDC99}" destId="{8E8B1D1D-6E36-4F17-BDEE-729C1CD0D72F}" srcOrd="0" destOrd="0" presId="urn:microsoft.com/office/officeart/2005/8/layout/hierarchy2"/>
-    <dgm:cxn modelId="{C8C3ED7F-6785-414B-A658-E023EDD13349}" type="presParOf" srcId="{37AE9A66-36CD-417C-A321-835F24B7890D}" destId="{27EEED29-1AFF-4A13-9429-CAB48916BCD3}" srcOrd="1" destOrd="0" presId="urn:microsoft.com/office/officeart/2005/8/layout/hierarchy2"/>
-    <dgm:cxn modelId="{DE4E4ADB-E52B-4428-B65B-6DB7F9E6B3B7}" type="presParOf" srcId="{27EEED29-1AFF-4A13-9429-CAB48916BCD3}" destId="{E037252F-97B5-461A-9337-418776204932}" srcOrd="0" destOrd="0" presId="urn:microsoft.com/office/officeart/2005/8/layout/hierarchy2"/>
-    <dgm:cxn modelId="{37268E6F-4EA1-482C-9B98-D9ACB052C009}" type="presParOf" srcId="{27EEED29-1AFF-4A13-9429-CAB48916BCD3}" destId="{25CB7B1C-9E5F-4402-AC96-33EE892446CF}" srcOrd="1" destOrd="0" presId="urn:microsoft.com/office/officeart/2005/8/layout/hierarchy2"/>
-    <dgm:cxn modelId="{CBF9020A-ED4F-4B6D-B100-647C698FBA77}" type="presParOf" srcId="{25CB7B1C-9E5F-4402-AC96-33EE892446CF}" destId="{7CC9F094-2F59-4FCC-939C-4A96F287CE6A}" srcOrd="0" destOrd="0" presId="urn:microsoft.com/office/officeart/2005/8/layout/hierarchy2"/>
-    <dgm:cxn modelId="{B09D27FD-24F7-445C-AA73-012C975FB1D3}" type="presParOf" srcId="{7CC9F094-2F59-4FCC-939C-4A96F287CE6A}" destId="{1A8F4F09-9C45-4D5A-AB6A-6360C139FD86}" srcOrd="0" destOrd="0" presId="urn:microsoft.com/office/officeart/2005/8/layout/hierarchy2"/>
-    <dgm:cxn modelId="{534BD2A6-412A-46CF-A3D3-328635FCFCD6}" type="presParOf" srcId="{25CB7B1C-9E5F-4402-AC96-33EE892446CF}" destId="{43B795F7-4B4D-484D-B7EE-AEC31617C573}" srcOrd="1" destOrd="0" presId="urn:microsoft.com/office/officeart/2005/8/layout/hierarchy2"/>
-    <dgm:cxn modelId="{F0EC7383-8501-4AB4-AA7B-DF7CC1E9805C}" type="presParOf" srcId="{43B795F7-4B4D-484D-B7EE-AEC31617C573}" destId="{4C750088-1F41-47DE-B5ED-3CCFEC3ECC39}" srcOrd="0" destOrd="0" presId="urn:microsoft.com/office/officeart/2005/8/layout/hierarchy2"/>
-    <dgm:cxn modelId="{577F4B92-DF5E-47F6-9AFB-8C87038CBCB1}" type="presParOf" srcId="{43B795F7-4B4D-484D-B7EE-AEC31617C573}" destId="{E6311C1F-B703-4653-8DB4-E09A44CF28F4}" srcOrd="1" destOrd="0" presId="urn:microsoft.com/office/officeart/2005/8/layout/hierarchy2"/>
-    <dgm:cxn modelId="{C8018F6F-9952-4C5F-BC48-20A8BB48AEC1}" type="presParOf" srcId="{25CB7B1C-9E5F-4402-AC96-33EE892446CF}" destId="{2B03674B-3075-4B1E-A052-C3BD94317092}" srcOrd="2" destOrd="0" presId="urn:microsoft.com/office/officeart/2005/8/layout/hierarchy2"/>
-    <dgm:cxn modelId="{D36A1450-8124-4EEA-8373-B145E7ACA4E1}" type="presParOf" srcId="{2B03674B-3075-4B1E-A052-C3BD94317092}" destId="{105540CA-DBBD-415B-9C3F-87F74C915B8F}" srcOrd="0" destOrd="0" presId="urn:microsoft.com/office/officeart/2005/8/layout/hierarchy2"/>
-    <dgm:cxn modelId="{0AFE2AF1-DB08-4223-932C-720FF0F0CF25}" type="presParOf" srcId="{25CB7B1C-9E5F-4402-AC96-33EE892446CF}" destId="{C14345C9-B242-49F2-8247-E9CF64911227}" srcOrd="3" destOrd="0" presId="urn:microsoft.com/office/officeart/2005/8/layout/hierarchy2"/>
-    <dgm:cxn modelId="{F2CFAB15-234C-4DEE-97D3-3B0A253C6A26}" type="presParOf" srcId="{C14345C9-B242-49F2-8247-E9CF64911227}" destId="{C5479395-3E53-4E79-A80E-55BDCBA9E6E8}" srcOrd="0" destOrd="0" presId="urn:microsoft.com/office/officeart/2005/8/layout/hierarchy2"/>
-    <dgm:cxn modelId="{D8697925-81E4-48C2-9B3C-B63C789A2E7A}" type="presParOf" srcId="{C14345C9-B242-49F2-8247-E9CF64911227}" destId="{C42C1219-E08A-424E-ADAD-F410B1EE0793}" srcOrd="1" destOrd="0" presId="urn:microsoft.com/office/officeart/2005/8/layout/hierarchy2"/>
+    <dgm:cxn modelId="{93983EFD-2C07-4DAF-9120-961886ED8E3B}" type="presParOf" srcId="{866553A7-623B-4BC3-B1F0-9A1A4890B41B}" destId="{D9166013-6F99-42C1-ABB9-F6E646662AF6}" srcOrd="0" destOrd="0" presId="urn:microsoft.com/office/officeart/2005/8/layout/hierarchy2"/>
+    <dgm:cxn modelId="{323B8632-6733-4629-A260-B4AAA27D4D7E}" type="presParOf" srcId="{D9166013-6F99-42C1-ABB9-F6E646662AF6}" destId="{74DC909D-2974-4B51-8317-D89740B1EB38}" srcOrd="0" destOrd="0" presId="urn:microsoft.com/office/officeart/2005/8/layout/hierarchy2"/>
+    <dgm:cxn modelId="{02B409FE-806D-4403-999F-AAE41F1094BB}" type="presParOf" srcId="{D9166013-6F99-42C1-ABB9-F6E646662AF6}" destId="{4FE315F2-2348-48AB-933C-DEADCF630F9C}" srcOrd="1" destOrd="0" presId="urn:microsoft.com/office/officeart/2005/8/layout/hierarchy2"/>
+    <dgm:cxn modelId="{5EAE883D-5324-4FC6-ACF0-D0D1EF2A39F4}" type="presParOf" srcId="{4FE315F2-2348-48AB-933C-DEADCF630F9C}" destId="{7F5EAA01-729D-496D-89B0-C3F7F1178028}" srcOrd="0" destOrd="0" presId="urn:microsoft.com/office/officeart/2005/8/layout/hierarchy2"/>
+    <dgm:cxn modelId="{4A50F085-5B95-4524-8DAC-9178E8E1C43B}" type="presParOf" srcId="{7F5EAA01-729D-496D-89B0-C3F7F1178028}" destId="{9CD2D131-5EBD-4387-B072-BED9BBD6F239}" srcOrd="0" destOrd="0" presId="urn:microsoft.com/office/officeart/2005/8/layout/hierarchy2"/>
+    <dgm:cxn modelId="{3AB3BB7B-63FE-4EA1-8EBD-F717968A9162}" type="presParOf" srcId="{4FE315F2-2348-48AB-933C-DEADCF630F9C}" destId="{D63F84BA-4146-4429-97BB-6FC264721A0C}" srcOrd="1" destOrd="0" presId="urn:microsoft.com/office/officeart/2005/8/layout/hierarchy2"/>
+    <dgm:cxn modelId="{11E179E5-9A75-46A0-90F9-A312C1960C07}" type="presParOf" srcId="{D63F84BA-4146-4429-97BB-6FC264721A0C}" destId="{B4B9B7A6-5C6E-4D68-A90A-FDF9C8198B5C}" srcOrd="0" destOrd="0" presId="urn:microsoft.com/office/officeart/2005/8/layout/hierarchy2"/>
+    <dgm:cxn modelId="{623DE147-8A16-4F78-9357-41118BDF0173}" type="presParOf" srcId="{D63F84BA-4146-4429-97BB-6FC264721A0C}" destId="{37AE9A66-36CD-417C-A321-835F24B7890D}" srcOrd="1" destOrd="0" presId="urn:microsoft.com/office/officeart/2005/8/layout/hierarchy2"/>
+    <dgm:cxn modelId="{DAAE2A6F-B14B-421A-AAAA-4FB7D83A3275}" type="presParOf" srcId="{37AE9A66-36CD-417C-A321-835F24B7890D}" destId="{2F40E2CA-DD7D-4BD9-AA05-C6B907FEDC99}" srcOrd="0" destOrd="0" presId="urn:microsoft.com/office/officeart/2005/8/layout/hierarchy2"/>
+    <dgm:cxn modelId="{41FD4F0C-6332-4827-AF63-62D6BFDC7BEB}" type="presParOf" srcId="{2F40E2CA-DD7D-4BD9-AA05-C6B907FEDC99}" destId="{8E8B1D1D-6E36-4F17-BDEE-729C1CD0D72F}" srcOrd="0" destOrd="0" presId="urn:microsoft.com/office/officeart/2005/8/layout/hierarchy2"/>
+    <dgm:cxn modelId="{56AC5585-04DB-4F73-830E-126930943C08}" type="presParOf" srcId="{37AE9A66-36CD-417C-A321-835F24B7890D}" destId="{27EEED29-1AFF-4A13-9429-CAB48916BCD3}" srcOrd="1" destOrd="0" presId="urn:microsoft.com/office/officeart/2005/8/layout/hierarchy2"/>
+    <dgm:cxn modelId="{3DB2CC8A-8875-4159-A907-DB3C25D7DDB3}" type="presParOf" srcId="{27EEED29-1AFF-4A13-9429-CAB48916BCD3}" destId="{E037252F-97B5-461A-9337-418776204932}" srcOrd="0" destOrd="0" presId="urn:microsoft.com/office/officeart/2005/8/layout/hierarchy2"/>
+    <dgm:cxn modelId="{B8C6335A-EDAC-4493-8BA6-EC9317A60617}" type="presParOf" srcId="{27EEED29-1AFF-4A13-9429-CAB48916BCD3}" destId="{25CB7B1C-9E5F-4402-AC96-33EE892446CF}" srcOrd="1" destOrd="0" presId="urn:microsoft.com/office/officeart/2005/8/layout/hierarchy2"/>
+    <dgm:cxn modelId="{B14B90E3-84F3-47B4-A333-9CE1CD968072}" type="presParOf" srcId="{25CB7B1C-9E5F-4402-AC96-33EE892446CF}" destId="{7CC9F094-2F59-4FCC-939C-4A96F287CE6A}" srcOrd="0" destOrd="0" presId="urn:microsoft.com/office/officeart/2005/8/layout/hierarchy2"/>
+    <dgm:cxn modelId="{E32592CF-8939-47F4-A177-8D0548DA143D}" type="presParOf" srcId="{7CC9F094-2F59-4FCC-939C-4A96F287CE6A}" destId="{1A8F4F09-9C45-4D5A-AB6A-6360C139FD86}" srcOrd="0" destOrd="0" presId="urn:microsoft.com/office/officeart/2005/8/layout/hierarchy2"/>
+    <dgm:cxn modelId="{266333CD-C7CA-4B20-89F7-81896CF98855}" type="presParOf" srcId="{25CB7B1C-9E5F-4402-AC96-33EE892446CF}" destId="{43B795F7-4B4D-484D-B7EE-AEC31617C573}" srcOrd="1" destOrd="0" presId="urn:microsoft.com/office/officeart/2005/8/layout/hierarchy2"/>
+    <dgm:cxn modelId="{442660C4-D44F-49F8-A331-292CC57B63D6}" type="presParOf" srcId="{43B795F7-4B4D-484D-B7EE-AEC31617C573}" destId="{4C750088-1F41-47DE-B5ED-3CCFEC3ECC39}" srcOrd="0" destOrd="0" presId="urn:microsoft.com/office/officeart/2005/8/layout/hierarchy2"/>
+    <dgm:cxn modelId="{959E63E7-980C-41A0-AA8D-03B8FDEACCA6}" type="presParOf" srcId="{43B795F7-4B4D-484D-B7EE-AEC31617C573}" destId="{E6311C1F-B703-4653-8DB4-E09A44CF28F4}" srcOrd="1" destOrd="0" presId="urn:microsoft.com/office/officeart/2005/8/layout/hierarchy2"/>
+    <dgm:cxn modelId="{422FB53E-A016-4B2B-937D-D5FBE7A58D56}" type="presParOf" srcId="{25CB7B1C-9E5F-4402-AC96-33EE892446CF}" destId="{2B03674B-3075-4B1E-A052-C3BD94317092}" srcOrd="2" destOrd="0" presId="urn:microsoft.com/office/officeart/2005/8/layout/hierarchy2"/>
+    <dgm:cxn modelId="{DD7D1B76-A9F3-4F27-9D71-84369C906829}" type="presParOf" srcId="{2B03674B-3075-4B1E-A052-C3BD94317092}" destId="{105540CA-DBBD-415B-9C3F-87F74C915B8F}" srcOrd="0" destOrd="0" presId="urn:microsoft.com/office/officeart/2005/8/layout/hierarchy2"/>
+    <dgm:cxn modelId="{6970EF2D-5257-4152-98DB-6FF7FE4A9FE7}" type="presParOf" srcId="{25CB7B1C-9E5F-4402-AC96-33EE892446CF}" destId="{C14345C9-B242-49F2-8247-E9CF64911227}" srcOrd="3" destOrd="0" presId="urn:microsoft.com/office/officeart/2005/8/layout/hierarchy2"/>
+    <dgm:cxn modelId="{8E02B76D-80E7-4336-8B0B-71E08982D18F}" type="presParOf" srcId="{C14345C9-B242-49F2-8247-E9CF64911227}" destId="{C5479395-3E53-4E79-A80E-55BDCBA9E6E8}" srcOrd="0" destOrd="0" presId="urn:microsoft.com/office/officeart/2005/8/layout/hierarchy2"/>
+    <dgm:cxn modelId="{6130BD51-3519-4AD6-B2AC-9BA349E2D190}" type="presParOf" srcId="{C14345C9-B242-49F2-8247-E9CF64911227}" destId="{C42C1219-E08A-424E-ADAD-F410B1EE0793}" srcOrd="1" destOrd="0" presId="urn:microsoft.com/office/officeart/2005/8/layout/hierarchy2"/>
   </dgm:cxnLst>
   <dgm:bg/>
   <dgm:whole/>
   <dgm:extLst>
     <a:ext uri="http://schemas.microsoft.com/office/drawing/2008/diagram">
-      <dsp:dataModelExt xmlns:dsp="http://schemas.microsoft.com/office/drawing/2008/diagram" xmlns="" relId="rId22" minVer="http://schemas.openxmlformats.org/drawingml/2006/diagram"/>
+      <dsp:dataModelExt xmlns:dsp="http://schemas.microsoft.com/office/drawing/2008/diagram" xmlns="" relId="rId25" minVer="http://schemas.openxmlformats.org/drawingml/2006/diagram"/>
     </a:ext>
   </dgm:extLst>
 </dgm:dataModel>
@@ -7798,12 +8632,12 @@
         </a:fontRef>
       </dsp:style>
       <dsp:txBody>
-        <a:bodyPr spcFirstLastPara="0" vert="horz" wrap="square" lIns="12065" tIns="12065" rIns="12065" bIns="12065" numCol="1" spcCol="1270" anchor="ctr" anchorCtr="0">
+        <a:bodyPr spcFirstLastPara="0" vert="horz" wrap="square" lIns="10795" tIns="10795" rIns="10795" bIns="10795" numCol="1" spcCol="1270" anchor="ctr" anchorCtr="0">
           <a:noAutofit/>
         </a:bodyPr>
         <a:lstStyle/>
         <a:p>
-          <a:pPr lvl="0" algn="ctr" defTabSz="844550">
+          <a:pPr lvl="0" algn="ctr" defTabSz="755650">
             <a:lnSpc>
               <a:spcPct val="90000"/>
             </a:lnSpc>
@@ -7815,7 +8649,7 @@
             </a:spcAft>
           </a:pPr>
           <a:r>
-            <a:rPr lang="fr-FR" sz="1900" kern="1200"/>
+            <a:rPr lang="fr-FR" sz="1700" kern="1200"/>
             <a:t>Parcours</a:t>
           </a:r>
         </a:p>
@@ -7961,12 +8795,12 @@
         </a:fontRef>
       </dsp:style>
       <dsp:txBody>
-        <a:bodyPr spcFirstLastPara="0" vert="horz" wrap="square" lIns="12065" tIns="12065" rIns="12065" bIns="12065" numCol="1" spcCol="1270" anchor="ctr" anchorCtr="0">
+        <a:bodyPr spcFirstLastPara="0" vert="horz" wrap="square" lIns="10795" tIns="10795" rIns="10795" bIns="10795" numCol="1" spcCol="1270" anchor="ctr" anchorCtr="0">
           <a:noAutofit/>
         </a:bodyPr>
         <a:lstStyle/>
         <a:p>
-          <a:pPr lvl="0" algn="ctr" defTabSz="844550">
+          <a:pPr lvl="0" algn="ctr" defTabSz="755650">
             <a:lnSpc>
               <a:spcPct val="90000"/>
             </a:lnSpc>
@@ -7978,7 +8812,7 @@
             </a:spcAft>
           </a:pPr>
           <a:r>
-            <a:rPr lang="fr-FR" sz="1900" kern="1200"/>
+            <a:rPr lang="fr-FR" sz="1700" kern="1200"/>
             <a:t>Sous -Parcours</a:t>
           </a:r>
         </a:p>
@@ -8124,12 +8958,12 @@
         </a:fontRef>
       </dsp:style>
       <dsp:txBody>
-        <a:bodyPr spcFirstLastPara="0" vert="horz" wrap="square" lIns="12065" tIns="12065" rIns="12065" bIns="12065" numCol="1" spcCol="1270" anchor="ctr" anchorCtr="0">
+        <a:bodyPr spcFirstLastPara="0" vert="horz" wrap="square" lIns="10795" tIns="10795" rIns="10795" bIns="10795" numCol="1" spcCol="1270" anchor="ctr" anchorCtr="0">
           <a:noAutofit/>
         </a:bodyPr>
         <a:lstStyle/>
         <a:p>
-          <a:pPr lvl="0" algn="ctr" defTabSz="844550">
+          <a:pPr lvl="0" algn="ctr" defTabSz="755650">
             <a:lnSpc>
               <a:spcPct val="90000"/>
             </a:lnSpc>
@@ -8141,7 +8975,7 @@
             </a:spcAft>
           </a:pPr>
           <a:r>
-            <a:rPr lang="fr-FR" sz="1900" kern="1200"/>
+            <a:rPr lang="fr-FR" sz="1700" kern="1200"/>
             <a:t>Scène</a:t>
           </a:r>
         </a:p>
@@ -8287,12 +9121,12 @@
         </a:fontRef>
       </dsp:style>
       <dsp:txBody>
-        <a:bodyPr spcFirstLastPara="0" vert="horz" wrap="square" lIns="12065" tIns="12065" rIns="12065" bIns="12065" numCol="1" spcCol="1270" anchor="ctr" anchorCtr="0">
+        <a:bodyPr spcFirstLastPara="0" vert="horz" wrap="square" lIns="10795" tIns="10795" rIns="10795" bIns="10795" numCol="1" spcCol="1270" anchor="ctr" anchorCtr="0">
           <a:noAutofit/>
         </a:bodyPr>
         <a:lstStyle/>
         <a:p>
-          <a:pPr lvl="0" algn="ctr" defTabSz="844550">
+          <a:pPr lvl="0" algn="ctr" defTabSz="755650">
             <a:lnSpc>
               <a:spcPct val="90000"/>
             </a:lnSpc>
@@ -8304,7 +9138,7 @@
             </a:spcAft>
           </a:pPr>
           <a:r>
-            <a:rPr lang="fr-FR" sz="1900" kern="1200"/>
+            <a:rPr lang="fr-FR" sz="1700" kern="1200"/>
             <a:t>Média</a:t>
           </a:r>
         </a:p>
@@ -8450,12 +9284,12 @@
         </a:fontRef>
       </dsp:style>
       <dsp:txBody>
-        <a:bodyPr spcFirstLastPara="0" vert="horz" wrap="square" lIns="12065" tIns="12065" rIns="12065" bIns="12065" numCol="1" spcCol="1270" anchor="ctr" anchorCtr="0">
+        <a:bodyPr spcFirstLastPara="0" vert="horz" wrap="square" lIns="10795" tIns="10795" rIns="10795" bIns="10795" numCol="1" spcCol="1270" anchor="ctr" anchorCtr="0">
           <a:noAutofit/>
         </a:bodyPr>
         <a:lstStyle/>
         <a:p>
-          <a:pPr lvl="0" algn="ctr" defTabSz="844550">
+          <a:pPr lvl="0" algn="ctr" defTabSz="755650">
             <a:lnSpc>
               <a:spcPct val="90000"/>
             </a:lnSpc>
@@ -8467,7 +9301,7 @@
             </a:spcAft>
           </a:pPr>
           <a:r>
-            <a:rPr lang="fr-FR" sz="1900" kern="1200"/>
+            <a:rPr lang="fr-FR" sz="1700" kern="1200"/>
             <a:t>Artefact</a:t>
           </a:r>
         </a:p>
@@ -10140,33 +10974,33 @@
 </file>
 
 <file path=customXml/item2.xml><?xml version="1.0" encoding="utf-8"?>
+<tns:customPropertyEditors xmlns:tns="http://schemas.microsoft.com/office/2006/customDocumentInformationPanel">
+  <tns:showOnOpen/>
+  <tns:defaultPropertyEditorNamespace/>
+</tns:customPropertyEditors>
+</file>
+
+<file path=customXml/item3.xml><?xml version="1.0" encoding="utf-8"?>
 <templateProperties xmlns="urn:microsoft.template.properties">
   <_Version/>
   <_LCID/>
 </templateProperties>
 </file>
 
-<file path=customXml/item3.xml><?xml version="1.0" encoding="utf-8"?>
-<tns:customPropertyEditors xmlns:tns="http://schemas.microsoft.com/office/2006/customDocumentInformationPanel">
-  <tns:showOnOpen/>
-  <tns:defaultPropertyEditorNamespace/>
-</tns:customPropertyEditors>
-</file>
-
 <file path=customXml/item4.xml><?xml version="1.0" encoding="utf-8"?>
-<templateProperties xmlns="urn:microsoft.template.properties">
-  <_Version/>
-  <_LCID/>
-</templateProperties>
-</file>
-
-<file path=customXml/item5.xml><?xml version="1.0" encoding="utf-8"?>
 <?mso-contentType ?>
 <FormTemplates xmlns="http://schemas.microsoft.com/sharepoint/v3/contenttype/forms">
   <Display>DocumentLibraryForm</Display>
   <Edit>AssetEditForm</Edit>
   <New>DocumentLibraryForm</New>
 </FormTemplates>
+</file>
+
+<file path=customXml/item5.xml><?xml version="1.0" encoding="utf-8"?>
+<templateProperties xmlns="urn:microsoft.template.properties">
+  <_Version/>
+  <_LCID/>
+</templateProperties>
 </file>
 
 <file path=customXml/item6.xml><?xml version="1.0" encoding="utf-8"?>
@@ -10182,6 +11016,14 @@
 </file>
 
 <file path=customXml/itemProps2.xml><?xml version="1.0" encoding="utf-8"?>
+<ds:datastoreItem xmlns:ds="http://schemas.openxmlformats.org/officeDocument/2006/customXml" ds:itemID="{2B06F414-C573-4C0B-9746-2EC8EAD8EB56}">
+  <ds:schemaRefs>
+    <ds:schemaRef ds:uri="http://schemas.microsoft.com/office/2006/customDocumentInformationPanel"/>
+  </ds:schemaRefs>
+</ds:datastoreItem>
+</file>
+
+<file path=customXml/itemProps3.xml><?xml version="1.0" encoding="utf-8"?>
 <ds:datastoreItem xmlns:ds="http://schemas.openxmlformats.org/officeDocument/2006/customXml" ds:itemID="{C7DCFB9A-D0A9-4B95-B0C1-3C48EE5A7A72}">
   <ds:schemaRefs>
     <ds:schemaRef ds:uri="urn:microsoft.template.properties"/>
@@ -10189,15 +11031,15 @@
 </ds:datastoreItem>
 </file>
 
-<file path=customXml/itemProps3.xml><?xml version="1.0" encoding="utf-8"?>
-<ds:datastoreItem xmlns:ds="http://schemas.openxmlformats.org/officeDocument/2006/customXml" ds:itemID="{2B06F414-C573-4C0B-9746-2EC8EAD8EB56}">
+<file path=customXml/itemProps4.xml><?xml version="1.0" encoding="utf-8"?>
+<ds:datastoreItem xmlns:ds="http://schemas.openxmlformats.org/officeDocument/2006/customXml" ds:itemID="{B50060B2-5E63-452F-AAA0-FFCF90806A20}">
   <ds:schemaRefs>
-    <ds:schemaRef ds:uri="http://schemas.microsoft.com/office/2006/customDocumentInformationPanel"/>
+    <ds:schemaRef ds:uri="http://schemas.microsoft.com/sharepoint/v3/contenttype/forms"/>
   </ds:schemaRefs>
 </ds:datastoreItem>
 </file>
 
-<file path=customXml/itemProps4.xml><?xml version="1.0" encoding="utf-8"?>
+<file path=customXml/itemProps5.xml><?xml version="1.0" encoding="utf-8"?>
 <ds:datastoreItem xmlns:ds="http://schemas.openxmlformats.org/officeDocument/2006/customXml" ds:itemID="{37A44DD3-EB41-461C-8831-8E039C645FD7}">
   <ds:schemaRefs>
     <ds:schemaRef ds:uri="urn:microsoft.template.properties"/>
@@ -10205,16 +11047,8 @@
 </ds:datastoreItem>
 </file>
 
-<file path=customXml/itemProps5.xml><?xml version="1.0" encoding="utf-8"?>
-<ds:datastoreItem xmlns:ds="http://schemas.openxmlformats.org/officeDocument/2006/customXml" ds:itemID="{B50060B2-5E63-452F-AAA0-FFCF90806A20}">
-  <ds:schemaRefs>
-    <ds:schemaRef ds:uri="http://schemas.microsoft.com/sharepoint/v3/contenttype/forms"/>
-  </ds:schemaRefs>
-</ds:datastoreItem>
-</file>
-
 <file path=customXml/itemProps6.xml><?xml version="1.0" encoding="utf-8"?>
-<ds:datastoreItem xmlns:ds="http://schemas.openxmlformats.org/officeDocument/2006/customXml" ds:itemID="{FDDC8937-AA7D-4EE0-B114-227135848F2A}">
+<ds:datastoreItem xmlns:ds="http://schemas.openxmlformats.org/officeDocument/2006/customXml" ds:itemID="{56DAE805-30C1-45CA-9096-F3BE7B486E0C}">
   <ds:schemaRefs>
     <ds:schemaRef ds:uri="http://schemas.openxmlformats.org/officeDocument/2006/bibliography"/>
   </ds:schemaRefs>

</xml_diff>

<commit_message>
modif oauth2 grant type
</commit_message>
<xml_diff>
--- a/doc/2014/Spécifications/WebServicesReadOnly.docx
+++ b/doc/2014/Spécifications/WebServicesReadOnly.docx
@@ -75,33 +75,7 @@
                               <w:szCs w:val="52"/>
                               <w:lang w:val="en-US"/>
                             </w:rPr>
-                            <w:t xml:space="preserve">MOVING </w:t>
-                          </w:r>
-                          <w:proofErr w:type="spellStart"/>
-                          <w:r>
-                            <w:rPr>
-                              <w:rFonts w:asciiTheme="majorHAnsi" w:eastAsiaTheme="majorEastAsia" w:hAnsiTheme="majorHAnsi" w:cstheme="majorBidi"/>
-                              <w:smallCaps/>
-                              <w:color w:val="244583" w:themeColor="accent2" w:themeShade="80"/>
-                              <w:spacing w:val="20"/>
-                              <w:sz w:val="52"/>
-                              <w:szCs w:val="52"/>
-                              <w:lang w:val="en-US"/>
-                            </w:rPr>
-                            <w:t>WebServices</w:t>
-                          </w:r>
-                          <w:proofErr w:type="spellEnd"/>
-                          <w:r>
-                            <w:rPr>
-                              <w:rFonts w:asciiTheme="majorHAnsi" w:eastAsiaTheme="majorEastAsia" w:hAnsiTheme="majorHAnsi" w:cstheme="majorBidi"/>
-                              <w:smallCaps/>
-                              <w:color w:val="244583" w:themeColor="accent2" w:themeShade="80"/>
-                              <w:spacing w:val="20"/>
-                              <w:sz w:val="52"/>
-                              <w:szCs w:val="52"/>
-                              <w:lang w:val="en-US"/>
-                            </w:rPr>
-                            <w:t xml:space="preserve"> Read-Only</w:t>
+                            <w:t>MOVING WebServices Read-Only</w:t>
                           </w:r>
                         </w:sdtContent>
                       </w:sdt>
@@ -133,7 +107,6 @@
                           <w:text/>
                         </w:sdtPr>
                         <w:sdtContent>
-                          <w:proofErr w:type="spellStart"/>
                           <w:r>
                             <w:rPr>
                               <w:i/>
@@ -145,7 +118,6 @@
                             </w:rPr>
                             <w:t>Spécifications</w:t>
                           </w:r>
-                          <w:proofErr w:type="spellEnd"/>
                         </w:sdtContent>
                       </w:sdt>
                     </w:p>
@@ -171,23 +143,7 @@
                         </w:sdtPr>
                         <w:sdtContent>
                           <w:r>
-                            <w:t xml:space="preserve">Ce document synthétise les spécifications logicielles relatives aux </w:t>
-                          </w:r>
-                          <w:proofErr w:type="spellStart"/>
-                          <w:r>
-                            <w:t>WebServices</w:t>
-                          </w:r>
-                          <w:proofErr w:type="spellEnd"/>
-                          <w:r>
-                            <w:t xml:space="preserve"> en lecture qui devront être exposées par le BackOffice </w:t>
-                          </w:r>
-                          <w:proofErr w:type="spellStart"/>
-                          <w:r>
-                            <w:t>Moving</w:t>
-                          </w:r>
-                          <w:proofErr w:type="spellEnd"/>
-                          <w:r>
-                            <w:t>-BO</w:t>
+                            <w:t>Ce document synthétise les spécifications logicielles relatives aux WebServices en lecture qui devront être exposées par le BackOffice Moving-BO</w:t>
                           </w:r>
                         </w:sdtContent>
                       </w:sdt>
@@ -298,25 +254,7 @@
                               <w:sz w:val="24"/>
                               <w:szCs w:val="24"/>
                             </w:rPr>
-                            <w:t xml:space="preserve">Benjamin </w:t>
-                          </w:r>
-                          <w:proofErr w:type="spellStart"/>
-                          <w:r>
-                            <w:rPr>
-                              <w:color w:val="E65B01" w:themeColor="accent1" w:themeShade="BF"/>
-                              <w:sz w:val="24"/>
-                              <w:szCs w:val="24"/>
-                            </w:rPr>
-                            <w:t>Verney</w:t>
-                          </w:r>
-                          <w:proofErr w:type="spellEnd"/>
-                          <w:r>
-                            <w:rPr>
-                              <w:color w:val="E65B01" w:themeColor="accent1" w:themeShade="BF"/>
-                              <w:sz w:val="24"/>
-                              <w:szCs w:val="24"/>
-                            </w:rPr>
-                            <w:t xml:space="preserve"> – Thomas Badin</w:t>
+                            <w:t>Benjamin Verney – Thomas Badin</w:t>
                           </w:r>
                         </w:sdtContent>
                       </w:sdt>
@@ -424,25 +362,7 @@
               <w:spacing w:val="0"/>
               <w:lang w:val="en-US"/>
             </w:rPr>
-            <w:t xml:space="preserve">MOVING </w:t>
-          </w:r>
-          <w:proofErr w:type="spellStart"/>
-          <w:r>
-            <w:rPr>
-              <w:rFonts w:asciiTheme="minorHAnsi" w:hAnsiTheme="minorHAnsi"/>
-              <w:spacing w:val="0"/>
-              <w:lang w:val="en-US"/>
-            </w:rPr>
-            <w:t>WebServices</w:t>
-          </w:r>
-          <w:proofErr w:type="spellEnd"/>
-          <w:r>
-            <w:rPr>
-              <w:rFonts w:asciiTheme="minorHAnsi" w:hAnsiTheme="minorHAnsi"/>
-              <w:spacing w:val="0"/>
-              <w:lang w:val="en-US"/>
-            </w:rPr>
-            <w:t xml:space="preserve"> Read-Only</w:t>
+            <w:t>MOVING WebServices Read-Only</w:t>
           </w:r>
         </w:sdtContent>
       </w:sdt>
@@ -802,7 +722,6 @@
               <w:lang w:val="en-US"/>
             </w:rPr>
           </w:pPr>
-          <w:proofErr w:type="spellStart"/>
           <w:r>
             <w:rPr>
               <w:color w:val="auto"/>
@@ -810,7 +729,6 @@
             </w:rPr>
             <w:t>Spécifications</w:t>
           </w:r>
-          <w:proofErr w:type="spellEnd"/>
         </w:p>
       </w:sdtContent>
     </w:sdt>
@@ -863,7 +781,7 @@
           <w:r>
             <w:fldChar w:fldCharType="separate"/>
           </w:r>
-          <w:hyperlink w:anchor="_Toc387838011" w:history="1">
+          <w:hyperlink w:anchor="_Toc387842231" w:history="1">
             <w:r>
               <w:rPr>
                 <w:rStyle w:val="Lienhypertexte"/>
@@ -890,7 +808,7 @@
                 <w:noProof/>
                 <w:webHidden/>
               </w:rPr>
-              <w:instrText xml:space="preserve"> PAGEREF _Toc387838011 \h </w:instrText>
+              <w:instrText xml:space="preserve"> PAGEREF _Toc387842231 \h </w:instrText>
             </w:r>
             <w:r>
               <w:rPr>
@@ -936,7 +854,7 @@
               <w:lang w:eastAsia="fr-FR"/>
             </w:rPr>
           </w:pPr>
-          <w:hyperlink w:anchor="_Toc387838012" w:history="1">
+          <w:hyperlink w:anchor="_Toc387842232" w:history="1">
             <w:r>
               <w:rPr>
                 <w:rStyle w:val="Lienhypertexte"/>
@@ -963,7 +881,7 @@
                 <w:noProof/>
                 <w:webHidden/>
               </w:rPr>
-              <w:instrText xml:space="preserve"> PAGEREF _Toc387838012 \h </w:instrText>
+              <w:instrText xml:space="preserve"> PAGEREF _Toc387842232 \h </w:instrText>
             </w:r>
             <w:r>
               <w:rPr>
@@ -1009,13 +927,13 @@
               <w:lang w:eastAsia="fr-FR"/>
             </w:rPr>
           </w:pPr>
-          <w:hyperlink w:anchor="_Toc387838013" w:history="1">
+          <w:hyperlink w:anchor="_Toc387842233" w:history="1">
             <w:r>
               <w:rPr>
                 <w:rStyle w:val="Lienhypertexte"/>
                 <w:noProof/>
               </w:rPr>
-              <w:t>Cas standard pour Implicit Grant Type</w:t>
+              <w:t>Cas standard</w:t>
             </w:r>
             <w:r>
               <w:rPr>
@@ -1036,7 +954,7 @@
                 <w:noProof/>
                 <w:webHidden/>
               </w:rPr>
-              <w:instrText xml:space="preserve"> PAGEREF _Toc387838013 \h </w:instrText>
+              <w:instrText xml:space="preserve"> PAGEREF _Toc387842233 \h </w:instrText>
             </w:r>
             <w:r>
               <w:rPr>
@@ -1057,6 +975,152 @@
                 <w:webHidden/>
               </w:rPr>
               <w:t>4</w:t>
+            </w:r>
+            <w:r>
+              <w:rPr>
+                <w:noProof/>
+                <w:webHidden/>
+              </w:rPr>
+              <w:fldChar w:fldCharType="end"/>
+            </w:r>
+          </w:hyperlink>
+        </w:p>
+        <w:p>
+          <w:pPr>
+            <w:pStyle w:val="TM3"/>
+            <w:tabs>
+              <w:tab w:val="right" w:leader="dot" w:pos="8211"/>
+            </w:tabs>
+            <w:rPr>
+              <w:rFonts w:asciiTheme="minorHAnsi" w:hAnsiTheme="minorHAnsi"/>
+              <w:noProof/>
+              <w:color w:val="auto"/>
+              <w:sz w:val="22"/>
+              <w:szCs w:val="22"/>
+              <w:lang w:eastAsia="fr-FR"/>
+            </w:rPr>
+          </w:pPr>
+          <w:hyperlink w:anchor="_Toc387842234" w:history="1">
+            <w:r>
+              <w:rPr>
+                <w:rStyle w:val="Lienhypertexte"/>
+                <w:noProof/>
+              </w:rPr>
+              <w:t>Cas Limites</w:t>
+            </w:r>
+            <w:r>
+              <w:rPr>
+                <w:noProof/>
+                <w:webHidden/>
+              </w:rPr>
+              <w:tab/>
+            </w:r>
+            <w:r>
+              <w:rPr>
+                <w:noProof/>
+                <w:webHidden/>
+              </w:rPr>
+              <w:fldChar w:fldCharType="begin"/>
+            </w:r>
+            <w:r>
+              <w:rPr>
+                <w:noProof/>
+                <w:webHidden/>
+              </w:rPr>
+              <w:instrText xml:space="preserve"> PAGEREF _Toc387842234 \h </w:instrText>
+            </w:r>
+            <w:r>
+              <w:rPr>
+                <w:noProof/>
+                <w:webHidden/>
+              </w:rPr>
+            </w:r>
+            <w:r>
+              <w:rPr>
+                <w:noProof/>
+                <w:webHidden/>
+              </w:rPr>
+              <w:fldChar w:fldCharType="separate"/>
+            </w:r>
+            <w:r>
+              <w:rPr>
+                <w:noProof/>
+                <w:webHidden/>
+              </w:rPr>
+              <w:t>5</w:t>
+            </w:r>
+            <w:r>
+              <w:rPr>
+                <w:noProof/>
+                <w:webHidden/>
+              </w:rPr>
+              <w:fldChar w:fldCharType="end"/>
+            </w:r>
+          </w:hyperlink>
+        </w:p>
+        <w:p>
+          <w:pPr>
+            <w:pStyle w:val="TM3"/>
+            <w:tabs>
+              <w:tab w:val="right" w:leader="dot" w:pos="8211"/>
+            </w:tabs>
+            <w:rPr>
+              <w:rFonts w:asciiTheme="minorHAnsi" w:hAnsiTheme="minorHAnsi"/>
+              <w:noProof/>
+              <w:color w:val="auto"/>
+              <w:sz w:val="22"/>
+              <w:szCs w:val="22"/>
+              <w:lang w:eastAsia="fr-FR"/>
+            </w:rPr>
+          </w:pPr>
+          <w:hyperlink w:anchor="_Toc387842235" w:history="1">
+            <w:r>
+              <w:rPr>
+                <w:rStyle w:val="Lienhypertexte"/>
+                <w:noProof/>
+              </w:rPr>
+              <w:t>Cas d’erreurs</w:t>
+            </w:r>
+            <w:r>
+              <w:rPr>
+                <w:noProof/>
+                <w:webHidden/>
+              </w:rPr>
+              <w:tab/>
+            </w:r>
+            <w:r>
+              <w:rPr>
+                <w:noProof/>
+                <w:webHidden/>
+              </w:rPr>
+              <w:fldChar w:fldCharType="begin"/>
+            </w:r>
+            <w:r>
+              <w:rPr>
+                <w:noProof/>
+                <w:webHidden/>
+              </w:rPr>
+              <w:instrText xml:space="preserve"> PAGEREF _Toc387842235 \h </w:instrText>
+            </w:r>
+            <w:r>
+              <w:rPr>
+                <w:noProof/>
+                <w:webHidden/>
+              </w:rPr>
+            </w:r>
+            <w:r>
+              <w:rPr>
+                <w:noProof/>
+                <w:webHidden/>
+              </w:rPr>
+              <w:fldChar w:fldCharType="separate"/>
+            </w:r>
+            <w:r>
+              <w:rPr>
+                <w:noProof/>
+                <w:webHidden/>
+              </w:rPr>
+              <w:t>5</w:t>
             </w:r>
             <w:r>
               <w:rPr>
@@ -1082,7 +1146,7 @@
               <w:lang w:eastAsia="fr-FR"/>
             </w:rPr>
           </w:pPr>
-          <w:hyperlink w:anchor="_Toc387838014" w:history="1">
+          <w:hyperlink w:anchor="_Toc387842236" w:history="1">
             <w:r>
               <w:rPr>
                 <w:rStyle w:val="Lienhypertexte"/>
@@ -1109,7 +1173,7 @@
                 <w:noProof/>
                 <w:webHidden/>
               </w:rPr>
-              <w:instrText xml:space="preserve"> PAGEREF _Toc387838014 \h </w:instrText>
+              <w:instrText xml:space="preserve"> PAGEREF _Toc387842236 \h </w:instrText>
             </w:r>
             <w:r>
               <w:rPr>
@@ -1155,7 +1219,7 @@
               <w:lang w:eastAsia="fr-FR"/>
             </w:rPr>
           </w:pPr>
-          <w:hyperlink w:anchor="_Toc387838015" w:history="1">
+          <w:hyperlink w:anchor="_Toc387842237" w:history="1">
             <w:r>
               <w:rPr>
                 <w:rStyle w:val="Lienhypertexte"/>
@@ -1182,7 +1246,7 @@
                 <w:noProof/>
                 <w:webHidden/>
               </w:rPr>
-              <w:instrText xml:space="preserve"> PAGEREF _Toc387838015 \h </w:instrText>
+              <w:instrText xml:space="preserve"> PAGEREF _Toc387842237 \h </w:instrText>
             </w:r>
             <w:r>
               <w:rPr>
@@ -1228,7 +1292,7 @@
               <w:lang w:eastAsia="fr-FR"/>
             </w:rPr>
           </w:pPr>
-          <w:hyperlink w:anchor="_Toc387838016" w:history="1">
+          <w:hyperlink w:anchor="_Toc387842238" w:history="1">
             <w:r>
               <w:rPr>
                 <w:rStyle w:val="Lienhypertexte"/>
@@ -1255,7 +1319,7 @@
                 <w:noProof/>
                 <w:webHidden/>
               </w:rPr>
-              <w:instrText xml:space="preserve"> PAGEREF _Toc387838016 \h </w:instrText>
+              <w:instrText xml:space="preserve"> PAGEREF _Toc387842238 \h </w:instrText>
             </w:r>
             <w:r>
               <w:rPr>
@@ -1301,7 +1365,7 @@
               <w:lang w:eastAsia="fr-FR"/>
             </w:rPr>
           </w:pPr>
-          <w:hyperlink w:anchor="_Toc387838017" w:history="1">
+          <w:hyperlink w:anchor="_Toc387842239" w:history="1">
             <w:r>
               <w:rPr>
                 <w:rStyle w:val="Lienhypertexte"/>
@@ -1328,7 +1392,7 @@
                 <w:noProof/>
                 <w:webHidden/>
               </w:rPr>
-              <w:instrText xml:space="preserve"> PAGEREF _Toc387838017 \h </w:instrText>
+              <w:instrText xml:space="preserve"> PAGEREF _Toc387842239 \h </w:instrText>
             </w:r>
             <w:r>
               <w:rPr>
@@ -1374,7 +1438,7 @@
               <w:lang w:eastAsia="fr-FR"/>
             </w:rPr>
           </w:pPr>
-          <w:hyperlink w:anchor="_Toc387838018" w:history="1">
+          <w:hyperlink w:anchor="_Toc387842240" w:history="1">
             <w:r>
               <w:rPr>
                 <w:rStyle w:val="Lienhypertexte"/>
@@ -1401,7 +1465,7 @@
                 <w:noProof/>
                 <w:webHidden/>
               </w:rPr>
-              <w:instrText xml:space="preserve"> PAGEREF _Toc387838018 \h </w:instrText>
+              <w:instrText xml:space="preserve"> PAGEREF _Toc387842240 \h </w:instrText>
             </w:r>
             <w:r>
               <w:rPr>
@@ -1447,7 +1511,7 @@
               <w:lang w:eastAsia="fr-FR"/>
             </w:rPr>
           </w:pPr>
-          <w:hyperlink w:anchor="_Toc387838019" w:history="1">
+          <w:hyperlink w:anchor="_Toc387842241" w:history="1">
             <w:r>
               <w:rPr>
                 <w:rStyle w:val="Lienhypertexte"/>
@@ -1474,7 +1538,7 @@
                 <w:noProof/>
                 <w:webHidden/>
               </w:rPr>
-              <w:instrText xml:space="preserve"> PAGEREF _Toc387838019 \h </w:instrText>
+              <w:instrText xml:space="preserve"> PAGEREF _Toc387842241 \h </w:instrText>
             </w:r>
             <w:r>
               <w:rPr>
@@ -1520,7 +1584,7 @@
               <w:lang w:eastAsia="fr-FR"/>
             </w:rPr>
           </w:pPr>
-          <w:hyperlink w:anchor="_Toc387838020" w:history="1">
+          <w:hyperlink w:anchor="_Toc387842242" w:history="1">
             <w:r>
               <w:rPr>
                 <w:rStyle w:val="Lienhypertexte"/>
@@ -1547,7 +1611,7 @@
                 <w:noProof/>
                 <w:webHidden/>
               </w:rPr>
-              <w:instrText xml:space="preserve"> PAGEREF _Toc387838020 \h </w:instrText>
+              <w:instrText xml:space="preserve"> PAGEREF _Toc387842242 \h </w:instrText>
             </w:r>
             <w:r>
               <w:rPr>
@@ -1593,7 +1657,7 @@
               <w:lang w:eastAsia="fr-FR"/>
             </w:rPr>
           </w:pPr>
-          <w:hyperlink w:anchor="_Toc387838021" w:history="1">
+          <w:hyperlink w:anchor="_Toc387842243" w:history="1">
             <w:r>
               <w:rPr>
                 <w:rStyle w:val="Lienhypertexte"/>
@@ -1620,7 +1684,7 @@
                 <w:noProof/>
                 <w:webHidden/>
               </w:rPr>
-              <w:instrText xml:space="preserve"> PAGEREF _Toc387838021 \h </w:instrText>
+              <w:instrText xml:space="preserve"> PAGEREF _Toc387842243 \h </w:instrText>
             </w:r>
             <w:r>
               <w:rPr>
@@ -1666,7 +1730,7 @@
               <w:lang w:eastAsia="fr-FR"/>
             </w:rPr>
           </w:pPr>
-          <w:hyperlink w:anchor="_Toc387838022" w:history="1">
+          <w:hyperlink w:anchor="_Toc387842244" w:history="1">
             <w:r>
               <w:rPr>
                 <w:rStyle w:val="Lienhypertexte"/>
@@ -1693,7 +1757,7 @@
                 <w:noProof/>
                 <w:webHidden/>
               </w:rPr>
-              <w:instrText xml:space="preserve"> PAGEREF _Toc387838022 \h </w:instrText>
+              <w:instrText xml:space="preserve"> PAGEREF _Toc387842244 \h </w:instrText>
             </w:r>
             <w:r>
               <w:rPr>
@@ -1739,7 +1803,7 @@
               <w:lang w:eastAsia="fr-FR"/>
             </w:rPr>
           </w:pPr>
-          <w:hyperlink w:anchor="_Toc387838023" w:history="1">
+          <w:hyperlink w:anchor="_Toc387842245" w:history="1">
             <w:r>
               <w:rPr>
                 <w:rStyle w:val="Lienhypertexte"/>
@@ -1766,7 +1830,7 @@
                 <w:noProof/>
                 <w:webHidden/>
               </w:rPr>
-              <w:instrText xml:space="preserve"> PAGEREF _Toc387838023 \h </w:instrText>
+              <w:instrText xml:space="preserve"> PAGEREF _Toc387842245 \h </w:instrText>
             </w:r>
             <w:r>
               <w:rPr>
@@ -1812,7 +1876,7 @@
               <w:lang w:eastAsia="fr-FR"/>
             </w:rPr>
           </w:pPr>
-          <w:hyperlink w:anchor="_Toc387838024" w:history="1">
+          <w:hyperlink w:anchor="_Toc387842246" w:history="1">
             <w:r>
               <w:rPr>
                 <w:rStyle w:val="Lienhypertexte"/>
@@ -1839,7 +1903,7 @@
                 <w:noProof/>
                 <w:webHidden/>
               </w:rPr>
-              <w:instrText xml:space="preserve"> PAGEREF _Toc387838024 \h </w:instrText>
+              <w:instrText xml:space="preserve"> PAGEREF _Toc387842246 \h </w:instrText>
             </w:r>
             <w:r>
               <w:rPr>
@@ -1885,7 +1949,7 @@
               <w:lang w:eastAsia="fr-FR"/>
             </w:rPr>
           </w:pPr>
-          <w:hyperlink w:anchor="_Toc387838025" w:history="1">
+          <w:hyperlink w:anchor="_Toc387842247" w:history="1">
             <w:r>
               <w:rPr>
                 <w:rStyle w:val="Lienhypertexte"/>
@@ -1912,7 +1976,7 @@
                 <w:noProof/>
                 <w:webHidden/>
               </w:rPr>
-              <w:instrText xml:space="preserve"> PAGEREF _Toc387838025 \h </w:instrText>
+              <w:instrText xml:space="preserve"> PAGEREF _Toc387842247 \h </w:instrText>
             </w:r>
             <w:r>
               <w:rPr>
@@ -1958,7 +2022,7 @@
               <w:lang w:eastAsia="fr-FR"/>
             </w:rPr>
           </w:pPr>
-          <w:hyperlink w:anchor="_Toc387838026" w:history="1">
+          <w:hyperlink w:anchor="_Toc387842248" w:history="1">
             <w:r>
               <w:rPr>
                 <w:rStyle w:val="Lienhypertexte"/>
@@ -1985,7 +2049,7 @@
                 <w:noProof/>
                 <w:webHidden/>
               </w:rPr>
-              <w:instrText xml:space="preserve"> PAGEREF _Toc387838026 \h </w:instrText>
+              <w:instrText xml:space="preserve"> PAGEREF _Toc387842248 \h </w:instrText>
             </w:r>
             <w:r>
               <w:rPr>
@@ -2031,7 +2095,7 @@
               <w:lang w:eastAsia="fr-FR"/>
             </w:rPr>
           </w:pPr>
-          <w:hyperlink w:anchor="_Toc387838027" w:history="1">
+          <w:hyperlink w:anchor="_Toc387842249" w:history="1">
             <w:r>
               <w:rPr>
                 <w:rStyle w:val="Lienhypertexte"/>
@@ -2058,7 +2122,7 @@
                 <w:noProof/>
                 <w:webHidden/>
               </w:rPr>
-              <w:instrText xml:space="preserve"> PAGEREF _Toc387838027 \h </w:instrText>
+              <w:instrText xml:space="preserve"> PAGEREF _Toc387842249 \h </w:instrText>
             </w:r>
             <w:r>
               <w:rPr>
@@ -2104,7 +2168,7 @@
               <w:lang w:eastAsia="fr-FR"/>
             </w:rPr>
           </w:pPr>
-          <w:hyperlink w:anchor="_Toc387838028" w:history="1">
+          <w:hyperlink w:anchor="_Toc387842250" w:history="1">
             <w:r>
               <w:rPr>
                 <w:rStyle w:val="Lienhypertexte"/>
@@ -2131,7 +2195,7 @@
                 <w:noProof/>
                 <w:webHidden/>
               </w:rPr>
-              <w:instrText xml:space="preserve"> PAGEREF _Toc387838028 \h </w:instrText>
+              <w:instrText xml:space="preserve"> PAGEREF _Toc387842250 \h </w:instrText>
             </w:r>
             <w:r>
               <w:rPr>
@@ -2177,7 +2241,7 @@
               <w:lang w:eastAsia="fr-FR"/>
             </w:rPr>
           </w:pPr>
-          <w:hyperlink w:anchor="_Toc387838029" w:history="1">
+          <w:hyperlink w:anchor="_Toc387842251" w:history="1">
             <w:r>
               <w:rPr>
                 <w:rStyle w:val="Lienhypertexte"/>
@@ -2204,7 +2268,7 @@
                 <w:noProof/>
                 <w:webHidden/>
               </w:rPr>
-              <w:instrText xml:space="preserve"> PAGEREF _Toc387838029 \h </w:instrText>
+              <w:instrText xml:space="preserve"> PAGEREF _Toc387842251 \h </w:instrText>
             </w:r>
             <w:r>
               <w:rPr>
@@ -2250,7 +2314,7 @@
               <w:lang w:eastAsia="fr-FR"/>
             </w:rPr>
           </w:pPr>
-          <w:hyperlink w:anchor="_Toc387838030" w:history="1">
+          <w:hyperlink w:anchor="_Toc387842252" w:history="1">
             <w:r>
               <w:rPr>
                 <w:rStyle w:val="Lienhypertexte"/>
@@ -2277,7 +2341,7 @@
                 <w:noProof/>
                 <w:webHidden/>
               </w:rPr>
-              <w:instrText xml:space="preserve"> PAGEREF _Toc387838030 \h </w:instrText>
+              <w:instrText xml:space="preserve"> PAGEREF _Toc387842252 \h </w:instrText>
             </w:r>
             <w:r>
               <w:rPr>
@@ -2323,7 +2387,7 @@
               <w:lang w:eastAsia="fr-FR"/>
             </w:rPr>
           </w:pPr>
-          <w:hyperlink w:anchor="_Toc387838031" w:history="1">
+          <w:hyperlink w:anchor="_Toc387842253" w:history="1">
             <w:r>
               <w:rPr>
                 <w:rStyle w:val="Lienhypertexte"/>
@@ -2350,7 +2414,7 @@
                 <w:noProof/>
                 <w:webHidden/>
               </w:rPr>
-              <w:instrText xml:space="preserve"> PAGEREF _Toc387838031 \h </w:instrText>
+              <w:instrText xml:space="preserve"> PAGEREF _Toc387842253 \h </w:instrText>
             </w:r>
             <w:r>
               <w:rPr>
@@ -2396,7 +2460,7 @@
               <w:lang w:eastAsia="fr-FR"/>
             </w:rPr>
           </w:pPr>
-          <w:hyperlink w:anchor="_Toc387838032" w:history="1">
+          <w:hyperlink w:anchor="_Toc387842254" w:history="1">
             <w:r>
               <w:rPr>
                 <w:rStyle w:val="Lienhypertexte"/>
@@ -2423,7 +2487,7 @@
                 <w:noProof/>
                 <w:webHidden/>
               </w:rPr>
-              <w:instrText xml:space="preserve"> PAGEREF _Toc387838032 \h </w:instrText>
+              <w:instrText xml:space="preserve"> PAGEREF _Toc387842254 \h </w:instrText>
             </w:r>
             <w:r>
               <w:rPr>
@@ -2469,7 +2533,7 @@
               <w:lang w:eastAsia="fr-FR"/>
             </w:rPr>
           </w:pPr>
-          <w:hyperlink w:anchor="_Toc387838033" w:history="1">
+          <w:hyperlink w:anchor="_Toc387842255" w:history="1">
             <w:r>
               <w:rPr>
                 <w:rStyle w:val="Lienhypertexte"/>
@@ -2496,7 +2560,7 @@
                 <w:noProof/>
                 <w:webHidden/>
               </w:rPr>
-              <w:instrText xml:space="preserve"> PAGEREF _Toc387838033 \h </w:instrText>
+              <w:instrText xml:space="preserve"> PAGEREF _Toc387842255 \h </w:instrText>
             </w:r>
             <w:r>
               <w:rPr>
@@ -2542,7 +2606,7 @@
               <w:lang w:eastAsia="fr-FR"/>
             </w:rPr>
           </w:pPr>
-          <w:hyperlink w:anchor="_Toc387838034" w:history="1">
+          <w:hyperlink w:anchor="_Toc387842256" w:history="1">
             <w:r>
               <w:rPr>
                 <w:rStyle w:val="Lienhypertexte"/>
@@ -2569,7 +2633,7 @@
                 <w:noProof/>
                 <w:webHidden/>
               </w:rPr>
-              <w:instrText xml:space="preserve"> PAGEREF _Toc387838034 \h </w:instrText>
+              <w:instrText xml:space="preserve"> PAGEREF _Toc387842256 \h </w:instrText>
             </w:r>
             <w:r>
               <w:rPr>
@@ -2615,7 +2679,7 @@
               <w:lang w:eastAsia="fr-FR"/>
             </w:rPr>
           </w:pPr>
-          <w:hyperlink w:anchor="_Toc387838035" w:history="1">
+          <w:hyperlink w:anchor="_Toc387842257" w:history="1">
             <w:r>
               <w:rPr>
                 <w:rStyle w:val="Lienhypertexte"/>
@@ -2642,7 +2706,7 @@
                 <w:noProof/>
                 <w:webHidden/>
               </w:rPr>
-              <w:instrText xml:space="preserve"> PAGEREF _Toc387838035 \h </w:instrText>
+              <w:instrText xml:space="preserve"> PAGEREF _Toc387842257 \h </w:instrText>
             </w:r>
             <w:r>
               <w:rPr>
@@ -2688,7 +2752,7 @@
               <w:lang w:eastAsia="fr-FR"/>
             </w:rPr>
           </w:pPr>
-          <w:hyperlink w:anchor="_Toc387838036" w:history="1">
+          <w:hyperlink w:anchor="_Toc387842258" w:history="1">
             <w:r>
               <w:rPr>
                 <w:rStyle w:val="Lienhypertexte"/>
@@ -2715,7 +2779,7 @@
                 <w:noProof/>
                 <w:webHidden/>
               </w:rPr>
-              <w:instrText xml:space="preserve"> PAGEREF _Toc387838036 \h </w:instrText>
+              <w:instrText xml:space="preserve"> PAGEREF _Toc387842258 \h </w:instrText>
             </w:r>
             <w:r>
               <w:rPr>
@@ -2761,7 +2825,7 @@
               <w:lang w:eastAsia="fr-FR"/>
             </w:rPr>
           </w:pPr>
-          <w:hyperlink w:anchor="_Toc387838037" w:history="1">
+          <w:hyperlink w:anchor="_Toc387842259" w:history="1">
             <w:r>
               <w:rPr>
                 <w:rStyle w:val="Lienhypertexte"/>
@@ -2788,7 +2852,7 @@
                 <w:noProof/>
                 <w:webHidden/>
               </w:rPr>
-              <w:instrText xml:space="preserve"> PAGEREF _Toc387838037 \h </w:instrText>
+              <w:instrText xml:space="preserve"> PAGEREF _Toc387842259 \h </w:instrText>
             </w:r>
             <w:r>
               <w:rPr>
@@ -2834,7 +2898,7 @@
               <w:lang w:eastAsia="fr-FR"/>
             </w:rPr>
           </w:pPr>
-          <w:hyperlink w:anchor="_Toc387838038" w:history="1">
+          <w:hyperlink w:anchor="_Toc387842260" w:history="1">
             <w:r>
               <w:rPr>
                 <w:rStyle w:val="Lienhypertexte"/>
@@ -2861,7 +2925,7 @@
                 <w:noProof/>
                 <w:webHidden/>
               </w:rPr>
-              <w:instrText xml:space="preserve"> PAGEREF _Toc387838038 \h </w:instrText>
+              <w:instrText xml:space="preserve"> PAGEREF _Toc387842260 \h </w:instrText>
             </w:r>
             <w:r>
               <w:rPr>
@@ -2907,7 +2971,7 @@
               <w:lang w:eastAsia="fr-FR"/>
             </w:rPr>
           </w:pPr>
-          <w:hyperlink w:anchor="_Toc387838039" w:history="1">
+          <w:hyperlink w:anchor="_Toc387842261" w:history="1">
             <w:r>
               <w:rPr>
                 <w:rStyle w:val="Lienhypertexte"/>
@@ -2934,7 +2998,7 @@
                 <w:noProof/>
                 <w:webHidden/>
               </w:rPr>
-              <w:instrText xml:space="preserve"> PAGEREF _Toc387838039 \h </w:instrText>
+              <w:instrText xml:space="preserve"> PAGEREF _Toc387842261 \h </w:instrText>
             </w:r>
             <w:r>
               <w:rPr>
@@ -2980,7 +3044,7 @@
               <w:lang w:eastAsia="fr-FR"/>
             </w:rPr>
           </w:pPr>
-          <w:hyperlink w:anchor="_Toc387838040" w:history="1">
+          <w:hyperlink w:anchor="_Toc387842262" w:history="1">
             <w:r>
               <w:rPr>
                 <w:rStyle w:val="Lienhypertexte"/>
@@ -3007,7 +3071,7 @@
                 <w:noProof/>
                 <w:webHidden/>
               </w:rPr>
-              <w:instrText xml:space="preserve"> PAGEREF _Toc387838040 \h </w:instrText>
+              <w:instrText xml:space="preserve"> PAGEREF _Toc387842262 \h </w:instrText>
             </w:r>
             <w:r>
               <w:rPr>
@@ -3053,7 +3117,7 @@
               <w:lang w:eastAsia="fr-FR"/>
             </w:rPr>
           </w:pPr>
-          <w:hyperlink w:anchor="_Toc387838041" w:history="1">
+          <w:hyperlink w:anchor="_Toc387842263" w:history="1">
             <w:r>
               <w:rPr>
                 <w:rStyle w:val="Lienhypertexte"/>
@@ -3080,7 +3144,7 @@
                 <w:noProof/>
                 <w:webHidden/>
               </w:rPr>
-              <w:instrText xml:space="preserve"> PAGEREF _Toc387838041 \h </w:instrText>
+              <w:instrText xml:space="preserve"> PAGEREF _Toc387842263 \h </w:instrText>
             </w:r>
             <w:r>
               <w:rPr>
@@ -3126,7 +3190,7 @@
               <w:lang w:eastAsia="fr-FR"/>
             </w:rPr>
           </w:pPr>
-          <w:hyperlink w:anchor="_Toc387838042" w:history="1">
+          <w:hyperlink w:anchor="_Toc387842264" w:history="1">
             <w:r>
               <w:rPr>
                 <w:rStyle w:val="Lienhypertexte"/>
@@ -3153,7 +3217,7 @@
                 <w:noProof/>
                 <w:webHidden/>
               </w:rPr>
-              <w:instrText xml:space="preserve"> PAGEREF _Toc387838042 \h </w:instrText>
+              <w:instrText xml:space="preserve"> PAGEREF _Toc387842264 \h </w:instrText>
             </w:r>
             <w:r>
               <w:rPr>
@@ -3199,7 +3263,7 @@
               <w:lang w:eastAsia="fr-FR"/>
             </w:rPr>
           </w:pPr>
-          <w:hyperlink w:anchor="_Toc387838043" w:history="1">
+          <w:hyperlink w:anchor="_Toc387842265" w:history="1">
             <w:r>
               <w:rPr>
                 <w:rStyle w:val="Lienhypertexte"/>
@@ -3226,7 +3290,7 @@
                 <w:noProof/>
                 <w:webHidden/>
               </w:rPr>
-              <w:instrText xml:space="preserve"> PAGEREF _Toc387838043 \h </w:instrText>
+              <w:instrText xml:space="preserve"> PAGEREF _Toc387842265 \h </w:instrText>
             </w:r>
             <w:r>
               <w:rPr>
@@ -3272,7 +3336,7 @@
               <w:lang w:eastAsia="fr-FR"/>
             </w:rPr>
           </w:pPr>
-          <w:hyperlink w:anchor="_Toc387838044" w:history="1">
+          <w:hyperlink w:anchor="_Toc387842266" w:history="1">
             <w:r>
               <w:rPr>
                 <w:rStyle w:val="Lienhypertexte"/>
@@ -3308,7 +3372,7 @@
                 <w:noProof/>
                 <w:webHidden/>
               </w:rPr>
-              <w:instrText xml:space="preserve"> PAGEREF _Toc387838044 \h </w:instrText>
+              <w:instrText xml:space="preserve"> PAGEREF _Toc387842266 \h </w:instrText>
             </w:r>
             <w:r>
               <w:rPr>
@@ -3354,7 +3418,7 @@
               <w:lang w:eastAsia="fr-FR"/>
             </w:rPr>
           </w:pPr>
-          <w:hyperlink w:anchor="_Toc387838045" w:history="1">
+          <w:hyperlink w:anchor="_Toc387842267" w:history="1">
             <w:r>
               <w:rPr>
                 <w:rStyle w:val="Lienhypertexte"/>
@@ -3381,7 +3445,7 @@
                 <w:noProof/>
                 <w:webHidden/>
               </w:rPr>
-              <w:instrText xml:space="preserve"> PAGEREF _Toc387838045 \h </w:instrText>
+              <w:instrText xml:space="preserve"> PAGEREF _Toc387842267 \h </w:instrText>
             </w:r>
             <w:r>
               <w:rPr>
@@ -3427,7 +3491,7 @@
               <w:lang w:eastAsia="fr-FR"/>
             </w:rPr>
           </w:pPr>
-          <w:hyperlink w:anchor="_Toc387838046" w:history="1">
+          <w:hyperlink w:anchor="_Toc387842268" w:history="1">
             <w:r>
               <w:rPr>
                 <w:rStyle w:val="Lienhypertexte"/>
@@ -3454,7 +3518,7 @@
                 <w:noProof/>
                 <w:webHidden/>
               </w:rPr>
-              <w:instrText xml:space="preserve"> PAGEREF _Toc387838046 \h </w:instrText>
+              <w:instrText xml:space="preserve"> PAGEREF _Toc387842268 \h </w:instrText>
             </w:r>
             <w:r>
               <w:rPr>
@@ -3500,7 +3564,7 @@
               <w:lang w:eastAsia="fr-FR"/>
             </w:rPr>
           </w:pPr>
-          <w:hyperlink w:anchor="_Toc387838047" w:history="1">
+          <w:hyperlink w:anchor="_Toc387842269" w:history="1">
             <w:r>
               <w:rPr>
                 <w:rStyle w:val="Lienhypertexte"/>
@@ -3536,7 +3600,7 @@
                 <w:noProof/>
                 <w:webHidden/>
               </w:rPr>
-              <w:instrText xml:space="preserve"> PAGEREF _Toc387838047 \h </w:instrText>
+              <w:instrText xml:space="preserve"> PAGEREF _Toc387842269 \h </w:instrText>
             </w:r>
             <w:r>
               <w:rPr>
@@ -3582,7 +3646,7 @@
               <w:lang w:eastAsia="fr-FR"/>
             </w:rPr>
           </w:pPr>
-          <w:hyperlink w:anchor="_Toc387838048" w:history="1">
+          <w:hyperlink w:anchor="_Toc387842270" w:history="1">
             <w:r>
               <w:rPr>
                 <w:rStyle w:val="Lienhypertexte"/>
@@ -3609,7 +3673,7 @@
                 <w:noProof/>
                 <w:webHidden/>
               </w:rPr>
-              <w:instrText xml:space="preserve"> PAGEREF _Toc387838048 \h </w:instrText>
+              <w:instrText xml:space="preserve"> PAGEREF _Toc387842270 \h </w:instrText>
             </w:r>
             <w:r>
               <w:rPr>
@@ -3655,7 +3719,7 @@
               <w:lang w:eastAsia="fr-FR"/>
             </w:rPr>
           </w:pPr>
-          <w:hyperlink w:anchor="_Toc387838049" w:history="1">
+          <w:hyperlink w:anchor="_Toc387842271" w:history="1">
             <w:r>
               <w:rPr>
                 <w:rStyle w:val="Lienhypertexte"/>
@@ -3682,7 +3746,7 @@
                 <w:noProof/>
                 <w:webHidden/>
               </w:rPr>
-              <w:instrText xml:space="preserve"> PAGEREF _Toc387838049 \h </w:instrText>
+              <w:instrText xml:space="preserve"> PAGEREF _Toc387842271 \h </w:instrText>
             </w:r>
             <w:r>
               <w:rPr>
@@ -3728,7 +3792,7 @@
               <w:lang w:eastAsia="fr-FR"/>
             </w:rPr>
           </w:pPr>
-          <w:hyperlink w:anchor="_Toc387838050" w:history="1">
+          <w:hyperlink w:anchor="_Toc387842272" w:history="1">
             <w:r>
               <w:rPr>
                 <w:rStyle w:val="Lienhypertexte"/>
@@ -3755,7 +3819,7 @@
                 <w:noProof/>
                 <w:webHidden/>
               </w:rPr>
-              <w:instrText xml:space="preserve"> PAGEREF _Toc387838050 \h </w:instrText>
+              <w:instrText xml:space="preserve"> PAGEREF _Toc387842272 \h </w:instrText>
             </w:r>
             <w:r>
               <w:rPr>
@@ -3801,7 +3865,7 @@
               <w:lang w:eastAsia="fr-FR"/>
             </w:rPr>
           </w:pPr>
-          <w:hyperlink w:anchor="_Toc387838051" w:history="1">
+          <w:hyperlink w:anchor="_Toc387842273" w:history="1">
             <w:r>
               <w:rPr>
                 <w:rStyle w:val="Lienhypertexte"/>
@@ -3828,7 +3892,7 @@
                 <w:noProof/>
                 <w:webHidden/>
               </w:rPr>
-              <w:instrText xml:space="preserve"> PAGEREF _Toc387838051 \h </w:instrText>
+              <w:instrText xml:space="preserve"> PAGEREF _Toc387842273 \h </w:instrText>
             </w:r>
             <w:r>
               <w:rPr>
@@ -3885,7 +3949,7 @@
       <w:pPr>
         <w:pStyle w:val="Titre1"/>
       </w:pPr>
-      <w:bookmarkStart w:id="0" w:name="_Toc387838011"/>
+      <w:bookmarkStart w:id="0" w:name="_Toc387842231"/>
       <w:r>
         <w:lastRenderedPageBreak/>
         <w:t>Introduction</w:t>
@@ -3915,21 +3979,7 @@
         <w:rPr>
           <w:color w:val="auto"/>
         </w:rPr>
-        <w:t xml:space="preserve">Les </w:t>
-      </w:r>
-      <w:proofErr w:type="spellStart"/>
-      <w:r>
-        <w:rPr>
-          <w:color w:val="auto"/>
-        </w:rPr>
-        <w:t>WebServices</w:t>
-      </w:r>
-      <w:proofErr w:type="spellEnd"/>
-      <w:r>
-        <w:rPr>
-          <w:color w:val="auto"/>
-        </w:rPr>
-        <w:t xml:space="preserve"> seront utilisé à la fois par le Front Office Web et les applications mobiles :</w:t>
+        <w:t>Les WebServices seront utilisé à la fois par le Front Office Web et les applications mobiles :</w:t>
       </w:r>
     </w:p>
     <w:p>
@@ -4002,35 +4052,7 @@
         <w:rPr>
           <w:color w:val="auto"/>
         </w:rPr>
-        <w:t xml:space="preserve">Ce document ne traite que des </w:t>
-      </w:r>
-      <w:proofErr w:type="spellStart"/>
-      <w:r>
-        <w:rPr>
-          <w:color w:val="auto"/>
-        </w:rPr>
-        <w:t>WebServices</w:t>
-      </w:r>
-      <w:proofErr w:type="spellEnd"/>
-      <w:r>
-        <w:rPr>
-          <w:color w:val="auto"/>
-        </w:rPr>
-        <w:t xml:space="preserve"> permettant la consultation. Si des </w:t>
-      </w:r>
-      <w:proofErr w:type="spellStart"/>
-      <w:r>
-        <w:rPr>
-          <w:color w:val="auto"/>
-        </w:rPr>
-        <w:t>WebServices</w:t>
-      </w:r>
-      <w:proofErr w:type="spellEnd"/>
-      <w:r>
-        <w:rPr>
-          <w:color w:val="auto"/>
-        </w:rPr>
-        <w:t xml:space="preserve"> de modification sont nécessaire (ce qui a été évoqué lors de la réunion du 28 Avril 2014 : </w:t>
+        <w:t xml:space="preserve">Ce document ne traite que des WebServices permettant la consultation. Si des WebServices de modification sont nécessaire (ce qui a été évoqué lors de la réunion du 28 Avril 2014 : </w:t>
       </w:r>
       <w:hyperlink r:id="rId14" w:history="1">
         <w:r>
@@ -4057,21 +4079,7 @@
         <w:rPr>
           <w:color w:val="auto"/>
         </w:rPr>
-        <w:t xml:space="preserve">Les </w:t>
-      </w:r>
-      <w:proofErr w:type="spellStart"/>
-      <w:r>
-        <w:rPr>
-          <w:color w:val="auto"/>
-        </w:rPr>
-        <w:t>WebServices</w:t>
-      </w:r>
-      <w:proofErr w:type="spellEnd"/>
-      <w:r>
-        <w:rPr>
-          <w:color w:val="auto"/>
-        </w:rPr>
-        <w:t xml:space="preserve"> seront en </w:t>
+        <w:t xml:space="preserve">Les WebServices seront en </w:t>
       </w:r>
       <w:hyperlink r:id="rId15" w:history="1">
         <w:r>
@@ -4111,21 +4119,7 @@
         <w:rPr>
           <w:color w:val="auto"/>
         </w:rPr>
-        <w:t>), permet directement d’exposer des services (</w:t>
-      </w:r>
-      <w:proofErr w:type="spellStart"/>
-      <w:r>
-        <w:rPr>
-          <w:color w:val="auto"/>
-        </w:rPr>
-        <w:t>cf</w:t>
-      </w:r>
-      <w:proofErr w:type="spellEnd"/>
-      <w:r>
-        <w:rPr>
-          <w:color w:val="auto"/>
-        </w:rPr>
-        <w:t xml:space="preserve"> </w:t>
+        <w:t xml:space="preserve">), permet directement d’exposer des services (cf </w:t>
       </w:r>
       <w:hyperlink r:id="rId17" w:history="1">
         <w:r>
@@ -4139,48 +4133,20 @@
         <w:rPr>
           <w:color w:val="auto"/>
         </w:rPr>
-        <w:t xml:space="preserve"> ). C’est donc ce que nous utiliserons pour créer les </w:t>
-      </w:r>
-      <w:proofErr w:type="spellStart"/>
-      <w:r>
+        <w:t xml:space="preserve"> ). C’est donc ce que nous utiliserons pour créer les WebServices.</w:t>
+      </w:r>
+    </w:p>
+    <w:p>
+      <w:pPr>
         <w:rPr>
           <w:color w:val="auto"/>
         </w:rPr>
-        <w:t>WebServices</w:t>
-      </w:r>
-      <w:proofErr w:type="spellEnd"/>
+      </w:pPr>
       <w:r>
         <w:rPr>
           <w:color w:val="auto"/>
         </w:rPr>
-        <w:t>.</w:t>
-      </w:r>
-    </w:p>
-    <w:p>
-      <w:pPr>
-        <w:rPr>
-          <w:color w:val="auto"/>
-        </w:rPr>
-      </w:pPr>
-      <w:r>
-        <w:rPr>
-          <w:color w:val="auto"/>
-        </w:rPr>
-        <w:t xml:space="preserve">Dans l’ensemble de ce document, nous allons spécifier la réponse du </w:t>
-      </w:r>
-      <w:proofErr w:type="spellStart"/>
-      <w:r>
-        <w:rPr>
-          <w:color w:val="auto"/>
-        </w:rPr>
-        <w:t>WebService</w:t>
-      </w:r>
-      <w:proofErr w:type="spellEnd"/>
-      <w:r>
-        <w:rPr>
-          <w:color w:val="auto"/>
-        </w:rPr>
-        <w:t xml:space="preserve"> par un exemple. </w:t>
+        <w:t xml:space="preserve">Dans l’ensemble de ce document, nous allons spécifier la réponse du WebService par un exemple. </w:t>
       </w:r>
       <w:r>
         <w:rPr>
@@ -4213,7 +4179,7 @@
       <w:pPr>
         <w:pStyle w:val="Titre1"/>
       </w:pPr>
-      <w:bookmarkStart w:id="1" w:name="_Toc387838012"/>
+      <w:bookmarkStart w:id="1" w:name="_Toc387842232"/>
       <w:r>
         <w:lastRenderedPageBreak/>
         <w:t>Contrôle d’accès</w:t>
@@ -4225,90 +4191,29 @@
         <w:t>Nous utilis</w:t>
       </w:r>
       <w:r>
-        <w:t>ons le protocole d’</w:t>
-      </w:r>
-      <w:proofErr w:type="spellStart"/>
-      <w:r>
-        <w:t>Authentication</w:t>
-      </w:r>
-      <w:proofErr w:type="spellEnd"/>
-      <w:r>
-        <w:t xml:space="preserve"> et </w:t>
+        <w:t xml:space="preserve">ons le protocole d’Authentication et </w:t>
       </w:r>
       <w:r>
         <w:t>d’</w:t>
       </w:r>
-      <w:proofErr w:type="spellStart"/>
-      <w:r>
-        <w:t>Authorization</w:t>
-      </w:r>
-      <w:proofErr w:type="spellEnd"/>
-      <w:r>
-        <w:t> : OAuth2.</w:t>
-      </w:r>
-    </w:p>
-    <w:p>
-      <w:r>
-        <w:t>L’utilisateur s’authentifie grâce à l’échange de ‘</w:t>
-      </w:r>
-      <w:proofErr w:type="spellStart"/>
-      <w:r>
-        <w:t>tokens</w:t>
-      </w:r>
-      <w:proofErr w:type="spellEnd"/>
-      <w:r>
-        <w:t xml:space="preserve">’ entre le client mobile et le BackOffice. </w:t>
-      </w:r>
-      <w:r>
-        <w:t xml:space="preserve">Il utilise ensuite ce </w:t>
-      </w:r>
-      <w:proofErr w:type="spellStart"/>
-      <w:r>
-        <w:t>token</w:t>
-      </w:r>
-      <w:proofErr w:type="spellEnd"/>
-      <w:r>
-        <w:t xml:space="preserve"> pour être autorisé à requêter les ressources du server (les </w:t>
-      </w:r>
-      <w:proofErr w:type="spellStart"/>
-      <w:r>
-        <w:t>webservices</w:t>
-      </w:r>
-      <w:proofErr w:type="spellEnd"/>
-      <w:r>
-        <w:t xml:space="preserve"> dans notre cas).</w:t>
-      </w:r>
-      <w:r>
-        <w:t xml:space="preserve"> De cette façon, aucun mot de passe n’est stocké sur le client mobile, seulement des </w:t>
-      </w:r>
-      <w:proofErr w:type="spellStart"/>
-      <w:r>
-        <w:t>tokens</w:t>
-      </w:r>
-      <w:proofErr w:type="spellEnd"/>
-      <w:r>
-        <w:t xml:space="preserve"> valides durant 3600 secondes.</w:t>
-      </w:r>
-    </w:p>
-    <w:p>
-      <w:r>
-        <w:t>Bien qu’il soit possible de séparer les services d’</w:t>
-      </w:r>
-      <w:proofErr w:type="spellStart"/>
-      <w:r>
-        <w:t>authentication</w:t>
-      </w:r>
-      <w:proofErr w:type="spellEnd"/>
-      <w:r>
-        <w:t>, d’</w:t>
-      </w:r>
-      <w:proofErr w:type="spellStart"/>
-      <w:r>
-        <w:t>authorization</w:t>
-      </w:r>
-      <w:proofErr w:type="spellEnd"/>
-      <w:r>
-        <w:t xml:space="preserve"> et de ressources sur différents serveurs, ici l</w:t>
+      <w:r>
+        <w:t>Authorization : OAuth2.</w:t>
+      </w:r>
+    </w:p>
+    <w:p>
+      <w:r>
+        <w:t xml:space="preserve">L’utilisateur s’authentifie grâce à l’échange de ‘tokens’ entre le client mobile et le BackOffice. </w:t>
+      </w:r>
+      <w:r>
+        <w:t>Il utilise ensuite ce token pour être autorisé à requêter les ressources du server (les webservices dans notre cas).</w:t>
+      </w:r>
+      <w:r>
+        <w:t xml:space="preserve"> De cette façon, aucun mot de passe n’est stocké sur le client mobile, seulement des tokens valides durant 3600 secondes.</w:t>
+      </w:r>
+    </w:p>
+    <w:p>
+      <w:r>
+        <w:t>Bien qu’il soit possible de séparer les services d’authentication, d’authorization et de ressources sur différents serveurs, ici l</w:t>
       </w:r>
       <w:r>
         <w:t xml:space="preserve">e BackOffice </w:t>
@@ -4325,42 +4230,16 @@
         <w:t>2</w:t>
       </w:r>
       <w:r>
-        <w:t xml:space="preserve"> dispose de différents modes pour l’</w:t>
-      </w:r>
-      <w:proofErr w:type="spellStart"/>
-      <w:r>
-        <w:t>authentication</w:t>
-      </w:r>
-      <w:proofErr w:type="spellEnd"/>
-      <w:r>
-        <w:t xml:space="preserve"> et </w:t>
+        <w:t xml:space="preserve"> dispose de différents modes pour l’authentication et </w:t>
       </w:r>
       <w:r>
         <w:t>l’</w:t>
       </w:r>
-      <w:proofErr w:type="spellStart"/>
-      <w:r>
-        <w:t>authorization</w:t>
-      </w:r>
-      <w:proofErr w:type="spellEnd"/>
-      <w:r>
-        <w:t>, nous utilisons ici le ‘</w:t>
-      </w:r>
-      <w:proofErr w:type="spellStart"/>
-      <w:r>
-        <w:t>credentials</w:t>
-      </w:r>
-      <w:proofErr w:type="spellEnd"/>
-      <w:r>
-        <w:t xml:space="preserve"> </w:t>
-      </w:r>
-      <w:proofErr w:type="spellStart"/>
-      <w:r>
-        <w:t>grant</w:t>
-      </w:r>
-      <w:proofErr w:type="spellEnd"/>
-      <w:r>
-        <w:t xml:space="preserve"> type</w:t>
+      <w:r>
+        <w:t>authorization, nous utilisons ici le ‘</w:t>
+      </w:r>
+      <w:r>
+        <w:t>credentials grant type</w:t>
       </w:r>
       <w:r>
         <w:t xml:space="preserve">’ </w:t>
@@ -4369,12 +4248,11 @@
         <w:t>parfaitement adapté pour l’échange de données entre deux serveurs développés par la même entité, le client est également le propriétaire des données.</w:t>
       </w:r>
     </w:p>
-    <w:p/>
     <w:p>
       <w:pPr>
         <w:pStyle w:val="Titre3"/>
       </w:pPr>
-      <w:bookmarkStart w:id="2" w:name="_Toc387838013"/>
+      <w:bookmarkStart w:id="2" w:name="_Toc387842233"/>
       <w:r>
         <w:t>Cas standard</w:t>
       </w:r>
@@ -4464,23 +4342,7 @@
       </w:pPr>
       <w:r>
         <w:lastRenderedPageBreak/>
-        <w:t xml:space="preserve">Pour implémenter cette structure, nous utiliserons le module </w:t>
-      </w:r>
-      <w:proofErr w:type="spellStart"/>
-      <w:r>
-        <w:t>zf</w:t>
-      </w:r>
-      <w:proofErr w:type="spellEnd"/>
-      <w:r>
-        <w:t xml:space="preserve">-oauth2 créé par </w:t>
-      </w:r>
-      <w:proofErr w:type="spellStart"/>
-      <w:r>
-        <w:t>zf</w:t>
-      </w:r>
-      <w:proofErr w:type="spellEnd"/>
-      <w:r>
-        <w:t>-campus pour Zend Framework:</w:t>
+        <w:t>Pour implémenter cette structure, nous utiliserons le module zf-oauth2 créé par zf-campus pour Zend Framework:</w:t>
       </w:r>
       <w:r>
         <w:br/>
@@ -4490,19 +4352,7 @@
           <w:rPr>
             <w:rStyle w:val="Lienhypertexte"/>
           </w:rPr>
-          <w:t>https://github.com/zfcampus/z</w:t>
-        </w:r>
-        <w:r>
-          <w:rPr>
-            <w:rStyle w:val="Lienhypertexte"/>
-          </w:rPr>
-          <w:t>f</w:t>
-        </w:r>
-        <w:r>
-          <w:rPr>
-            <w:rStyle w:val="Lienhypertexte"/>
-          </w:rPr>
-          <w:t>-oauth2</w:t>
+          <w:t>https://github.com/zfcampus/zf-oauth2</w:t>
         </w:r>
       </w:hyperlink>
       <w:r>
@@ -4514,23 +4364,10 @@
         <w:t xml:space="preserve">Ce module utilise la librairie </w:t>
       </w:r>
       <w:r>
-        <w:t>oauth2-server-</w:t>
-      </w:r>
-      <w:proofErr w:type="spellStart"/>
-      <w:r>
-        <w:t>php</w:t>
-      </w:r>
-      <w:proofErr w:type="spellEnd"/>
-      <w:r>
-        <w:t xml:space="preserve"> créée par Brent </w:t>
-      </w:r>
-      <w:proofErr w:type="spellStart"/>
-      <w:r>
-        <w:t>Shaffer</w:t>
-      </w:r>
-      <w:proofErr w:type="spellEnd"/>
-      <w:r>
-        <w:t>.</w:t>
+        <w:t>oauth2-server-php</w:t>
+      </w:r>
+      <w:r>
+        <w:t xml:space="preserve"> créée par Brent Shaffer.</w:t>
       </w:r>
       <w:r>
         <w:br/>
@@ -4548,9 +4385,11 @@
       <w:pPr>
         <w:pStyle w:val="Titre3"/>
       </w:pPr>
+      <w:bookmarkStart w:id="3" w:name="_Toc387842234"/>
       <w:r>
         <w:t>Cas Limites</w:t>
       </w:r>
+      <w:bookmarkEnd w:id="3"/>
     </w:p>
     <w:p>
       <w:pPr>
@@ -4577,40 +4416,18 @@
         <w:jc w:val="left"/>
       </w:pPr>
       <w:r>
-        <w:t>L’ « </w:t>
-      </w:r>
-      <w:proofErr w:type="spellStart"/>
-      <w:r>
-        <w:t>access</w:t>
-      </w:r>
-      <w:proofErr w:type="spellEnd"/>
-      <w:r>
-        <w:t xml:space="preserve"> </w:t>
-      </w:r>
-      <w:proofErr w:type="spellStart"/>
-      <w:r>
-        <w:t>token</w:t>
-      </w:r>
-      <w:proofErr w:type="spellEnd"/>
-      <w:r>
-        <w:t xml:space="preserve"> » peut avoir expiré, répéter le processus d’authentification produira un nouveau </w:t>
-      </w:r>
-      <w:proofErr w:type="spellStart"/>
-      <w:r>
-        <w:t>token</w:t>
-      </w:r>
-      <w:proofErr w:type="spellEnd"/>
-      <w:r>
-        <w:t xml:space="preserve"> pour le client.</w:t>
+        <w:t>L’ « access token » peut avoir expiré, répéter le processus d’authentification produira un nouveau token pour le client.</w:t>
       </w:r>
     </w:p>
     <w:p>
       <w:pPr>
         <w:pStyle w:val="Titre3"/>
       </w:pPr>
+      <w:bookmarkStart w:id="4" w:name="_Toc387842235"/>
       <w:r>
         <w:t>Cas d’erreurs</w:t>
       </w:r>
+      <w:bookmarkEnd w:id="4"/>
     </w:p>
     <w:p>
       <w:pPr>
@@ -4702,7 +4519,6 @@
           <w:szCs w:val="20"/>
         </w:rPr>
       </w:pPr>
-      <w:bookmarkStart w:id="3" w:name="_Toc387838014"/>
     </w:p>
     <w:p/>
     <w:p/>
@@ -4712,34 +4528,19 @@
       <w:pPr>
         <w:pStyle w:val="Titre1"/>
       </w:pPr>
+      <w:bookmarkStart w:id="5" w:name="_Toc387842236"/>
       <w:r>
         <w:lastRenderedPageBreak/>
         <w:t>Accès aux éléments</w:t>
       </w:r>
-      <w:bookmarkEnd w:id="3"/>
-    </w:p>
-    <w:p>
-      <w:r>
-        <w:t xml:space="preserve">Cette partie regroupe les fonctions d’accès aux différents éléments de </w:t>
-      </w:r>
-      <w:proofErr w:type="spellStart"/>
-      <w:r>
-        <w:t>Movin</w:t>
-      </w:r>
-      <w:proofErr w:type="spellEnd"/>
-      <w:r>
-        <w:t>.</w:t>
-      </w:r>
-      <w:r>
-        <w:t xml:space="preserve"> Nous appliquons la convention suivante : quand nous requêtons un élément (fonction </w:t>
-      </w:r>
-      <w:proofErr w:type="spellStart"/>
-      <w:r>
-        <w:t>getXXXById</w:t>
-      </w:r>
-      <w:proofErr w:type="spellEnd"/>
-      <w:r>
-        <w:t>), nous retournons le détail de l’élément, et la liste non détaillé (juste Id et nom affichable), des sous éléments. Nous rappelons que la hiérarchie des éléments est la suivante :</w:t>
+      <w:bookmarkEnd w:id="5"/>
+    </w:p>
+    <w:p>
+      <w:r>
+        <w:t>Cette partie regroupe les fonctions d’accès aux différents éléments de Movin.</w:t>
+      </w:r>
+      <w:r>
+        <w:t xml:space="preserve"> Nous appliquons la convention suivante : quand nous requêtons un élément (fonction getXXXById), nous retournons le détail de l’élément, et la liste non détaillé (juste Id et nom affichable), des sous éléments. Nous rappelons que la hiérarchie des éléments est la suivante :</w:t>
       </w:r>
     </w:p>
     <w:p>
@@ -4765,46 +4566,17 @@
     </w:p>
     <w:p>
       <w:r>
-        <w:t>De plus, chacune des fonctions suivantes prend en paramètre un ‘</w:t>
-      </w:r>
-      <w:proofErr w:type="spellStart"/>
-      <w:r>
-        <w:t>access</w:t>
-      </w:r>
-      <w:proofErr w:type="spellEnd"/>
+        <w:t>De plus, chacune des fonctions suivantes prend en paramètre un ‘access token’ qui permet d’autoriser la requête si le token correspond à un client précédemment authentifié et autorisé et si</w:t>
+      </w:r>
       <w:r>
         <w:t xml:space="preserve"> </w:t>
       </w:r>
-      <w:proofErr w:type="spellStart"/>
-      <w:r>
-        <w:t>token</w:t>
-      </w:r>
-      <w:proofErr w:type="spellEnd"/>
-      <w:r>
-        <w:t xml:space="preserve">’ qui permet d’autoriser la requête si le </w:t>
-      </w:r>
-      <w:proofErr w:type="spellStart"/>
-      <w:r>
-        <w:t>token</w:t>
-      </w:r>
-      <w:proofErr w:type="spellEnd"/>
-      <w:r>
-        <w:t xml:space="preserve"> correspond à un client précédemment authentifié et autorisé et si</w:t>
-      </w:r>
-      <w:r>
-        <w:t xml:space="preserve"> </w:t>
-      </w:r>
       <w:r>
         <w:t>l</w:t>
       </w:r>
       <w:r>
-        <w:t xml:space="preserve">e </w:t>
-      </w:r>
-      <w:proofErr w:type="spellStart"/>
-      <w:r>
-        <w:t>token</w:t>
-      </w:r>
-      <w:proofErr w:type="spellEnd"/>
+        <w:t>e token</w:t>
+      </w:r>
       <w:r>
         <w:t xml:space="preserve"> est toujours valide.</w:t>
       </w:r>
@@ -4813,16 +4585,14 @@
       <w:pPr>
         <w:pStyle w:val="Titre2"/>
       </w:pPr>
-      <w:bookmarkStart w:id="4" w:name="_Toc387838015"/>
+      <w:bookmarkStart w:id="6" w:name="_Toc387842237"/>
       <w:r>
         <w:t xml:space="preserve">Méthode </w:t>
       </w:r>
-      <w:proofErr w:type="spellStart"/>
       <w:r>
         <w:t>getListAllParcours</w:t>
       </w:r>
-      <w:bookmarkEnd w:id="4"/>
-      <w:proofErr w:type="spellEnd"/>
+      <w:bookmarkEnd w:id="6"/>
     </w:p>
     <w:p>
       <w:r>
@@ -4842,11 +4612,11 @@
       <w:pPr>
         <w:pStyle w:val="Titre3"/>
       </w:pPr>
-      <w:bookmarkStart w:id="5" w:name="_Toc387838016"/>
+      <w:bookmarkStart w:id="7" w:name="_Toc387842238"/>
       <w:r>
         <w:t>Cas standard</w:t>
       </w:r>
-      <w:bookmarkEnd w:id="5"/>
+      <w:bookmarkEnd w:id="7"/>
     </w:p>
     <w:p>
       <w:r>
@@ -4908,26 +4678,18 @@
     </w:p>
     <w:p>
       <w:r>
-        <w:t xml:space="preserve">Note : La méthode ne prend pas d’argument, car un Back Office est associé à un seul Front. Dans le cas d’un fonctionnement multi-tenant (ce qui n’est pas prévus à l’heure actuelle), cette méthode devrait être supprimée, et remplacée par une méthode </w:t>
-      </w:r>
-      <w:proofErr w:type="spellStart"/>
-      <w:r>
-        <w:t>getListParcoursByClientId</w:t>
-      </w:r>
-      <w:proofErr w:type="spellEnd"/>
-      <w:r>
-        <w:t xml:space="preserve"> par exemple.</w:t>
+        <w:t>Note : La méthode ne prend pas d’argument, car un Back Office est associé à un seul Front. Dans le cas d’un fonctionnement multi-tenant (ce qui n’est pas prévus à l’heure actuelle), cette méthode devrait être supprimée, et remplacée par une méthode getListParcoursByClientId par exemple.</w:t>
       </w:r>
     </w:p>
     <w:p>
       <w:pPr>
         <w:pStyle w:val="Titre3"/>
       </w:pPr>
-      <w:bookmarkStart w:id="6" w:name="_Toc387838017"/>
+      <w:bookmarkStart w:id="8" w:name="_Toc387842239"/>
       <w:r>
         <w:t>Cas Limites</w:t>
       </w:r>
-      <w:bookmarkEnd w:id="6"/>
+      <w:bookmarkEnd w:id="8"/>
       <w:r>
         <w:t xml:space="preserve"> </w:t>
       </w:r>
@@ -4941,11 +4703,11 @@
       <w:pPr>
         <w:pStyle w:val="Titre3"/>
       </w:pPr>
-      <w:bookmarkStart w:id="7" w:name="_Toc387838018"/>
+      <w:bookmarkStart w:id="9" w:name="_Toc387842240"/>
       <w:r>
         <w:t>Cas d’erreurs</w:t>
       </w:r>
-      <w:bookmarkEnd w:id="7"/>
+      <w:bookmarkEnd w:id="9"/>
     </w:p>
     <w:p>
       <w:r>
@@ -4969,17 +4731,15 @@
       <w:pPr>
         <w:pStyle w:val="Titre2"/>
       </w:pPr>
-      <w:bookmarkStart w:id="8" w:name="_Toc387838019"/>
+      <w:bookmarkStart w:id="10" w:name="_Toc387842241"/>
       <w:r>
         <w:lastRenderedPageBreak/>
         <w:t xml:space="preserve">Méthode </w:t>
       </w:r>
-      <w:proofErr w:type="spellStart"/>
       <w:r>
         <w:t>getParcoursArchitectureById</w:t>
       </w:r>
-      <w:bookmarkEnd w:id="8"/>
-      <w:proofErr w:type="spellEnd"/>
+      <w:bookmarkEnd w:id="10"/>
     </w:p>
     <w:p>
       <w:r>
@@ -4990,11 +4750,11 @@
       <w:pPr>
         <w:pStyle w:val="Titre3"/>
       </w:pPr>
-      <w:bookmarkStart w:id="9" w:name="_Toc387838020"/>
+      <w:bookmarkStart w:id="11" w:name="_Toc387842242"/>
       <w:r>
         <w:t>Cas Standard</w:t>
       </w:r>
-      <w:bookmarkEnd w:id="9"/>
+      <w:bookmarkEnd w:id="11"/>
     </w:p>
     <w:p>
       <w:r>
@@ -5130,11 +4890,11 @@
       <w:pPr>
         <w:pStyle w:val="Titre3"/>
       </w:pPr>
-      <w:bookmarkStart w:id="10" w:name="_Toc387838021"/>
+      <w:bookmarkStart w:id="12" w:name="_Toc387842243"/>
       <w:r>
         <w:t>Cas Limites</w:t>
       </w:r>
-      <w:bookmarkEnd w:id="10"/>
+      <w:bookmarkEnd w:id="12"/>
       <w:r>
         <w:t xml:space="preserve"> </w:t>
       </w:r>
@@ -5169,54 +4929,36 @@
       </w:pPr>
       <w:r>
         <w:lastRenderedPageBreak/>
-        <w:t xml:space="preserve">Il convient donc de </w:t>
-      </w:r>
-      <w:proofErr w:type="spellStart"/>
-      <w:r>
-        <w:t>logger</w:t>
-      </w:r>
-      <w:proofErr w:type="spellEnd"/>
-      <w:r>
-        <w:t xml:space="preserve"> le problème et de renvoyer un message d’erreur à l’utilisateur. (Parcours incomplet).</w:t>
+        <w:t>Il convient donc de logger le problème et de renvoyer un message d’erreur à l’utilisateur. (Parcours incomplet).</w:t>
       </w:r>
     </w:p>
     <w:p>
       <w:pPr>
         <w:pStyle w:val="Titre3"/>
       </w:pPr>
-      <w:bookmarkStart w:id="11" w:name="_Toc387838022"/>
+      <w:bookmarkStart w:id="13" w:name="_Toc387842244"/>
       <w:r>
         <w:t>Cas d’erreurs</w:t>
       </w:r>
-      <w:bookmarkEnd w:id="11"/>
-    </w:p>
-    <w:p>
-      <w:r>
-        <w:t xml:space="preserve">L’id spécifié n’existe pas, ou n’est pas en visibilité public : retourner un message d’erreur à l’utilisateur (Not </w:t>
-      </w:r>
-      <w:proofErr w:type="spellStart"/>
-      <w:r>
-        <w:t>Found</w:t>
-      </w:r>
-      <w:proofErr w:type="spellEnd"/>
-      <w:r>
-        <w:t>).</w:t>
+      <w:bookmarkEnd w:id="13"/>
+    </w:p>
+    <w:p>
+      <w:r>
+        <w:t>L’id spécifié n’existe pas, ou n’est pas en visibilité public : retourner un message d’erreur à l’utilisateur (Not Found).</w:t>
       </w:r>
     </w:p>
     <w:p>
       <w:pPr>
         <w:pStyle w:val="Titre2"/>
       </w:pPr>
-      <w:bookmarkStart w:id="12" w:name="_Toc387838023"/>
+      <w:bookmarkStart w:id="14" w:name="_Toc387842245"/>
       <w:r>
         <w:t xml:space="preserve">Méthode </w:t>
       </w:r>
-      <w:proofErr w:type="spellStart"/>
       <w:r>
         <w:t>getParcoursById</w:t>
       </w:r>
-      <w:bookmarkEnd w:id="12"/>
-      <w:proofErr w:type="spellEnd"/>
+      <w:bookmarkEnd w:id="14"/>
     </w:p>
     <w:p>
       <w:r>
@@ -5236,11 +4978,11 @@
       <w:pPr>
         <w:pStyle w:val="Titre3"/>
       </w:pPr>
-      <w:bookmarkStart w:id="13" w:name="_Toc387838024"/>
+      <w:bookmarkStart w:id="15" w:name="_Toc387842246"/>
       <w:r>
         <w:t>Cas standard</w:t>
       </w:r>
-      <w:bookmarkEnd w:id="13"/>
+      <w:bookmarkEnd w:id="15"/>
     </w:p>
     <w:p>
       <w:r>
@@ -5304,11 +5046,11 @@
       <w:pPr>
         <w:pStyle w:val="Titre3"/>
       </w:pPr>
-      <w:bookmarkStart w:id="14" w:name="_Toc387838025"/>
+      <w:bookmarkStart w:id="16" w:name="_Toc387842247"/>
       <w:r>
         <w:t>Cas Limites</w:t>
       </w:r>
-      <w:bookmarkEnd w:id="14"/>
+      <w:bookmarkEnd w:id="16"/>
       <w:r>
         <w:t xml:space="preserve"> </w:t>
       </w:r>
@@ -5345,38 +5087,22 @@
         </w:numPr>
       </w:pPr>
       <w:r>
-        <w:t xml:space="preserve">Il convient donc de </w:t>
-      </w:r>
-      <w:proofErr w:type="spellStart"/>
-      <w:r>
-        <w:t>logger</w:t>
-      </w:r>
-      <w:proofErr w:type="spellEnd"/>
-      <w:r>
-        <w:t xml:space="preserve"> le problème et de renvoyer un message d’erreur à l’utilisateur. (Parcours incomplet).</w:t>
+        <w:t>Il convient donc de logger le problème et de renvoyer un message d’erreur à l’utilisateur. (Parcours incomplet).</w:t>
       </w:r>
     </w:p>
     <w:p>
       <w:pPr>
         <w:pStyle w:val="Titre3"/>
       </w:pPr>
-      <w:bookmarkStart w:id="15" w:name="_Toc387838026"/>
+      <w:bookmarkStart w:id="17" w:name="_Toc387842248"/>
       <w:r>
         <w:t>Cas d’erreurs</w:t>
       </w:r>
-      <w:bookmarkEnd w:id="15"/>
-    </w:p>
-    <w:p>
-      <w:r>
-        <w:t xml:space="preserve">L’id spécifié n’existe pas, ou n’est pas en visibilité public : retourner un message d’erreur à l’utilisateur (Not </w:t>
-      </w:r>
-      <w:proofErr w:type="spellStart"/>
-      <w:r>
-        <w:t>Found</w:t>
-      </w:r>
-      <w:proofErr w:type="spellEnd"/>
-      <w:r>
-        <w:t>).</w:t>
+      <w:bookmarkEnd w:id="17"/>
+    </w:p>
+    <w:p>
+      <w:r>
+        <w:t>L’id spécifié n’existe pas, ou n’est pas en visibilité public : retourner un message d’erreur à l’utilisateur (Not Found).</w:t>
       </w:r>
     </w:p>
     <w:p>
@@ -5396,17 +5122,15 @@
       <w:pPr>
         <w:pStyle w:val="Titre2"/>
       </w:pPr>
-      <w:bookmarkStart w:id="16" w:name="_Toc387838027"/>
+      <w:bookmarkStart w:id="18" w:name="_Toc387842249"/>
       <w:r>
         <w:lastRenderedPageBreak/>
         <w:t xml:space="preserve">Méthode </w:t>
       </w:r>
-      <w:proofErr w:type="spellStart"/>
       <w:r>
         <w:t>getSousParcoursById</w:t>
       </w:r>
-      <w:bookmarkEnd w:id="16"/>
-      <w:proofErr w:type="spellEnd"/>
+      <w:bookmarkEnd w:id="18"/>
     </w:p>
     <w:p>
       <w:r>
@@ -5417,11 +5141,11 @@
       <w:pPr>
         <w:pStyle w:val="Titre3"/>
       </w:pPr>
-      <w:bookmarkStart w:id="17" w:name="_Toc387838028"/>
+      <w:bookmarkStart w:id="19" w:name="_Toc387842250"/>
       <w:r>
         <w:t>Cas standard</w:t>
       </w:r>
-      <w:bookmarkEnd w:id="17"/>
+      <w:bookmarkEnd w:id="19"/>
     </w:p>
     <w:p>
       <w:r>
@@ -5485,11 +5209,11 @@
       <w:pPr>
         <w:pStyle w:val="Titre3"/>
       </w:pPr>
-      <w:bookmarkStart w:id="18" w:name="_Toc387838029"/>
+      <w:bookmarkStart w:id="20" w:name="_Toc387842251"/>
       <w:r>
         <w:t>Cas Limites</w:t>
       </w:r>
-      <w:bookmarkEnd w:id="18"/>
+      <w:bookmarkEnd w:id="20"/>
       <w:r>
         <w:t xml:space="preserve"> </w:t>
       </w:r>
@@ -5520,55 +5244,37 @@
         </w:numPr>
       </w:pPr>
       <w:r>
-        <w:t xml:space="preserve">Il convient donc de </w:t>
-      </w:r>
-      <w:proofErr w:type="spellStart"/>
-      <w:r>
-        <w:t>logger</w:t>
-      </w:r>
-      <w:proofErr w:type="spellEnd"/>
-      <w:r>
-        <w:t xml:space="preserve"> le problème et de renvoyer un message d’erreur à l’utilisateur. (Parcours incomplet).</w:t>
+        <w:t>Il convient donc de logger le problème et de renvoyer un message d’erreur à l’utilisateur. (Parcours incomplet).</w:t>
       </w:r>
     </w:p>
     <w:p>
       <w:pPr>
         <w:pStyle w:val="Titre3"/>
       </w:pPr>
-      <w:bookmarkStart w:id="19" w:name="_Toc387838030"/>
+      <w:bookmarkStart w:id="21" w:name="_Toc387842252"/>
       <w:r>
         <w:lastRenderedPageBreak/>
         <w:t>Cas d’erreurs</w:t>
       </w:r>
-      <w:bookmarkEnd w:id="19"/>
-    </w:p>
-    <w:p>
-      <w:r>
-        <w:t xml:space="preserve">L’id spécifié n’existe pas, l’id du sous parcours ne correspond pas à un sous parcours dont le parent (le parcours) est public : retourner un message d’erreur à l’utilisateur (Not </w:t>
-      </w:r>
-      <w:proofErr w:type="spellStart"/>
-      <w:r>
-        <w:t>Found</w:t>
-      </w:r>
-      <w:proofErr w:type="spellEnd"/>
-      <w:r>
-        <w:t>).</w:t>
+      <w:bookmarkEnd w:id="21"/>
+    </w:p>
+    <w:p>
+      <w:r>
+        <w:t>L’id spécifié n’existe pas, l’id du sous parcours ne correspond pas à un sous parcours dont le parent (le parcours) est public : retourner un message d’erreur à l’utilisateur (Not Found).</w:t>
       </w:r>
     </w:p>
     <w:p>
       <w:pPr>
         <w:pStyle w:val="Titre2"/>
       </w:pPr>
-      <w:bookmarkStart w:id="20" w:name="_Toc387838031"/>
+      <w:bookmarkStart w:id="22" w:name="_Toc387842253"/>
       <w:r>
         <w:t xml:space="preserve">Méthode </w:t>
       </w:r>
-      <w:proofErr w:type="spellStart"/>
       <w:r>
         <w:t>getTransitionById</w:t>
       </w:r>
-      <w:bookmarkEnd w:id="20"/>
-      <w:proofErr w:type="spellEnd"/>
+      <w:bookmarkEnd w:id="22"/>
     </w:p>
     <w:p>
       <w:r>
@@ -5582,23 +5288,15 @@
       <w:pPr>
         <w:pStyle w:val="Titre3"/>
       </w:pPr>
-      <w:bookmarkStart w:id="21" w:name="_Toc387838032"/>
+      <w:bookmarkStart w:id="23" w:name="_Toc387842254"/>
       <w:r>
         <w:t>Cas standard</w:t>
       </w:r>
-      <w:bookmarkEnd w:id="21"/>
-    </w:p>
-    <w:p>
-      <w:r>
-        <w:t xml:space="preserve">La transition existe, et les 2 scènes qu’elle lie sont </w:t>
-      </w:r>
-      <w:proofErr w:type="gramStart"/>
-      <w:r>
-        <w:t>Public</w:t>
-      </w:r>
-      <w:proofErr w:type="gramEnd"/>
-      <w:r>
-        <w:t>. Le XML retourné sera de la forme :</w:t>
+      <w:bookmarkEnd w:id="23"/>
+    </w:p>
+    <w:p>
+      <w:r>
+        <w:t>La transition existe, et les 2 scènes qu’elle lie sont Public. Le XML retourné sera de la forme :</w:t>
       </w:r>
     </w:p>
     <w:p>
@@ -5658,23 +5356,15 @@
       <w:pPr>
         <w:pStyle w:val="Titre3"/>
       </w:pPr>
-      <w:bookmarkStart w:id="22" w:name="_Toc387838033"/>
+      <w:bookmarkStart w:id="24" w:name="_Toc387842255"/>
       <w:r>
         <w:t>Cas d’erreurs</w:t>
       </w:r>
-      <w:bookmarkEnd w:id="22"/>
-    </w:p>
-    <w:p>
-      <w:r>
-        <w:t xml:space="preserve">L’id spécifié n’existe pas, une des scènes liée (ou les deux), ne sont pas public: retourner un message d’erreur à l’utilisateur (Not </w:t>
-      </w:r>
-      <w:proofErr w:type="spellStart"/>
-      <w:r>
-        <w:t>Found</w:t>
-      </w:r>
-      <w:proofErr w:type="spellEnd"/>
-      <w:r>
-        <w:t>).</w:t>
+      <w:bookmarkEnd w:id="24"/>
+    </w:p>
+    <w:p>
+      <w:r>
+        <w:t>L’id spécifié n’existe pas, une des scènes liée (ou les deux), ne sont pas public: retourner un message d’erreur à l’utilisateur (Not Found).</w:t>
       </w:r>
     </w:p>
     <w:p>
@@ -5694,17 +5384,15 @@
       <w:pPr>
         <w:pStyle w:val="Titre2"/>
       </w:pPr>
-      <w:bookmarkStart w:id="23" w:name="_Toc387838034"/>
+      <w:bookmarkStart w:id="25" w:name="_Toc387842256"/>
       <w:r>
         <w:lastRenderedPageBreak/>
         <w:t xml:space="preserve">Méthode </w:t>
       </w:r>
-      <w:proofErr w:type="spellStart"/>
       <w:r>
         <w:t>getSceneById</w:t>
       </w:r>
-      <w:bookmarkEnd w:id="23"/>
-      <w:proofErr w:type="spellEnd"/>
+      <w:bookmarkEnd w:id="25"/>
     </w:p>
     <w:p>
       <w:r>
@@ -5755,14 +5443,12 @@
       <w:r>
         <w:t xml:space="preserve">es </w:t>
       </w:r>
-      <w:proofErr w:type="spellStart"/>
       <w:r>
         <w:t>id</w:t>
       </w:r>
       <w:r>
         <w:t>s</w:t>
       </w:r>
-      <w:proofErr w:type="spellEnd"/>
       <w:r>
         <w:t>, le</w:t>
       </w:r>
@@ -5798,11 +5484,11 @@
       <w:pPr>
         <w:pStyle w:val="Titre3"/>
       </w:pPr>
-      <w:bookmarkStart w:id="24" w:name="_Toc387838035"/>
+      <w:bookmarkStart w:id="26" w:name="_Toc387842257"/>
       <w:r>
         <w:t>Cas standard</w:t>
       </w:r>
-      <w:bookmarkEnd w:id="24"/>
+      <w:bookmarkEnd w:id="26"/>
     </w:p>
     <w:p>
       <w:r>
@@ -5868,23 +5554,15 @@
           </wp:inline>
         </w:drawing>
       </w:r>
-      <w:bookmarkStart w:id="25" w:name="_Toc387838036"/>
+      <w:bookmarkStart w:id="27" w:name="_Toc387842258"/>
       <w:r>
         <w:t>Cas d’erreurs</w:t>
       </w:r>
-      <w:bookmarkEnd w:id="25"/>
-    </w:p>
-    <w:p>
-      <w:r>
-        <w:t xml:space="preserve">L’id spécifié n’existe pas, l’id de la scène ne correspond pas à une scène dont le parcours est public : retourner un message d’erreur à l’utilisateur (Not </w:t>
-      </w:r>
-      <w:proofErr w:type="spellStart"/>
-      <w:r>
-        <w:t>Found</w:t>
-      </w:r>
-      <w:proofErr w:type="spellEnd"/>
-      <w:r>
-        <w:t>).</w:t>
+      <w:bookmarkEnd w:id="27"/>
+    </w:p>
+    <w:p>
+      <w:r>
+        <w:t>L’id spécifié n’existe pas, l’id de la scène ne correspond pas à une scène dont le parcours est public : retourner un message d’erreur à l’utilisateur (Not Found).</w:t>
       </w:r>
     </w:p>
     <w:p>
@@ -5904,14 +5582,10 @@
       <w:pPr>
         <w:pStyle w:val="Titre2"/>
       </w:pPr>
-      <w:bookmarkStart w:id="26" w:name="_Toc387838037"/>
+      <w:bookmarkStart w:id="28" w:name="_Toc387842259"/>
       <w:r>
         <w:lastRenderedPageBreak/>
-        <w:t xml:space="preserve">Méthode </w:t>
-      </w:r>
-      <w:proofErr w:type="spellStart"/>
-      <w:r>
-        <w:t>get</w:t>
+        <w:t>Méthode get</w:t>
       </w:r>
       <w:r>
         <w:t>Media</w:t>
@@ -5919,8 +5593,7 @@
       <w:r>
         <w:t>ById</w:t>
       </w:r>
-      <w:bookmarkEnd w:id="26"/>
-      <w:proofErr w:type="spellEnd"/>
+      <w:bookmarkEnd w:id="28"/>
     </w:p>
     <w:p>
       <w:r>
@@ -5930,26 +5603,18 @@
         <w:t>auquel il est lié</w:t>
       </w:r>
       <w:r>
-        <w:t xml:space="preserve">. On ne détaillera pas les informations sur les médias et les artefacts liés, seulement les </w:t>
-      </w:r>
-      <w:proofErr w:type="spellStart"/>
-      <w:r>
-        <w:t>ids</w:t>
-      </w:r>
-      <w:proofErr w:type="spellEnd"/>
-      <w:r>
-        <w:t>, les noms et les types (id et nom).</w:t>
+        <w:t>. On ne détaillera pas les informations sur les médias et les artefacts liés, seulement les ids, les noms et les types (id et nom).</w:t>
       </w:r>
     </w:p>
     <w:p>
       <w:pPr>
         <w:pStyle w:val="Titre3"/>
       </w:pPr>
-      <w:bookmarkStart w:id="27" w:name="_Toc387838038"/>
+      <w:bookmarkStart w:id="29" w:name="_Toc387842260"/>
       <w:r>
         <w:t>Cas standard</w:t>
       </w:r>
-      <w:bookmarkEnd w:id="27"/>
+      <w:bookmarkEnd w:id="29"/>
     </w:p>
     <w:p>
       <w:r>
@@ -6028,11 +5693,11 @@
       <w:pPr>
         <w:pStyle w:val="Titre3"/>
       </w:pPr>
-      <w:bookmarkStart w:id="28" w:name="_Toc387838039"/>
+      <w:bookmarkStart w:id="30" w:name="_Toc387842261"/>
       <w:r>
         <w:t>Cas Limites</w:t>
       </w:r>
-      <w:bookmarkEnd w:id="28"/>
+      <w:bookmarkEnd w:id="30"/>
       <w:r>
         <w:t xml:space="preserve"> </w:t>
       </w:r>
@@ -6075,15 +5740,7 @@
         </w:numPr>
       </w:pPr>
       <w:r>
-        <w:t xml:space="preserve">Il convient donc de </w:t>
-      </w:r>
-      <w:proofErr w:type="spellStart"/>
-      <w:r>
-        <w:t>logger</w:t>
-      </w:r>
-      <w:proofErr w:type="spellEnd"/>
-      <w:r>
-        <w:t xml:space="preserve"> le problème et de renvoyer un message d’erreur à l’utilisateur. (</w:t>
+        <w:t>Il convient donc de logger le problème et de renvoyer un message d’erreur à l’utilisateur. (</w:t>
       </w:r>
       <w:r>
         <w:t xml:space="preserve">Media </w:t>
@@ -6101,11 +5758,11 @@
       <w:pPr>
         <w:pStyle w:val="Titre3"/>
       </w:pPr>
-      <w:bookmarkStart w:id="29" w:name="_Toc387838040"/>
+      <w:bookmarkStart w:id="31" w:name="_Toc387842262"/>
       <w:r>
         <w:t>Cas d’erreurs</w:t>
       </w:r>
-      <w:bookmarkEnd w:id="29"/>
+      <w:bookmarkEnd w:id="31"/>
     </w:p>
     <w:p>
       <w:r>
@@ -6115,15 +5772,7 @@
         <w:t>écifié n’existe pas, ou le média n’est pas</w:t>
       </w:r>
       <w:r>
-        <w:t xml:space="preserve"> public : retourner un message d’erreur à l’utilisateur (Not </w:t>
-      </w:r>
-      <w:proofErr w:type="spellStart"/>
-      <w:r>
-        <w:t>Found</w:t>
-      </w:r>
-      <w:proofErr w:type="spellEnd"/>
-      <w:r>
-        <w:t>).</w:t>
+        <w:t xml:space="preserve"> public : retourner un message d’erreur à l’utilisateur (Not Found).</w:t>
       </w:r>
     </w:p>
     <w:p>
@@ -6153,48 +5802,27 @@
       <w:pPr>
         <w:pStyle w:val="Titre2"/>
       </w:pPr>
-      <w:bookmarkStart w:id="30" w:name="_Toc387838041"/>
+      <w:bookmarkStart w:id="32" w:name="_Toc387842263"/>
       <w:r>
         <w:lastRenderedPageBreak/>
-        <w:t xml:space="preserve">Méthode </w:t>
-      </w:r>
-      <w:proofErr w:type="spellStart"/>
-      <w:r>
-        <w:t>getArtefactById</w:t>
-      </w:r>
-      <w:bookmarkEnd w:id="30"/>
-      <w:proofErr w:type="spellEnd"/>
-    </w:p>
-    <w:p>
-      <w:r>
-        <w:t xml:space="preserve">Méthode permettant de récupérer les informations d’un artefact. On retournera toutes les informations de l’artefact, ainsi que la liste de des médias et des artefacts (en visibilité public) auquel il est lié. </w:t>
-      </w:r>
-      <w:proofErr w:type="gramStart"/>
-      <w:r>
-        <w:t>Le</w:t>
-      </w:r>
-      <w:proofErr w:type="gramEnd"/>
-      <w:r>
-        <w:t xml:space="preserve"> relation entre artefact ayant un sens on précisera si l’artefact  en question est l’origine ou la destination, ainsi que sa sémantique (id et nom). On ne détaillera pas les informations sur les médias et les artefacts liés, seulement les </w:t>
-      </w:r>
-      <w:proofErr w:type="spellStart"/>
-      <w:r>
-        <w:t>ids</w:t>
-      </w:r>
-      <w:proofErr w:type="spellEnd"/>
-      <w:r>
-        <w:t>, les noms et les types (id et nom).</w:t>
+        <w:t>Méthode getArtefactById</w:t>
+      </w:r>
+      <w:bookmarkEnd w:id="32"/>
+    </w:p>
+    <w:p>
+      <w:r>
+        <w:t>Méthode permettant de récupérer les informations d’un artefact. On retournera toutes les informations de l’artefact, ainsi que la liste de des médias et des artefacts (en visibilité public) auquel il est lié. Le relation entre artefact ayant un sens on précisera si l’artefact  en question est l’origine ou la destination, ainsi que sa sémantique (id et nom). On ne détaillera pas les informations sur les médias et les artefacts liés, seulement les ids, les noms et les types (id et nom).</w:t>
       </w:r>
     </w:p>
     <w:p>
       <w:pPr>
         <w:pStyle w:val="Titre3"/>
       </w:pPr>
-      <w:bookmarkStart w:id="31" w:name="_Toc387838042"/>
+      <w:bookmarkStart w:id="33" w:name="_Toc387842264"/>
       <w:r>
         <w:t>Cas standard</w:t>
       </w:r>
-      <w:bookmarkEnd w:id="31"/>
+      <w:bookmarkEnd w:id="33"/>
     </w:p>
     <w:p>
       <w:r>
@@ -6267,23 +5895,15 @@
       <w:pPr>
         <w:pStyle w:val="Titre3"/>
       </w:pPr>
-      <w:bookmarkStart w:id="32" w:name="_Toc387838043"/>
+      <w:bookmarkStart w:id="34" w:name="_Toc387842265"/>
       <w:r>
         <w:t>Cas d’erreurs</w:t>
       </w:r>
-      <w:bookmarkEnd w:id="32"/>
-    </w:p>
-    <w:p>
-      <w:r>
-        <w:t xml:space="preserve">L’id spécifié n’existe pas, ou l’artefact n’est pas public : retourner un message d’erreur à l’utilisateur (Not </w:t>
-      </w:r>
-      <w:proofErr w:type="spellStart"/>
-      <w:r>
-        <w:t>Found</w:t>
-      </w:r>
-      <w:proofErr w:type="spellEnd"/>
-      <w:r>
-        <w:t>).</w:t>
+      <w:bookmarkEnd w:id="34"/>
+    </w:p>
+    <w:p>
+      <w:r>
+        <w:t>L’id spécifié n’existe pas, ou l’artefact n’est pas public : retourner un message d’erreur à l’utilisateur (Not Found).</w:t>
       </w:r>
     </w:p>
     <w:p/>
@@ -6308,12 +5928,11 @@
           <w:lang w:eastAsia="fr-FR"/>
         </w:rPr>
       </w:pPr>
-      <w:bookmarkStart w:id="33" w:name="_Toc387838044"/>
+      <w:bookmarkStart w:id="35" w:name="_Toc387842266"/>
       <w:r>
         <w:lastRenderedPageBreak/>
         <w:t xml:space="preserve">Méthode </w:t>
       </w:r>
-      <w:proofErr w:type="spellStart"/>
       <w:r>
         <w:rPr>
           <w:rFonts w:eastAsia="Times New Roman"/>
@@ -6321,8 +5940,7 @@
         </w:rPr>
         <w:t>getPointdInteretByTag</w:t>
       </w:r>
-      <w:bookmarkEnd w:id="33"/>
-      <w:proofErr w:type="spellEnd"/>
+      <w:bookmarkEnd w:id="35"/>
     </w:p>
     <w:p>
       <w:pPr>
@@ -6334,60 +5952,18 @@
         <w:rPr>
           <w:lang w:eastAsia="fr-FR"/>
         </w:rPr>
-        <w:t>Cette méthode très simple prend un paramètre un ID de tag (</w:t>
-      </w:r>
-      <w:proofErr w:type="gramStart"/>
-      <w:r>
-        <w:rPr>
-          <w:lang w:eastAsia="fr-FR"/>
-        </w:rPr>
-        <w:t>une</w:t>
-      </w:r>
-      <w:proofErr w:type="gramEnd"/>
-      <w:r>
-        <w:rPr>
-          <w:lang w:eastAsia="fr-FR"/>
-        </w:rPr>
-        <w:t xml:space="preserve"> string), un type de tag (NFC/</w:t>
-      </w:r>
-      <w:proofErr w:type="spellStart"/>
-      <w:r>
-        <w:rPr>
-          <w:lang w:eastAsia="fr-FR"/>
-        </w:rPr>
-        <w:t>QRCode</w:t>
-      </w:r>
-      <w:proofErr w:type="spellEnd"/>
-      <w:r>
-        <w:rPr>
-          <w:lang w:eastAsia="fr-FR"/>
-        </w:rPr>
-        <w:t>/</w:t>
-      </w:r>
-      <w:proofErr w:type="spellStart"/>
-      <w:r>
-        <w:rPr>
-          <w:lang w:eastAsia="fr-FR"/>
-        </w:rPr>
-        <w:t>iBeacon</w:t>
-      </w:r>
-      <w:proofErr w:type="spellEnd"/>
-      <w:r>
-        <w:rPr>
-          <w:lang w:eastAsia="fr-FR"/>
-        </w:rPr>
-        <w:t xml:space="preserve">), et renvois le point d’intérêt (scène ou sous-parcours) correspondant. </w:t>
+        <w:t xml:space="preserve">Cette méthode très simple prend un paramètre un ID de tag (une string), un type de tag (NFC/QRCode/iBeacon), et renvois le point d’intérêt (scène ou sous-parcours) correspondant. </w:t>
       </w:r>
     </w:p>
     <w:p>
       <w:pPr>
         <w:pStyle w:val="Titre3"/>
       </w:pPr>
-      <w:bookmarkStart w:id="34" w:name="_Toc387838045"/>
+      <w:bookmarkStart w:id="36" w:name="_Toc387842267"/>
       <w:r>
         <w:t>Cas standard</w:t>
       </w:r>
-      <w:bookmarkEnd w:id="34"/>
+      <w:bookmarkEnd w:id="36"/>
     </w:p>
     <w:p>
       <w:pPr>
@@ -6467,23 +6043,15 @@
       <w:pPr>
         <w:pStyle w:val="Titre3"/>
       </w:pPr>
-      <w:bookmarkStart w:id="35" w:name="_Toc387838046"/>
+      <w:bookmarkStart w:id="37" w:name="_Toc387842268"/>
       <w:r>
         <w:t>Cas d’erreurs</w:t>
       </w:r>
-      <w:bookmarkEnd w:id="35"/>
-    </w:p>
-    <w:p>
-      <w:r>
-        <w:t xml:space="preserve">Le couple ID / type de tag n’existe pas : retourner un message d’erreur à l’utilisateur (Not </w:t>
-      </w:r>
-      <w:proofErr w:type="spellStart"/>
-      <w:r>
-        <w:t>Found</w:t>
-      </w:r>
-      <w:proofErr w:type="spellEnd"/>
-      <w:r>
-        <w:t>).</w:t>
+      <w:bookmarkEnd w:id="37"/>
+    </w:p>
+    <w:p>
+      <w:r>
+        <w:t>Le couple ID / type de tag n’existe pas : retourner un message d’erreur à l’utilisateur (Not Found).</w:t>
       </w:r>
     </w:p>
     <w:p>
@@ -6507,12 +6075,11 @@
           <w:lang w:eastAsia="fr-FR"/>
         </w:rPr>
       </w:pPr>
-      <w:bookmarkStart w:id="36" w:name="_Toc387838047"/>
+      <w:bookmarkStart w:id="38" w:name="_Toc387842269"/>
       <w:r>
         <w:lastRenderedPageBreak/>
         <w:t xml:space="preserve">Méthode </w:t>
       </w:r>
-      <w:proofErr w:type="spellStart"/>
       <w:r>
         <w:rPr>
           <w:rFonts w:eastAsia="Times New Roman"/>
@@ -6548,8 +6115,7 @@
         </w:rPr>
         <w:t>Range</w:t>
       </w:r>
-      <w:bookmarkEnd w:id="36"/>
-      <w:proofErr w:type="spellEnd"/>
+      <w:bookmarkEnd w:id="38"/>
     </w:p>
     <w:p>
       <w:pPr>
@@ -6603,29 +6169,7 @@
         <w:rPr>
           <w:lang w:eastAsia="fr-FR"/>
         </w:rPr>
-        <w:t xml:space="preserve"> La méthode retourne tous les points d’intérêt dont la visibilité est public et qui ont une intersection avec le cercle de centre (</w:t>
-      </w:r>
-      <w:proofErr w:type="spellStart"/>
-      <w:r>
-        <w:rPr>
-          <w:lang w:eastAsia="fr-FR"/>
-        </w:rPr>
-        <w:t>x</w:t>
-      </w:r>
-      <w:proofErr w:type="gramStart"/>
-      <w:r>
-        <w:rPr>
-          <w:lang w:eastAsia="fr-FR"/>
-        </w:rPr>
-        <w:t>,y</w:t>
-      </w:r>
-      <w:proofErr w:type="spellEnd"/>
-      <w:proofErr w:type="gramEnd"/>
-      <w:r>
-        <w:rPr>
-          <w:lang w:eastAsia="fr-FR"/>
-        </w:rPr>
-        <w:t xml:space="preserve">) et de rayon d. (Note : il peut y avoir plusieurs points d’intérêts superposé). </w:t>
+        <w:t xml:space="preserve"> La méthode retourne tous les points d’intérêt dont la visibilité est public et qui ont une intersection avec le cercle de centre (x,y) et de rayon d. (Note : il peut y avoir plusieurs points d’intérêts superposé). </w:t>
       </w:r>
     </w:p>
     <w:p>
@@ -6661,11 +6205,11 @@
       <w:pPr>
         <w:pStyle w:val="Titre3"/>
       </w:pPr>
-      <w:bookmarkStart w:id="37" w:name="_Toc387838048"/>
+      <w:bookmarkStart w:id="39" w:name="_Toc387842270"/>
       <w:r>
         <w:t>Cas standard</w:t>
       </w:r>
-      <w:bookmarkEnd w:id="37"/>
+      <w:bookmarkEnd w:id="39"/>
     </w:p>
     <w:p>
       <w:pPr>
@@ -6744,42 +6288,26 @@
       <w:pPr>
         <w:pStyle w:val="Titre3"/>
       </w:pPr>
-      <w:bookmarkStart w:id="38" w:name="_Toc387838049"/>
+      <w:bookmarkStart w:id="40" w:name="_Toc387842271"/>
       <w:r>
         <w:t>Cas limite</w:t>
       </w:r>
-      <w:bookmarkEnd w:id="38"/>
-    </w:p>
-    <w:p>
-      <w:r>
-        <w:t xml:space="preserve">Il n’y pas aucun point d’intérêt dans la zone </w:t>
-      </w:r>
-      <w:proofErr w:type="gramStart"/>
-      <w:r>
-        <w:t>( de</w:t>
-      </w:r>
-      <w:proofErr w:type="gramEnd"/>
-      <w:r>
-        <w:t xml:space="preserve"> centre (</w:t>
-      </w:r>
-      <w:proofErr w:type="spellStart"/>
-      <w:r>
-        <w:t>x,y</w:t>
-      </w:r>
-      <w:proofErr w:type="spellEnd"/>
-      <w:r>
-        <w:t xml:space="preserve">) et de rayon d). La liste renvoyée sera une liste vide. En principe l’application devra refaire une requête lorsque l’utilisateur s’approchera des limites de la zone de rayon d. </w:t>
+      <w:bookmarkEnd w:id="40"/>
+    </w:p>
+    <w:p>
+      <w:r>
+        <w:t xml:space="preserve">Il n’y pas aucun point d’intérêt dans la zone ( de centre (x,y) et de rayon d). La liste renvoyée sera une liste vide. En principe l’application devra refaire une requête lorsque l’utilisateur s’approchera des limites de la zone de rayon d. </w:t>
       </w:r>
     </w:p>
     <w:p>
       <w:pPr>
         <w:pStyle w:val="Titre3"/>
       </w:pPr>
-      <w:bookmarkStart w:id="39" w:name="_Toc387838050"/>
+      <w:bookmarkStart w:id="41" w:name="_Toc387842272"/>
       <w:r>
         <w:t>Cas d’erreurs</w:t>
       </w:r>
-      <w:bookmarkEnd w:id="39"/>
+      <w:bookmarkEnd w:id="41"/>
     </w:p>
     <w:p>
       <w:r>
@@ -6812,32 +6340,16 @@
       <w:pPr>
         <w:pStyle w:val="Titre1"/>
       </w:pPr>
-      <w:bookmarkStart w:id="40" w:name="_Toc387838051"/>
+      <w:bookmarkStart w:id="42" w:name="_Toc387842273"/>
       <w:r>
         <w:lastRenderedPageBreak/>
         <w:t>Description des services (WSDL)</w:t>
       </w:r>
-      <w:bookmarkEnd w:id="40"/>
-    </w:p>
-    <w:p>
-      <w:r>
-        <w:t xml:space="preserve">Une description des </w:t>
-      </w:r>
-      <w:proofErr w:type="spellStart"/>
-      <w:r>
-        <w:t>WebServices</w:t>
-      </w:r>
-      <w:proofErr w:type="spellEnd"/>
-      <w:r>
-        <w:t xml:space="preserve"> au format WSDL devra être générée automatiquement. Il servira de contrat sur l’utilisation des services entre le client (les APIs), et le serveur. Il servira aussi </w:t>
-      </w:r>
-      <w:proofErr w:type="gramStart"/>
-      <w:r>
-        <w:t>a</w:t>
-      </w:r>
-      <w:proofErr w:type="gramEnd"/>
-      <w:r>
-        <w:t xml:space="preserve"> générer plus rapidement les différentes APIs.</w:t>
+      <w:bookmarkEnd w:id="42"/>
+    </w:p>
+    <w:p>
+      <w:r>
+        <w:t>Une description des WebServices au format WSDL devra être générée automatiquement. Il servira de contrat sur l’utilisation des services entre le client (les APIs), et le serveur. Il servira aussi a générer plus rapidement les différentes APIs.</w:t>
       </w:r>
     </w:p>
     <w:p>
@@ -6914,7 +6426,7 @@
         <w:rPr>
           <w:noProof/>
         </w:rPr>
-        <w:t>6</w:t>
+        <w:t>4</w:t>
       </w:r>
     </w:fldSimple>
     <w:r>
@@ -9605,48 +9117,48 @@
     </dgm:pt>
   </dgm:ptLst>
   <dgm:cxnLst>
+    <dgm:cxn modelId="{16874B86-7144-468B-9FF4-088CD8FD21DB}" type="presOf" srcId="{C3289C34-F578-4EFC-BFD9-0A688B44E4D4}" destId="{E037252F-97B5-461A-9337-418776204932}" srcOrd="0" destOrd="0" presId="urn:microsoft.com/office/officeart/2005/8/layout/hierarchy2"/>
+    <dgm:cxn modelId="{34AEE4F9-62B6-498F-AACB-5A493A8B5A6F}" type="presOf" srcId="{7D33B563-83AC-41E5-A989-FADFC9E355A9}" destId="{8E8B1D1D-6E36-4F17-BDEE-729C1CD0D72F}" srcOrd="1" destOrd="0" presId="urn:microsoft.com/office/officeart/2005/8/layout/hierarchy2"/>
+    <dgm:cxn modelId="{02B97F9C-7083-4A53-A4EB-8D1BC383F526}" srcId="{C3289C34-F578-4EFC-BFD9-0A688B44E4D4}" destId="{CF6222E0-31C0-4BC7-B76F-C61CA41A4EB4}" srcOrd="0" destOrd="0" parTransId="{4FD72993-B504-4409-89E9-FF40560868D2}" sibTransId="{B1B384E4-AA6E-43EE-B047-629CEF3AC13E}"/>
+    <dgm:cxn modelId="{A3F91DCF-F6B2-489E-BB05-FF2B0D006232}" type="presOf" srcId="{7D33B563-83AC-41E5-A989-FADFC9E355A9}" destId="{2F40E2CA-DD7D-4BD9-AA05-C6B907FEDC99}" srcOrd="0" destOrd="0" presId="urn:microsoft.com/office/officeart/2005/8/layout/hierarchy2"/>
+    <dgm:cxn modelId="{FDA5149D-F6E5-4B61-B697-B1A2FC209170}" type="presOf" srcId="{CF6222E0-31C0-4BC7-B76F-C61CA41A4EB4}" destId="{4C750088-1F41-47DE-B5ED-3CCFEC3ECC39}" srcOrd="0" destOrd="0" presId="urn:microsoft.com/office/officeart/2005/8/layout/hierarchy2"/>
+    <dgm:cxn modelId="{049CAC79-0D8A-45E6-9CFE-CD04295916FE}" srcId="{194F006A-1247-410F-BAF9-039844E90E70}" destId="{C3289C34-F578-4EFC-BFD9-0A688B44E4D4}" srcOrd="0" destOrd="0" parTransId="{7D33B563-83AC-41E5-A989-FADFC9E355A9}" sibTransId="{C8C0F03F-AB08-4269-BB76-73428DA2A80B}"/>
     <dgm:cxn modelId="{2C88CECB-E988-4B12-9A46-F768852B48A5}" srcId="{8B322B40-80E7-4277-A119-C95BCC886A93}" destId="{194F006A-1247-410F-BAF9-039844E90E70}" srcOrd="0" destOrd="0" parTransId="{D4832139-E97B-47C2-8CE7-8CC49A1C0186}" sibTransId="{B7D93089-39B7-44E5-AB00-2F85750C8FD9}"/>
-    <dgm:cxn modelId="{83E64F6F-76C2-4857-9152-9FB6E481790F}" type="presOf" srcId="{C2ADCA19-3C9A-4480-8ED4-512F43F53E7F}" destId="{866553A7-623B-4BC3-B1F0-9A1A4890B41B}" srcOrd="0" destOrd="0" presId="urn:microsoft.com/office/officeart/2005/8/layout/hierarchy2"/>
-    <dgm:cxn modelId="{57EE0C98-DDCE-4E86-8A36-CB24E08FF27A}" type="presOf" srcId="{C6CC7C1F-CF59-42D1-9AE5-635AA58AFFE4}" destId="{105540CA-DBBD-415B-9C3F-87F74C915B8F}" srcOrd="1" destOrd="0" presId="urn:microsoft.com/office/officeart/2005/8/layout/hierarchy2"/>
-    <dgm:cxn modelId="{927AA0BA-30B7-4C5A-A504-4551A6839472}" type="presOf" srcId="{7D33B563-83AC-41E5-A989-FADFC9E355A9}" destId="{2F40E2CA-DD7D-4BD9-AA05-C6B907FEDC99}" srcOrd="0" destOrd="0" presId="urn:microsoft.com/office/officeart/2005/8/layout/hierarchy2"/>
-    <dgm:cxn modelId="{C74A4B71-E4A4-4D04-A880-FF7C05EE4378}" type="presOf" srcId="{CF6222E0-31C0-4BC7-B76F-C61CA41A4EB4}" destId="{4C750088-1F41-47DE-B5ED-3CCFEC3ECC39}" srcOrd="0" destOrd="0" presId="urn:microsoft.com/office/officeart/2005/8/layout/hierarchy2"/>
-    <dgm:cxn modelId="{4AA0EE30-86FA-4A37-9B71-1D10D94CE8EF}" type="presOf" srcId="{C6CC7C1F-CF59-42D1-9AE5-635AA58AFFE4}" destId="{2B03674B-3075-4B1E-A052-C3BD94317092}" srcOrd="0" destOrd="0" presId="urn:microsoft.com/office/officeart/2005/8/layout/hierarchy2"/>
-    <dgm:cxn modelId="{FF7220A4-41D1-4920-A8A0-FA702212A2F7}" type="presOf" srcId="{4FD72993-B504-4409-89E9-FF40560868D2}" destId="{1A8F4F09-9C45-4D5A-AB6A-6360C139FD86}" srcOrd="1" destOrd="0" presId="urn:microsoft.com/office/officeart/2005/8/layout/hierarchy2"/>
-    <dgm:cxn modelId="{7AF0ECF4-4616-4AF4-9708-0DDB928B958C}" type="presOf" srcId="{4FD72993-B504-4409-89E9-FF40560868D2}" destId="{7CC9F094-2F59-4FCC-939C-4A96F287CE6A}" srcOrd="0" destOrd="0" presId="urn:microsoft.com/office/officeart/2005/8/layout/hierarchy2"/>
+    <dgm:cxn modelId="{9D3660D6-1896-4BBE-8044-CA40A8FC24EE}" type="presOf" srcId="{5585F780-B2B2-492F-911B-7273A75E6CE5}" destId="{C5479395-3E53-4E79-A80E-55BDCBA9E6E8}" srcOrd="0" destOrd="0" presId="urn:microsoft.com/office/officeart/2005/8/layout/hierarchy2"/>
+    <dgm:cxn modelId="{6205A00A-4573-4975-9C14-06B25A7F5466}" type="presOf" srcId="{D4832139-E97B-47C2-8CE7-8CC49A1C0186}" destId="{7F5EAA01-729D-496D-89B0-C3F7F1178028}" srcOrd="0" destOrd="0" presId="urn:microsoft.com/office/officeart/2005/8/layout/hierarchy2"/>
+    <dgm:cxn modelId="{BA549C2C-FDA5-4950-93F9-34B44F9CC28A}" type="presOf" srcId="{8B322B40-80E7-4277-A119-C95BCC886A93}" destId="{74DC909D-2974-4B51-8317-D89740B1EB38}" srcOrd="0" destOrd="0" presId="urn:microsoft.com/office/officeart/2005/8/layout/hierarchy2"/>
+    <dgm:cxn modelId="{CC0B1BDC-6B7E-4A76-9382-F9F59E7E2F55}" type="presOf" srcId="{194F006A-1247-410F-BAF9-039844E90E70}" destId="{B4B9B7A6-5C6E-4D68-A90A-FDF9C8198B5C}" srcOrd="0" destOrd="0" presId="urn:microsoft.com/office/officeart/2005/8/layout/hierarchy2"/>
+    <dgm:cxn modelId="{CB4633BC-9751-4F04-BC6E-4BFF31285E4F}" srcId="{C3289C34-F578-4EFC-BFD9-0A688B44E4D4}" destId="{5585F780-B2B2-492F-911B-7273A75E6CE5}" srcOrd="1" destOrd="0" parTransId="{C6CC7C1F-CF59-42D1-9AE5-635AA58AFFE4}" sibTransId="{0C8B904F-4315-40DC-9B58-388DA2ACC5DF}"/>
+    <dgm:cxn modelId="{9B2380AE-966B-41B8-BBEE-AF8D7CE40488}" type="presOf" srcId="{C2ADCA19-3C9A-4480-8ED4-512F43F53E7F}" destId="{866553A7-623B-4BC3-B1F0-9A1A4890B41B}" srcOrd="0" destOrd="0" presId="urn:microsoft.com/office/officeart/2005/8/layout/hierarchy2"/>
+    <dgm:cxn modelId="{45DDF077-DCD9-4BFB-8607-5B40215E9563}" type="presOf" srcId="{4FD72993-B504-4409-89E9-FF40560868D2}" destId="{7CC9F094-2F59-4FCC-939C-4A96F287CE6A}" srcOrd="0" destOrd="0" presId="urn:microsoft.com/office/officeart/2005/8/layout/hierarchy2"/>
+    <dgm:cxn modelId="{7D59F5B5-869A-4EDD-A09E-3F68121267AB}" type="presOf" srcId="{C6CC7C1F-CF59-42D1-9AE5-635AA58AFFE4}" destId="{105540CA-DBBD-415B-9C3F-87F74C915B8F}" srcOrd="1" destOrd="0" presId="urn:microsoft.com/office/officeart/2005/8/layout/hierarchy2"/>
+    <dgm:cxn modelId="{3C2CC9D6-FC84-47BC-A339-0025768CA305}" type="presOf" srcId="{D4832139-E97B-47C2-8CE7-8CC49A1C0186}" destId="{9CD2D131-5EBD-4387-B072-BED9BBD6F239}" srcOrd="1" destOrd="0" presId="urn:microsoft.com/office/officeart/2005/8/layout/hierarchy2"/>
+    <dgm:cxn modelId="{0880E1EA-76D5-4755-93C0-9EA1569BEAB5}" type="presOf" srcId="{4FD72993-B504-4409-89E9-FF40560868D2}" destId="{1A8F4F09-9C45-4D5A-AB6A-6360C139FD86}" srcOrd="1" destOrd="0" presId="urn:microsoft.com/office/officeart/2005/8/layout/hierarchy2"/>
     <dgm:cxn modelId="{78DFD0FA-AF10-4640-9B42-7DBB2C8D2355}" srcId="{C2ADCA19-3C9A-4480-8ED4-512F43F53E7F}" destId="{8B322B40-80E7-4277-A119-C95BCC886A93}" srcOrd="0" destOrd="0" parTransId="{69514ACE-E5FE-4421-BE31-A1AE593C8C0B}" sibTransId="{A5D1FF84-049F-42C2-82C0-0F829E99CA33}"/>
-    <dgm:cxn modelId="{070BC9CC-4413-4CB4-ACD4-77D70238E6C3}" type="presOf" srcId="{7D33B563-83AC-41E5-A989-FADFC9E355A9}" destId="{8E8B1D1D-6E36-4F17-BDEE-729C1CD0D72F}" srcOrd="1" destOrd="0" presId="urn:microsoft.com/office/officeart/2005/8/layout/hierarchy2"/>
-    <dgm:cxn modelId="{5C17E520-C4C2-4F98-8037-C8733FD2DEF6}" type="presOf" srcId="{194F006A-1247-410F-BAF9-039844E90E70}" destId="{B4B9B7A6-5C6E-4D68-A90A-FDF9C8198B5C}" srcOrd="0" destOrd="0" presId="urn:microsoft.com/office/officeart/2005/8/layout/hierarchy2"/>
-    <dgm:cxn modelId="{FFDA3F82-87D9-4F36-9944-8331824E7219}" type="presOf" srcId="{D4832139-E97B-47C2-8CE7-8CC49A1C0186}" destId="{9CD2D131-5EBD-4387-B072-BED9BBD6F239}" srcOrd="1" destOrd="0" presId="urn:microsoft.com/office/officeart/2005/8/layout/hierarchy2"/>
-    <dgm:cxn modelId="{02B97F9C-7083-4A53-A4EB-8D1BC383F526}" srcId="{C3289C34-F578-4EFC-BFD9-0A688B44E4D4}" destId="{CF6222E0-31C0-4BC7-B76F-C61CA41A4EB4}" srcOrd="0" destOrd="0" parTransId="{4FD72993-B504-4409-89E9-FF40560868D2}" sibTransId="{B1B384E4-AA6E-43EE-B047-629CEF3AC13E}"/>
-    <dgm:cxn modelId="{BA154CE2-4689-481C-8200-7FFA116CA489}" type="presOf" srcId="{8B322B40-80E7-4277-A119-C95BCC886A93}" destId="{74DC909D-2974-4B51-8317-D89740B1EB38}" srcOrd="0" destOrd="0" presId="urn:microsoft.com/office/officeart/2005/8/layout/hierarchy2"/>
-    <dgm:cxn modelId="{871ECD03-24BE-4BB9-A32B-E48E34DE58CE}" type="presOf" srcId="{5585F780-B2B2-492F-911B-7273A75E6CE5}" destId="{C5479395-3E53-4E79-A80E-55BDCBA9E6E8}" srcOrd="0" destOrd="0" presId="urn:microsoft.com/office/officeart/2005/8/layout/hierarchy2"/>
-    <dgm:cxn modelId="{049CAC79-0D8A-45E6-9CFE-CD04295916FE}" srcId="{194F006A-1247-410F-BAF9-039844E90E70}" destId="{C3289C34-F578-4EFC-BFD9-0A688B44E4D4}" srcOrd="0" destOrd="0" parTransId="{7D33B563-83AC-41E5-A989-FADFC9E355A9}" sibTransId="{C8C0F03F-AB08-4269-BB76-73428DA2A80B}"/>
-    <dgm:cxn modelId="{A36E46A3-3CA6-4DC3-B999-7D06B06F445A}" type="presOf" srcId="{C3289C34-F578-4EFC-BFD9-0A688B44E4D4}" destId="{E037252F-97B5-461A-9337-418776204932}" srcOrd="0" destOrd="0" presId="urn:microsoft.com/office/officeart/2005/8/layout/hierarchy2"/>
-    <dgm:cxn modelId="{A69311E2-60B3-4579-8344-A2F6D99B8CA3}" type="presOf" srcId="{D4832139-E97B-47C2-8CE7-8CC49A1C0186}" destId="{7F5EAA01-729D-496D-89B0-C3F7F1178028}" srcOrd="0" destOrd="0" presId="urn:microsoft.com/office/officeart/2005/8/layout/hierarchy2"/>
-    <dgm:cxn modelId="{CB4633BC-9751-4F04-BC6E-4BFF31285E4F}" srcId="{C3289C34-F578-4EFC-BFD9-0A688B44E4D4}" destId="{5585F780-B2B2-492F-911B-7273A75E6CE5}" srcOrd="1" destOrd="0" parTransId="{C6CC7C1F-CF59-42D1-9AE5-635AA58AFFE4}" sibTransId="{0C8B904F-4315-40DC-9B58-388DA2ACC5DF}"/>
-    <dgm:cxn modelId="{90EB6212-C42F-4E6F-85EF-0BC7626D8197}" type="presParOf" srcId="{866553A7-623B-4BC3-B1F0-9A1A4890B41B}" destId="{D9166013-6F99-42C1-ABB9-F6E646662AF6}" srcOrd="0" destOrd="0" presId="urn:microsoft.com/office/officeart/2005/8/layout/hierarchy2"/>
-    <dgm:cxn modelId="{03C2BD38-DC5D-4498-83E8-C7D635074202}" type="presParOf" srcId="{D9166013-6F99-42C1-ABB9-F6E646662AF6}" destId="{74DC909D-2974-4B51-8317-D89740B1EB38}" srcOrd="0" destOrd="0" presId="urn:microsoft.com/office/officeart/2005/8/layout/hierarchy2"/>
-    <dgm:cxn modelId="{AF16F516-AA77-4A24-92FA-95ABE61F054A}" type="presParOf" srcId="{D9166013-6F99-42C1-ABB9-F6E646662AF6}" destId="{4FE315F2-2348-48AB-933C-DEADCF630F9C}" srcOrd="1" destOrd="0" presId="urn:microsoft.com/office/officeart/2005/8/layout/hierarchy2"/>
-    <dgm:cxn modelId="{0D2343A7-3783-451C-AFCC-ED89F4B0ED62}" type="presParOf" srcId="{4FE315F2-2348-48AB-933C-DEADCF630F9C}" destId="{7F5EAA01-729D-496D-89B0-C3F7F1178028}" srcOrd="0" destOrd="0" presId="urn:microsoft.com/office/officeart/2005/8/layout/hierarchy2"/>
-    <dgm:cxn modelId="{EBA8ED20-838A-42D9-88B1-5EB18DEEA922}" type="presParOf" srcId="{7F5EAA01-729D-496D-89B0-C3F7F1178028}" destId="{9CD2D131-5EBD-4387-B072-BED9BBD6F239}" srcOrd="0" destOrd="0" presId="urn:microsoft.com/office/officeart/2005/8/layout/hierarchy2"/>
-    <dgm:cxn modelId="{94D597AE-A572-4CCA-B538-357FE9954512}" type="presParOf" srcId="{4FE315F2-2348-48AB-933C-DEADCF630F9C}" destId="{D63F84BA-4146-4429-97BB-6FC264721A0C}" srcOrd="1" destOrd="0" presId="urn:microsoft.com/office/officeart/2005/8/layout/hierarchy2"/>
-    <dgm:cxn modelId="{4A7F0181-5E51-413B-A426-421580B456AC}" type="presParOf" srcId="{D63F84BA-4146-4429-97BB-6FC264721A0C}" destId="{B4B9B7A6-5C6E-4D68-A90A-FDF9C8198B5C}" srcOrd="0" destOrd="0" presId="urn:microsoft.com/office/officeart/2005/8/layout/hierarchy2"/>
-    <dgm:cxn modelId="{DCEAA81F-D4DE-4DD1-B199-DC162070E352}" type="presParOf" srcId="{D63F84BA-4146-4429-97BB-6FC264721A0C}" destId="{37AE9A66-36CD-417C-A321-835F24B7890D}" srcOrd="1" destOrd="0" presId="urn:microsoft.com/office/officeart/2005/8/layout/hierarchy2"/>
-    <dgm:cxn modelId="{5E0F0973-5629-47E3-B05F-BBC0A41F23B0}" type="presParOf" srcId="{37AE9A66-36CD-417C-A321-835F24B7890D}" destId="{2F40E2CA-DD7D-4BD9-AA05-C6B907FEDC99}" srcOrd="0" destOrd="0" presId="urn:microsoft.com/office/officeart/2005/8/layout/hierarchy2"/>
-    <dgm:cxn modelId="{564AA0D0-0437-498B-9340-5940BA47D4F0}" type="presParOf" srcId="{2F40E2CA-DD7D-4BD9-AA05-C6B907FEDC99}" destId="{8E8B1D1D-6E36-4F17-BDEE-729C1CD0D72F}" srcOrd="0" destOrd="0" presId="urn:microsoft.com/office/officeart/2005/8/layout/hierarchy2"/>
-    <dgm:cxn modelId="{5D844002-08C2-4387-88B7-39A13CA3BE48}" type="presParOf" srcId="{37AE9A66-36CD-417C-A321-835F24B7890D}" destId="{27EEED29-1AFF-4A13-9429-CAB48916BCD3}" srcOrd="1" destOrd="0" presId="urn:microsoft.com/office/officeart/2005/8/layout/hierarchy2"/>
-    <dgm:cxn modelId="{DC3BB0B7-78E8-4843-8636-C05A70CB8714}" type="presParOf" srcId="{27EEED29-1AFF-4A13-9429-CAB48916BCD3}" destId="{E037252F-97B5-461A-9337-418776204932}" srcOrd="0" destOrd="0" presId="urn:microsoft.com/office/officeart/2005/8/layout/hierarchy2"/>
-    <dgm:cxn modelId="{C96E451B-7514-46F9-9CD0-CDD8F0AB706A}" type="presParOf" srcId="{27EEED29-1AFF-4A13-9429-CAB48916BCD3}" destId="{25CB7B1C-9E5F-4402-AC96-33EE892446CF}" srcOrd="1" destOrd="0" presId="urn:microsoft.com/office/officeart/2005/8/layout/hierarchy2"/>
-    <dgm:cxn modelId="{EB21CE1D-DB52-4F70-A17D-9C20A81DCB41}" type="presParOf" srcId="{25CB7B1C-9E5F-4402-AC96-33EE892446CF}" destId="{7CC9F094-2F59-4FCC-939C-4A96F287CE6A}" srcOrd="0" destOrd="0" presId="urn:microsoft.com/office/officeart/2005/8/layout/hierarchy2"/>
-    <dgm:cxn modelId="{B93DB2C0-9C55-4545-A729-18F0A28A6D10}" type="presParOf" srcId="{7CC9F094-2F59-4FCC-939C-4A96F287CE6A}" destId="{1A8F4F09-9C45-4D5A-AB6A-6360C139FD86}" srcOrd="0" destOrd="0" presId="urn:microsoft.com/office/officeart/2005/8/layout/hierarchy2"/>
-    <dgm:cxn modelId="{79D097B8-51DC-4AD0-96F5-A65107CFD981}" type="presParOf" srcId="{25CB7B1C-9E5F-4402-AC96-33EE892446CF}" destId="{43B795F7-4B4D-484D-B7EE-AEC31617C573}" srcOrd="1" destOrd="0" presId="urn:microsoft.com/office/officeart/2005/8/layout/hierarchy2"/>
-    <dgm:cxn modelId="{00A885D5-A48E-4C23-AFEE-ADC699985080}" type="presParOf" srcId="{43B795F7-4B4D-484D-B7EE-AEC31617C573}" destId="{4C750088-1F41-47DE-B5ED-3CCFEC3ECC39}" srcOrd="0" destOrd="0" presId="urn:microsoft.com/office/officeart/2005/8/layout/hierarchy2"/>
-    <dgm:cxn modelId="{7970BA1E-5FC5-4363-9E41-F16282CDFD9E}" type="presParOf" srcId="{43B795F7-4B4D-484D-B7EE-AEC31617C573}" destId="{E6311C1F-B703-4653-8DB4-E09A44CF28F4}" srcOrd="1" destOrd="0" presId="urn:microsoft.com/office/officeart/2005/8/layout/hierarchy2"/>
-    <dgm:cxn modelId="{A8327AA6-1481-4F30-B951-0C53C82645CF}" type="presParOf" srcId="{25CB7B1C-9E5F-4402-AC96-33EE892446CF}" destId="{2B03674B-3075-4B1E-A052-C3BD94317092}" srcOrd="2" destOrd="0" presId="urn:microsoft.com/office/officeart/2005/8/layout/hierarchy2"/>
-    <dgm:cxn modelId="{1FD590C1-B152-4302-AABE-A01E4A215BEF}" type="presParOf" srcId="{2B03674B-3075-4B1E-A052-C3BD94317092}" destId="{105540CA-DBBD-415B-9C3F-87F74C915B8F}" srcOrd="0" destOrd="0" presId="urn:microsoft.com/office/officeart/2005/8/layout/hierarchy2"/>
-    <dgm:cxn modelId="{4690D260-7CC2-4DB2-B332-4797F15778D7}" type="presParOf" srcId="{25CB7B1C-9E5F-4402-AC96-33EE892446CF}" destId="{C14345C9-B242-49F2-8247-E9CF64911227}" srcOrd="3" destOrd="0" presId="urn:microsoft.com/office/officeart/2005/8/layout/hierarchy2"/>
-    <dgm:cxn modelId="{4ED5A53C-38D1-49B1-9C64-CCD89CA79646}" type="presParOf" srcId="{C14345C9-B242-49F2-8247-E9CF64911227}" destId="{C5479395-3E53-4E79-A80E-55BDCBA9E6E8}" srcOrd="0" destOrd="0" presId="urn:microsoft.com/office/officeart/2005/8/layout/hierarchy2"/>
-    <dgm:cxn modelId="{FD2D827E-380C-4A30-8C83-AB757B972A8E}" type="presParOf" srcId="{C14345C9-B242-49F2-8247-E9CF64911227}" destId="{C42C1219-E08A-424E-ADAD-F410B1EE0793}" srcOrd="1" destOrd="0" presId="urn:microsoft.com/office/officeart/2005/8/layout/hierarchy2"/>
+    <dgm:cxn modelId="{D6C7203C-6123-4AE2-8BD0-07DCBF9DD811}" type="presOf" srcId="{C6CC7C1F-CF59-42D1-9AE5-635AA58AFFE4}" destId="{2B03674B-3075-4B1E-A052-C3BD94317092}" srcOrd="0" destOrd="0" presId="urn:microsoft.com/office/officeart/2005/8/layout/hierarchy2"/>
+    <dgm:cxn modelId="{78C3A1F0-C833-4AEA-BB27-346CEE6DB2B1}" type="presParOf" srcId="{866553A7-623B-4BC3-B1F0-9A1A4890B41B}" destId="{D9166013-6F99-42C1-ABB9-F6E646662AF6}" srcOrd="0" destOrd="0" presId="urn:microsoft.com/office/officeart/2005/8/layout/hierarchy2"/>
+    <dgm:cxn modelId="{F4AE6AD3-F75E-43AE-B62A-BB86F15B2273}" type="presParOf" srcId="{D9166013-6F99-42C1-ABB9-F6E646662AF6}" destId="{74DC909D-2974-4B51-8317-D89740B1EB38}" srcOrd="0" destOrd="0" presId="urn:microsoft.com/office/officeart/2005/8/layout/hierarchy2"/>
+    <dgm:cxn modelId="{20424477-5403-4749-AD92-4CDCAD8E3BD7}" type="presParOf" srcId="{D9166013-6F99-42C1-ABB9-F6E646662AF6}" destId="{4FE315F2-2348-48AB-933C-DEADCF630F9C}" srcOrd="1" destOrd="0" presId="urn:microsoft.com/office/officeart/2005/8/layout/hierarchy2"/>
+    <dgm:cxn modelId="{3F7AD0BA-DB07-48D1-A2BA-17DEB809D42F}" type="presParOf" srcId="{4FE315F2-2348-48AB-933C-DEADCF630F9C}" destId="{7F5EAA01-729D-496D-89B0-C3F7F1178028}" srcOrd="0" destOrd="0" presId="urn:microsoft.com/office/officeart/2005/8/layout/hierarchy2"/>
+    <dgm:cxn modelId="{7666A0AF-641A-4EE1-A607-87BEE6D5ABEC}" type="presParOf" srcId="{7F5EAA01-729D-496D-89B0-C3F7F1178028}" destId="{9CD2D131-5EBD-4387-B072-BED9BBD6F239}" srcOrd="0" destOrd="0" presId="urn:microsoft.com/office/officeart/2005/8/layout/hierarchy2"/>
+    <dgm:cxn modelId="{D99957AB-4D7C-4A5C-A61B-62E9C4E63A09}" type="presParOf" srcId="{4FE315F2-2348-48AB-933C-DEADCF630F9C}" destId="{D63F84BA-4146-4429-97BB-6FC264721A0C}" srcOrd="1" destOrd="0" presId="urn:microsoft.com/office/officeart/2005/8/layout/hierarchy2"/>
+    <dgm:cxn modelId="{6E934FB5-D242-4C39-A0BC-DD20A3075B41}" type="presParOf" srcId="{D63F84BA-4146-4429-97BB-6FC264721A0C}" destId="{B4B9B7A6-5C6E-4D68-A90A-FDF9C8198B5C}" srcOrd="0" destOrd="0" presId="urn:microsoft.com/office/officeart/2005/8/layout/hierarchy2"/>
+    <dgm:cxn modelId="{792C8124-2FAB-444E-8FD4-40C197CE0C0A}" type="presParOf" srcId="{D63F84BA-4146-4429-97BB-6FC264721A0C}" destId="{37AE9A66-36CD-417C-A321-835F24B7890D}" srcOrd="1" destOrd="0" presId="urn:microsoft.com/office/officeart/2005/8/layout/hierarchy2"/>
+    <dgm:cxn modelId="{6EBAC008-1212-4C3C-B1D0-745B9E3B2B35}" type="presParOf" srcId="{37AE9A66-36CD-417C-A321-835F24B7890D}" destId="{2F40E2CA-DD7D-4BD9-AA05-C6B907FEDC99}" srcOrd="0" destOrd="0" presId="urn:microsoft.com/office/officeart/2005/8/layout/hierarchy2"/>
+    <dgm:cxn modelId="{7B2D31FC-7B02-4801-B730-1C8CF6B3B7DD}" type="presParOf" srcId="{2F40E2CA-DD7D-4BD9-AA05-C6B907FEDC99}" destId="{8E8B1D1D-6E36-4F17-BDEE-729C1CD0D72F}" srcOrd="0" destOrd="0" presId="urn:microsoft.com/office/officeart/2005/8/layout/hierarchy2"/>
+    <dgm:cxn modelId="{AA0C62D8-B85D-458F-9CDE-6A509DA5BD56}" type="presParOf" srcId="{37AE9A66-36CD-417C-A321-835F24B7890D}" destId="{27EEED29-1AFF-4A13-9429-CAB48916BCD3}" srcOrd="1" destOrd="0" presId="urn:microsoft.com/office/officeart/2005/8/layout/hierarchy2"/>
+    <dgm:cxn modelId="{CF1257AE-1E42-43E6-979C-DC605FB8B2CB}" type="presParOf" srcId="{27EEED29-1AFF-4A13-9429-CAB48916BCD3}" destId="{E037252F-97B5-461A-9337-418776204932}" srcOrd="0" destOrd="0" presId="urn:microsoft.com/office/officeart/2005/8/layout/hierarchy2"/>
+    <dgm:cxn modelId="{335F2F3D-9499-4809-8848-65140689E037}" type="presParOf" srcId="{27EEED29-1AFF-4A13-9429-CAB48916BCD3}" destId="{25CB7B1C-9E5F-4402-AC96-33EE892446CF}" srcOrd="1" destOrd="0" presId="urn:microsoft.com/office/officeart/2005/8/layout/hierarchy2"/>
+    <dgm:cxn modelId="{CCFA2009-B02E-4D2D-AD23-FED3B958499E}" type="presParOf" srcId="{25CB7B1C-9E5F-4402-AC96-33EE892446CF}" destId="{7CC9F094-2F59-4FCC-939C-4A96F287CE6A}" srcOrd="0" destOrd="0" presId="urn:microsoft.com/office/officeart/2005/8/layout/hierarchy2"/>
+    <dgm:cxn modelId="{1CC39724-FE84-4FB7-AA72-7DB0F9610E2D}" type="presParOf" srcId="{7CC9F094-2F59-4FCC-939C-4A96F287CE6A}" destId="{1A8F4F09-9C45-4D5A-AB6A-6360C139FD86}" srcOrd="0" destOrd="0" presId="urn:microsoft.com/office/officeart/2005/8/layout/hierarchy2"/>
+    <dgm:cxn modelId="{5B34370C-65AF-4377-9BCB-DA4266FE764F}" type="presParOf" srcId="{25CB7B1C-9E5F-4402-AC96-33EE892446CF}" destId="{43B795F7-4B4D-484D-B7EE-AEC31617C573}" srcOrd="1" destOrd="0" presId="urn:microsoft.com/office/officeart/2005/8/layout/hierarchy2"/>
+    <dgm:cxn modelId="{1EB37542-0FB6-4221-B3BF-7F136D66FC02}" type="presParOf" srcId="{43B795F7-4B4D-484D-B7EE-AEC31617C573}" destId="{4C750088-1F41-47DE-B5ED-3CCFEC3ECC39}" srcOrd="0" destOrd="0" presId="urn:microsoft.com/office/officeart/2005/8/layout/hierarchy2"/>
+    <dgm:cxn modelId="{215C7F3F-63A1-4D4B-ABE5-E339857FEC00}" type="presParOf" srcId="{43B795F7-4B4D-484D-B7EE-AEC31617C573}" destId="{E6311C1F-B703-4653-8DB4-E09A44CF28F4}" srcOrd="1" destOrd="0" presId="urn:microsoft.com/office/officeart/2005/8/layout/hierarchy2"/>
+    <dgm:cxn modelId="{67BB38E4-1658-4B0E-ACFE-92CC1479B6F2}" type="presParOf" srcId="{25CB7B1C-9E5F-4402-AC96-33EE892446CF}" destId="{2B03674B-3075-4B1E-A052-C3BD94317092}" srcOrd="2" destOrd="0" presId="urn:microsoft.com/office/officeart/2005/8/layout/hierarchy2"/>
+    <dgm:cxn modelId="{14BD5C83-B54E-46F8-ADD8-27F46713CDE6}" type="presParOf" srcId="{2B03674B-3075-4B1E-A052-C3BD94317092}" destId="{105540CA-DBBD-415B-9C3F-87F74C915B8F}" srcOrd="0" destOrd="0" presId="urn:microsoft.com/office/officeart/2005/8/layout/hierarchy2"/>
+    <dgm:cxn modelId="{CFFFEBA2-D727-4FA8-AE28-DA75FB6F837B}" type="presParOf" srcId="{25CB7B1C-9E5F-4402-AC96-33EE892446CF}" destId="{C14345C9-B242-49F2-8247-E9CF64911227}" srcOrd="3" destOrd="0" presId="urn:microsoft.com/office/officeart/2005/8/layout/hierarchy2"/>
+    <dgm:cxn modelId="{2EDF63B1-51E5-4DBE-8FC8-C74088FE2F8B}" type="presParOf" srcId="{C14345C9-B242-49F2-8247-E9CF64911227}" destId="{C5479395-3E53-4E79-A80E-55BDCBA9E6E8}" srcOrd="0" destOrd="0" presId="urn:microsoft.com/office/officeart/2005/8/layout/hierarchy2"/>
+    <dgm:cxn modelId="{D1F31CF5-9A46-49D5-9EA6-951CE9ABA468}" type="presParOf" srcId="{C14345C9-B242-49F2-8247-E9CF64911227}" destId="{C42C1219-E08A-424E-ADAD-F410B1EE0793}" srcOrd="1" destOrd="0" presId="urn:microsoft.com/office/officeart/2005/8/layout/hierarchy2"/>
   </dgm:cxnLst>
   <dgm:bg/>
   <dgm:whole/>
@@ -12065,33 +11577,33 @@
 </file>
 
 <file path=customXml/item2.xml><?xml version="1.0" encoding="utf-8"?>
+<templateProperties xmlns="urn:microsoft.template.properties">
+  <_Version/>
+  <_LCID/>
+</templateProperties>
+</file>
+
+<file path=customXml/item3.xml><?xml version="1.0" encoding="utf-8"?>
 <tns:customPropertyEditors xmlns:tns="http://schemas.microsoft.com/office/2006/customDocumentInformationPanel">
   <tns:showOnOpen/>
   <tns:defaultPropertyEditorNamespace/>
 </tns:customPropertyEditors>
 </file>
 
-<file path=customXml/item3.xml><?xml version="1.0" encoding="utf-8"?>
+<file path=customXml/item4.xml><?xml version="1.0" encoding="utf-8"?>
 <templateProperties xmlns="urn:microsoft.template.properties">
   <_Version/>
   <_LCID/>
 </templateProperties>
 </file>
 
-<file path=customXml/item4.xml><?xml version="1.0" encoding="utf-8"?>
+<file path=customXml/item5.xml><?xml version="1.0" encoding="utf-8"?>
 <?mso-contentType ?>
 <FormTemplates xmlns="http://schemas.microsoft.com/sharepoint/v3/contenttype/forms">
   <Display>DocumentLibraryForm</Display>
   <Edit>AssetEditForm</Edit>
   <New>DocumentLibraryForm</New>
 </FormTemplates>
-</file>
-
-<file path=customXml/item5.xml><?xml version="1.0" encoding="utf-8"?>
-<templateProperties xmlns="urn:microsoft.template.properties">
-  <_Version/>
-  <_LCID/>
-</templateProperties>
 </file>
 
 <file path=customXml/item6.xml><?xml version="1.0" encoding="utf-8"?>
@@ -12107,6 +11619,14 @@
 </file>
 
 <file path=customXml/itemProps2.xml><?xml version="1.0" encoding="utf-8"?>
+<ds:datastoreItem xmlns:ds="http://schemas.openxmlformats.org/officeDocument/2006/customXml" ds:itemID="{C7DCFB9A-D0A9-4B95-B0C1-3C48EE5A7A72}">
+  <ds:schemaRefs>
+    <ds:schemaRef ds:uri="urn:microsoft.template.properties"/>
+  </ds:schemaRefs>
+</ds:datastoreItem>
+</file>
+
+<file path=customXml/itemProps3.xml><?xml version="1.0" encoding="utf-8"?>
 <ds:datastoreItem xmlns:ds="http://schemas.openxmlformats.org/officeDocument/2006/customXml" ds:itemID="{2B06F414-C573-4C0B-9746-2EC8EAD8EB56}">
   <ds:schemaRefs>
     <ds:schemaRef ds:uri="http://schemas.microsoft.com/office/2006/customDocumentInformationPanel"/>
@@ -12114,15 +11634,15 @@
 </ds:datastoreItem>
 </file>
 
-<file path=customXml/itemProps3.xml><?xml version="1.0" encoding="utf-8"?>
-<ds:datastoreItem xmlns:ds="http://schemas.openxmlformats.org/officeDocument/2006/customXml" ds:itemID="{C7DCFB9A-D0A9-4B95-B0C1-3C48EE5A7A72}">
+<file path=customXml/itemProps4.xml><?xml version="1.0" encoding="utf-8"?>
+<ds:datastoreItem xmlns:ds="http://schemas.openxmlformats.org/officeDocument/2006/customXml" ds:itemID="{37A44DD3-EB41-461C-8831-8E039C645FD7}">
   <ds:schemaRefs>
     <ds:schemaRef ds:uri="urn:microsoft.template.properties"/>
   </ds:schemaRefs>
 </ds:datastoreItem>
 </file>
 
-<file path=customXml/itemProps4.xml><?xml version="1.0" encoding="utf-8"?>
+<file path=customXml/itemProps5.xml><?xml version="1.0" encoding="utf-8"?>
 <ds:datastoreItem xmlns:ds="http://schemas.openxmlformats.org/officeDocument/2006/customXml" ds:itemID="{B50060B2-5E63-452F-AAA0-FFCF90806A20}">
   <ds:schemaRefs>
     <ds:schemaRef ds:uri="http://schemas.microsoft.com/sharepoint/v3/contenttype/forms"/>
@@ -12130,16 +11650,8 @@
 </ds:datastoreItem>
 </file>
 
-<file path=customXml/itemProps5.xml><?xml version="1.0" encoding="utf-8"?>
-<ds:datastoreItem xmlns:ds="http://schemas.openxmlformats.org/officeDocument/2006/customXml" ds:itemID="{37A44DD3-EB41-461C-8831-8E039C645FD7}">
-  <ds:schemaRefs>
-    <ds:schemaRef ds:uri="urn:microsoft.template.properties"/>
-  </ds:schemaRefs>
-</ds:datastoreItem>
-</file>
-
 <file path=customXml/itemProps6.xml><?xml version="1.0" encoding="utf-8"?>
-<ds:datastoreItem xmlns:ds="http://schemas.openxmlformats.org/officeDocument/2006/customXml" ds:itemID="{BD5AA5F3-299D-4138-BA49-FD903DDA5EEE}">
+<ds:datastoreItem xmlns:ds="http://schemas.openxmlformats.org/officeDocument/2006/customXml" ds:itemID="{00F29319-36F3-4ADB-9343-82D7EA48C360}">
   <ds:schemaRefs>
     <ds:schemaRef ds:uri="http://schemas.openxmlformats.org/officeDocument/2006/bibliography"/>
   </ds:schemaRefs>

</xml_diff>

<commit_message>
Ajout exemples de requête et retours.
</commit_message>
<xml_diff>
--- a/doc/2014/Spécifications/WebServicesReadOnly.docx
+++ b/doc/2014/Spécifications/WebServicesReadOnly.docx
@@ -75,7 +75,33 @@
                               <w:szCs w:val="52"/>
                               <w:lang w:val="en-US"/>
                             </w:rPr>
-                            <w:t>MOVING WebServices Read-Only</w:t>
+                            <w:t xml:space="preserve">MOVING </w:t>
+                          </w:r>
+                          <w:proofErr w:type="spellStart"/>
+                          <w:r>
+                            <w:rPr>
+                              <w:rFonts w:asciiTheme="majorHAnsi" w:eastAsiaTheme="majorEastAsia" w:hAnsiTheme="majorHAnsi" w:cstheme="majorBidi"/>
+                              <w:smallCaps/>
+                              <w:color w:val="244583" w:themeColor="accent2" w:themeShade="80"/>
+                              <w:spacing w:val="20"/>
+                              <w:sz w:val="52"/>
+                              <w:szCs w:val="52"/>
+                              <w:lang w:val="en-US"/>
+                            </w:rPr>
+                            <w:t>WebServices</w:t>
+                          </w:r>
+                          <w:proofErr w:type="spellEnd"/>
+                          <w:r>
+                            <w:rPr>
+                              <w:rFonts w:asciiTheme="majorHAnsi" w:eastAsiaTheme="majorEastAsia" w:hAnsiTheme="majorHAnsi" w:cstheme="majorBidi"/>
+                              <w:smallCaps/>
+                              <w:color w:val="244583" w:themeColor="accent2" w:themeShade="80"/>
+                              <w:spacing w:val="20"/>
+                              <w:sz w:val="52"/>
+                              <w:szCs w:val="52"/>
+                              <w:lang w:val="en-US"/>
+                            </w:rPr>
+                            <w:t xml:space="preserve"> Read-Only</w:t>
                           </w:r>
                         </w:sdtContent>
                       </w:sdt>
@@ -107,6 +133,7 @@
                           <w:text/>
                         </w:sdtPr>
                         <w:sdtContent>
+                          <w:proofErr w:type="spellStart"/>
                           <w:r>
                             <w:rPr>
                               <w:i/>
@@ -118,6 +145,7 @@
                             </w:rPr>
                             <w:t>Spécifications</w:t>
                           </w:r>
+                          <w:proofErr w:type="spellEnd"/>
                         </w:sdtContent>
                       </w:sdt>
                     </w:p>
@@ -143,7 +171,23 @@
                         </w:sdtPr>
                         <w:sdtContent>
                           <w:r>
-                            <w:t>Ce document synthétise les spécifications logicielles relatives aux WebServices en lecture qui devront être exposées par le BackOffice Moving-BO</w:t>
+                            <w:t xml:space="preserve">Ce document synthétise les spécifications logicielles relatives aux </w:t>
+                          </w:r>
+                          <w:proofErr w:type="spellStart"/>
+                          <w:r>
+                            <w:t>WebServices</w:t>
+                          </w:r>
+                          <w:proofErr w:type="spellEnd"/>
+                          <w:r>
+                            <w:t xml:space="preserve"> en lecture qui devront être exposées par le BackOffice </w:t>
+                          </w:r>
+                          <w:proofErr w:type="spellStart"/>
+                          <w:r>
+                            <w:t>Moving</w:t>
+                          </w:r>
+                          <w:proofErr w:type="spellEnd"/>
+                          <w:r>
+                            <w:t>-BO</w:t>
                           </w:r>
                         </w:sdtContent>
                       </w:sdt>
@@ -254,7 +298,25 @@
                               <w:sz w:val="24"/>
                               <w:szCs w:val="24"/>
                             </w:rPr>
-                            <w:t>Benjamin Verney – Thomas Badin</w:t>
+                            <w:t xml:space="preserve">Benjamin </w:t>
+                          </w:r>
+                          <w:proofErr w:type="spellStart"/>
+                          <w:r>
+                            <w:rPr>
+                              <w:color w:val="E65B01" w:themeColor="accent1" w:themeShade="BF"/>
+                              <w:sz w:val="24"/>
+                              <w:szCs w:val="24"/>
+                            </w:rPr>
+                            <w:t>Verney</w:t>
+                          </w:r>
+                          <w:proofErr w:type="spellEnd"/>
+                          <w:r>
+                            <w:rPr>
+                              <w:color w:val="E65B01" w:themeColor="accent1" w:themeShade="BF"/>
+                              <w:sz w:val="24"/>
+                              <w:szCs w:val="24"/>
+                            </w:rPr>
+                            <w:t xml:space="preserve"> – Thomas Badin</w:t>
                           </w:r>
                         </w:sdtContent>
                       </w:sdt>
@@ -362,7 +424,25 @@
               <w:spacing w:val="0"/>
               <w:lang w:val="en-US"/>
             </w:rPr>
-            <w:t>MOVING WebServices Read-Only</w:t>
+            <w:t xml:space="preserve">MOVING </w:t>
+          </w:r>
+          <w:proofErr w:type="spellStart"/>
+          <w:r>
+            <w:rPr>
+              <w:rFonts w:asciiTheme="minorHAnsi" w:hAnsiTheme="minorHAnsi"/>
+              <w:spacing w:val="0"/>
+              <w:lang w:val="en-US"/>
+            </w:rPr>
+            <w:t>WebServices</w:t>
+          </w:r>
+          <w:proofErr w:type="spellEnd"/>
+          <w:r>
+            <w:rPr>
+              <w:rFonts w:asciiTheme="minorHAnsi" w:hAnsiTheme="minorHAnsi"/>
+              <w:spacing w:val="0"/>
+              <w:lang w:val="en-US"/>
+            </w:rPr>
+            <w:t xml:space="preserve"> Read-Only</w:t>
           </w:r>
         </w:sdtContent>
       </w:sdt>
@@ -722,6 +802,7 @@
               <w:lang w:val="en-US"/>
             </w:rPr>
           </w:pPr>
+          <w:proofErr w:type="spellStart"/>
           <w:r>
             <w:rPr>
               <w:color w:val="auto"/>
@@ -729,6 +810,7 @@
             </w:rPr>
             <w:t>Spécifications</w:t>
           </w:r>
+          <w:proofErr w:type="spellEnd"/>
         </w:p>
       </w:sdtContent>
     </w:sdt>
@@ -828,7 +910,7 @@
                 <w:noProof/>
                 <w:webHidden/>
               </w:rPr>
-              <w:t>3</w:t>
+              <w:t>0</w:t>
             </w:r>
             <w:r>
               <w:rPr>
@@ -901,7 +983,7 @@
                 <w:noProof/>
                 <w:webHidden/>
               </w:rPr>
-              <w:t>4</w:t>
+              <w:t>0</w:t>
             </w:r>
             <w:r>
               <w:rPr>
@@ -974,7 +1056,7 @@
                 <w:noProof/>
                 <w:webHidden/>
               </w:rPr>
-              <w:t>4</w:t>
+              <w:t>0</w:t>
             </w:r>
             <w:r>
               <w:rPr>
@@ -1047,7 +1129,7 @@
                 <w:noProof/>
                 <w:webHidden/>
               </w:rPr>
-              <w:t>5</w:t>
+              <w:t>0</w:t>
             </w:r>
             <w:r>
               <w:rPr>
@@ -1120,7 +1202,7 @@
                 <w:noProof/>
                 <w:webHidden/>
               </w:rPr>
-              <w:t>5</w:t>
+              <w:t>0</w:t>
             </w:r>
             <w:r>
               <w:rPr>
@@ -1193,7 +1275,7 @@
                 <w:noProof/>
                 <w:webHidden/>
               </w:rPr>
-              <w:t>6</w:t>
+              <w:t>0</w:t>
             </w:r>
             <w:r>
               <w:rPr>
@@ -1266,7 +1348,7 @@
                 <w:noProof/>
                 <w:webHidden/>
               </w:rPr>
-              <w:t>6</w:t>
+              <w:t>0</w:t>
             </w:r>
             <w:r>
               <w:rPr>
@@ -1339,7 +1421,7 @@
                 <w:noProof/>
                 <w:webHidden/>
               </w:rPr>
-              <w:t>6</w:t>
+              <w:t>0</w:t>
             </w:r>
             <w:r>
               <w:rPr>
@@ -1412,7 +1494,7 @@
                 <w:noProof/>
                 <w:webHidden/>
               </w:rPr>
-              <w:t>6</w:t>
+              <w:t>0</w:t>
             </w:r>
             <w:r>
               <w:rPr>
@@ -1485,7 +1567,7 @@
                 <w:noProof/>
                 <w:webHidden/>
               </w:rPr>
-              <w:t>6</w:t>
+              <w:t>0</w:t>
             </w:r>
             <w:r>
               <w:rPr>
@@ -1558,7 +1640,7 @@
                 <w:noProof/>
                 <w:webHidden/>
               </w:rPr>
-              <w:t>7</w:t>
+              <w:t>0</w:t>
             </w:r>
             <w:r>
               <w:rPr>
@@ -1631,7 +1713,7 @@
                 <w:noProof/>
                 <w:webHidden/>
               </w:rPr>
-              <w:t>7</w:t>
+              <w:t>0</w:t>
             </w:r>
             <w:r>
               <w:rPr>
@@ -1704,7 +1786,7 @@
                 <w:noProof/>
                 <w:webHidden/>
               </w:rPr>
-              <w:t>8</w:t>
+              <w:t>0</w:t>
             </w:r>
             <w:r>
               <w:rPr>
@@ -1777,7 +1859,7 @@
                 <w:noProof/>
                 <w:webHidden/>
               </w:rPr>
-              <w:t>9</w:t>
+              <w:t>0</w:t>
             </w:r>
             <w:r>
               <w:rPr>
@@ -1850,7 +1932,7 @@
                 <w:noProof/>
                 <w:webHidden/>
               </w:rPr>
-              <w:t>9</w:t>
+              <w:t>0</w:t>
             </w:r>
             <w:r>
               <w:rPr>
@@ -1923,7 +2005,7 @@
                 <w:noProof/>
                 <w:webHidden/>
               </w:rPr>
-              <w:t>9</w:t>
+              <w:t>0</w:t>
             </w:r>
             <w:r>
               <w:rPr>
@@ -1996,7 +2078,7 @@
                 <w:noProof/>
                 <w:webHidden/>
               </w:rPr>
-              <w:t>9</w:t>
+              <w:t>0</w:t>
             </w:r>
             <w:r>
               <w:rPr>
@@ -2069,7 +2151,7 @@
                 <w:noProof/>
                 <w:webHidden/>
               </w:rPr>
-              <w:t>9</w:t>
+              <w:t>0</w:t>
             </w:r>
             <w:r>
               <w:rPr>
@@ -2142,7 +2224,7 @@
                 <w:noProof/>
                 <w:webHidden/>
               </w:rPr>
-              <w:t>10</w:t>
+              <w:t>0</w:t>
             </w:r>
             <w:r>
               <w:rPr>
@@ -2215,7 +2297,7 @@
                 <w:noProof/>
                 <w:webHidden/>
               </w:rPr>
-              <w:t>10</w:t>
+              <w:t>0</w:t>
             </w:r>
             <w:r>
               <w:rPr>
@@ -2288,7 +2370,7 @@
                 <w:noProof/>
                 <w:webHidden/>
               </w:rPr>
-              <w:t>10</w:t>
+              <w:t>0</w:t>
             </w:r>
             <w:r>
               <w:rPr>
@@ -2361,7 +2443,7 @@
                 <w:noProof/>
                 <w:webHidden/>
               </w:rPr>
-              <w:t>11</w:t>
+              <w:t>0</w:t>
             </w:r>
             <w:r>
               <w:rPr>
@@ -2434,7 +2516,7 @@
                 <w:noProof/>
                 <w:webHidden/>
               </w:rPr>
-              <w:t>11</w:t>
+              <w:t>0</w:t>
             </w:r>
             <w:r>
               <w:rPr>
@@ -2507,7 +2589,7 @@
                 <w:noProof/>
                 <w:webHidden/>
               </w:rPr>
-              <w:t>11</w:t>
+              <w:t>0</w:t>
             </w:r>
             <w:r>
               <w:rPr>
@@ -2580,7 +2662,7 @@
                 <w:noProof/>
                 <w:webHidden/>
               </w:rPr>
-              <w:t>11</w:t>
+              <w:t>0</w:t>
             </w:r>
             <w:r>
               <w:rPr>
@@ -2653,7 +2735,7 @@
                 <w:noProof/>
                 <w:webHidden/>
               </w:rPr>
-              <w:t>12</w:t>
+              <w:t>0</w:t>
             </w:r>
             <w:r>
               <w:rPr>
@@ -2726,7 +2808,7 @@
                 <w:noProof/>
                 <w:webHidden/>
               </w:rPr>
-              <w:t>12</w:t>
+              <w:t>0</w:t>
             </w:r>
             <w:r>
               <w:rPr>
@@ -2799,7 +2881,7 @@
                 <w:noProof/>
                 <w:webHidden/>
               </w:rPr>
-              <w:t>12</w:t>
+              <w:t>0</w:t>
             </w:r>
             <w:r>
               <w:rPr>
@@ -2872,7 +2954,7 @@
                 <w:noProof/>
                 <w:webHidden/>
               </w:rPr>
-              <w:t>13</w:t>
+              <w:t>0</w:t>
             </w:r>
             <w:r>
               <w:rPr>
@@ -2945,7 +3027,7 @@
                 <w:noProof/>
                 <w:webHidden/>
               </w:rPr>
-              <w:t>13</w:t>
+              <w:t>0</w:t>
             </w:r>
             <w:r>
               <w:rPr>
@@ -3018,7 +3100,7 @@
                 <w:noProof/>
                 <w:webHidden/>
               </w:rPr>
-              <w:t>13</w:t>
+              <w:t>0</w:t>
             </w:r>
             <w:r>
               <w:rPr>
@@ -3091,7 +3173,7 @@
                 <w:noProof/>
                 <w:webHidden/>
               </w:rPr>
-              <w:t>13</w:t>
+              <w:t>0</w:t>
             </w:r>
             <w:r>
               <w:rPr>
@@ -3164,7 +3246,7 @@
                 <w:noProof/>
                 <w:webHidden/>
               </w:rPr>
-              <w:t>14</w:t>
+              <w:t>0</w:t>
             </w:r>
             <w:r>
               <w:rPr>
@@ -3237,7 +3319,7 @@
                 <w:noProof/>
                 <w:webHidden/>
               </w:rPr>
-              <w:t>14</w:t>
+              <w:t>0</w:t>
             </w:r>
             <w:r>
               <w:rPr>
@@ -3310,7 +3392,7 @@
                 <w:noProof/>
                 <w:webHidden/>
               </w:rPr>
-              <w:t>14</w:t>
+              <w:t>0</w:t>
             </w:r>
             <w:r>
               <w:rPr>
@@ -3392,7 +3474,7 @@
                 <w:noProof/>
                 <w:webHidden/>
               </w:rPr>
-              <w:t>15</w:t>
+              <w:t>0</w:t>
             </w:r>
             <w:r>
               <w:rPr>
@@ -3465,7 +3547,7 @@
                 <w:noProof/>
                 <w:webHidden/>
               </w:rPr>
-              <w:t>15</w:t>
+              <w:t>0</w:t>
             </w:r>
             <w:r>
               <w:rPr>
@@ -3538,7 +3620,7 @@
                 <w:noProof/>
                 <w:webHidden/>
               </w:rPr>
-              <w:t>15</w:t>
+              <w:t>0</w:t>
             </w:r>
             <w:r>
               <w:rPr>
@@ -3620,7 +3702,7 @@
                 <w:noProof/>
                 <w:webHidden/>
               </w:rPr>
-              <w:t>16</w:t>
+              <w:t>0</w:t>
             </w:r>
             <w:r>
               <w:rPr>
@@ -3693,7 +3775,7 @@
                 <w:noProof/>
                 <w:webHidden/>
               </w:rPr>
-              <w:t>16</w:t>
+              <w:t>0</w:t>
             </w:r>
             <w:r>
               <w:rPr>
@@ -3766,7 +3848,7 @@
                 <w:noProof/>
                 <w:webHidden/>
               </w:rPr>
-              <w:t>16</w:t>
+              <w:t>0</w:t>
             </w:r>
             <w:r>
               <w:rPr>
@@ -3839,7 +3921,7 @@
                 <w:noProof/>
                 <w:webHidden/>
               </w:rPr>
-              <w:t>16</w:t>
+              <w:t>0</w:t>
             </w:r>
             <w:r>
               <w:rPr>
@@ -3912,7 +3994,7 @@
                 <w:noProof/>
                 <w:webHidden/>
               </w:rPr>
-              <w:t>17</w:t>
+              <w:t>0</w:t>
             </w:r>
             <w:r>
               <w:rPr>
@@ -3951,7 +4033,6 @@
       </w:pPr>
       <w:bookmarkStart w:id="0" w:name="_Toc387842231"/>
       <w:r>
-        <w:lastRenderedPageBreak/>
         <w:t>Introduction</w:t>
       </w:r>
       <w:bookmarkEnd w:id="0"/>
@@ -3979,7 +4060,21 @@
         <w:rPr>
           <w:color w:val="auto"/>
         </w:rPr>
-        <w:t>Les WebServices seront utilisé à la fois par le Front Office Web et les applications mobiles :</w:t>
+        <w:t xml:space="preserve">Les </w:t>
+      </w:r>
+      <w:proofErr w:type="spellStart"/>
+      <w:r>
+        <w:rPr>
+          <w:color w:val="auto"/>
+        </w:rPr>
+        <w:t>WebServices</w:t>
+      </w:r>
+      <w:proofErr w:type="spellEnd"/>
+      <w:r>
+        <w:rPr>
+          <w:color w:val="auto"/>
+        </w:rPr>
+        <w:t xml:space="preserve"> seront utilisé à la fois par le Front Office Web et les applications mobiles :</w:t>
       </w:r>
     </w:p>
     <w:p>
@@ -4052,7 +4147,35 @@
         <w:rPr>
           <w:color w:val="auto"/>
         </w:rPr>
-        <w:t xml:space="preserve">Ce document ne traite que des WebServices permettant la consultation. Si des WebServices de modification sont nécessaire (ce qui a été évoqué lors de la réunion du 28 Avril 2014 : </w:t>
+        <w:t xml:space="preserve">Ce document ne traite que des </w:t>
+      </w:r>
+      <w:proofErr w:type="spellStart"/>
+      <w:r>
+        <w:rPr>
+          <w:color w:val="auto"/>
+        </w:rPr>
+        <w:t>WebServices</w:t>
+      </w:r>
+      <w:proofErr w:type="spellEnd"/>
+      <w:r>
+        <w:rPr>
+          <w:color w:val="auto"/>
+        </w:rPr>
+        <w:t xml:space="preserve"> permettant la consultation. Si des </w:t>
+      </w:r>
+      <w:proofErr w:type="spellStart"/>
+      <w:r>
+        <w:rPr>
+          <w:color w:val="auto"/>
+        </w:rPr>
+        <w:t>WebServices</w:t>
+      </w:r>
+      <w:proofErr w:type="spellEnd"/>
+      <w:r>
+        <w:rPr>
+          <w:color w:val="auto"/>
+        </w:rPr>
+        <w:t xml:space="preserve"> de modification sont nécessaire (ce qui a été évoqué lors de la réunion du 28 Avril 2014 : </w:t>
       </w:r>
       <w:hyperlink r:id="rId14" w:history="1">
         <w:r>
@@ -4079,7 +4202,21 @@
         <w:rPr>
           <w:color w:val="auto"/>
         </w:rPr>
-        <w:t xml:space="preserve">Les WebServices seront en </w:t>
+        <w:t xml:space="preserve">Les </w:t>
+      </w:r>
+      <w:proofErr w:type="spellStart"/>
+      <w:r>
+        <w:rPr>
+          <w:color w:val="auto"/>
+        </w:rPr>
+        <w:t>WebServices</w:t>
+      </w:r>
+      <w:proofErr w:type="spellEnd"/>
+      <w:r>
+        <w:rPr>
+          <w:color w:val="auto"/>
+        </w:rPr>
+        <w:t xml:space="preserve"> seront en </w:t>
       </w:r>
       <w:hyperlink r:id="rId15" w:history="1">
         <w:r>
@@ -4119,7 +4256,21 @@
         <w:rPr>
           <w:color w:val="auto"/>
         </w:rPr>
-        <w:t xml:space="preserve">), permet directement d’exposer des services (cf </w:t>
+        <w:t>), permet directement d’exposer des services (</w:t>
+      </w:r>
+      <w:proofErr w:type="spellStart"/>
+      <w:r>
+        <w:rPr>
+          <w:color w:val="auto"/>
+        </w:rPr>
+        <w:t>cf</w:t>
+      </w:r>
+      <w:proofErr w:type="spellEnd"/>
+      <w:r>
+        <w:rPr>
+          <w:color w:val="auto"/>
+        </w:rPr>
+        <w:t xml:space="preserve"> </w:t>
       </w:r>
       <w:hyperlink r:id="rId17" w:history="1">
         <w:r>
@@ -4133,20 +4284,48 @@
         <w:rPr>
           <w:color w:val="auto"/>
         </w:rPr>
-        <w:t xml:space="preserve"> ). C’est donc ce que nous utiliserons pour créer les WebServices.</w:t>
-      </w:r>
-    </w:p>
-    <w:p>
-      <w:pPr>
+        <w:t xml:space="preserve"> ). C’est donc ce que nous utiliserons pour créer les </w:t>
+      </w:r>
+      <w:proofErr w:type="spellStart"/>
+      <w:r>
         <w:rPr>
           <w:color w:val="auto"/>
         </w:rPr>
-      </w:pPr>
+        <w:t>WebServices</w:t>
+      </w:r>
+      <w:proofErr w:type="spellEnd"/>
       <w:r>
         <w:rPr>
           <w:color w:val="auto"/>
         </w:rPr>
-        <w:t xml:space="preserve">Dans l’ensemble de ce document, nous allons spécifier la réponse du WebService par un exemple. </w:t>
+        <w:t>.</w:t>
+      </w:r>
+    </w:p>
+    <w:p>
+      <w:pPr>
+        <w:rPr>
+          <w:color w:val="auto"/>
+        </w:rPr>
+      </w:pPr>
+      <w:r>
+        <w:rPr>
+          <w:color w:val="auto"/>
+        </w:rPr>
+        <w:t xml:space="preserve">Dans l’ensemble de ce document, nous allons spécifier la réponse du </w:t>
+      </w:r>
+      <w:proofErr w:type="spellStart"/>
+      <w:r>
+        <w:rPr>
+          <w:color w:val="auto"/>
+        </w:rPr>
+        <w:t>WebService</w:t>
+      </w:r>
+      <w:proofErr w:type="spellEnd"/>
+      <w:r>
+        <w:rPr>
+          <w:color w:val="auto"/>
+        </w:rPr>
+        <w:t xml:space="preserve"> par un exemple. </w:t>
       </w:r>
       <w:r>
         <w:rPr>
@@ -4181,7 +4360,6 @@
       </w:pPr>
       <w:bookmarkStart w:id="1" w:name="_Toc387842232"/>
       <w:r>
-        <w:lastRenderedPageBreak/>
         <w:t>Contrôle d’accès</w:t>
       </w:r>
       <w:bookmarkEnd w:id="1"/>
@@ -4191,29 +4369,90 @@
         <w:t>Nous utilis</w:t>
       </w:r>
       <w:r>
-        <w:t xml:space="preserve">ons le protocole d’Authentication et </w:t>
+        <w:t>ons le protocole d’</w:t>
+      </w:r>
+      <w:proofErr w:type="spellStart"/>
+      <w:r>
+        <w:t>Authentication</w:t>
+      </w:r>
+      <w:proofErr w:type="spellEnd"/>
+      <w:r>
+        <w:t xml:space="preserve"> et </w:t>
       </w:r>
       <w:r>
         <w:t>d’</w:t>
       </w:r>
-      <w:r>
-        <w:t>Authorization : OAuth2.</w:t>
-      </w:r>
-    </w:p>
-    <w:p>
-      <w:r>
-        <w:t xml:space="preserve">L’utilisateur s’authentifie grâce à l’échange de ‘tokens’ entre le client mobile et le BackOffice. </w:t>
-      </w:r>
-      <w:r>
-        <w:t>Il utilise ensuite ce token pour être autorisé à requêter les ressources du server (les webservices dans notre cas).</w:t>
-      </w:r>
-      <w:r>
-        <w:t xml:space="preserve"> De cette façon, aucun mot de passe n’est stocké sur le client mobile, seulement des tokens valides durant 3600 secondes.</w:t>
-      </w:r>
-    </w:p>
-    <w:p>
-      <w:r>
-        <w:t>Bien qu’il soit possible de séparer les services d’authentication, d’authorization et de ressources sur différents serveurs, ici l</w:t>
+      <w:proofErr w:type="spellStart"/>
+      <w:r>
+        <w:t>Authorization</w:t>
+      </w:r>
+      <w:proofErr w:type="spellEnd"/>
+      <w:r>
+        <w:t> : OAuth2.</w:t>
+      </w:r>
+    </w:p>
+    <w:p>
+      <w:r>
+        <w:t>L’utilisateur s’authentifie grâce à l’échange de ‘</w:t>
+      </w:r>
+      <w:proofErr w:type="spellStart"/>
+      <w:r>
+        <w:t>tokens</w:t>
+      </w:r>
+      <w:proofErr w:type="spellEnd"/>
+      <w:r>
+        <w:t xml:space="preserve">’ entre le client mobile et le BackOffice. </w:t>
+      </w:r>
+      <w:r>
+        <w:t xml:space="preserve">Il utilise ensuite ce </w:t>
+      </w:r>
+      <w:proofErr w:type="spellStart"/>
+      <w:r>
+        <w:t>token</w:t>
+      </w:r>
+      <w:proofErr w:type="spellEnd"/>
+      <w:r>
+        <w:t xml:space="preserve"> pour être autorisé à requêter les ressources du server (les </w:t>
+      </w:r>
+      <w:proofErr w:type="spellStart"/>
+      <w:r>
+        <w:t>webservices</w:t>
+      </w:r>
+      <w:proofErr w:type="spellEnd"/>
+      <w:r>
+        <w:t xml:space="preserve"> dans notre cas).</w:t>
+      </w:r>
+      <w:r>
+        <w:t xml:space="preserve"> De cette façon, aucun mot de passe n’est stocké sur le client mobile, seulement des </w:t>
+      </w:r>
+      <w:proofErr w:type="spellStart"/>
+      <w:r>
+        <w:t>tokens</w:t>
+      </w:r>
+      <w:proofErr w:type="spellEnd"/>
+      <w:r>
+        <w:t xml:space="preserve"> valides durant 3600 secondes.</w:t>
+      </w:r>
+    </w:p>
+    <w:p>
+      <w:r>
+        <w:t>Bien qu’il soit possible de séparer les services d’</w:t>
+      </w:r>
+      <w:proofErr w:type="spellStart"/>
+      <w:r>
+        <w:t>authentication</w:t>
+      </w:r>
+      <w:proofErr w:type="spellEnd"/>
+      <w:r>
+        <w:t>, d’</w:t>
+      </w:r>
+      <w:proofErr w:type="spellStart"/>
+      <w:r>
+        <w:t>authorization</w:t>
+      </w:r>
+      <w:proofErr w:type="spellEnd"/>
+      <w:r>
+        <w:t xml:space="preserve"> et de ressources sur différents serveurs, ici l</w:t>
       </w:r>
       <w:r>
         <w:t xml:space="preserve">e BackOffice </w:t>
@@ -4230,16 +4469,42 @@
         <w:t>2</w:t>
       </w:r>
       <w:r>
-        <w:t xml:space="preserve"> dispose de différents modes pour l’authentication et </w:t>
+        <w:t xml:space="preserve"> dispose de différents modes pour l’</w:t>
+      </w:r>
+      <w:proofErr w:type="spellStart"/>
+      <w:r>
+        <w:t>authentication</w:t>
+      </w:r>
+      <w:proofErr w:type="spellEnd"/>
+      <w:r>
+        <w:t xml:space="preserve"> et </w:t>
       </w:r>
       <w:r>
         <w:t>l’</w:t>
       </w:r>
-      <w:r>
-        <w:t>authorization, nous utilisons ici le ‘</w:t>
-      </w:r>
-      <w:r>
-        <w:t>credentials grant type</w:t>
+      <w:proofErr w:type="spellStart"/>
+      <w:r>
+        <w:t>authorization</w:t>
+      </w:r>
+      <w:proofErr w:type="spellEnd"/>
+      <w:r>
+        <w:t>, nous utilisons ici le ‘</w:t>
+      </w:r>
+      <w:proofErr w:type="spellStart"/>
+      <w:r>
+        <w:t>credentials</w:t>
+      </w:r>
+      <w:proofErr w:type="spellEnd"/>
+      <w:r>
+        <w:t xml:space="preserve"> </w:t>
+      </w:r>
+      <w:proofErr w:type="spellStart"/>
+      <w:r>
+        <w:t>grant</w:t>
+      </w:r>
+      <w:proofErr w:type="spellEnd"/>
+      <w:r>
+        <w:t xml:space="preserve"> type</w:t>
       </w:r>
       <w:r>
         <w:t xml:space="preserve">’ </w:t>
@@ -4340,14 +4605,680 @@
       <w:pPr>
         <w:jc w:val="left"/>
       </w:pPr>
-      <w:r>
-        <w:lastRenderedPageBreak/>
-        <w:t>Pour implémenter cette structure, nous utiliserons le module zf-oauth2 créé par zf-campus pour Zend Framework:</w:t>
+    </w:p>
+    <w:p>
+      <w:pPr>
+        <w:jc w:val="left"/>
+      </w:pPr>
+    </w:p>
+    <w:p>
+      <w:pPr>
+        <w:jc w:val="left"/>
+      </w:pPr>
+      <w:r>
+        <w:t>On a alors une unique requête d’identification à effectuer, celle-ci renvoie un JSON avec l’« </w:t>
+      </w:r>
+      <w:proofErr w:type="spellStart"/>
+      <w:r>
+        <w:t>access</w:t>
+      </w:r>
+      <w:proofErr w:type="spellEnd"/>
+      <w:r>
+        <w:t xml:space="preserve"> </w:t>
+      </w:r>
+      <w:proofErr w:type="spellStart"/>
+      <w:r>
+        <w:t>token</w:t>
+      </w:r>
+      <w:proofErr w:type="spellEnd"/>
+      <w:r>
+        <w:t xml:space="preserve"> » nécessaire pour être autorisé à effectuer des requêtes de </w:t>
+      </w:r>
+      <w:proofErr w:type="spellStart"/>
+      <w:r>
+        <w:t>webservices</w:t>
+      </w:r>
+      <w:proofErr w:type="spellEnd"/>
+      <w:r>
+        <w:t>.</w:t>
+      </w:r>
+    </w:p>
+    <w:p>
+      <w:pPr>
+        <w:jc w:val="left"/>
+      </w:pPr>
+      <w:r>
+        <w:t xml:space="preserve"> Exemple de requête d’identification (avec </w:t>
+      </w:r>
+      <w:proofErr w:type="spellStart"/>
+      <w:r>
+        <w:t>HTTPie</w:t>
+      </w:r>
+      <w:proofErr w:type="spellEnd"/>
+      <w:r>
+        <w:t>) :</w:t>
+      </w:r>
+    </w:p>
+    <w:p>
+      <w:pPr>
+        <w:pStyle w:val="PrformatHTML"/>
+        <w:pBdr>
+          <w:top w:val="single" w:sz="6" w:space="4" w:color="DDDDDD"/>
+          <w:left w:val="single" w:sz="6" w:space="7" w:color="DDDDDD"/>
+          <w:bottom w:val="single" w:sz="6" w:space="4" w:color="DDDDDD"/>
+          <w:right w:val="single" w:sz="6" w:space="7" w:color="DDDDDD"/>
+        </w:pBdr>
+        <w:shd w:val="clear" w:color="auto" w:fill="F8F8F8"/>
+        <w:spacing w:before="204" w:after="204" w:line="258" w:lineRule="atLeast"/>
+        <w:rPr>
+          <w:rFonts w:ascii="Consolas" w:hAnsi="Consolas" w:cs="Consolas"/>
+          <w:color w:val="333333"/>
+          <w:sz w:val="18"/>
+          <w:szCs w:val="18"/>
+          <w:lang w:val="en-US"/>
+        </w:rPr>
+      </w:pPr>
+      <w:r>
+        <w:rPr>
+          <w:rFonts w:ascii="Consolas" w:hAnsi="Consolas" w:cs="Consolas"/>
+          <w:color w:val="333333"/>
+          <w:sz w:val="18"/>
+          <w:szCs w:val="18"/>
+          <w:lang w:val="en-US"/>
+        </w:rPr>
+        <w:t xml:space="preserve">http --auth </w:t>
+      </w:r>
+      <w:proofErr w:type="spellStart"/>
+      <w:r>
+        <w:rPr>
+          <w:rFonts w:ascii="Consolas" w:hAnsi="Consolas" w:cs="Consolas"/>
+          <w:color w:val="333333"/>
+          <w:sz w:val="18"/>
+          <w:szCs w:val="18"/>
+          <w:lang w:val="en-US"/>
+        </w:rPr>
+        <w:t>testclient:testpass</w:t>
+      </w:r>
+      <w:proofErr w:type="spellEnd"/>
+      <w:r>
+        <w:rPr>
+          <w:rFonts w:ascii="Consolas" w:hAnsi="Consolas" w:cs="Consolas"/>
+          <w:color w:val="333333"/>
+          <w:sz w:val="18"/>
+          <w:szCs w:val="18"/>
+          <w:lang w:val="en-US"/>
+        </w:rPr>
+        <w:t xml:space="preserve"> -f POST </w:t>
+      </w:r>
+      <w:hyperlink r:id="rId19" w:tooltip="http://http//10.67.64.196/cervin/moving-BO/public/oauth" w:history="1">
+        <w:r>
+          <w:rPr>
+            <w:rStyle w:val="Lienhypertexte"/>
+            <w:rFonts w:ascii="Consolas" w:hAnsi="Consolas" w:cs="Consolas"/>
+            <w:sz w:val="18"/>
+            <w:szCs w:val="18"/>
+            <w:lang w:val="en-US"/>
+          </w:rPr>
+          <w:t>http://http://10.67.64.196/cervin/moving-BO/public/oauth</w:t>
+        </w:r>
+      </w:hyperlink>
+      <w:r>
+        <w:rPr>
+          <w:rFonts w:ascii="Consolas" w:hAnsi="Consolas" w:cs="Consolas"/>
+          <w:color w:val="333333"/>
+          <w:sz w:val="18"/>
+          <w:szCs w:val="18"/>
+          <w:lang w:val="en-US"/>
+        </w:rPr>
+        <w:t xml:space="preserve"> </w:t>
+      </w:r>
+      <w:proofErr w:type="spellStart"/>
+      <w:r>
+        <w:rPr>
+          <w:rFonts w:ascii="Consolas" w:hAnsi="Consolas" w:cs="Consolas"/>
+          <w:color w:val="008080"/>
+          <w:sz w:val="18"/>
+          <w:szCs w:val="18"/>
+          <w:bdr w:val="none" w:sz="0" w:space="0" w:color="auto" w:frame="1"/>
+          <w:lang w:val="en-US"/>
+        </w:rPr>
+        <w:t>grant_type</w:t>
+      </w:r>
+      <w:proofErr w:type="spellEnd"/>
+      <w:r>
+        <w:rPr>
+          <w:rFonts w:ascii="Consolas" w:hAnsi="Consolas" w:cs="Consolas"/>
+          <w:b/>
+          <w:bCs/>
+          <w:color w:val="333333"/>
+          <w:sz w:val="18"/>
+          <w:szCs w:val="18"/>
+          <w:lang w:val="en-US"/>
+        </w:rPr>
+        <w:t>=</w:t>
+      </w:r>
+      <w:proofErr w:type="spellStart"/>
+      <w:r>
+        <w:rPr>
+          <w:rFonts w:ascii="Consolas" w:hAnsi="Consolas" w:cs="Consolas"/>
+          <w:color w:val="333333"/>
+          <w:sz w:val="18"/>
+          <w:szCs w:val="18"/>
+          <w:lang w:val="en-US"/>
+        </w:rPr>
+        <w:t>client_credentials</w:t>
+      </w:r>
+      <w:proofErr w:type="spellEnd"/>
+    </w:p>
+    <w:p>
+      <w:pPr>
+        <w:spacing w:after="0"/>
+        <w:rPr>
+          <w:rFonts w:ascii="MS Shell Dlg 2" w:hAnsi="MS Shell Dlg 2"/>
+          <w:color w:val="000000"/>
+          <w:sz w:val="18"/>
+          <w:szCs w:val="18"/>
+          <w:lang w:val="en-US"/>
+        </w:rPr>
+      </w:pPr>
+    </w:p>
+    <w:p>
+      <w:pPr>
+        <w:jc w:val="left"/>
+      </w:pPr>
+      <w:r>
+        <w:t xml:space="preserve">Cette </w:t>
+      </w:r>
+      <w:r>
+        <w:t>requê</w:t>
+      </w:r>
+      <w:r>
+        <w:t>te renvoie le JSON sui</w:t>
+      </w:r>
+      <w:r>
+        <w:t>vant :</w:t>
+      </w:r>
+    </w:p>
+    <w:p>
+      <w:pPr>
+        <w:pStyle w:val="PrformatHTML"/>
+        <w:pBdr>
+          <w:top w:val="single" w:sz="6" w:space="4" w:color="DDDDDD"/>
+          <w:left w:val="single" w:sz="6" w:space="7" w:color="DDDDDD"/>
+          <w:bottom w:val="single" w:sz="6" w:space="4" w:color="DDDDDD"/>
+          <w:right w:val="single" w:sz="6" w:space="7" w:color="DDDDDD"/>
+        </w:pBdr>
+        <w:shd w:val="clear" w:color="auto" w:fill="F8F8F8"/>
+        <w:spacing w:before="204" w:after="204" w:line="258" w:lineRule="atLeast"/>
+        <w:rPr>
+          <w:rFonts w:ascii="Consolas" w:hAnsi="Consolas" w:cs="Consolas"/>
+          <w:color w:val="333333"/>
+          <w:sz w:val="18"/>
+          <w:szCs w:val="18"/>
+          <w:lang w:val="en-US"/>
+        </w:rPr>
+      </w:pPr>
+      <w:r>
+        <w:rPr>
+          <w:rStyle w:val="p"/>
+          <w:rFonts w:ascii="Consolas" w:hAnsi="Consolas" w:cs="Consolas"/>
+          <w:color w:val="333333"/>
+          <w:sz w:val="18"/>
+          <w:szCs w:val="18"/>
+          <w:lang w:val="en-US"/>
+        </w:rPr>
+        <w:t>{</w:t>
+      </w:r>
+    </w:p>
+    <w:p>
+      <w:pPr>
+        <w:pStyle w:val="PrformatHTML"/>
+        <w:pBdr>
+          <w:top w:val="single" w:sz="6" w:space="4" w:color="DDDDDD"/>
+          <w:left w:val="single" w:sz="6" w:space="7" w:color="DDDDDD"/>
+          <w:bottom w:val="single" w:sz="6" w:space="4" w:color="DDDDDD"/>
+          <w:right w:val="single" w:sz="6" w:space="7" w:color="DDDDDD"/>
+        </w:pBdr>
+        <w:shd w:val="clear" w:color="auto" w:fill="F8F8F8"/>
+        <w:spacing w:before="204" w:after="204" w:line="258" w:lineRule="atLeast"/>
+        <w:rPr>
+          <w:rFonts w:ascii="Consolas" w:hAnsi="Consolas" w:cs="Consolas"/>
+          <w:color w:val="333333"/>
+          <w:sz w:val="18"/>
+          <w:szCs w:val="18"/>
+          <w:lang w:val="en-US"/>
+        </w:rPr>
+      </w:pPr>
+      <w:r>
+        <w:rPr>
+          <w:rFonts w:ascii="Consolas" w:hAnsi="Consolas" w:cs="Consolas"/>
+          <w:color w:val="333333"/>
+          <w:sz w:val="18"/>
+          <w:szCs w:val="18"/>
+          <w:lang w:val="en-US"/>
+        </w:rPr>
+        <w:t xml:space="preserve">    </w:t>
+      </w:r>
+      <w:r>
+        <w:rPr>
+          <w:rStyle w:val="nt"/>
+          <w:rFonts w:ascii="Consolas" w:eastAsiaTheme="majorEastAsia" w:hAnsi="Consolas" w:cs="Consolas"/>
+          <w:color w:val="000080"/>
+          <w:sz w:val="18"/>
+          <w:szCs w:val="18"/>
+          <w:lang w:val="en-US"/>
+        </w:rPr>
+        <w:t>"</w:t>
+      </w:r>
+      <w:proofErr w:type="spellStart"/>
+      <w:r>
+        <w:rPr>
+          <w:rStyle w:val="nt"/>
+          <w:rFonts w:ascii="Consolas" w:eastAsiaTheme="majorEastAsia" w:hAnsi="Consolas" w:cs="Consolas"/>
+          <w:color w:val="000080"/>
+          <w:sz w:val="18"/>
+          <w:szCs w:val="18"/>
+          <w:lang w:val="en-US"/>
+        </w:rPr>
+        <w:t>access_token</w:t>
+      </w:r>
+      <w:proofErr w:type="spellEnd"/>
+      <w:r>
+        <w:rPr>
+          <w:rStyle w:val="nt"/>
+          <w:rFonts w:ascii="Consolas" w:eastAsiaTheme="majorEastAsia" w:hAnsi="Consolas" w:cs="Consolas"/>
+          <w:color w:val="000080"/>
+          <w:sz w:val="18"/>
+          <w:szCs w:val="18"/>
+          <w:lang w:val="en-US"/>
+        </w:rPr>
+        <w:t>"</w:t>
+      </w:r>
+      <w:r>
+        <w:rPr>
+          <w:rStyle w:val="p"/>
+          <w:rFonts w:ascii="Consolas" w:hAnsi="Consolas" w:cs="Consolas"/>
+          <w:color w:val="333333"/>
+          <w:sz w:val="18"/>
+          <w:szCs w:val="18"/>
+          <w:lang w:val="en-US"/>
+        </w:rPr>
+        <w:t>:</w:t>
+      </w:r>
+      <w:r>
+        <w:rPr>
+          <w:rStyle w:val="s2"/>
+          <w:rFonts w:ascii="Consolas" w:hAnsi="Consolas" w:cs="Consolas"/>
+          <w:color w:val="DD1144"/>
+          <w:sz w:val="18"/>
+          <w:szCs w:val="18"/>
+          <w:lang w:val="en-US"/>
+        </w:rPr>
+        <w:t>"03807cb390319329bdf6c777d4dfae9c0d3b3c35"</w:t>
+      </w:r>
+      <w:r>
+        <w:rPr>
+          <w:rStyle w:val="p"/>
+          <w:rFonts w:ascii="Consolas" w:hAnsi="Consolas" w:cs="Consolas"/>
+          <w:color w:val="333333"/>
+          <w:sz w:val="18"/>
+          <w:szCs w:val="18"/>
+          <w:lang w:val="en-US"/>
+        </w:rPr>
+        <w:t>,</w:t>
+      </w:r>
+    </w:p>
+    <w:p>
+      <w:pPr>
+        <w:pStyle w:val="PrformatHTML"/>
+        <w:pBdr>
+          <w:top w:val="single" w:sz="6" w:space="4" w:color="DDDDDD"/>
+          <w:left w:val="single" w:sz="6" w:space="7" w:color="DDDDDD"/>
+          <w:bottom w:val="single" w:sz="6" w:space="4" w:color="DDDDDD"/>
+          <w:right w:val="single" w:sz="6" w:space="7" w:color="DDDDDD"/>
+        </w:pBdr>
+        <w:shd w:val="clear" w:color="auto" w:fill="F8F8F8"/>
+        <w:spacing w:before="204" w:after="204" w:line="258" w:lineRule="atLeast"/>
+        <w:rPr>
+          <w:rFonts w:ascii="Consolas" w:hAnsi="Consolas" w:cs="Consolas"/>
+          <w:color w:val="333333"/>
+          <w:sz w:val="18"/>
+          <w:szCs w:val="18"/>
+          <w:lang w:val="en-US"/>
+        </w:rPr>
+      </w:pPr>
+      <w:r>
+        <w:rPr>
+          <w:rFonts w:ascii="Consolas" w:hAnsi="Consolas" w:cs="Consolas"/>
+          <w:color w:val="333333"/>
+          <w:sz w:val="18"/>
+          <w:szCs w:val="18"/>
+          <w:lang w:val="en-US"/>
+        </w:rPr>
+        <w:t xml:space="preserve">    </w:t>
+      </w:r>
+      <w:r>
+        <w:rPr>
+          <w:rStyle w:val="nt"/>
+          <w:rFonts w:ascii="Consolas" w:eastAsiaTheme="majorEastAsia" w:hAnsi="Consolas" w:cs="Consolas"/>
+          <w:color w:val="000080"/>
+          <w:sz w:val="18"/>
+          <w:szCs w:val="18"/>
+          <w:lang w:val="en-US"/>
+        </w:rPr>
+        <w:t>"</w:t>
+      </w:r>
+      <w:proofErr w:type="spellStart"/>
+      <w:r>
+        <w:rPr>
+          <w:rStyle w:val="nt"/>
+          <w:rFonts w:ascii="Consolas" w:eastAsiaTheme="majorEastAsia" w:hAnsi="Consolas" w:cs="Consolas"/>
+          <w:color w:val="000080"/>
+          <w:sz w:val="18"/>
+          <w:szCs w:val="18"/>
+          <w:lang w:val="en-US"/>
+        </w:rPr>
+        <w:t>expires_in</w:t>
+      </w:r>
+      <w:proofErr w:type="spellEnd"/>
+      <w:r>
+        <w:rPr>
+          <w:rStyle w:val="nt"/>
+          <w:rFonts w:ascii="Consolas" w:eastAsiaTheme="majorEastAsia" w:hAnsi="Consolas" w:cs="Consolas"/>
+          <w:color w:val="000080"/>
+          <w:sz w:val="18"/>
+          <w:szCs w:val="18"/>
+          <w:lang w:val="en-US"/>
+        </w:rPr>
+        <w:t>"</w:t>
+      </w:r>
+      <w:r>
+        <w:rPr>
+          <w:rStyle w:val="p"/>
+          <w:rFonts w:ascii="Consolas" w:hAnsi="Consolas" w:cs="Consolas"/>
+          <w:color w:val="333333"/>
+          <w:sz w:val="18"/>
+          <w:szCs w:val="18"/>
+          <w:lang w:val="en-US"/>
+        </w:rPr>
+        <w:t>:</w:t>
+      </w:r>
+      <w:r>
+        <w:rPr>
+          <w:rStyle w:val="mi"/>
+          <w:rFonts w:ascii="Consolas" w:hAnsi="Consolas" w:cs="Consolas"/>
+          <w:color w:val="009999"/>
+          <w:sz w:val="18"/>
+          <w:szCs w:val="18"/>
+          <w:lang w:val="en-US"/>
+        </w:rPr>
+        <w:t>3600</w:t>
+      </w:r>
+      <w:r>
+        <w:rPr>
+          <w:rStyle w:val="p"/>
+          <w:rFonts w:ascii="Consolas" w:hAnsi="Consolas" w:cs="Consolas"/>
+          <w:color w:val="333333"/>
+          <w:sz w:val="18"/>
+          <w:szCs w:val="18"/>
+          <w:lang w:val="en-US"/>
+        </w:rPr>
+        <w:t>,</w:t>
+      </w:r>
+    </w:p>
+    <w:p>
+      <w:pPr>
+        <w:pStyle w:val="PrformatHTML"/>
+        <w:pBdr>
+          <w:top w:val="single" w:sz="6" w:space="4" w:color="DDDDDD"/>
+          <w:left w:val="single" w:sz="6" w:space="7" w:color="DDDDDD"/>
+          <w:bottom w:val="single" w:sz="6" w:space="4" w:color="DDDDDD"/>
+          <w:right w:val="single" w:sz="6" w:space="7" w:color="DDDDDD"/>
+        </w:pBdr>
+        <w:shd w:val="clear" w:color="auto" w:fill="F8F8F8"/>
+        <w:spacing w:before="204" w:after="204" w:line="258" w:lineRule="atLeast"/>
+        <w:rPr>
+          <w:rFonts w:ascii="Consolas" w:hAnsi="Consolas" w:cs="Consolas"/>
+          <w:color w:val="333333"/>
+          <w:sz w:val="18"/>
+          <w:szCs w:val="18"/>
+          <w:lang w:val="en-US"/>
+        </w:rPr>
+      </w:pPr>
+      <w:r>
+        <w:rPr>
+          <w:rFonts w:ascii="Consolas" w:hAnsi="Consolas" w:cs="Consolas"/>
+          <w:color w:val="333333"/>
+          <w:sz w:val="18"/>
+          <w:szCs w:val="18"/>
+          <w:lang w:val="en-US"/>
+        </w:rPr>
+        <w:t xml:space="preserve">    </w:t>
+      </w:r>
+      <w:r>
+        <w:rPr>
+          <w:rStyle w:val="nt"/>
+          <w:rFonts w:ascii="Consolas" w:eastAsiaTheme="majorEastAsia" w:hAnsi="Consolas" w:cs="Consolas"/>
+          <w:color w:val="000080"/>
+          <w:sz w:val="18"/>
+          <w:szCs w:val="18"/>
+          <w:lang w:val="en-US"/>
+        </w:rPr>
+        <w:t>"</w:t>
+      </w:r>
+      <w:proofErr w:type="spellStart"/>
+      <w:r>
+        <w:rPr>
+          <w:rStyle w:val="nt"/>
+          <w:rFonts w:ascii="Consolas" w:eastAsiaTheme="majorEastAsia" w:hAnsi="Consolas" w:cs="Consolas"/>
+          <w:color w:val="000080"/>
+          <w:sz w:val="18"/>
+          <w:szCs w:val="18"/>
+          <w:lang w:val="en-US"/>
+        </w:rPr>
+        <w:t>token_type</w:t>
+      </w:r>
+      <w:proofErr w:type="spellEnd"/>
+      <w:r>
+        <w:rPr>
+          <w:rStyle w:val="nt"/>
+          <w:rFonts w:ascii="Consolas" w:eastAsiaTheme="majorEastAsia" w:hAnsi="Consolas" w:cs="Consolas"/>
+          <w:color w:val="000080"/>
+          <w:sz w:val="18"/>
+          <w:szCs w:val="18"/>
+          <w:lang w:val="en-US"/>
+        </w:rPr>
+        <w:t>"</w:t>
+      </w:r>
+      <w:r>
+        <w:rPr>
+          <w:rStyle w:val="p"/>
+          <w:rFonts w:ascii="Consolas" w:hAnsi="Consolas" w:cs="Consolas"/>
+          <w:color w:val="333333"/>
+          <w:sz w:val="18"/>
+          <w:szCs w:val="18"/>
+          <w:lang w:val="en-US"/>
+        </w:rPr>
+        <w:t>:</w:t>
+      </w:r>
+      <w:r>
+        <w:rPr>
+          <w:rStyle w:val="s2"/>
+          <w:rFonts w:ascii="Consolas" w:hAnsi="Consolas" w:cs="Consolas"/>
+          <w:color w:val="DD1144"/>
+          <w:sz w:val="18"/>
+          <w:szCs w:val="18"/>
+          <w:lang w:val="en-US"/>
+        </w:rPr>
+        <w:t>"bearer"</w:t>
+      </w:r>
+      <w:r>
+        <w:rPr>
+          <w:rStyle w:val="p"/>
+          <w:rFonts w:ascii="Consolas" w:hAnsi="Consolas" w:cs="Consolas"/>
+          <w:color w:val="333333"/>
+          <w:sz w:val="18"/>
+          <w:szCs w:val="18"/>
+          <w:lang w:val="en-US"/>
+        </w:rPr>
+        <w:t>,</w:t>
+      </w:r>
+    </w:p>
+    <w:p>
+      <w:pPr>
+        <w:pStyle w:val="PrformatHTML"/>
+        <w:pBdr>
+          <w:top w:val="single" w:sz="6" w:space="4" w:color="DDDDDD"/>
+          <w:left w:val="single" w:sz="6" w:space="7" w:color="DDDDDD"/>
+          <w:bottom w:val="single" w:sz="6" w:space="4" w:color="DDDDDD"/>
+          <w:right w:val="single" w:sz="6" w:space="7" w:color="DDDDDD"/>
+        </w:pBdr>
+        <w:shd w:val="clear" w:color="auto" w:fill="F8F8F8"/>
+        <w:spacing w:before="204" w:after="204" w:line="258" w:lineRule="atLeast"/>
+        <w:rPr>
+          <w:rFonts w:ascii="Consolas" w:hAnsi="Consolas" w:cs="Consolas"/>
+          <w:color w:val="333333"/>
+          <w:sz w:val="18"/>
+          <w:szCs w:val="18"/>
+          <w:lang w:val="en-US"/>
+        </w:rPr>
+      </w:pPr>
+      <w:r>
+        <w:rPr>
+          <w:rFonts w:ascii="Consolas" w:hAnsi="Consolas" w:cs="Consolas"/>
+          <w:color w:val="333333"/>
+          <w:sz w:val="18"/>
+          <w:szCs w:val="18"/>
+          <w:lang w:val="en-US"/>
+        </w:rPr>
+        <w:t xml:space="preserve">    </w:t>
+      </w:r>
+      <w:r>
+        <w:rPr>
+          <w:rStyle w:val="nt"/>
+          <w:rFonts w:ascii="Consolas" w:eastAsiaTheme="majorEastAsia" w:hAnsi="Consolas" w:cs="Consolas"/>
+          <w:color w:val="000080"/>
+          <w:sz w:val="18"/>
+          <w:szCs w:val="18"/>
+          <w:lang w:val="en-US"/>
+        </w:rPr>
+        <w:t>"</w:t>
+      </w:r>
+      <w:proofErr w:type="gramStart"/>
+      <w:r>
+        <w:rPr>
+          <w:rStyle w:val="nt"/>
+          <w:rFonts w:ascii="Consolas" w:eastAsiaTheme="majorEastAsia" w:hAnsi="Consolas" w:cs="Consolas"/>
+          <w:color w:val="000080"/>
+          <w:sz w:val="18"/>
+          <w:szCs w:val="18"/>
+          <w:lang w:val="en-US"/>
+        </w:rPr>
+        <w:t>scope</w:t>
+      </w:r>
+      <w:proofErr w:type="gramEnd"/>
+      <w:r>
+        <w:rPr>
+          <w:rStyle w:val="nt"/>
+          <w:rFonts w:ascii="Consolas" w:eastAsiaTheme="majorEastAsia" w:hAnsi="Consolas" w:cs="Consolas"/>
+          <w:color w:val="000080"/>
+          <w:sz w:val="18"/>
+          <w:szCs w:val="18"/>
+          <w:lang w:val="en-US"/>
+        </w:rPr>
+        <w:t>"</w:t>
+      </w:r>
+      <w:r>
+        <w:rPr>
+          <w:rStyle w:val="p"/>
+          <w:rFonts w:ascii="Consolas" w:hAnsi="Consolas" w:cs="Consolas"/>
+          <w:color w:val="333333"/>
+          <w:sz w:val="18"/>
+          <w:szCs w:val="18"/>
+          <w:lang w:val="en-US"/>
+        </w:rPr>
+        <w:t>:</w:t>
+      </w:r>
+      <w:r>
+        <w:rPr>
+          <w:rStyle w:val="kc"/>
+          <w:rFonts w:ascii="Consolas" w:hAnsi="Consolas" w:cs="Consolas"/>
+          <w:b/>
+          <w:bCs/>
+          <w:color w:val="333333"/>
+          <w:sz w:val="18"/>
+          <w:szCs w:val="18"/>
+          <w:lang w:val="en-US"/>
+        </w:rPr>
+        <w:t>null</w:t>
+      </w:r>
+    </w:p>
+    <w:p>
+      <w:pPr>
+        <w:pStyle w:val="PrformatHTML"/>
+        <w:pBdr>
+          <w:top w:val="single" w:sz="6" w:space="4" w:color="DDDDDD"/>
+          <w:left w:val="single" w:sz="6" w:space="7" w:color="DDDDDD"/>
+          <w:bottom w:val="single" w:sz="6" w:space="4" w:color="DDDDDD"/>
+          <w:right w:val="single" w:sz="6" w:space="7" w:color="DDDDDD"/>
+        </w:pBdr>
+        <w:shd w:val="clear" w:color="auto" w:fill="F8F8F8"/>
+        <w:spacing w:before="204" w:after="204" w:line="258" w:lineRule="atLeast"/>
+        <w:rPr>
+          <w:rFonts w:ascii="Consolas" w:hAnsi="Consolas" w:cs="Consolas"/>
+          <w:color w:val="333333"/>
+          <w:sz w:val="18"/>
+          <w:szCs w:val="18"/>
+          <w:lang w:val="en-US"/>
+        </w:rPr>
+      </w:pPr>
+      <w:r>
+        <w:rPr>
+          <w:rStyle w:val="p"/>
+          <w:rFonts w:ascii="Consolas" w:hAnsi="Consolas" w:cs="Consolas"/>
+          <w:color w:val="333333"/>
+          <w:sz w:val="18"/>
+          <w:szCs w:val="18"/>
+          <w:lang w:val="en-US"/>
+        </w:rPr>
+        <w:t>}</w:t>
+      </w:r>
+    </w:p>
+    <w:p>
+      <w:pPr>
+        <w:jc w:val="left"/>
+        <w:rPr>
+          <w:lang w:val="en-US"/>
+        </w:rPr>
+      </w:pPr>
+    </w:p>
+    <w:p>
+      <w:pPr>
+        <w:jc w:val="left"/>
+      </w:pPr>
+      <w:r>
+        <w:t xml:space="preserve">Pour implémenter cette structure, nous utiliserons le module </w:t>
+      </w:r>
+      <w:proofErr w:type="spellStart"/>
+      <w:r>
+        <w:t>zf</w:t>
+      </w:r>
+      <w:proofErr w:type="spellEnd"/>
+      <w:r>
+        <w:t xml:space="preserve">-oauth2 créé par </w:t>
+      </w:r>
+      <w:proofErr w:type="spellStart"/>
+      <w:r>
+        <w:t>zf</w:t>
+      </w:r>
+      <w:proofErr w:type="spellEnd"/>
+      <w:r>
+        <w:t>-campus pour Zend Framework:</w:t>
       </w:r>
       <w:r>
         <w:br/>
       </w:r>
-      <w:hyperlink r:id="rId19" w:history="1">
+      <w:hyperlink r:id="rId20" w:history="1">
         <w:r>
           <w:rPr>
             <w:rStyle w:val="Lienhypertexte"/>
@@ -4364,15 +5295,28 @@
         <w:t xml:space="preserve">Ce module utilise la librairie </w:t>
       </w:r>
       <w:r>
-        <w:t>oauth2-server-php</w:t>
-      </w:r>
-      <w:r>
-        <w:t xml:space="preserve"> créée par Brent Shaffer.</w:t>
+        <w:t>oauth2-server-</w:t>
+      </w:r>
+      <w:proofErr w:type="spellStart"/>
+      <w:r>
+        <w:t>php</w:t>
+      </w:r>
+      <w:proofErr w:type="spellEnd"/>
+      <w:r>
+        <w:t xml:space="preserve"> créée par Brent </w:t>
+      </w:r>
+      <w:proofErr w:type="spellStart"/>
+      <w:r>
+        <w:t>Shaffer</w:t>
+      </w:r>
+      <w:proofErr w:type="spellEnd"/>
+      <w:r>
+        <w:t>.</w:t>
       </w:r>
       <w:r>
         <w:br/>
       </w:r>
-      <w:hyperlink r:id="rId20" w:history="1">
+      <w:hyperlink r:id="rId21" w:history="1">
         <w:r>
           <w:rPr>
             <w:rStyle w:val="Lienhypertexte"/>
@@ -4386,6 +5330,21 @@
         <w:pStyle w:val="Titre3"/>
       </w:pPr>
       <w:bookmarkStart w:id="3" w:name="_Toc387842234"/>
+    </w:p>
+    <w:p>
+      <w:pPr>
+        <w:pStyle w:val="Titre3"/>
+      </w:pPr>
+    </w:p>
+    <w:p>
+      <w:pPr>
+        <w:pStyle w:val="Titre3"/>
+      </w:pPr>
+    </w:p>
+    <w:p>
+      <w:pPr>
+        <w:pStyle w:val="Titre3"/>
+      </w:pPr>
       <w:r>
         <w:t>Cas Limites</w:t>
       </w:r>
@@ -4416,7 +5375,31 @@
         <w:jc w:val="left"/>
       </w:pPr>
       <w:r>
-        <w:t>L’ « access token » peut avoir expiré, répéter le processus d’authentification produira un nouveau token pour le client.</w:t>
+        <w:t>L’ « </w:t>
+      </w:r>
+      <w:proofErr w:type="spellStart"/>
+      <w:r>
+        <w:t>access</w:t>
+      </w:r>
+      <w:proofErr w:type="spellEnd"/>
+      <w:r>
+        <w:t xml:space="preserve"> </w:t>
+      </w:r>
+      <w:proofErr w:type="spellStart"/>
+      <w:r>
+        <w:t>token</w:t>
+      </w:r>
+      <w:proofErr w:type="spellEnd"/>
+      <w:r>
+        <w:t xml:space="preserve"> » peut avoir expiré, répéter le processus d’authentification produira un nouveau </w:t>
+      </w:r>
+      <w:proofErr w:type="spellStart"/>
+      <w:r>
+        <w:t>token</w:t>
+      </w:r>
+      <w:proofErr w:type="spellEnd"/>
+      <w:r>
+        <w:t xml:space="preserve"> pour le client.</w:t>
       </w:r>
     </w:p>
     <w:p>
@@ -4530,17 +5513,32 @@
       </w:pPr>
       <w:bookmarkStart w:id="5" w:name="_Toc387842236"/>
       <w:r>
-        <w:lastRenderedPageBreak/>
         <w:t>Accès aux éléments</w:t>
       </w:r>
       <w:bookmarkEnd w:id="5"/>
     </w:p>
     <w:p>
       <w:r>
-        <w:t>Cette partie regroupe les fonctions d’accès aux différents éléments de Movin.</w:t>
-      </w:r>
-      <w:r>
-        <w:t xml:space="preserve"> Nous appliquons la convention suivante : quand nous requêtons un élément (fonction getXXXById), nous retournons le détail de l’élément, et la liste non détaillé (juste Id et nom affichable), des sous éléments. Nous rappelons que la hiérarchie des éléments est la suivante :</w:t>
+        <w:t xml:space="preserve">Cette partie regroupe les fonctions d’accès aux différents éléments de </w:t>
+      </w:r>
+      <w:proofErr w:type="spellStart"/>
+      <w:r>
+        <w:t>Movin</w:t>
+      </w:r>
+      <w:proofErr w:type="spellEnd"/>
+      <w:r>
+        <w:t>.</w:t>
+      </w:r>
+      <w:r>
+        <w:t xml:space="preserve"> Nous appliquons la convention suivante : quand nous requêtons un élément (fonction </w:t>
+      </w:r>
+      <w:proofErr w:type="spellStart"/>
+      <w:r>
+        <w:t>getXXXById</w:t>
+      </w:r>
+      <w:proofErr w:type="spellEnd"/>
+      <w:r>
+        <w:t>), nous retournons le détail de l’élément, et la liste non détaillé (juste Id et nom affichable), des sous éléments. Nous rappelons que la hiérarchie des éléments est la suivante :</w:t>
       </w:r>
     </w:p>
     <w:p>
@@ -4557,7 +5555,7 @@
             <wp:cNvGraphicFramePr/>
             <a:graphic xmlns:a="http://schemas.openxmlformats.org/drawingml/2006/main">
               <a:graphicData uri="http://schemas.openxmlformats.org/drawingml/2006/diagram">
-                <dgm:relIds xmlns:dgm="http://schemas.openxmlformats.org/drawingml/2006/diagram" xmlns:r="http://schemas.openxmlformats.org/officeDocument/2006/relationships" r:dm="rId21" r:lo="rId22" r:qs="rId23" r:cs="rId24"/>
+                <dgm:relIds xmlns:dgm="http://schemas.openxmlformats.org/drawingml/2006/diagram" xmlns:r="http://schemas.openxmlformats.org/officeDocument/2006/relationships" r:dm="rId22" r:lo="rId23" r:qs="rId24" r:cs="rId25"/>
               </a:graphicData>
             </a:graphic>
           </wp:inline>
@@ -4566,17 +5564,46 @@
     </w:p>
     <w:p>
       <w:r>
-        <w:t>De plus, chacune des fonctions suivantes prend en paramètre un ‘access token’ qui permet d’autoriser la requête si le token correspond à un client précédemment authentifié et autorisé et si</w:t>
-      </w:r>
+        <w:t>De plus, chacune des fonctions suivantes prend en paramètre un ‘</w:t>
+      </w:r>
+      <w:proofErr w:type="spellStart"/>
+      <w:r>
+        <w:t>access</w:t>
+      </w:r>
+      <w:proofErr w:type="spellEnd"/>
       <w:r>
         <w:t xml:space="preserve"> </w:t>
       </w:r>
+      <w:proofErr w:type="spellStart"/>
+      <w:r>
+        <w:t>token</w:t>
+      </w:r>
+      <w:proofErr w:type="spellEnd"/>
+      <w:r>
+        <w:t xml:space="preserve">’ qui permet d’autoriser la requête si le </w:t>
+      </w:r>
+      <w:proofErr w:type="spellStart"/>
+      <w:r>
+        <w:t>token</w:t>
+      </w:r>
+      <w:proofErr w:type="spellEnd"/>
+      <w:r>
+        <w:t xml:space="preserve"> correspond à un client précédemment authentifié et autorisé et si</w:t>
+      </w:r>
+      <w:r>
+        <w:t xml:space="preserve"> </w:t>
+      </w:r>
       <w:r>
         <w:t>l</w:t>
       </w:r>
       <w:r>
-        <w:t>e token</w:t>
-      </w:r>
+        <w:t xml:space="preserve">e </w:t>
+      </w:r>
+      <w:proofErr w:type="spellStart"/>
+      <w:r>
+        <w:t>token</w:t>
+      </w:r>
+      <w:proofErr w:type="spellEnd"/>
       <w:r>
         <w:t xml:space="preserve"> est toujours valide.</w:t>
       </w:r>
@@ -4589,10 +5616,12 @@
       <w:r>
         <w:t xml:space="preserve">Méthode </w:t>
       </w:r>
+      <w:proofErr w:type="spellStart"/>
       <w:r>
         <w:t>getListAllParcours</w:t>
       </w:r>
       <w:bookmarkEnd w:id="6"/>
+      <w:proofErr w:type="spellEnd"/>
     </w:p>
     <w:p>
       <w:r>
@@ -4647,7 +5676,7 @@
                     </pic:cNvPicPr>
                   </pic:nvPicPr>
                   <pic:blipFill>
-                    <a:blip r:embed="rId26" cstate="print"/>
+                    <a:blip r:embed="rId27" cstate="print"/>
                     <a:srcRect/>
                     <a:stretch>
                       <a:fillRect/>
@@ -4678,7 +5707,15 @@
     </w:p>
     <w:p>
       <w:r>
-        <w:t>Note : La méthode ne prend pas d’argument, car un Back Office est associé à un seul Front. Dans le cas d’un fonctionnement multi-tenant (ce qui n’est pas prévus à l’heure actuelle), cette méthode devrait être supprimée, et remplacée par une méthode getListParcoursByClientId par exemple.</w:t>
+        <w:t xml:space="preserve">Note : La méthode ne prend pas d’argument, car un Back Office est associé à un seul Front. Dans le cas d’un fonctionnement multi-tenant (ce qui n’est pas prévus à l’heure actuelle), cette méthode devrait être supprimée, et remplacée par une méthode </w:t>
+      </w:r>
+      <w:proofErr w:type="spellStart"/>
+      <w:r>
+        <w:t>getListParcoursByClientId</w:t>
+      </w:r>
+      <w:proofErr w:type="spellEnd"/>
+      <w:r>
+        <w:t xml:space="preserve"> par exemple.</w:t>
       </w:r>
     </w:p>
     <w:p>
@@ -4733,13 +5770,14 @@
       </w:pPr>
       <w:bookmarkStart w:id="10" w:name="_Toc387842241"/>
       <w:r>
-        <w:lastRenderedPageBreak/>
         <w:t xml:space="preserve">Méthode </w:t>
       </w:r>
+      <w:proofErr w:type="spellStart"/>
       <w:r>
         <w:t>getParcoursArchitectureById</w:t>
       </w:r>
       <w:bookmarkEnd w:id="10"/>
+      <w:proofErr w:type="spellEnd"/>
     </w:p>
     <w:p>
       <w:r>
@@ -4793,7 +5831,7 @@
                     </pic:cNvPicPr>
                   </pic:nvPicPr>
                   <pic:blipFill>
-                    <a:blip r:embed="rId27" cstate="print"/>
+                    <a:blip r:embed="rId28" cstate="print"/>
                     <a:srcRect/>
                     <a:stretch>
                       <a:fillRect/>
@@ -4824,7 +5862,6 @@
     </w:p>
     <w:p>
       <w:r>
-        <w:lastRenderedPageBreak/>
         <w:t>Le XML reçu sera de la forme :</w:t>
       </w:r>
     </w:p>
@@ -4852,7 +5889,7 @@
                     </pic:cNvPicPr>
                   </pic:nvPicPr>
                   <pic:blipFill>
-                    <a:blip r:embed="rId28" cstate="print"/>
+                    <a:blip r:embed="rId29" cstate="print"/>
                     <a:srcRect/>
                     <a:stretch>
                       <a:fillRect/>
@@ -4928,8 +5965,15 @@
         </w:numPr>
       </w:pPr>
       <w:r>
-        <w:lastRenderedPageBreak/>
-        <w:t>Il convient donc de logger le problème et de renvoyer un message d’erreur à l’utilisateur. (Parcours incomplet).</w:t>
+        <w:t xml:space="preserve">Il convient donc de </w:t>
+      </w:r>
+      <w:proofErr w:type="spellStart"/>
+      <w:r>
+        <w:t>logger</w:t>
+      </w:r>
+      <w:proofErr w:type="spellEnd"/>
+      <w:r>
+        <w:t xml:space="preserve"> le problème et de renvoyer un message d’erreur à l’utilisateur. (Parcours incomplet).</w:t>
       </w:r>
     </w:p>
     <w:p>
@@ -4944,7 +5988,15 @@
     </w:p>
     <w:p>
       <w:r>
-        <w:t>L’id spécifié n’existe pas, ou n’est pas en visibilité public : retourner un message d’erreur à l’utilisateur (Not Found).</w:t>
+        <w:t xml:space="preserve">L’id spécifié n’existe pas, ou n’est pas en visibilité public : retourner un message d’erreur à l’utilisateur (Not </w:t>
+      </w:r>
+      <w:proofErr w:type="spellStart"/>
+      <w:r>
+        <w:t>Found</w:t>
+      </w:r>
+      <w:proofErr w:type="spellEnd"/>
+      <w:r>
+        <w:t>).</w:t>
       </w:r>
     </w:p>
     <w:p>
@@ -4955,10 +6007,12 @@
       <w:r>
         <w:t xml:space="preserve">Méthode </w:t>
       </w:r>
+      <w:proofErr w:type="spellStart"/>
       <w:r>
         <w:t>getParcoursById</w:t>
       </w:r>
       <w:bookmarkEnd w:id="14"/>
+      <w:proofErr w:type="spellEnd"/>
     </w:p>
     <w:p>
       <w:r>
@@ -5013,7 +6067,7 @@
                     </pic:cNvPicPr>
                   </pic:nvPicPr>
                   <pic:blipFill>
-                    <a:blip r:embed="rId29" cstate="print"/>
+                    <a:blip r:embed="rId30" cstate="print"/>
                     <a:srcRect/>
                     <a:stretch>
                       <a:fillRect/>
@@ -5087,7 +6141,15 @@
         </w:numPr>
       </w:pPr>
       <w:r>
-        <w:t>Il convient donc de logger le problème et de renvoyer un message d’erreur à l’utilisateur. (Parcours incomplet).</w:t>
+        <w:t xml:space="preserve">Il convient donc de </w:t>
+      </w:r>
+      <w:proofErr w:type="spellStart"/>
+      <w:r>
+        <w:t>logger</w:t>
+      </w:r>
+      <w:proofErr w:type="spellEnd"/>
+      <w:r>
+        <w:t xml:space="preserve"> le problème et de renvoyer un message d’erreur à l’utilisateur. (Parcours incomplet).</w:t>
       </w:r>
     </w:p>
     <w:p>
@@ -5102,7 +6164,15 @@
     </w:p>
     <w:p>
       <w:r>
-        <w:t>L’id spécifié n’existe pas, ou n’est pas en visibilité public : retourner un message d’erreur à l’utilisateur (Not Found).</w:t>
+        <w:t xml:space="preserve">L’id spécifié n’existe pas, ou n’est pas en visibilité public : retourner un message d’erreur à l’utilisateur (Not </w:t>
+      </w:r>
+      <w:proofErr w:type="spellStart"/>
+      <w:r>
+        <w:t>Found</w:t>
+      </w:r>
+      <w:proofErr w:type="spellEnd"/>
+      <w:r>
+        <w:t>).</w:t>
       </w:r>
     </w:p>
     <w:p>
@@ -5124,13 +6194,14 @@
       </w:pPr>
       <w:bookmarkStart w:id="18" w:name="_Toc387842249"/>
       <w:r>
-        <w:lastRenderedPageBreak/>
         <w:t xml:space="preserve">Méthode </w:t>
       </w:r>
+      <w:proofErr w:type="spellStart"/>
       <w:r>
         <w:t>getSousParcoursById</w:t>
       </w:r>
       <w:bookmarkEnd w:id="18"/>
+      <w:proofErr w:type="spellEnd"/>
     </w:p>
     <w:p>
       <w:r>
@@ -5176,7 +6247,7 @@
                     </pic:cNvPicPr>
                   </pic:nvPicPr>
                   <pic:blipFill>
-                    <a:blip r:embed="rId30" cstate="print"/>
+                    <a:blip r:embed="rId31" cstate="print"/>
                     <a:srcRect/>
                     <a:stretch>
                       <a:fillRect/>
@@ -5244,7 +6315,15 @@
         </w:numPr>
       </w:pPr>
       <w:r>
-        <w:t>Il convient donc de logger le problème et de renvoyer un message d’erreur à l’utilisateur. (Parcours incomplet).</w:t>
+        <w:t xml:space="preserve">Il convient donc de </w:t>
+      </w:r>
+      <w:proofErr w:type="spellStart"/>
+      <w:r>
+        <w:t>logger</w:t>
+      </w:r>
+      <w:proofErr w:type="spellEnd"/>
+      <w:r>
+        <w:t xml:space="preserve"> le problème et de renvoyer un message d’erreur à l’utilisateur. (Parcours incomplet).</w:t>
       </w:r>
     </w:p>
     <w:p>
@@ -5253,14 +6332,21 @@
       </w:pPr>
       <w:bookmarkStart w:id="21" w:name="_Toc387842252"/>
       <w:r>
-        <w:lastRenderedPageBreak/>
         <w:t>Cas d’erreurs</w:t>
       </w:r>
       <w:bookmarkEnd w:id="21"/>
     </w:p>
     <w:p>
       <w:r>
-        <w:t>L’id spécifié n’existe pas, l’id du sous parcours ne correspond pas à un sous parcours dont le parent (le parcours) est public : retourner un message d’erreur à l’utilisateur (Not Found).</w:t>
+        <w:t xml:space="preserve">L’id spécifié n’existe pas, l’id du sous parcours ne correspond pas à un sous parcours dont le parent (le parcours) est public : retourner un message d’erreur à l’utilisateur (Not </w:t>
+      </w:r>
+      <w:proofErr w:type="spellStart"/>
+      <w:r>
+        <w:t>Found</w:t>
+      </w:r>
+      <w:proofErr w:type="spellEnd"/>
+      <w:r>
+        <w:t>).</w:t>
       </w:r>
     </w:p>
     <w:p>
@@ -5271,10 +6357,12 @@
       <w:r>
         <w:t xml:space="preserve">Méthode </w:t>
       </w:r>
+      <w:proofErr w:type="spellStart"/>
       <w:r>
         <w:t>getTransitionById</w:t>
       </w:r>
       <w:bookmarkEnd w:id="22"/>
+      <w:proofErr w:type="spellEnd"/>
     </w:p>
     <w:p>
       <w:r>
@@ -5296,7 +6384,15 @@
     </w:p>
     <w:p>
       <w:r>
-        <w:t>La transition existe, et les 2 scènes qu’elle lie sont Public. Le XML retourné sera de la forme :</w:t>
+        <w:t xml:space="preserve">La transition existe, et les 2 scènes qu’elle lie sont </w:t>
+      </w:r>
+      <w:proofErr w:type="gramStart"/>
+      <w:r>
+        <w:t>Public</w:t>
+      </w:r>
+      <w:proofErr w:type="gramEnd"/>
+      <w:r>
+        <w:t>. Le XML retourné sera de la forme :</w:t>
       </w:r>
     </w:p>
     <w:p>
@@ -5323,7 +6419,7 @@
                     </pic:cNvPicPr>
                   </pic:nvPicPr>
                   <pic:blipFill>
-                    <a:blip r:embed="rId31" cstate="print"/>
+                    <a:blip r:embed="rId32" cstate="print"/>
                     <a:srcRect/>
                     <a:stretch>
                       <a:fillRect/>
@@ -5364,7 +6460,15 @@
     </w:p>
     <w:p>
       <w:r>
-        <w:t>L’id spécifié n’existe pas, une des scènes liée (ou les deux), ne sont pas public: retourner un message d’erreur à l’utilisateur (Not Found).</w:t>
+        <w:t xml:space="preserve">L’id spécifié n’existe pas, une des scènes liée (ou les deux), ne sont pas public: retourner un message d’erreur à l’utilisateur (Not </w:t>
+      </w:r>
+      <w:proofErr w:type="spellStart"/>
+      <w:r>
+        <w:t>Found</w:t>
+      </w:r>
+      <w:proofErr w:type="spellEnd"/>
+      <w:r>
+        <w:t>).</w:t>
       </w:r>
     </w:p>
     <w:p>
@@ -5386,13 +6490,14 @@
       </w:pPr>
       <w:bookmarkStart w:id="25" w:name="_Toc387842256"/>
       <w:r>
-        <w:lastRenderedPageBreak/>
         <w:t xml:space="preserve">Méthode </w:t>
       </w:r>
+      <w:proofErr w:type="spellStart"/>
       <w:r>
         <w:t>getSceneById</w:t>
       </w:r>
       <w:bookmarkEnd w:id="25"/>
+      <w:proofErr w:type="spellEnd"/>
     </w:p>
     <w:p>
       <w:r>
@@ -5443,12 +6548,14 @@
       <w:r>
         <w:t xml:space="preserve">es </w:t>
       </w:r>
+      <w:proofErr w:type="spellStart"/>
       <w:r>
         <w:t>id</w:t>
       </w:r>
       <w:r>
         <w:t>s</w:t>
       </w:r>
+      <w:proofErr w:type="spellEnd"/>
       <w:r>
         <w:t>, le</w:t>
       </w:r>
@@ -5526,7 +6633,7 @@
                     </pic:cNvPicPr>
                   </pic:nvPicPr>
                   <pic:blipFill>
-                    <a:blip r:embed="rId32" cstate="print"/>
+                    <a:blip r:embed="rId33" cstate="print"/>
                     <a:srcRect/>
                     <a:stretch>
                       <a:fillRect/>
@@ -5562,7 +6669,15 @@
     </w:p>
     <w:p>
       <w:r>
-        <w:t>L’id spécifié n’existe pas, l’id de la scène ne correspond pas à une scène dont le parcours est public : retourner un message d’erreur à l’utilisateur (Not Found).</w:t>
+        <w:t xml:space="preserve">L’id spécifié n’existe pas, l’id de la scène ne correspond pas à une scène dont le parcours est public : retourner un message d’erreur à l’utilisateur (Not </w:t>
+      </w:r>
+      <w:proofErr w:type="spellStart"/>
+      <w:r>
+        <w:t>Found</w:t>
+      </w:r>
+      <w:proofErr w:type="spellEnd"/>
+      <w:r>
+        <w:t>).</w:t>
       </w:r>
     </w:p>
     <w:p>
@@ -5584,8 +6699,11 @@
       </w:pPr>
       <w:bookmarkStart w:id="28" w:name="_Toc387842259"/>
       <w:r>
-        <w:lastRenderedPageBreak/>
-        <w:t>Méthode get</w:t>
+        <w:t xml:space="preserve">Méthode </w:t>
+      </w:r>
+      <w:proofErr w:type="spellStart"/>
+      <w:r>
+        <w:t>get</w:t>
       </w:r>
       <w:r>
         <w:t>Media</w:t>
@@ -5594,6 +6712,7 @@
         <w:t>ById</w:t>
       </w:r>
       <w:bookmarkEnd w:id="28"/>
+      <w:proofErr w:type="spellEnd"/>
     </w:p>
     <w:p>
       <w:r>
@@ -5603,7 +6722,15 @@
         <w:t>auquel il est lié</w:t>
       </w:r>
       <w:r>
-        <w:t>. On ne détaillera pas les informations sur les médias et les artefacts liés, seulement les ids, les noms et les types (id et nom).</w:t>
+        <w:t xml:space="preserve">. On ne détaillera pas les informations sur les médias et les artefacts liés, seulement les </w:t>
+      </w:r>
+      <w:proofErr w:type="spellStart"/>
+      <w:r>
+        <w:t>ids</w:t>
+      </w:r>
+      <w:proofErr w:type="spellEnd"/>
+      <w:r>
+        <w:t>, les noms et les types (id et nom).</w:t>
       </w:r>
     </w:p>
     <w:p>
@@ -5660,7 +6787,7 @@
                     </pic:cNvPicPr>
                   </pic:nvPicPr>
                   <pic:blipFill>
-                    <a:blip r:embed="rId33" cstate="print"/>
+                    <a:blip r:embed="rId34" cstate="print"/>
                     <a:srcRect/>
                     <a:stretch>
                       <a:fillRect/>
@@ -5740,7 +6867,15 @@
         </w:numPr>
       </w:pPr>
       <w:r>
-        <w:t>Il convient donc de logger le problème et de renvoyer un message d’erreur à l’utilisateur. (</w:t>
+        <w:t xml:space="preserve">Il convient donc de </w:t>
+      </w:r>
+      <w:proofErr w:type="spellStart"/>
+      <w:r>
+        <w:t>logger</w:t>
+      </w:r>
+      <w:proofErr w:type="spellEnd"/>
+      <w:r>
+        <w:t xml:space="preserve"> le problème et de renvoyer un message d’erreur à l’utilisateur. (</w:t>
       </w:r>
       <w:r>
         <w:t xml:space="preserve">Media </w:t>
@@ -5772,7 +6907,15 @@
         <w:t>écifié n’existe pas, ou le média n’est pas</w:t>
       </w:r>
       <w:r>
-        <w:t xml:space="preserve"> public : retourner un message d’erreur à l’utilisateur (Not Found).</w:t>
+        <w:t xml:space="preserve"> public : retourner un message d’erreur à l’utilisateur (Not </w:t>
+      </w:r>
+      <w:proofErr w:type="spellStart"/>
+      <w:r>
+        <w:t>Found</w:t>
+      </w:r>
+      <w:proofErr w:type="spellEnd"/>
+      <w:r>
+        <w:t>).</w:t>
       </w:r>
     </w:p>
     <w:p>
@@ -5804,14 +6947,34 @@
       </w:pPr>
       <w:bookmarkStart w:id="32" w:name="_Toc387842263"/>
       <w:r>
-        <w:lastRenderedPageBreak/>
-        <w:t>Méthode getArtefactById</w:t>
+        <w:t xml:space="preserve">Méthode </w:t>
+      </w:r>
+      <w:proofErr w:type="spellStart"/>
+      <w:r>
+        <w:t>getArtefactById</w:t>
       </w:r>
       <w:bookmarkEnd w:id="32"/>
-    </w:p>
-    <w:p>
-      <w:r>
-        <w:t>Méthode permettant de récupérer les informations d’un artefact. On retournera toutes les informations de l’artefact, ainsi que la liste de des médias et des artefacts (en visibilité public) auquel il est lié. Le relation entre artefact ayant un sens on précisera si l’artefact  en question est l’origine ou la destination, ainsi que sa sémantique (id et nom). On ne détaillera pas les informations sur les médias et les artefacts liés, seulement les ids, les noms et les types (id et nom).</w:t>
+      <w:proofErr w:type="spellEnd"/>
+    </w:p>
+    <w:p>
+      <w:r>
+        <w:t xml:space="preserve">Méthode permettant de récupérer les informations d’un artefact. On retournera toutes les informations de l’artefact, ainsi que la liste de des médias et des artefacts (en visibilité public) auquel il est lié. </w:t>
+      </w:r>
+      <w:proofErr w:type="gramStart"/>
+      <w:r>
+        <w:t>Le</w:t>
+      </w:r>
+      <w:proofErr w:type="gramEnd"/>
+      <w:r>
+        <w:t xml:space="preserve"> relation entre artefact ayant un sens on précisera si l’artefact  en question est l’origine ou la destination, ainsi que sa sémantique (id et nom). On ne détaillera pas les informations sur les médias et les artefacts liés, seulement les </w:t>
+      </w:r>
+      <w:proofErr w:type="spellStart"/>
+      <w:r>
+        <w:t>ids</w:t>
+      </w:r>
+      <w:proofErr w:type="spellEnd"/>
+      <w:r>
+        <w:t>, les noms et les types (id et nom).</w:t>
       </w:r>
     </w:p>
     <w:p>
@@ -5862,7 +7025,7 @@
                     </pic:cNvPicPr>
                   </pic:nvPicPr>
                   <pic:blipFill>
-                    <a:blip r:embed="rId34" cstate="print"/>
+                    <a:blip r:embed="rId35" cstate="print"/>
                     <a:srcRect/>
                     <a:stretch>
                       <a:fillRect/>
@@ -5903,7 +7066,15 @@
     </w:p>
     <w:p>
       <w:r>
-        <w:t>L’id spécifié n’existe pas, ou l’artefact n’est pas public : retourner un message d’erreur à l’utilisateur (Not Found).</w:t>
+        <w:t xml:space="preserve">L’id spécifié n’existe pas, ou l’artefact n’est pas public : retourner un message d’erreur à l’utilisateur (Not </w:t>
+      </w:r>
+      <w:proofErr w:type="spellStart"/>
+      <w:r>
+        <w:t>Found</w:t>
+      </w:r>
+      <w:proofErr w:type="spellEnd"/>
+      <w:r>
+        <w:t>).</w:t>
       </w:r>
     </w:p>
     <w:p/>
@@ -5930,9 +7101,9 @@
       </w:pPr>
       <w:bookmarkStart w:id="35" w:name="_Toc387842266"/>
       <w:r>
-        <w:lastRenderedPageBreak/>
         <w:t xml:space="preserve">Méthode </w:t>
       </w:r>
+      <w:proofErr w:type="spellStart"/>
       <w:r>
         <w:rPr>
           <w:rFonts w:eastAsia="Times New Roman"/>
@@ -5941,6 +7112,7 @@
         <w:t>getPointdInteretByTag</w:t>
       </w:r>
       <w:bookmarkEnd w:id="35"/>
+      <w:proofErr w:type="spellEnd"/>
     </w:p>
     <w:p>
       <w:pPr>
@@ -5952,7 +7124,49 @@
         <w:rPr>
           <w:lang w:eastAsia="fr-FR"/>
         </w:rPr>
-        <w:t xml:space="preserve">Cette méthode très simple prend un paramètre un ID de tag (une string), un type de tag (NFC/QRCode/iBeacon), et renvois le point d’intérêt (scène ou sous-parcours) correspondant. </w:t>
+        <w:t>Cette méthode très simple prend un paramètre un ID de tag (</w:t>
+      </w:r>
+      <w:proofErr w:type="gramStart"/>
+      <w:r>
+        <w:rPr>
+          <w:lang w:eastAsia="fr-FR"/>
+        </w:rPr>
+        <w:t>une</w:t>
+      </w:r>
+      <w:proofErr w:type="gramEnd"/>
+      <w:r>
+        <w:rPr>
+          <w:lang w:eastAsia="fr-FR"/>
+        </w:rPr>
+        <w:t xml:space="preserve"> string), un type de tag (NFC/</w:t>
+      </w:r>
+      <w:proofErr w:type="spellStart"/>
+      <w:r>
+        <w:rPr>
+          <w:lang w:eastAsia="fr-FR"/>
+        </w:rPr>
+        <w:t>QRCode</w:t>
+      </w:r>
+      <w:proofErr w:type="spellEnd"/>
+      <w:r>
+        <w:rPr>
+          <w:lang w:eastAsia="fr-FR"/>
+        </w:rPr>
+        <w:t>/</w:t>
+      </w:r>
+      <w:proofErr w:type="spellStart"/>
+      <w:r>
+        <w:rPr>
+          <w:lang w:eastAsia="fr-FR"/>
+        </w:rPr>
+        <w:t>iBeacon</w:t>
+      </w:r>
+      <w:proofErr w:type="spellEnd"/>
+      <w:r>
+        <w:rPr>
+          <w:lang w:eastAsia="fr-FR"/>
+        </w:rPr>
+        <w:t xml:space="preserve">), et renvois le point d’intérêt (scène ou sous-parcours) correspondant. </w:t>
       </w:r>
     </w:p>
     <w:p>
@@ -6010,7 +7224,7 @@
                     </pic:cNvPicPr>
                   </pic:nvPicPr>
                   <pic:blipFill>
-                    <a:blip r:embed="rId35" cstate="print"/>
+                    <a:blip r:embed="rId36" cstate="print"/>
                     <a:srcRect/>
                     <a:stretch>
                       <a:fillRect/>
@@ -6051,7 +7265,15 @@
     </w:p>
     <w:p>
       <w:r>
-        <w:t>Le couple ID / type de tag n’existe pas : retourner un message d’erreur à l’utilisateur (Not Found).</w:t>
+        <w:t xml:space="preserve">Le couple ID / type de tag n’existe pas : retourner un message d’erreur à l’utilisateur (Not </w:t>
+      </w:r>
+      <w:proofErr w:type="spellStart"/>
+      <w:r>
+        <w:t>Found</w:t>
+      </w:r>
+      <w:proofErr w:type="spellEnd"/>
+      <w:r>
+        <w:t>).</w:t>
       </w:r>
     </w:p>
     <w:p>
@@ -6077,9 +7299,9 @@
       </w:pPr>
       <w:bookmarkStart w:id="38" w:name="_Toc387842269"/>
       <w:r>
-        <w:lastRenderedPageBreak/>
         <w:t xml:space="preserve">Méthode </w:t>
       </w:r>
+      <w:proofErr w:type="spellStart"/>
       <w:r>
         <w:rPr>
           <w:rFonts w:eastAsia="Times New Roman"/>
@@ -6116,6 +7338,7 @@
         <w:t>Range</w:t>
       </w:r>
       <w:bookmarkEnd w:id="38"/>
+      <w:proofErr w:type="spellEnd"/>
     </w:p>
     <w:p>
       <w:pPr>
@@ -6169,7 +7392,29 @@
         <w:rPr>
           <w:lang w:eastAsia="fr-FR"/>
         </w:rPr>
-        <w:t xml:space="preserve"> La méthode retourne tous les points d’intérêt dont la visibilité est public et qui ont une intersection avec le cercle de centre (x,y) et de rayon d. (Note : il peut y avoir plusieurs points d’intérêts superposé). </w:t>
+        <w:t xml:space="preserve"> La méthode retourne tous les points d’intérêt dont la visibilité est public et qui ont une intersection avec le cercle de centre (</w:t>
+      </w:r>
+      <w:proofErr w:type="spellStart"/>
+      <w:r>
+        <w:rPr>
+          <w:lang w:eastAsia="fr-FR"/>
+        </w:rPr>
+        <w:t>x</w:t>
+      </w:r>
+      <w:proofErr w:type="gramStart"/>
+      <w:r>
+        <w:rPr>
+          <w:lang w:eastAsia="fr-FR"/>
+        </w:rPr>
+        <w:t>,y</w:t>
+      </w:r>
+      <w:proofErr w:type="spellEnd"/>
+      <w:proofErr w:type="gramEnd"/>
+      <w:r>
+        <w:rPr>
+          <w:lang w:eastAsia="fr-FR"/>
+        </w:rPr>
+        <w:t xml:space="preserve">) et de rayon d. (Note : il peut y avoir plusieurs points d’intérêts superposé). </w:t>
       </w:r>
     </w:p>
     <w:p>
@@ -6255,7 +7500,7 @@
                     </pic:cNvPicPr>
                   </pic:nvPicPr>
                   <pic:blipFill>
-                    <a:blip r:embed="rId36" cstate="print"/>
+                    <a:blip r:embed="rId37" cstate="print"/>
                     <a:srcRect/>
                     <a:stretch>
                       <a:fillRect/>
@@ -6296,7 +7541,23 @@
     </w:p>
     <w:p>
       <w:r>
-        <w:t xml:space="preserve">Il n’y pas aucun point d’intérêt dans la zone ( de centre (x,y) et de rayon d). La liste renvoyée sera une liste vide. En principe l’application devra refaire une requête lorsque l’utilisateur s’approchera des limites de la zone de rayon d. </w:t>
+        <w:t xml:space="preserve">Il n’y pas aucun point d’intérêt dans la zone </w:t>
+      </w:r>
+      <w:proofErr w:type="gramStart"/>
+      <w:r>
+        <w:t>( de</w:t>
+      </w:r>
+      <w:proofErr w:type="gramEnd"/>
+      <w:r>
+        <w:t xml:space="preserve"> centre (</w:t>
+      </w:r>
+      <w:proofErr w:type="spellStart"/>
+      <w:r>
+        <w:t>x,y</w:t>
+      </w:r>
+      <w:proofErr w:type="spellEnd"/>
+      <w:r>
+        <w:t xml:space="preserve">) et de rayon d). La liste renvoyée sera une liste vide. En principe l’application devra refaire une requête lorsque l’utilisateur s’approchera des limites de la zone de rayon d. </w:t>
       </w:r>
     </w:p>
     <w:p>
@@ -6342,14 +7603,29 @@
       </w:pPr>
       <w:bookmarkStart w:id="42" w:name="_Toc387842273"/>
       <w:r>
-        <w:lastRenderedPageBreak/>
         <w:t>Description des services (WSDL)</w:t>
       </w:r>
       <w:bookmarkEnd w:id="42"/>
     </w:p>
     <w:p>
       <w:r>
-        <w:t>Une description des WebServices au format WSDL devra être générée automatiquement. Il servira de contrat sur l’utilisation des services entre le client (les APIs), et le serveur. Il servira aussi a générer plus rapidement les différentes APIs.</w:t>
+        <w:t xml:space="preserve">Une description des </w:t>
+      </w:r>
+      <w:proofErr w:type="spellStart"/>
+      <w:r>
+        <w:t>WebServices</w:t>
+      </w:r>
+      <w:proofErr w:type="spellEnd"/>
+      <w:r>
+        <w:t xml:space="preserve"> au format WSDL devra être générée automatiquement. Il servira de contrat sur l’utilisation des services entre le client (les APIs), et le serveur. Il servira aussi </w:t>
+      </w:r>
+      <w:proofErr w:type="gramStart"/>
+      <w:r>
+        <w:t>a</w:t>
+      </w:r>
+      <w:proofErr w:type="gramEnd"/>
+      <w:r>
+        <w:t xml:space="preserve"> générer plus rapidement les différentes APIs.</w:t>
       </w:r>
     </w:p>
     <w:p>
@@ -6360,12 +7636,12 @@
       </w:pPr>
     </w:p>
     <w:sectPr>
-      <w:headerReference w:type="even" r:id="rId37"/>
-      <w:headerReference w:type="default" r:id="rId38"/>
-      <w:footerReference w:type="even" r:id="rId39"/>
-      <w:footerReference w:type="default" r:id="rId40"/>
-      <w:headerReference w:type="first" r:id="rId41"/>
-      <w:footerReference w:type="first" r:id="rId42"/>
+      <w:headerReference w:type="even" r:id="rId38"/>
+      <w:headerReference w:type="default" r:id="rId39"/>
+      <w:footerReference w:type="even" r:id="rId40"/>
+      <w:footerReference w:type="default" r:id="rId41"/>
+      <w:headerReference w:type="first" r:id="rId42"/>
+      <w:footerReference w:type="first" r:id="rId43"/>
       <w:pgSz w:w="11907" w:h="16839"/>
       <w:pgMar w:top="1418" w:right="1843" w:bottom="1418" w:left="1843" w:header="709" w:footer="709" w:gutter="0"/>
       <w:pgNumType w:start="0"/>
@@ -6426,7 +7702,7 @@
         <w:rPr>
           <w:noProof/>
         </w:rPr>
-        <w:t>4</w:t>
+        <w:t>6</w:t>
       </w:r>
     </w:fldSimple>
     <w:r>
@@ -6442,7 +7718,7 @@
         <w:lang w:val="en-US"/>
       </w:rPr>
       <w:pict>
-        <v:oval id="_x0000_s2057" style="width:7.2pt;height:7.2pt;flip:x;mso-position-horizontal-relative:char;mso-position-vertical-relative:line" filled="f" fillcolor="#ff7d26" strokecolor="#fe8637 [3204]" strokeweight="3pt">
+        <v:oval id="_x0000_s2057" style="width:7.2pt;height:7.2pt;flip:x;mso-left-percent:-10001;mso-top-percent:-10001;mso-position-horizontal:absolute;mso-position-horizontal-relative:char;mso-position-vertical:absolute;mso-position-vertical-relative:line;mso-left-percent:-10001;mso-top-percent:-10001" filled="f" fillcolor="#ff7d26" strokecolor="#fe8637 [3204]" strokeweight="3pt">
           <v:fill rotate="t"/>
           <v:stroke linestyle="thinThin"/>
           <v:shadow color="#1f2f3f" opacity=".5" offset=",3pt" offset2=",2pt"/>
@@ -7948,6 +9224,81 @@
       <w:color w:val="3B435B" w:themeColor="followedHyperlink"/>
       <w:u w:val="single"/>
     </w:rPr>
+  </w:style>
+  <w:style w:type="paragraph" w:styleId="PrformatHTML">
+    <w:name w:val="HTML Preformatted"/>
+    <w:basedOn w:val="Normal"/>
+    <w:link w:val="PrformatHTMLCar"/>
+    <w:uiPriority w:val="99"/>
+    <w:semiHidden/>
+    <w:unhideWhenUsed/>
+    <w:rsid w:val="00367679"/>
+    <w:pPr>
+      <w:tabs>
+        <w:tab w:val="left" w:pos="916"/>
+        <w:tab w:val="left" w:pos="1832"/>
+        <w:tab w:val="left" w:pos="2748"/>
+        <w:tab w:val="left" w:pos="3664"/>
+        <w:tab w:val="left" w:pos="4580"/>
+        <w:tab w:val="left" w:pos="5496"/>
+        <w:tab w:val="left" w:pos="6412"/>
+        <w:tab w:val="left" w:pos="7328"/>
+        <w:tab w:val="left" w:pos="8244"/>
+        <w:tab w:val="left" w:pos="9160"/>
+        <w:tab w:val="left" w:pos="10076"/>
+        <w:tab w:val="left" w:pos="10992"/>
+        <w:tab w:val="left" w:pos="11908"/>
+        <w:tab w:val="left" w:pos="12824"/>
+        <w:tab w:val="left" w:pos="13740"/>
+        <w:tab w:val="left" w:pos="14656"/>
+      </w:tabs>
+      <w:spacing w:after="0" w:line="240" w:lineRule="auto"/>
+      <w:jc w:val="left"/>
+    </w:pPr>
+    <w:rPr>
+      <w:rFonts w:ascii="Courier New" w:eastAsia="Times New Roman" w:hAnsi="Courier New" w:cs="Courier New"/>
+      <w:color w:val="auto"/>
+      <w:lang w:eastAsia="fr-FR"/>
+    </w:rPr>
+  </w:style>
+  <w:style w:type="character" w:customStyle="1" w:styleId="PrformatHTMLCar">
+    <w:name w:val="Préformaté HTML Car"/>
+    <w:basedOn w:val="Policepardfaut"/>
+    <w:link w:val="PrformatHTML"/>
+    <w:uiPriority w:val="99"/>
+    <w:semiHidden/>
+    <w:rsid w:val="00367679"/>
+    <w:rPr>
+      <w:rFonts w:ascii="Courier New" w:eastAsia="Times New Roman" w:hAnsi="Courier New" w:cs="Courier New"/>
+      <w:sz w:val="20"/>
+      <w:szCs w:val="20"/>
+      <w:lang w:val="fr-FR" w:eastAsia="fr-FR"/>
+    </w:rPr>
+  </w:style>
+  <w:style w:type="character" w:customStyle="1" w:styleId="p">
+    <w:name w:val="p"/>
+    <w:basedOn w:val="Policepardfaut"/>
+    <w:rsid w:val="00367679"/>
+  </w:style>
+  <w:style w:type="character" w:customStyle="1" w:styleId="nt">
+    <w:name w:val="nt"/>
+    <w:basedOn w:val="Policepardfaut"/>
+    <w:rsid w:val="00367679"/>
+  </w:style>
+  <w:style w:type="character" w:customStyle="1" w:styleId="s2">
+    <w:name w:val="s2"/>
+    <w:basedOn w:val="Policepardfaut"/>
+    <w:rsid w:val="00367679"/>
+  </w:style>
+  <w:style w:type="character" w:customStyle="1" w:styleId="mi">
+    <w:name w:val="mi"/>
+    <w:basedOn w:val="Policepardfaut"/>
+    <w:rsid w:val="00367679"/>
+  </w:style>
+  <w:style w:type="character" w:customStyle="1" w:styleId="kc">
+    <w:name w:val="kc"/>
+    <w:basedOn w:val="Policepardfaut"/>
+    <w:rsid w:val="00367679"/>
   </w:style>
 </w:styles>
 </file>
@@ -9164,7 +10515,7 @@
   <dgm:whole/>
   <dgm:extLst>
     <a:ext uri="http://schemas.microsoft.com/office/drawing/2008/diagram">
-      <dsp:dataModelExt xmlns:dsp="http://schemas.microsoft.com/office/drawing/2008/diagram" xmlns="" relId="rId25" minVer="http://schemas.openxmlformats.org/drawingml/2006/diagram"/>
+      <dsp:dataModelExt xmlns:dsp="http://schemas.microsoft.com/office/drawing/2008/diagram" xmlns="" relId="rId26" minVer="http://schemas.openxmlformats.org/drawingml/2006/diagram"/>
     </a:ext>
   </dgm:extLst>
 </dgm:dataModel>
@@ -11577,33 +12928,33 @@
 </file>
 
 <file path=customXml/item2.xml><?xml version="1.0" encoding="utf-8"?>
+<tns:customPropertyEditors xmlns:tns="http://schemas.microsoft.com/office/2006/customDocumentInformationPanel">
+  <tns:showOnOpen/>
+  <tns:defaultPropertyEditorNamespace/>
+</tns:customPropertyEditors>
+</file>
+
+<file path=customXml/item3.xml><?xml version="1.0" encoding="utf-8"?>
 <templateProperties xmlns="urn:microsoft.template.properties">
   <_Version/>
   <_LCID/>
 </templateProperties>
 </file>
 
-<file path=customXml/item3.xml><?xml version="1.0" encoding="utf-8"?>
-<tns:customPropertyEditors xmlns:tns="http://schemas.microsoft.com/office/2006/customDocumentInformationPanel">
-  <tns:showOnOpen/>
-  <tns:defaultPropertyEditorNamespace/>
-</tns:customPropertyEditors>
-</file>
-
 <file path=customXml/item4.xml><?xml version="1.0" encoding="utf-8"?>
-<templateProperties xmlns="urn:microsoft.template.properties">
-  <_Version/>
-  <_LCID/>
-</templateProperties>
-</file>
-
-<file path=customXml/item5.xml><?xml version="1.0" encoding="utf-8"?>
 <?mso-contentType ?>
 <FormTemplates xmlns="http://schemas.microsoft.com/sharepoint/v3/contenttype/forms">
   <Display>DocumentLibraryForm</Display>
   <Edit>AssetEditForm</Edit>
   <New>DocumentLibraryForm</New>
 </FormTemplates>
+</file>
+
+<file path=customXml/item5.xml><?xml version="1.0" encoding="utf-8"?>
+<templateProperties xmlns="urn:microsoft.template.properties">
+  <_Version/>
+  <_LCID/>
+</templateProperties>
 </file>
 
 <file path=customXml/item6.xml><?xml version="1.0" encoding="utf-8"?>
@@ -11619,6 +12970,14 @@
 </file>
 
 <file path=customXml/itemProps2.xml><?xml version="1.0" encoding="utf-8"?>
+<ds:datastoreItem xmlns:ds="http://schemas.openxmlformats.org/officeDocument/2006/customXml" ds:itemID="{2B06F414-C573-4C0B-9746-2EC8EAD8EB56}">
+  <ds:schemaRefs>
+    <ds:schemaRef ds:uri="http://schemas.microsoft.com/office/2006/customDocumentInformationPanel"/>
+  </ds:schemaRefs>
+</ds:datastoreItem>
+</file>
+
+<file path=customXml/itemProps3.xml><?xml version="1.0" encoding="utf-8"?>
 <ds:datastoreItem xmlns:ds="http://schemas.openxmlformats.org/officeDocument/2006/customXml" ds:itemID="{C7DCFB9A-D0A9-4B95-B0C1-3C48EE5A7A72}">
   <ds:schemaRefs>
     <ds:schemaRef ds:uri="urn:microsoft.template.properties"/>
@@ -11626,15 +12985,15 @@
 </ds:datastoreItem>
 </file>
 
-<file path=customXml/itemProps3.xml><?xml version="1.0" encoding="utf-8"?>
-<ds:datastoreItem xmlns:ds="http://schemas.openxmlformats.org/officeDocument/2006/customXml" ds:itemID="{2B06F414-C573-4C0B-9746-2EC8EAD8EB56}">
+<file path=customXml/itemProps4.xml><?xml version="1.0" encoding="utf-8"?>
+<ds:datastoreItem xmlns:ds="http://schemas.openxmlformats.org/officeDocument/2006/customXml" ds:itemID="{B50060B2-5E63-452F-AAA0-FFCF90806A20}">
   <ds:schemaRefs>
-    <ds:schemaRef ds:uri="http://schemas.microsoft.com/office/2006/customDocumentInformationPanel"/>
+    <ds:schemaRef ds:uri="http://schemas.microsoft.com/sharepoint/v3/contenttype/forms"/>
   </ds:schemaRefs>
 </ds:datastoreItem>
 </file>
 
-<file path=customXml/itemProps4.xml><?xml version="1.0" encoding="utf-8"?>
+<file path=customXml/itemProps5.xml><?xml version="1.0" encoding="utf-8"?>
 <ds:datastoreItem xmlns:ds="http://schemas.openxmlformats.org/officeDocument/2006/customXml" ds:itemID="{37A44DD3-EB41-461C-8831-8E039C645FD7}">
   <ds:schemaRefs>
     <ds:schemaRef ds:uri="urn:microsoft.template.properties"/>
@@ -11642,16 +13001,8 @@
 </ds:datastoreItem>
 </file>
 
-<file path=customXml/itemProps5.xml><?xml version="1.0" encoding="utf-8"?>
-<ds:datastoreItem xmlns:ds="http://schemas.openxmlformats.org/officeDocument/2006/customXml" ds:itemID="{B50060B2-5E63-452F-AAA0-FFCF90806A20}">
-  <ds:schemaRefs>
-    <ds:schemaRef ds:uri="http://schemas.microsoft.com/sharepoint/v3/contenttype/forms"/>
-  </ds:schemaRefs>
-</ds:datastoreItem>
-</file>
-
 <file path=customXml/itemProps6.xml><?xml version="1.0" encoding="utf-8"?>
-<ds:datastoreItem xmlns:ds="http://schemas.openxmlformats.org/officeDocument/2006/customXml" ds:itemID="{00F29319-36F3-4ADB-9343-82D7EA48C360}">
+<ds:datastoreItem xmlns:ds="http://schemas.openxmlformats.org/officeDocument/2006/customXml" ds:itemID="{F6C667C9-E393-4616-A855-C63FC959DE5C}">
   <ds:schemaRefs>
     <ds:schemaRef ds:uri="http://schemas.openxmlformats.org/officeDocument/2006/bibliography"/>
   </ds:schemaRefs>

</xml_diff>